<commit_message>
fix funct3 bits, bge and bltu signedness
</commit_message>
<xml_diff>
--- a/riscv isa reference sheet.docx
+++ b/riscv isa reference sheet.docx
@@ -101,7 +101,17 @@
           <w:sz w:val="22"/>
           <w:szCs w:val="22"/>
         </w:rPr>
-        <w:t>.0</w:t>
+        <w:t>.</w:t>
+      </w:r>
+      <w:r>
+        <w:rPr>
+          <w:rFonts w:ascii="Garamond" w:hAnsi="Garamond"/>
+          <w:b/>
+          <w:bCs/>
+          <w:sz w:val="22"/>
+          <w:szCs w:val="22"/>
+        </w:rPr>
+        <w:t>1</w:t>
       </w:r>
     </w:p>
     <w:tbl>
@@ -348,7 +358,15 @@
                 <w:sz w:val="16"/>
                 <w:szCs w:val="16"/>
               </w:rPr>
-              <w:t>13</w:t>
+              <w:t>1</w:t>
+            </w:r>
+            <w:r>
+              <w:rPr>
+                <w:rFonts w:ascii="Garamond" w:hAnsi="Garamond"/>
+                <w:sz w:val="16"/>
+                <w:szCs w:val="16"/>
+              </w:rPr>
+              <w:t>2</w:t>
             </w:r>
           </w:p>
         </w:tc>
@@ -10211,7 +10229,23 @@
                 <w:sz w:val="20"/>
                 <w:szCs w:val="20"/>
               </w:rPr>
-              <w:t>unsign rs2) pc += se(</w:t>
+              <w:t>sign</w:t>
+            </w:r>
+            <w:r>
+              <w:rPr>
+                <w:rFonts w:ascii="Consolas" w:hAnsi="Consolas" w:cs="Consolas"/>
+                <w:sz w:val="20"/>
+                <w:szCs w:val="20"/>
+              </w:rPr>
+              <w:t>ed</w:t>
+            </w:r>
+            <w:r>
+              <w:rPr>
+                <w:rFonts w:ascii="Consolas" w:hAnsi="Consolas" w:cs="Consolas"/>
+                <w:sz w:val="20"/>
+                <w:szCs w:val="20"/>
+              </w:rPr>
+              <w:t xml:space="preserve"> rs2) pc += se(</w:t>
             </w:r>
             <w:r>
               <w:rPr>
@@ -10464,16 +10498,26 @@
                 <w:sz w:val="20"/>
                 <w:szCs w:val="20"/>
               </w:rPr>
-              <w:t>if (rs1 &lt;sign</w:t>
-            </w:r>
-            <w:r>
-              <w:rPr>
-                <w:rFonts w:ascii="Consolas" w:hAnsi="Consolas" w:cs="Consolas"/>
-                <w:sz w:val="20"/>
-                <w:szCs w:val="20"/>
-              </w:rPr>
-              <w:t>ed</w:t>
-            </w:r>
+              <w:t>if (rs1 &lt;</w:t>
+            </w:r>
+            <w:proofErr w:type="spellStart"/>
+            <w:r>
+              <w:rPr>
+                <w:rFonts w:ascii="Consolas" w:hAnsi="Consolas" w:cs="Consolas"/>
+                <w:sz w:val="20"/>
+                <w:szCs w:val="20"/>
+              </w:rPr>
+              <w:t>un</w:t>
+            </w:r>
+            <w:r>
+              <w:rPr>
+                <w:rFonts w:ascii="Consolas" w:hAnsi="Consolas" w:cs="Consolas"/>
+                <w:sz w:val="20"/>
+                <w:szCs w:val="20"/>
+              </w:rPr>
+              <w:t>sign</w:t>
+            </w:r>
+            <w:proofErr w:type="spellEnd"/>
             <w:r>
               <w:rPr>
                 <w:rFonts w:ascii="Consolas" w:hAnsi="Consolas" w:cs="Consolas"/>

</xml_diff>

<commit_message>
isa sheet: fix li translation
</commit_message>
<xml_diff>
--- a/riscv isa reference sheet.docx
+++ b/riscv isa reference sheet.docx
@@ -707,7 +707,6 @@
               </w:rPr>
             </w:pPr>
             <w:proofErr w:type="spellStart"/>
-            <w:proofErr w:type="gramStart"/>
             <w:r>
               <w:rPr>
                 <w:rFonts w:ascii="Garamond" w:hAnsi="Garamond"/>
@@ -723,16 +722,7 @@
                 <w:sz w:val="20"/>
                 <w:szCs w:val="20"/>
               </w:rPr>
-              <w:t>[</w:t>
-            </w:r>
-            <w:proofErr w:type="gramEnd"/>
-            <w:r>
-              <w:rPr>
-                <w:rFonts w:ascii="Garamond" w:hAnsi="Garamond"/>
-                <w:sz w:val="20"/>
-                <w:szCs w:val="20"/>
-              </w:rPr>
-              <w:t>11:0]</w:t>
+              <w:t>[11:0]</w:t>
             </w:r>
           </w:p>
         </w:tc>
@@ -875,7 +865,6 @@
               </w:rPr>
             </w:pPr>
             <w:proofErr w:type="spellStart"/>
-            <w:proofErr w:type="gramStart"/>
             <w:r>
               <w:rPr>
                 <w:rFonts w:ascii="Garamond" w:hAnsi="Garamond"/>
@@ -891,16 +880,7 @@
                 <w:sz w:val="20"/>
                 <w:szCs w:val="20"/>
               </w:rPr>
-              <w:t>[</w:t>
-            </w:r>
-            <w:proofErr w:type="gramEnd"/>
-            <w:r>
-              <w:rPr>
-                <w:rFonts w:ascii="Garamond" w:hAnsi="Garamond"/>
-                <w:sz w:val="20"/>
-                <w:szCs w:val="20"/>
-              </w:rPr>
-              <w:t>11:5]</w:t>
+              <w:t>[11:5]</w:t>
             </w:r>
           </w:p>
         </w:tc>
@@ -991,7 +971,6 @@
               </w:rPr>
             </w:pPr>
             <w:proofErr w:type="spellStart"/>
-            <w:proofErr w:type="gramStart"/>
             <w:r>
               <w:rPr>
                 <w:rFonts w:ascii="Garamond" w:hAnsi="Garamond"/>
@@ -1007,16 +986,7 @@
                 <w:sz w:val="20"/>
                 <w:szCs w:val="20"/>
               </w:rPr>
-              <w:t>[</w:t>
-            </w:r>
-            <w:proofErr w:type="gramEnd"/>
-            <w:r>
-              <w:rPr>
-                <w:rFonts w:ascii="Garamond" w:hAnsi="Garamond"/>
-                <w:sz w:val="20"/>
-                <w:szCs w:val="20"/>
-              </w:rPr>
-              <w:t>4:0]</w:t>
+              <w:t>[4:0]</w:t>
             </w:r>
           </w:p>
         </w:tc>
@@ -1087,7 +1057,6 @@
               </w:rPr>
             </w:pPr>
             <w:proofErr w:type="spellStart"/>
-            <w:proofErr w:type="gramStart"/>
             <w:r>
               <w:rPr>
                 <w:rFonts w:ascii="Garamond" w:hAnsi="Garamond"/>
@@ -1103,16 +1072,7 @@
                 <w:sz w:val="20"/>
                 <w:szCs w:val="20"/>
               </w:rPr>
-              <w:t>[</w:t>
-            </w:r>
-            <w:proofErr w:type="gramEnd"/>
-            <w:r>
-              <w:rPr>
-                <w:rFonts w:ascii="Garamond" w:hAnsi="Garamond"/>
-                <w:sz w:val="20"/>
-                <w:szCs w:val="20"/>
-              </w:rPr>
-              <w:t>12,10:5]</w:t>
+              <w:t>[12,10:5]</w:t>
             </w:r>
           </w:p>
         </w:tc>
@@ -1203,7 +1163,6 @@
               </w:rPr>
             </w:pPr>
             <w:proofErr w:type="spellStart"/>
-            <w:proofErr w:type="gramStart"/>
             <w:r>
               <w:rPr>
                 <w:rFonts w:ascii="Garamond" w:hAnsi="Garamond"/>
@@ -1219,16 +1178,7 @@
                 <w:sz w:val="20"/>
                 <w:szCs w:val="20"/>
               </w:rPr>
-              <w:t>[</w:t>
-            </w:r>
-            <w:proofErr w:type="gramEnd"/>
-            <w:r>
-              <w:rPr>
-                <w:rFonts w:ascii="Garamond" w:hAnsi="Garamond"/>
-                <w:sz w:val="20"/>
-                <w:szCs w:val="20"/>
-              </w:rPr>
-              <w:t>4:1,11]</w:t>
+              <w:t>[4:1,11]</w:t>
             </w:r>
           </w:p>
         </w:tc>
@@ -1299,7 +1249,6 @@
               </w:rPr>
             </w:pPr>
             <w:proofErr w:type="spellStart"/>
-            <w:proofErr w:type="gramStart"/>
             <w:r>
               <w:rPr>
                 <w:rFonts w:ascii="Garamond" w:hAnsi="Garamond"/>
@@ -1315,16 +1264,7 @@
                 <w:sz w:val="20"/>
                 <w:szCs w:val="20"/>
               </w:rPr>
-              <w:t>[</w:t>
-            </w:r>
-            <w:proofErr w:type="gramEnd"/>
-            <w:r>
-              <w:rPr>
-                <w:rFonts w:ascii="Garamond" w:hAnsi="Garamond"/>
-                <w:sz w:val="20"/>
-                <w:szCs w:val="20"/>
-              </w:rPr>
-              <w:t>31:12]</w:t>
+              <w:t>[31:12]</w:t>
             </w:r>
           </w:p>
         </w:tc>
@@ -1419,7 +1359,6 @@
               </w:rPr>
             </w:pPr>
             <w:proofErr w:type="spellStart"/>
-            <w:proofErr w:type="gramStart"/>
             <w:r>
               <w:rPr>
                 <w:rFonts w:ascii="Garamond" w:hAnsi="Garamond"/>
@@ -1435,16 +1374,7 @@
                 <w:sz w:val="20"/>
                 <w:szCs w:val="20"/>
               </w:rPr>
-              <w:t>[</w:t>
-            </w:r>
-            <w:proofErr w:type="gramEnd"/>
-            <w:r>
-              <w:rPr>
-                <w:rFonts w:ascii="Garamond" w:hAnsi="Garamond"/>
-                <w:sz w:val="20"/>
-                <w:szCs w:val="20"/>
-              </w:rPr>
-              <w:t>20,10:1,11,19:12]</w:t>
+              <w:t>[20,10:1,11,19:12]</w:t>
             </w:r>
           </w:p>
         </w:tc>
@@ -2549,23 +2479,13 @@
               </w:rPr>
               <w:t xml:space="preserve">  </w:t>
             </w:r>
-            <w:proofErr w:type="gramStart"/>
-            <w:r>
-              <w:rPr>
-                <w:rFonts w:ascii="Consolas" w:hAnsi="Consolas" w:cs="Consolas"/>
-                <w:sz w:val="20"/>
-                <w:szCs w:val="20"/>
-              </w:rPr>
-              <w:t>rd,imm</w:t>
-            </w:r>
-            <w:proofErr w:type="gramEnd"/>
-            <w:r>
-              <w:rPr>
-                <w:rFonts w:ascii="Consolas" w:hAnsi="Consolas" w:cs="Consolas"/>
-                <w:sz w:val="20"/>
-                <w:szCs w:val="20"/>
-              </w:rPr>
-              <w:t>20</w:t>
+            <w:r>
+              <w:rPr>
+                <w:rFonts w:ascii="Consolas" w:hAnsi="Consolas" w:cs="Consolas"/>
+                <w:sz w:val="20"/>
+                <w:szCs w:val="20"/>
+              </w:rPr>
+              <w:t>rd,imm20</w:t>
             </w:r>
           </w:p>
         </w:tc>
@@ -2743,25 +2663,7 @@
                 <w:sz w:val="20"/>
                 <w:szCs w:val="20"/>
               </w:rPr>
-              <w:t xml:space="preserve"> </w:t>
-            </w:r>
-            <w:proofErr w:type="gramStart"/>
-            <w:r>
-              <w:rPr>
-                <w:rFonts w:ascii="Consolas" w:hAnsi="Consolas" w:cs="Consolas"/>
-                <w:sz w:val="20"/>
-                <w:szCs w:val="20"/>
-              </w:rPr>
-              <w:t>rd,imm</w:t>
-            </w:r>
-            <w:proofErr w:type="gramEnd"/>
-            <w:r>
-              <w:rPr>
-                <w:rFonts w:ascii="Consolas" w:hAnsi="Consolas" w:cs="Consolas"/>
-                <w:sz w:val="20"/>
-                <w:szCs w:val="20"/>
-              </w:rPr>
-              <w:t>20</w:t>
+              <w:t xml:space="preserve"> rd,imm20</w:t>
             </w:r>
           </w:p>
         </w:tc>
@@ -2914,7 +2816,6 @@
               </w:rPr>
             </w:pPr>
             <w:proofErr w:type="spellStart"/>
-            <w:proofErr w:type="gramStart"/>
             <w:r>
               <w:rPr>
                 <w:rFonts w:ascii="Consolas" w:hAnsi="Consolas" w:cs="Consolas"/>
@@ -2954,16 +2855,7 @@
                 <w:sz w:val="20"/>
                 <w:szCs w:val="20"/>
               </w:rPr>
-              <w:t>rd</w:t>
-            </w:r>
-            <w:proofErr w:type="gramEnd"/>
-            <w:r>
-              <w:rPr>
-                <w:rFonts w:ascii="Consolas" w:hAnsi="Consolas" w:cs="Consolas"/>
-                <w:sz w:val="20"/>
-                <w:szCs w:val="20"/>
-              </w:rPr>
-              <w:t>,rs1,imm12</w:t>
+              <w:t>rd,rs1,imm12</w:t>
             </w:r>
           </w:p>
         </w:tc>
@@ -3144,7 +3036,6 @@
               </w:rPr>
             </w:pPr>
             <w:proofErr w:type="spellStart"/>
-            <w:proofErr w:type="gramStart"/>
             <w:r>
               <w:rPr>
                 <w:rFonts w:ascii="Consolas" w:hAnsi="Consolas" w:cs="Consolas"/>
@@ -3176,16 +3067,7 @@
                 <w:sz w:val="20"/>
                 <w:szCs w:val="20"/>
               </w:rPr>
-              <w:t>rd</w:t>
-            </w:r>
-            <w:proofErr w:type="gramEnd"/>
-            <w:r>
-              <w:rPr>
-                <w:rFonts w:ascii="Consolas" w:hAnsi="Consolas" w:cs="Consolas"/>
-                <w:sz w:val="20"/>
-                <w:szCs w:val="20"/>
-              </w:rPr>
-              <w:t>,rs1,imm12</w:t>
+              <w:t>rd,rs1,imm12</w:t>
             </w:r>
           </w:p>
         </w:tc>
@@ -3336,43 +3218,7 @@
                 <w:sz w:val="20"/>
                 <w:szCs w:val="20"/>
               </w:rPr>
-              <w:t xml:space="preserve"> se(imm12</w:t>
-            </w:r>
-            <w:proofErr w:type="gramStart"/>
-            <w:r>
-              <w:rPr>
-                <w:rFonts w:ascii="Consolas" w:hAnsi="Consolas" w:cs="Consolas"/>
-                <w:sz w:val="20"/>
-                <w:szCs w:val="20"/>
-              </w:rPr>
-              <w:t>) ?</w:t>
-            </w:r>
-            <w:proofErr w:type="gramEnd"/>
-            <w:r>
-              <w:rPr>
-                <w:rFonts w:ascii="Consolas" w:hAnsi="Consolas" w:cs="Consolas"/>
-                <w:sz w:val="20"/>
-                <w:szCs w:val="20"/>
-              </w:rPr>
-              <w:t xml:space="preserve"> </w:t>
-            </w:r>
-            <w:proofErr w:type="gramStart"/>
-            <w:r>
-              <w:rPr>
-                <w:rFonts w:ascii="Consolas" w:hAnsi="Consolas" w:cs="Consolas"/>
-                <w:sz w:val="20"/>
-                <w:szCs w:val="20"/>
-              </w:rPr>
-              <w:t>1 :</w:t>
-            </w:r>
-            <w:proofErr w:type="gramEnd"/>
-            <w:r>
-              <w:rPr>
-                <w:rFonts w:ascii="Consolas" w:hAnsi="Consolas" w:cs="Consolas"/>
-                <w:sz w:val="20"/>
-                <w:szCs w:val="20"/>
-              </w:rPr>
-              <w:t xml:space="preserve"> 0</w:t>
+              <w:t xml:space="preserve"> se(imm12) ? 1 : 0</w:t>
             </w:r>
           </w:p>
         </w:tc>
@@ -3413,25 +3259,7 @@
                 <w:sz w:val="20"/>
                 <w:szCs w:val="20"/>
               </w:rPr>
-              <w:t xml:space="preserve"> </w:t>
-            </w:r>
-            <w:proofErr w:type="gramStart"/>
-            <w:r>
-              <w:rPr>
-                <w:rFonts w:ascii="Consolas" w:hAnsi="Consolas" w:cs="Consolas"/>
-                <w:sz w:val="20"/>
-                <w:szCs w:val="20"/>
-              </w:rPr>
-              <w:t>rd,rs</w:t>
-            </w:r>
-            <w:proofErr w:type="gramEnd"/>
-            <w:r>
-              <w:rPr>
-                <w:rFonts w:ascii="Consolas" w:hAnsi="Consolas" w:cs="Consolas"/>
-                <w:sz w:val="20"/>
-                <w:szCs w:val="20"/>
-              </w:rPr>
-              <w:t>1,imm12</w:t>
+              <w:t xml:space="preserve"> rd,rs1,imm12</w:t>
             </w:r>
           </w:p>
         </w:tc>
@@ -3561,43 +3389,7 @@
                 <w:sz w:val="20"/>
                 <w:szCs w:val="20"/>
               </w:rPr>
-              <w:t>rd = rs1 &lt;unsign se(imm12</w:t>
-            </w:r>
-            <w:proofErr w:type="gramStart"/>
-            <w:r>
-              <w:rPr>
-                <w:rFonts w:ascii="Consolas" w:hAnsi="Consolas" w:cs="Consolas"/>
-                <w:sz w:val="20"/>
-                <w:szCs w:val="20"/>
-              </w:rPr>
-              <w:t>) ?</w:t>
-            </w:r>
-            <w:proofErr w:type="gramEnd"/>
-            <w:r>
-              <w:rPr>
-                <w:rFonts w:ascii="Consolas" w:hAnsi="Consolas" w:cs="Consolas"/>
-                <w:sz w:val="20"/>
-                <w:szCs w:val="20"/>
-              </w:rPr>
-              <w:t xml:space="preserve"> </w:t>
-            </w:r>
-            <w:proofErr w:type="gramStart"/>
-            <w:r>
-              <w:rPr>
-                <w:rFonts w:ascii="Consolas" w:hAnsi="Consolas" w:cs="Consolas"/>
-                <w:sz w:val="20"/>
-                <w:szCs w:val="20"/>
-              </w:rPr>
-              <w:t>1 :</w:t>
-            </w:r>
-            <w:proofErr w:type="gramEnd"/>
-            <w:r>
-              <w:rPr>
-                <w:rFonts w:ascii="Consolas" w:hAnsi="Consolas" w:cs="Consolas"/>
-                <w:sz w:val="20"/>
-                <w:szCs w:val="20"/>
-              </w:rPr>
-              <w:t xml:space="preserve"> 0</w:t>
+              <w:t>rd = rs1 &lt;unsign se(imm12) ? 1 : 0</w:t>
             </w:r>
           </w:p>
         </w:tc>
@@ -3624,7 +3416,6 @@
               </w:rPr>
             </w:pPr>
             <w:proofErr w:type="spellStart"/>
-            <w:proofErr w:type="gramStart"/>
             <w:r>
               <w:rPr>
                 <w:rFonts w:ascii="Consolas" w:hAnsi="Consolas" w:cs="Consolas"/>
@@ -3640,16 +3431,7 @@
                 <w:sz w:val="20"/>
                 <w:szCs w:val="20"/>
               </w:rPr>
-              <w:t xml:space="preserve">  rd</w:t>
-            </w:r>
-            <w:proofErr w:type="gramEnd"/>
-            <w:r>
-              <w:rPr>
-                <w:rFonts w:ascii="Consolas" w:hAnsi="Consolas" w:cs="Consolas"/>
-                <w:sz w:val="20"/>
-                <w:szCs w:val="20"/>
-              </w:rPr>
-              <w:t>,rs1,imm12</w:t>
+              <w:t xml:space="preserve">  rd,rs1,imm12</w:t>
             </w:r>
           </w:p>
         </w:tc>
@@ -3849,25 +3631,7 @@
                 <w:sz w:val="20"/>
                 <w:szCs w:val="20"/>
               </w:rPr>
-              <w:t xml:space="preserve">   </w:t>
-            </w:r>
-            <w:proofErr w:type="gramStart"/>
-            <w:r>
-              <w:rPr>
-                <w:rFonts w:ascii="Consolas" w:hAnsi="Consolas" w:cs="Consolas"/>
-                <w:sz w:val="20"/>
-                <w:szCs w:val="20"/>
-              </w:rPr>
-              <w:t>rd,rs</w:t>
-            </w:r>
-            <w:proofErr w:type="gramEnd"/>
-            <w:r>
-              <w:rPr>
-                <w:rFonts w:ascii="Consolas" w:hAnsi="Consolas" w:cs="Consolas"/>
-                <w:sz w:val="20"/>
-                <w:szCs w:val="20"/>
-              </w:rPr>
-              <w:t>1,imm12</w:t>
+              <w:t xml:space="preserve">   rd,rs1,imm12</w:t>
             </w:r>
           </w:p>
         </w:tc>
@@ -4048,7 +3812,6 @@
               </w:rPr>
             </w:pPr>
             <w:proofErr w:type="spellStart"/>
-            <w:proofErr w:type="gramStart"/>
             <w:r>
               <w:rPr>
                 <w:rFonts w:ascii="Consolas" w:hAnsi="Consolas" w:cs="Consolas"/>
@@ -4064,16 +3827,7 @@
                 <w:sz w:val="20"/>
                 <w:szCs w:val="20"/>
               </w:rPr>
-              <w:t xml:space="preserve">  rd</w:t>
-            </w:r>
-            <w:proofErr w:type="gramEnd"/>
-            <w:r>
-              <w:rPr>
-                <w:rFonts w:ascii="Consolas" w:hAnsi="Consolas" w:cs="Consolas"/>
-                <w:sz w:val="20"/>
-                <w:szCs w:val="20"/>
-              </w:rPr>
-              <w:t>,rs1,imm12</w:t>
+              <w:t xml:space="preserve">  rd,rs1,imm12</w:t>
             </w:r>
           </w:p>
         </w:tc>
@@ -4258,7 +4012,6 @@
               </w:rPr>
             </w:pPr>
             <w:proofErr w:type="spellStart"/>
-            <w:proofErr w:type="gramStart"/>
             <w:r>
               <w:rPr>
                 <w:rFonts w:ascii="Consolas" w:hAnsi="Consolas" w:cs="Consolas"/>
@@ -4274,16 +4027,7 @@
                 <w:sz w:val="20"/>
                 <w:szCs w:val="20"/>
               </w:rPr>
-              <w:t xml:space="preserve">  rd</w:t>
-            </w:r>
-            <w:proofErr w:type="gramEnd"/>
-            <w:r>
-              <w:rPr>
-                <w:rFonts w:ascii="Consolas" w:hAnsi="Consolas" w:cs="Consolas"/>
-                <w:sz w:val="20"/>
-                <w:szCs w:val="20"/>
-              </w:rPr>
-              <w:t>,rs1,imm12</w:t>
+              <w:t xml:space="preserve">  rd,rs1,imm12</w:t>
             </w:r>
           </w:p>
         </w:tc>
@@ -4448,7 +4192,6 @@
               </w:rPr>
             </w:pPr>
             <w:proofErr w:type="spellStart"/>
-            <w:proofErr w:type="gramStart"/>
             <w:r>
               <w:rPr>
                 <w:rFonts w:ascii="Consolas" w:hAnsi="Consolas" w:cs="Consolas"/>
@@ -4464,16 +4207,7 @@
                 <w:sz w:val="20"/>
                 <w:szCs w:val="20"/>
               </w:rPr>
-              <w:t xml:space="preserve">  rd</w:t>
-            </w:r>
-            <w:proofErr w:type="gramEnd"/>
-            <w:r>
-              <w:rPr>
-                <w:rFonts w:ascii="Consolas" w:hAnsi="Consolas" w:cs="Consolas"/>
-                <w:sz w:val="20"/>
-                <w:szCs w:val="20"/>
-              </w:rPr>
-              <w:t>,rs1,imm12</w:t>
+              <w:t xml:space="preserve">  rd,rs1,imm12</w:t>
             </w:r>
           </w:p>
         </w:tc>
@@ -4642,7 +4376,6 @@
               </w:rPr>
             </w:pPr>
             <w:proofErr w:type="spellStart"/>
-            <w:proofErr w:type="gramStart"/>
             <w:r>
               <w:rPr>
                 <w:rFonts w:ascii="Consolas" w:hAnsi="Consolas" w:cs="Consolas"/>
@@ -4658,16 +4391,7 @@
                 <w:sz w:val="20"/>
                 <w:szCs w:val="20"/>
               </w:rPr>
-              <w:t xml:space="preserve">  rd</w:t>
-            </w:r>
-            <w:proofErr w:type="gramEnd"/>
-            <w:r>
-              <w:rPr>
-                <w:rFonts w:ascii="Consolas" w:hAnsi="Consolas" w:cs="Consolas"/>
-                <w:sz w:val="20"/>
-                <w:szCs w:val="20"/>
-              </w:rPr>
-              <w:t>,rs1,imm12</w:t>
+              <w:t xml:space="preserve">  rd,rs1,imm12</w:t>
             </w:r>
           </w:p>
         </w:tc>
@@ -4830,7 +4554,6 @@
                 <w:szCs w:val="20"/>
               </w:rPr>
             </w:pPr>
-            <w:proofErr w:type="gramStart"/>
             <w:r>
               <w:rPr>
                 <w:rFonts w:ascii="Consolas" w:hAnsi="Consolas" w:cs="Consolas"/>
@@ -4845,16 +4568,7 @@
                 <w:sz w:val="20"/>
                 <w:szCs w:val="20"/>
               </w:rPr>
-              <w:t>dd  rd</w:t>
-            </w:r>
-            <w:proofErr w:type="gramEnd"/>
-            <w:r>
-              <w:rPr>
-                <w:rFonts w:ascii="Consolas" w:hAnsi="Consolas" w:cs="Consolas"/>
-                <w:sz w:val="20"/>
-                <w:szCs w:val="20"/>
-              </w:rPr>
-              <w:t>,rs1,rs2</w:t>
+              <w:t>dd  rd,rs1,rs2</w:t>
             </w:r>
           </w:p>
         </w:tc>
@@ -5018,23 +4732,13 @@
                 <w:szCs w:val="20"/>
               </w:rPr>
             </w:pPr>
-            <w:proofErr w:type="gramStart"/>
-            <w:r>
-              <w:rPr>
-                <w:rFonts w:ascii="Consolas" w:hAnsi="Consolas" w:cs="Consolas"/>
-                <w:sz w:val="20"/>
-                <w:szCs w:val="20"/>
-              </w:rPr>
-              <w:t>sub  rd</w:t>
-            </w:r>
-            <w:proofErr w:type="gramEnd"/>
-            <w:r>
-              <w:rPr>
-                <w:rFonts w:ascii="Consolas" w:hAnsi="Consolas" w:cs="Consolas"/>
-                <w:sz w:val="20"/>
-                <w:szCs w:val="20"/>
-              </w:rPr>
-              <w:t>,rs1,rs2</w:t>
+            <w:r>
+              <w:rPr>
+                <w:rFonts w:ascii="Consolas" w:hAnsi="Consolas" w:cs="Consolas"/>
+                <w:sz w:val="20"/>
+                <w:szCs w:val="20"/>
+              </w:rPr>
+              <w:t>sub  rd,rs1,rs2</w:t>
             </w:r>
           </w:p>
         </w:tc>
@@ -5203,7 +4907,6 @@
               </w:rPr>
             </w:pPr>
             <w:proofErr w:type="spellStart"/>
-            <w:proofErr w:type="gramStart"/>
             <w:r>
               <w:rPr>
                 <w:rFonts w:ascii="Consolas" w:hAnsi="Consolas" w:cs="Consolas"/>
@@ -5219,16 +4922,7 @@
                 <w:sz w:val="20"/>
                 <w:szCs w:val="20"/>
               </w:rPr>
-              <w:t xml:space="preserve">  rd</w:t>
-            </w:r>
-            <w:proofErr w:type="gramEnd"/>
-            <w:r>
-              <w:rPr>
-                <w:rFonts w:ascii="Consolas" w:hAnsi="Consolas" w:cs="Consolas"/>
-                <w:sz w:val="20"/>
-                <w:szCs w:val="20"/>
-              </w:rPr>
-              <w:t>,rs1,rs2</w:t>
+              <w:t xml:space="preserve">  rd,rs1,rs2</w:t>
             </w:r>
           </w:p>
         </w:tc>
@@ -5393,7 +5087,6 @@
               </w:rPr>
             </w:pPr>
             <w:proofErr w:type="spellStart"/>
-            <w:proofErr w:type="gramStart"/>
             <w:r>
               <w:rPr>
                 <w:rFonts w:ascii="Consolas" w:hAnsi="Consolas" w:cs="Consolas"/>
@@ -5409,16 +5102,7 @@
                 <w:sz w:val="20"/>
                 <w:szCs w:val="20"/>
               </w:rPr>
-              <w:t xml:space="preserve">  rd</w:t>
-            </w:r>
-            <w:proofErr w:type="gramEnd"/>
-            <w:r>
-              <w:rPr>
-                <w:rFonts w:ascii="Consolas" w:hAnsi="Consolas" w:cs="Consolas"/>
-                <w:sz w:val="20"/>
-                <w:szCs w:val="20"/>
-              </w:rPr>
-              <w:t>,rs1,rs2</w:t>
+              <w:t xml:space="preserve">  rd,rs1,rs2</w:t>
             </w:r>
           </w:p>
         </w:tc>
@@ -5577,43 +5261,7 @@
                 <w:sz w:val="20"/>
                 <w:szCs w:val="20"/>
               </w:rPr>
-              <w:t xml:space="preserve"> rs</w:t>
-            </w:r>
-            <w:proofErr w:type="gramStart"/>
-            <w:r>
-              <w:rPr>
-                <w:rFonts w:ascii="Consolas" w:hAnsi="Consolas" w:cs="Consolas"/>
-                <w:sz w:val="20"/>
-                <w:szCs w:val="20"/>
-              </w:rPr>
-              <w:t>2 ?</w:t>
-            </w:r>
-            <w:proofErr w:type="gramEnd"/>
-            <w:r>
-              <w:rPr>
-                <w:rFonts w:ascii="Consolas" w:hAnsi="Consolas" w:cs="Consolas"/>
-                <w:sz w:val="20"/>
-                <w:szCs w:val="20"/>
-              </w:rPr>
-              <w:t xml:space="preserve"> </w:t>
-            </w:r>
-            <w:proofErr w:type="gramStart"/>
-            <w:r>
-              <w:rPr>
-                <w:rFonts w:ascii="Consolas" w:hAnsi="Consolas" w:cs="Consolas"/>
-                <w:sz w:val="20"/>
-                <w:szCs w:val="20"/>
-              </w:rPr>
-              <w:t>1 :</w:t>
-            </w:r>
-            <w:proofErr w:type="gramEnd"/>
-            <w:r>
-              <w:rPr>
-                <w:rFonts w:ascii="Consolas" w:hAnsi="Consolas" w:cs="Consolas"/>
-                <w:sz w:val="20"/>
-                <w:szCs w:val="20"/>
-              </w:rPr>
-              <w:t xml:space="preserve"> 0</w:t>
+              <w:t xml:space="preserve"> rs2 ? 1 : 0</w:t>
             </w:r>
           </w:p>
         </w:tc>
@@ -5654,25 +5302,7 @@
                 <w:sz w:val="20"/>
                 <w:szCs w:val="20"/>
               </w:rPr>
-              <w:t xml:space="preserve"> </w:t>
-            </w:r>
-            <w:proofErr w:type="gramStart"/>
-            <w:r>
-              <w:rPr>
-                <w:rFonts w:ascii="Consolas" w:hAnsi="Consolas" w:cs="Consolas"/>
-                <w:sz w:val="20"/>
-                <w:szCs w:val="20"/>
-              </w:rPr>
-              <w:t>rd,rs</w:t>
-            </w:r>
-            <w:proofErr w:type="gramEnd"/>
-            <w:r>
-              <w:rPr>
-                <w:rFonts w:ascii="Consolas" w:hAnsi="Consolas" w:cs="Consolas"/>
-                <w:sz w:val="20"/>
-                <w:szCs w:val="20"/>
-              </w:rPr>
-              <w:t>1,rs2</w:t>
+              <w:t xml:space="preserve"> rd,rs1,rs2</w:t>
             </w:r>
           </w:p>
         </w:tc>
@@ -5810,43 +5440,7 @@
                 <w:sz w:val="20"/>
                 <w:szCs w:val="20"/>
               </w:rPr>
-              <w:t>rd = rs1 &lt;unsign rs</w:t>
-            </w:r>
-            <w:proofErr w:type="gramStart"/>
-            <w:r>
-              <w:rPr>
-                <w:rFonts w:ascii="Consolas" w:hAnsi="Consolas" w:cs="Consolas"/>
-                <w:sz w:val="20"/>
-                <w:szCs w:val="20"/>
-              </w:rPr>
-              <w:t>2 ?</w:t>
-            </w:r>
-            <w:proofErr w:type="gramEnd"/>
-            <w:r>
-              <w:rPr>
-                <w:rFonts w:ascii="Consolas" w:hAnsi="Consolas" w:cs="Consolas"/>
-                <w:sz w:val="20"/>
-                <w:szCs w:val="20"/>
-              </w:rPr>
-              <w:t xml:space="preserve"> </w:t>
-            </w:r>
-            <w:proofErr w:type="gramStart"/>
-            <w:r>
-              <w:rPr>
-                <w:rFonts w:ascii="Consolas" w:hAnsi="Consolas" w:cs="Consolas"/>
-                <w:sz w:val="20"/>
-                <w:szCs w:val="20"/>
-              </w:rPr>
-              <w:t>1 :</w:t>
-            </w:r>
-            <w:proofErr w:type="gramEnd"/>
-            <w:r>
-              <w:rPr>
-                <w:rFonts w:ascii="Consolas" w:hAnsi="Consolas" w:cs="Consolas"/>
-                <w:sz w:val="20"/>
-                <w:szCs w:val="20"/>
-              </w:rPr>
-              <w:t xml:space="preserve"> 0</w:t>
+              <w:t>rd = rs1 &lt;unsign rs2 ? 1 : 0</w:t>
             </w:r>
           </w:p>
         </w:tc>
@@ -5873,7 +5467,6 @@
               </w:rPr>
             </w:pPr>
             <w:proofErr w:type="spellStart"/>
-            <w:proofErr w:type="gramStart"/>
             <w:r>
               <w:rPr>
                 <w:rFonts w:ascii="Consolas" w:hAnsi="Consolas" w:cs="Consolas"/>
@@ -5889,16 +5482,7 @@
                 <w:sz w:val="20"/>
                 <w:szCs w:val="20"/>
               </w:rPr>
-              <w:t xml:space="preserve">  rd</w:t>
-            </w:r>
-            <w:proofErr w:type="gramEnd"/>
-            <w:r>
-              <w:rPr>
-                <w:rFonts w:ascii="Consolas" w:hAnsi="Consolas" w:cs="Consolas"/>
-                <w:sz w:val="20"/>
-                <w:szCs w:val="20"/>
-              </w:rPr>
-              <w:t>,rs1,rs2</w:t>
+              <w:t xml:space="preserve">  rd,rs1,rs2</w:t>
             </w:r>
           </w:p>
         </w:tc>
@@ -6067,7 +5651,6 @@
               </w:rPr>
             </w:pPr>
             <w:proofErr w:type="spellStart"/>
-            <w:proofErr w:type="gramStart"/>
             <w:r>
               <w:rPr>
                 <w:rFonts w:ascii="Consolas" w:hAnsi="Consolas" w:cs="Consolas"/>
@@ -6083,16 +5666,7 @@
                 <w:sz w:val="20"/>
                 <w:szCs w:val="20"/>
               </w:rPr>
-              <w:t xml:space="preserve">  rd</w:t>
-            </w:r>
-            <w:proofErr w:type="gramEnd"/>
-            <w:r>
-              <w:rPr>
-                <w:rFonts w:ascii="Consolas" w:hAnsi="Consolas" w:cs="Consolas"/>
-                <w:sz w:val="20"/>
-                <w:szCs w:val="20"/>
-              </w:rPr>
-              <w:t>,rs1,rs2</w:t>
+              <w:t xml:space="preserve">  rd,rs1,rs2</w:t>
             </w:r>
           </w:p>
         </w:tc>
@@ -6257,7 +5831,6 @@
               </w:rPr>
             </w:pPr>
             <w:proofErr w:type="spellStart"/>
-            <w:proofErr w:type="gramStart"/>
             <w:r>
               <w:rPr>
                 <w:rFonts w:ascii="Consolas" w:hAnsi="Consolas" w:cs="Consolas"/>
@@ -6273,16 +5846,7 @@
                 <w:sz w:val="20"/>
                 <w:szCs w:val="20"/>
               </w:rPr>
-              <w:t xml:space="preserve">  rd</w:t>
-            </w:r>
-            <w:proofErr w:type="gramEnd"/>
-            <w:r>
-              <w:rPr>
-                <w:rFonts w:ascii="Consolas" w:hAnsi="Consolas" w:cs="Consolas"/>
-                <w:sz w:val="20"/>
-                <w:szCs w:val="20"/>
-              </w:rPr>
-              <w:t>,rs1,rs2</w:t>
+              <w:t xml:space="preserve">  rd,rs1,rs2</w:t>
             </w:r>
           </w:p>
         </w:tc>
@@ -6456,25 +6020,7 @@
                 <w:sz w:val="20"/>
                 <w:szCs w:val="20"/>
               </w:rPr>
-              <w:t xml:space="preserve">or   </w:t>
-            </w:r>
-            <w:proofErr w:type="gramStart"/>
-            <w:r>
-              <w:rPr>
-                <w:rFonts w:ascii="Consolas" w:hAnsi="Consolas" w:cs="Consolas"/>
-                <w:sz w:val="20"/>
-                <w:szCs w:val="20"/>
-              </w:rPr>
-              <w:t>rd,rs</w:t>
-            </w:r>
-            <w:proofErr w:type="gramEnd"/>
-            <w:r>
-              <w:rPr>
-                <w:rFonts w:ascii="Consolas" w:hAnsi="Consolas" w:cs="Consolas"/>
-                <w:sz w:val="20"/>
-                <w:szCs w:val="20"/>
-              </w:rPr>
-              <w:t>1,rs2</w:t>
+              <w:t>or   rd,rs1,rs2</w:t>
             </w:r>
           </w:p>
         </w:tc>
@@ -6638,23 +6184,13 @@
                 <w:szCs w:val="20"/>
               </w:rPr>
             </w:pPr>
-            <w:proofErr w:type="gramStart"/>
-            <w:r>
-              <w:rPr>
-                <w:rFonts w:ascii="Consolas" w:hAnsi="Consolas" w:cs="Consolas"/>
-                <w:sz w:val="20"/>
-                <w:szCs w:val="20"/>
-              </w:rPr>
-              <w:t>and  rd</w:t>
-            </w:r>
-            <w:proofErr w:type="gramEnd"/>
-            <w:r>
-              <w:rPr>
-                <w:rFonts w:ascii="Consolas" w:hAnsi="Consolas" w:cs="Consolas"/>
-                <w:sz w:val="20"/>
-                <w:szCs w:val="20"/>
-              </w:rPr>
-              <w:t>,rs1,rs2</w:t>
+            <w:r>
+              <w:rPr>
+                <w:rFonts w:ascii="Consolas" w:hAnsi="Consolas" w:cs="Consolas"/>
+                <w:sz w:val="20"/>
+                <w:szCs w:val="20"/>
+              </w:rPr>
+              <w:t>and  rd,rs1,rs2</w:t>
             </w:r>
           </w:p>
         </w:tc>
@@ -6823,7 +6359,6 @@
               </w:rPr>
             </w:pPr>
             <w:proofErr w:type="spellStart"/>
-            <w:proofErr w:type="gramStart"/>
             <w:r>
               <w:rPr>
                 <w:rFonts w:ascii="Consolas" w:hAnsi="Consolas" w:cs="Consolas"/>
@@ -6847,16 +6382,7 @@
                 <w:sz w:val="20"/>
                 <w:szCs w:val="20"/>
               </w:rPr>
-              <w:t xml:space="preserve">  rd</w:t>
-            </w:r>
-            <w:proofErr w:type="gramEnd"/>
-            <w:r>
-              <w:rPr>
-                <w:rFonts w:ascii="Consolas" w:hAnsi="Consolas" w:cs="Consolas"/>
-                <w:sz w:val="20"/>
-                <w:szCs w:val="20"/>
-              </w:rPr>
-              <w:t>,imm12(rs1)</w:t>
+              <w:t xml:space="preserve">  rd,imm12(rs1)</w:t>
             </w:r>
           </w:p>
         </w:tc>
@@ -7016,7 +6542,6 @@
               </w:rPr>
               <w:t>imm12</w:t>
             </w:r>
-            <w:proofErr w:type="gramStart"/>
             <w:r>
               <w:rPr>
                 <w:rStyle w:val="innernestedparens"/>
@@ -7029,16 +6554,7 @@
                 <w:sz w:val="20"/>
                 <w:szCs w:val="20"/>
               </w:rPr>
-              <w:t>][</w:t>
-            </w:r>
-            <w:proofErr w:type="gramEnd"/>
-            <w:r>
-              <w:rPr>
-                <w:rFonts w:ascii="Consolas" w:hAnsi="Consolas" w:cs="Consolas"/>
-                <w:sz w:val="20"/>
-                <w:szCs w:val="20"/>
-              </w:rPr>
-              <w:t>7:0]</w:t>
+              <w:t>][7:0]</w:t>
             </w:r>
             <w:r>
               <w:rPr>
@@ -7071,7 +6587,6 @@
               </w:rPr>
             </w:pPr>
             <w:proofErr w:type="spellStart"/>
-            <w:proofErr w:type="gramStart"/>
             <w:r>
               <w:rPr>
                 <w:rFonts w:ascii="Consolas" w:hAnsi="Consolas" w:cs="Consolas"/>
@@ -7087,16 +6602,7 @@
                 <w:sz w:val="20"/>
                 <w:szCs w:val="20"/>
               </w:rPr>
-              <w:t xml:space="preserve">  rd</w:t>
-            </w:r>
-            <w:proofErr w:type="gramEnd"/>
-            <w:r>
-              <w:rPr>
-                <w:rFonts w:ascii="Consolas" w:hAnsi="Consolas" w:cs="Consolas"/>
-                <w:sz w:val="20"/>
-                <w:szCs w:val="20"/>
-              </w:rPr>
-              <w:t>,imm12(rs1)</w:t>
+              <w:t xml:space="preserve">  rd,imm12(rs1)</w:t>
             </w:r>
           </w:p>
         </w:tc>
@@ -7269,7 +6775,6 @@
               </w:rPr>
               <w:t>imm12</w:t>
             </w:r>
-            <w:proofErr w:type="gramStart"/>
             <w:r>
               <w:rPr>
                 <w:rStyle w:val="innernestedparens"/>
@@ -7282,16 +6787,7 @@
                 <w:sz w:val="20"/>
                 <w:szCs w:val="20"/>
               </w:rPr>
-              <w:t>][</w:t>
-            </w:r>
-            <w:proofErr w:type="gramEnd"/>
-            <w:r>
-              <w:rPr>
-                <w:rFonts w:ascii="Consolas" w:hAnsi="Consolas" w:cs="Consolas"/>
-                <w:sz w:val="20"/>
-                <w:szCs w:val="20"/>
-              </w:rPr>
-              <w:t>15:0]</w:t>
+              <w:t>][15:0]</w:t>
             </w:r>
             <w:r>
               <w:rPr>
@@ -7323,7 +6819,6 @@
               </w:rPr>
             </w:pPr>
             <w:proofErr w:type="spellStart"/>
-            <w:proofErr w:type="gramStart"/>
             <w:r>
               <w:rPr>
                 <w:rFonts w:ascii="Consolas" w:hAnsi="Consolas" w:cs="Consolas"/>
@@ -7339,16 +6834,7 @@
                 <w:sz w:val="20"/>
                 <w:szCs w:val="20"/>
               </w:rPr>
-              <w:t xml:space="preserve">  rd</w:t>
-            </w:r>
-            <w:proofErr w:type="gramEnd"/>
-            <w:r>
-              <w:rPr>
-                <w:rFonts w:ascii="Consolas" w:hAnsi="Consolas" w:cs="Consolas"/>
-                <w:sz w:val="20"/>
-                <w:szCs w:val="20"/>
-              </w:rPr>
-              <w:t>,imm12(rs1)</w:t>
+              <w:t xml:space="preserve">  rd,imm12(rs1)</w:t>
             </w:r>
           </w:p>
         </w:tc>
@@ -7510,7 +6996,6 @@
               </w:rPr>
               <w:t>imm12</w:t>
             </w:r>
-            <w:proofErr w:type="gramStart"/>
             <w:r>
               <w:rPr>
                 <w:rStyle w:val="innernestedparens"/>
@@ -7531,16 +7016,7 @@
                 <w:sz w:val="20"/>
                 <w:szCs w:val="20"/>
               </w:rPr>
-              <w:t>[</w:t>
-            </w:r>
-            <w:proofErr w:type="gramEnd"/>
-            <w:r>
-              <w:rPr>
-                <w:rFonts w:ascii="Consolas" w:hAnsi="Consolas" w:cs="Consolas"/>
-                <w:sz w:val="20"/>
-                <w:szCs w:val="20"/>
-              </w:rPr>
-              <w:t>31:0]</w:t>
+              <w:t>[31:0]</w:t>
             </w:r>
           </w:p>
         </w:tc>
@@ -7582,25 +7058,7 @@
                 <w:sz w:val="20"/>
                 <w:szCs w:val="20"/>
               </w:rPr>
-              <w:t xml:space="preserve"> </w:t>
-            </w:r>
-            <w:proofErr w:type="gramStart"/>
-            <w:r>
-              <w:rPr>
-                <w:rFonts w:ascii="Consolas" w:hAnsi="Consolas" w:cs="Consolas"/>
-                <w:sz w:val="20"/>
-                <w:szCs w:val="20"/>
-              </w:rPr>
-              <w:t>rd,imm</w:t>
-            </w:r>
-            <w:proofErr w:type="gramEnd"/>
-            <w:r>
-              <w:rPr>
-                <w:rFonts w:ascii="Consolas" w:hAnsi="Consolas" w:cs="Consolas"/>
-                <w:sz w:val="20"/>
-                <w:szCs w:val="20"/>
-              </w:rPr>
-              <w:t>12(rs1)</w:t>
+              <w:t xml:space="preserve"> rd,imm12(rs1)</w:t>
             </w:r>
           </w:p>
         </w:tc>
@@ -7765,7 +7223,6 @@
               </w:rPr>
               <w:t>imm12</w:t>
             </w:r>
-            <w:proofErr w:type="gramStart"/>
             <w:r>
               <w:rPr>
                 <w:rStyle w:val="innernestedparens"/>
@@ -7778,16 +7235,7 @@
                 <w:sz w:val="20"/>
                 <w:szCs w:val="20"/>
               </w:rPr>
-              <w:t>][</w:t>
-            </w:r>
-            <w:proofErr w:type="gramEnd"/>
-            <w:r>
-              <w:rPr>
-                <w:rFonts w:ascii="Consolas" w:hAnsi="Consolas" w:cs="Consolas"/>
-                <w:sz w:val="20"/>
-                <w:szCs w:val="20"/>
-              </w:rPr>
-              <w:t>7:0]</w:t>
+              <w:t>][7:0]</w:t>
             </w:r>
             <w:r>
               <w:rPr>
@@ -7834,25 +7282,7 @@
                 <w:sz w:val="20"/>
                 <w:szCs w:val="20"/>
               </w:rPr>
-              <w:t xml:space="preserve"> </w:t>
-            </w:r>
-            <w:proofErr w:type="gramStart"/>
-            <w:r>
-              <w:rPr>
-                <w:rFonts w:ascii="Consolas" w:hAnsi="Consolas" w:cs="Consolas"/>
-                <w:sz w:val="20"/>
-                <w:szCs w:val="20"/>
-              </w:rPr>
-              <w:t>rd,imm</w:t>
-            </w:r>
-            <w:proofErr w:type="gramEnd"/>
-            <w:r>
-              <w:rPr>
-                <w:rFonts w:ascii="Consolas" w:hAnsi="Consolas" w:cs="Consolas"/>
-                <w:sz w:val="20"/>
-                <w:szCs w:val="20"/>
-              </w:rPr>
-              <w:t>12(rs1)</w:t>
+              <w:t xml:space="preserve"> rd,imm12(rs1)</w:t>
             </w:r>
           </w:p>
         </w:tc>
@@ -8012,7 +7442,6 @@
               </w:rPr>
               <w:t>imm12</w:t>
             </w:r>
-            <w:proofErr w:type="gramStart"/>
             <w:r>
               <w:rPr>
                 <w:rStyle w:val="innernestedparens"/>
@@ -8025,16 +7454,7 @@
                 <w:sz w:val="20"/>
                 <w:szCs w:val="20"/>
               </w:rPr>
-              <w:t>][</w:t>
-            </w:r>
-            <w:proofErr w:type="gramEnd"/>
-            <w:r>
-              <w:rPr>
-                <w:rFonts w:ascii="Consolas" w:hAnsi="Consolas" w:cs="Consolas"/>
-                <w:sz w:val="20"/>
-                <w:szCs w:val="20"/>
-              </w:rPr>
-              <w:t>15:0]</w:t>
+              <w:t>][15:0]</w:t>
             </w:r>
             <w:r>
               <w:rPr>
@@ -8065,7 +7485,6 @@
                 <w:szCs w:val="20"/>
               </w:rPr>
             </w:pPr>
-            <w:proofErr w:type="gramStart"/>
             <w:r>
               <w:rPr>
                 <w:rFonts w:ascii="Consolas" w:hAnsi="Consolas" w:cs="Consolas"/>
@@ -8088,16 +7507,7 @@
                 <w:sz w:val="20"/>
                 <w:szCs w:val="20"/>
               </w:rPr>
-              <w:t>rs</w:t>
-            </w:r>
-            <w:proofErr w:type="gramEnd"/>
-            <w:r>
-              <w:rPr>
-                <w:rFonts w:ascii="Consolas" w:hAnsi="Consolas" w:cs="Consolas"/>
-                <w:sz w:val="20"/>
-                <w:szCs w:val="20"/>
-              </w:rPr>
-              <w:t>2,imm12(rs1)</w:t>
+              <w:t>rs2,imm12(rs1)</w:t>
             </w:r>
           </w:p>
         </w:tc>
@@ -8227,25 +7637,7 @@
                 <w:sz w:val="20"/>
                 <w:szCs w:val="20"/>
               </w:rPr>
-              <w:t>mem[rs1+se(imm12</w:t>
-            </w:r>
-            <w:proofErr w:type="gramStart"/>
-            <w:r>
-              <w:rPr>
-                <w:rFonts w:ascii="Consolas" w:hAnsi="Consolas" w:cs="Consolas"/>
-                <w:sz w:val="20"/>
-                <w:szCs w:val="20"/>
-              </w:rPr>
-              <w:t>)][</w:t>
-            </w:r>
-            <w:proofErr w:type="gramEnd"/>
-            <w:r>
-              <w:rPr>
-                <w:rFonts w:ascii="Consolas" w:hAnsi="Consolas" w:cs="Consolas"/>
-                <w:sz w:val="20"/>
-                <w:szCs w:val="20"/>
-              </w:rPr>
-              <w:t>7:0]  = rs2[7:0]</w:t>
+              <w:t>mem[rs1+se(imm12)][7:0]  = rs2[7:0]</w:t>
             </w:r>
           </w:p>
         </w:tc>
@@ -8272,7 +7664,6 @@
               </w:rPr>
             </w:pPr>
             <w:proofErr w:type="spellStart"/>
-            <w:proofErr w:type="gramStart"/>
             <w:r>
               <w:rPr>
                 <w:rFonts w:ascii="Consolas" w:hAnsi="Consolas" w:cs="Consolas"/>
@@ -8288,16 +7679,7 @@
                 <w:sz w:val="20"/>
                 <w:szCs w:val="20"/>
               </w:rPr>
-              <w:t xml:space="preserve">  rs</w:t>
-            </w:r>
-            <w:proofErr w:type="gramEnd"/>
-            <w:r>
-              <w:rPr>
-                <w:rFonts w:ascii="Consolas" w:hAnsi="Consolas" w:cs="Consolas"/>
-                <w:sz w:val="20"/>
-                <w:szCs w:val="20"/>
-              </w:rPr>
-              <w:t>2,imm12(rs1)</w:t>
+              <w:t xml:space="preserve">  rs2,imm12(rs1)</w:t>
             </w:r>
           </w:p>
         </w:tc>
@@ -8432,25 +7814,7 @@
                 <w:sz w:val="20"/>
                 <w:szCs w:val="20"/>
               </w:rPr>
-              <w:t>mem[rs1+se(imm12</w:t>
-            </w:r>
-            <w:proofErr w:type="gramStart"/>
-            <w:r>
-              <w:rPr>
-                <w:rFonts w:ascii="Consolas" w:hAnsi="Consolas" w:cs="Consolas"/>
-                <w:sz w:val="20"/>
-                <w:szCs w:val="20"/>
-              </w:rPr>
-              <w:t>)][</w:t>
-            </w:r>
-            <w:proofErr w:type="gramEnd"/>
-            <w:r>
-              <w:rPr>
-                <w:rFonts w:ascii="Consolas" w:hAnsi="Consolas" w:cs="Consolas"/>
-                <w:sz w:val="20"/>
-                <w:szCs w:val="20"/>
-              </w:rPr>
-              <w:t>15:0] = rs2[15:0]</w:t>
+              <w:t>mem[rs1+se(imm12)][15:0] = rs2[15:0]</w:t>
             </w:r>
           </w:p>
         </w:tc>
@@ -8476,7 +7840,6 @@
               </w:rPr>
             </w:pPr>
             <w:proofErr w:type="spellStart"/>
-            <w:proofErr w:type="gramStart"/>
             <w:r>
               <w:rPr>
                 <w:rFonts w:ascii="Consolas" w:hAnsi="Consolas" w:cs="Consolas"/>
@@ -8492,16 +7855,7 @@
                 <w:sz w:val="20"/>
                 <w:szCs w:val="20"/>
               </w:rPr>
-              <w:t xml:space="preserve">  rs</w:t>
-            </w:r>
-            <w:proofErr w:type="gramEnd"/>
-            <w:r>
-              <w:rPr>
-                <w:rFonts w:ascii="Consolas" w:hAnsi="Consolas" w:cs="Consolas"/>
-                <w:sz w:val="20"/>
-                <w:szCs w:val="20"/>
-              </w:rPr>
-              <w:t>2,imm12(rs1)</w:t>
+              <w:t xml:space="preserve">  rs2,imm12(rs1)</w:t>
             </w:r>
           </w:p>
         </w:tc>
@@ -8631,25 +7985,7 @@
                 <w:sz w:val="20"/>
                 <w:szCs w:val="20"/>
               </w:rPr>
-              <w:t>mem[rs1+se(imm12</w:t>
-            </w:r>
-            <w:proofErr w:type="gramStart"/>
-            <w:r>
-              <w:rPr>
-                <w:rFonts w:ascii="Consolas" w:hAnsi="Consolas" w:cs="Consolas"/>
-                <w:sz w:val="20"/>
-                <w:szCs w:val="20"/>
-              </w:rPr>
-              <w:t>)][</w:t>
-            </w:r>
-            <w:proofErr w:type="gramEnd"/>
-            <w:r>
-              <w:rPr>
-                <w:rFonts w:ascii="Consolas" w:hAnsi="Consolas" w:cs="Consolas"/>
-                <w:sz w:val="20"/>
-                <w:szCs w:val="20"/>
-              </w:rPr>
-              <w:t>31:0] = rs2</w:t>
+              <w:t>mem[rs1+se(imm12)][31:0] = rs2</w:t>
             </w:r>
           </w:p>
         </w:tc>
@@ -8675,7 +8011,6 @@
               </w:rPr>
             </w:pPr>
             <w:proofErr w:type="spellStart"/>
-            <w:proofErr w:type="gramStart"/>
             <w:r>
               <w:rPr>
                 <w:rFonts w:ascii="Consolas" w:hAnsi="Consolas" w:cs="Consolas"/>
@@ -8707,16 +8042,7 @@
                 <w:sz w:val="20"/>
                 <w:szCs w:val="20"/>
               </w:rPr>
-              <w:t>rd</w:t>
-            </w:r>
-            <w:proofErr w:type="gramEnd"/>
-            <w:r>
-              <w:rPr>
-                <w:rFonts w:ascii="Consolas" w:hAnsi="Consolas" w:cs="Consolas"/>
-                <w:sz w:val="20"/>
-                <w:szCs w:val="20"/>
-              </w:rPr>
-              <w:t>,</w:t>
+              <w:t>rd,</w:t>
             </w:r>
             <w:r>
               <w:rPr>
@@ -8911,25 +8237,7 @@
                 <w:sz w:val="20"/>
                 <w:szCs w:val="20"/>
               </w:rPr>
-              <w:t xml:space="preserve"> </w:t>
-            </w:r>
-            <w:proofErr w:type="gramStart"/>
-            <w:r>
-              <w:rPr>
-                <w:rFonts w:ascii="Consolas" w:hAnsi="Consolas" w:cs="Consolas"/>
-                <w:sz w:val="20"/>
-                <w:szCs w:val="20"/>
-              </w:rPr>
-              <w:t>rd,imm</w:t>
-            </w:r>
-            <w:proofErr w:type="gramEnd"/>
-            <w:r>
-              <w:rPr>
-                <w:rFonts w:ascii="Consolas" w:hAnsi="Consolas" w:cs="Consolas"/>
-                <w:sz w:val="20"/>
-                <w:szCs w:val="20"/>
-              </w:rPr>
-              <w:t>12(rs1)</w:t>
+              <w:t xml:space="preserve"> rd,imm12(rs1)</w:t>
             </w:r>
           </w:p>
         </w:tc>
@@ -9133,7 +8441,6 @@
               </w:rPr>
             </w:pPr>
             <w:proofErr w:type="spellStart"/>
-            <w:proofErr w:type="gramStart"/>
             <w:r>
               <w:rPr>
                 <w:rFonts w:ascii="Consolas" w:hAnsi="Consolas" w:cs="Consolas"/>
@@ -9165,16 +8472,7 @@
                 <w:sz w:val="20"/>
                 <w:szCs w:val="20"/>
               </w:rPr>
-              <w:t>rs</w:t>
-            </w:r>
-            <w:proofErr w:type="gramEnd"/>
-            <w:r>
-              <w:rPr>
-                <w:rFonts w:ascii="Consolas" w:hAnsi="Consolas" w:cs="Consolas"/>
-                <w:sz w:val="20"/>
-                <w:szCs w:val="20"/>
-              </w:rPr>
-              <w:t>1,rs2,</w:t>
+              <w:t>rs1,rs2,</w:t>
             </w:r>
             <w:r>
               <w:rPr>
@@ -9403,7 +8701,6 @@
               </w:rPr>
             </w:pPr>
             <w:proofErr w:type="spellStart"/>
-            <w:proofErr w:type="gramStart"/>
             <w:r>
               <w:rPr>
                 <w:rFonts w:ascii="Consolas" w:hAnsi="Consolas" w:cs="Consolas"/>
@@ -9435,16 +8732,7 @@
                 <w:sz w:val="20"/>
                 <w:szCs w:val="20"/>
               </w:rPr>
-              <w:t>rs</w:t>
-            </w:r>
-            <w:proofErr w:type="gramEnd"/>
-            <w:r>
-              <w:rPr>
-                <w:rFonts w:ascii="Consolas" w:hAnsi="Consolas" w:cs="Consolas"/>
-                <w:sz w:val="20"/>
-                <w:szCs w:val="20"/>
-              </w:rPr>
-              <w:t>1,rs2,</w:t>
+              <w:t>rs1,rs2,</w:t>
             </w:r>
             <w:r>
               <w:rPr>
@@ -9603,33 +8891,15 @@
                 <w:sz w:val="20"/>
                 <w:szCs w:val="20"/>
               </w:rPr>
-              <w:t>if (rs</w:t>
-            </w:r>
-            <w:proofErr w:type="gramStart"/>
-            <w:r>
-              <w:rPr>
-                <w:rFonts w:ascii="Consolas" w:hAnsi="Consolas" w:cs="Consolas"/>
-                <w:sz w:val="20"/>
-                <w:szCs w:val="20"/>
-              </w:rPr>
-              <w:t xml:space="preserve">1 </w:t>
-            </w:r>
-            <w:r>
-              <w:rPr>
-                <w:rFonts w:ascii="Consolas" w:hAnsi="Consolas" w:cs="Consolas"/>
-                <w:sz w:val="20"/>
-                <w:szCs w:val="20"/>
-              </w:rPr>
-              <w:t>!</w:t>
-            </w:r>
-            <w:proofErr w:type="gramEnd"/>
-            <w:r>
-              <w:rPr>
-                <w:rFonts w:ascii="Consolas" w:hAnsi="Consolas" w:cs="Consolas"/>
-                <w:sz w:val="20"/>
-                <w:szCs w:val="20"/>
-              </w:rPr>
-              <w:t>=</w:t>
+              <w:t xml:space="preserve">if (rs1 </w:t>
+            </w:r>
+            <w:r>
+              <w:rPr>
+                <w:rFonts w:ascii="Consolas" w:hAnsi="Consolas" w:cs="Consolas"/>
+                <w:sz w:val="20"/>
+                <w:szCs w:val="20"/>
+              </w:rPr>
+              <w:t>!=</w:t>
             </w:r>
             <w:r>
               <w:rPr>
@@ -9711,7 +8981,6 @@
               </w:rPr>
             </w:pPr>
             <w:proofErr w:type="spellStart"/>
-            <w:proofErr w:type="gramStart"/>
             <w:r>
               <w:rPr>
                 <w:rFonts w:ascii="Consolas" w:hAnsi="Consolas" w:cs="Consolas"/>
@@ -9751,16 +9020,7 @@
                 <w:sz w:val="20"/>
                 <w:szCs w:val="20"/>
               </w:rPr>
-              <w:t>rs</w:t>
-            </w:r>
-            <w:proofErr w:type="gramEnd"/>
-            <w:r>
-              <w:rPr>
-                <w:rFonts w:ascii="Consolas" w:hAnsi="Consolas" w:cs="Consolas"/>
-                <w:sz w:val="20"/>
-                <w:szCs w:val="20"/>
-              </w:rPr>
-              <w:t>1,rs2,</w:t>
+              <w:t>rs1,rs2,</w:t>
             </w:r>
             <w:r>
               <w:rPr>
@@ -10005,7 +9265,6 @@
               </w:rPr>
             </w:pPr>
             <w:proofErr w:type="spellStart"/>
-            <w:proofErr w:type="gramStart"/>
             <w:r>
               <w:rPr>
                 <w:rFonts w:ascii="Consolas" w:hAnsi="Consolas" w:cs="Consolas"/>
@@ -10045,16 +9304,7 @@
                 <w:sz w:val="20"/>
                 <w:szCs w:val="20"/>
               </w:rPr>
-              <w:t>rs</w:t>
-            </w:r>
-            <w:proofErr w:type="gramEnd"/>
-            <w:r>
-              <w:rPr>
-                <w:rFonts w:ascii="Consolas" w:hAnsi="Consolas" w:cs="Consolas"/>
-                <w:sz w:val="20"/>
-                <w:szCs w:val="20"/>
-              </w:rPr>
-              <w:t>1,rs2,</w:t>
+              <w:t>rs1,rs2,</w:t>
             </w:r>
             <w:r>
               <w:rPr>
@@ -10326,25 +9576,7 @@
                 <w:sz w:val="20"/>
                 <w:szCs w:val="20"/>
               </w:rPr>
-              <w:t xml:space="preserve"> rs</w:t>
-            </w:r>
-            <w:proofErr w:type="gramStart"/>
-            <w:r>
-              <w:rPr>
-                <w:rFonts w:ascii="Consolas" w:hAnsi="Consolas" w:cs="Consolas"/>
-                <w:sz w:val="20"/>
-                <w:szCs w:val="20"/>
-              </w:rPr>
-              <w:t>1,rs</w:t>
-            </w:r>
-            <w:proofErr w:type="gramEnd"/>
-            <w:r>
-              <w:rPr>
-                <w:rFonts w:ascii="Consolas" w:hAnsi="Consolas" w:cs="Consolas"/>
-                <w:sz w:val="20"/>
-                <w:szCs w:val="20"/>
-              </w:rPr>
-              <w:t>2,</w:t>
+              <w:t xml:space="preserve"> rs1,rs2,</w:t>
             </w:r>
             <w:r>
               <w:rPr>
@@ -10622,25 +9854,7 @@
                 <w:sz w:val="20"/>
                 <w:szCs w:val="20"/>
               </w:rPr>
-              <w:t xml:space="preserve"> rs</w:t>
-            </w:r>
-            <w:proofErr w:type="gramStart"/>
-            <w:r>
-              <w:rPr>
-                <w:rFonts w:ascii="Consolas" w:hAnsi="Consolas" w:cs="Consolas"/>
-                <w:sz w:val="20"/>
-                <w:szCs w:val="20"/>
-              </w:rPr>
-              <w:t>1,rs</w:t>
-            </w:r>
-            <w:proofErr w:type="gramEnd"/>
-            <w:r>
-              <w:rPr>
-                <w:rFonts w:ascii="Consolas" w:hAnsi="Consolas" w:cs="Consolas"/>
-                <w:sz w:val="20"/>
-                <w:szCs w:val="20"/>
-              </w:rPr>
-              <w:t>2,</w:t>
+              <w:t xml:space="preserve"> rs1,rs2,</w:t>
             </w:r>
             <w:r>
               <w:rPr>
@@ -10962,7 +10176,6 @@
               </w:rPr>
             </w:pPr>
             <w:proofErr w:type="spellStart"/>
-            <w:proofErr w:type="gramStart"/>
             <w:r>
               <w:rPr>
                 <w:rFonts w:ascii="Garamond" w:hAnsi="Garamond"/>
@@ -10980,17 +10193,7 @@
                 <w:sz w:val="20"/>
                 <w:szCs w:val="20"/>
               </w:rPr>
-              <w:t>[</w:t>
-            </w:r>
-            <w:proofErr w:type="gramEnd"/>
-            <w:r>
-              <w:rPr>
-                <w:rFonts w:ascii="Garamond" w:hAnsi="Garamond"/>
-                <w:color w:val="000000" w:themeColor="text1"/>
-                <w:sz w:val="20"/>
-                <w:szCs w:val="20"/>
-              </w:rPr>
-              <w:t>31:7]=</w:t>
+              <w:t>[31:7]=</w:t>
             </w:r>
             <w:r>
               <w:rPr>
@@ -11285,7 +10488,6 @@
               </w:rPr>
             </w:pPr>
             <w:proofErr w:type="spellStart"/>
-            <w:proofErr w:type="gramStart"/>
             <w:r>
               <w:rPr>
                 <w:rFonts w:ascii="Consolas" w:hAnsi="Consolas" w:cs="Consolas"/>
@@ -11295,7 +10497,6 @@
               <w:t>fence.i</w:t>
             </w:r>
             <w:proofErr w:type="spellEnd"/>
-            <w:proofErr w:type="gramEnd"/>
           </w:p>
         </w:tc>
         <w:tc>
@@ -11548,23 +10749,13 @@
               </w:rPr>
               <w:t xml:space="preserve">   </w:t>
             </w:r>
-            <w:proofErr w:type="gramStart"/>
-            <w:r>
-              <w:rPr>
-                <w:rFonts w:ascii="Consolas" w:hAnsi="Consolas" w:cs="Consolas"/>
-                <w:sz w:val="20"/>
-                <w:szCs w:val="20"/>
-              </w:rPr>
-              <w:t>rd,rs</w:t>
-            </w:r>
-            <w:proofErr w:type="gramEnd"/>
-            <w:r>
-              <w:rPr>
-                <w:rFonts w:ascii="Consolas" w:hAnsi="Consolas" w:cs="Consolas"/>
-                <w:sz w:val="20"/>
-                <w:szCs w:val="20"/>
-              </w:rPr>
-              <w:t>1,rs2</w:t>
+            <w:r>
+              <w:rPr>
+                <w:rFonts w:ascii="Consolas" w:hAnsi="Consolas" w:cs="Consolas"/>
+                <w:sz w:val="20"/>
+                <w:szCs w:val="20"/>
+              </w:rPr>
+              <w:t>rd,rs1,rs2</w:t>
             </w:r>
           </w:p>
         </w:tc>
@@ -11707,25 +10898,7 @@
                 <w:sz w:val="20"/>
                 <w:szCs w:val="20"/>
               </w:rPr>
-              <w:t>rd = (rs1 * rs</w:t>
-            </w:r>
-            <w:proofErr w:type="gramStart"/>
-            <w:r>
-              <w:rPr>
-                <w:rFonts w:ascii="Consolas" w:hAnsi="Consolas" w:cs="Consolas"/>
-                <w:sz w:val="20"/>
-                <w:szCs w:val="20"/>
-              </w:rPr>
-              <w:t>2)[</w:t>
-            </w:r>
-            <w:proofErr w:type="gramEnd"/>
-            <w:r>
-              <w:rPr>
-                <w:rFonts w:ascii="Consolas" w:hAnsi="Consolas" w:cs="Consolas"/>
-                <w:sz w:val="20"/>
-                <w:szCs w:val="20"/>
-              </w:rPr>
-              <w:t>31:0]</w:t>
+              <w:t>rd = (rs1 * rs2)[31:0]</w:t>
             </w:r>
           </w:p>
         </w:tc>
@@ -11777,23 +10950,13 @@
               </w:rPr>
               <w:t xml:space="preserve">  </w:t>
             </w:r>
-            <w:proofErr w:type="gramStart"/>
-            <w:r>
-              <w:rPr>
-                <w:rFonts w:ascii="Consolas" w:hAnsi="Consolas" w:cs="Consolas"/>
-                <w:sz w:val="20"/>
-                <w:szCs w:val="20"/>
-              </w:rPr>
-              <w:t>rd,rs</w:t>
-            </w:r>
-            <w:proofErr w:type="gramEnd"/>
-            <w:r>
-              <w:rPr>
-                <w:rFonts w:ascii="Consolas" w:hAnsi="Consolas" w:cs="Consolas"/>
-                <w:sz w:val="20"/>
-                <w:szCs w:val="20"/>
-              </w:rPr>
-              <w:t>1,rs2</w:t>
+            <w:r>
+              <w:rPr>
+                <w:rFonts w:ascii="Consolas" w:hAnsi="Consolas" w:cs="Consolas"/>
+                <w:sz w:val="20"/>
+                <w:szCs w:val="20"/>
+              </w:rPr>
+              <w:t>rd,rs1,rs2</w:t>
             </w:r>
           </w:p>
         </w:tc>
@@ -11994,7 +11157,6 @@
               </w:rPr>
               <w:t>rs2</w:t>
             </w:r>
-            <w:proofErr w:type="gramStart"/>
             <w:r>
               <w:rPr>
                 <w:rStyle w:val="innernestedparens"/>
@@ -12013,16 +11175,7 @@
                 <w:sz w:val="20"/>
                 <w:szCs w:val="20"/>
               </w:rPr>
-              <w:t>[</w:t>
-            </w:r>
-            <w:proofErr w:type="gramEnd"/>
-            <w:r>
-              <w:rPr>
-                <w:rFonts w:ascii="Consolas" w:hAnsi="Consolas" w:cs="Consolas"/>
-                <w:sz w:val="20"/>
-                <w:szCs w:val="20"/>
-              </w:rPr>
-              <w:t>63:32]</w:t>
+              <w:t>[63:32]</w:t>
             </w:r>
           </w:p>
         </w:tc>
@@ -12064,25 +11217,7 @@
                 <w:sz w:val="20"/>
                 <w:szCs w:val="20"/>
               </w:rPr>
-              <w:t xml:space="preserve"> </w:t>
-            </w:r>
-            <w:proofErr w:type="gramStart"/>
-            <w:r>
-              <w:rPr>
-                <w:rFonts w:ascii="Consolas" w:hAnsi="Consolas" w:cs="Consolas"/>
-                <w:sz w:val="20"/>
-                <w:szCs w:val="20"/>
-              </w:rPr>
-              <w:t>rd,rs</w:t>
-            </w:r>
-            <w:proofErr w:type="gramEnd"/>
-            <w:r>
-              <w:rPr>
-                <w:rFonts w:ascii="Consolas" w:hAnsi="Consolas" w:cs="Consolas"/>
-                <w:sz w:val="20"/>
-                <w:szCs w:val="20"/>
-              </w:rPr>
-              <w:t>1,rs2</w:t>
+              <w:t xml:space="preserve"> rd,rs1,rs2</w:t>
             </w:r>
           </w:p>
         </w:tc>
@@ -12289,7 +11424,6 @@
               </w:rPr>
               <w:t>rs2</w:t>
             </w:r>
-            <w:proofErr w:type="gramStart"/>
             <w:r>
               <w:rPr>
                 <w:rStyle w:val="innernestedparens"/>
@@ -12309,17 +11443,7 @@
                 <w:sz w:val="20"/>
                 <w:szCs w:val="20"/>
               </w:rPr>
-              <w:t>[</w:t>
-            </w:r>
-            <w:proofErr w:type="gramEnd"/>
-            <w:r>
-              <w:rPr>
-                <w:rFonts w:ascii="Consolas" w:hAnsi="Consolas" w:cs="Consolas"/>
-                <w:color w:val="000000" w:themeColor="text1"/>
-                <w:sz w:val="20"/>
-                <w:szCs w:val="20"/>
-              </w:rPr>
-              <w:t>63:32]</w:t>
+              <w:t>[63:32]</w:t>
             </w:r>
           </w:p>
         </w:tc>
@@ -12346,7 +11470,6 @@
               </w:rPr>
             </w:pPr>
             <w:proofErr w:type="spellStart"/>
-            <w:proofErr w:type="gramStart"/>
             <w:r>
               <w:rPr>
                 <w:rFonts w:ascii="Consolas" w:hAnsi="Consolas" w:cs="Consolas"/>
@@ -12378,16 +11501,7 @@
                 <w:sz w:val="20"/>
                 <w:szCs w:val="20"/>
               </w:rPr>
-              <w:t>rd</w:t>
-            </w:r>
-            <w:proofErr w:type="gramEnd"/>
-            <w:r>
-              <w:rPr>
-                <w:rFonts w:ascii="Consolas" w:hAnsi="Consolas" w:cs="Consolas"/>
-                <w:sz w:val="20"/>
-                <w:szCs w:val="20"/>
-              </w:rPr>
-              <w:t>,rs1,rs2</w:t>
+              <w:t>rd,rs1,rs2</w:t>
             </w:r>
           </w:p>
         </w:tc>
@@ -12594,7 +11708,6 @@
               </w:rPr>
               <w:t>rs2</w:t>
             </w:r>
-            <w:proofErr w:type="gramStart"/>
             <w:r>
               <w:rPr>
                 <w:rStyle w:val="innernestedparens"/>
@@ -12614,17 +11727,7 @@
                 <w:sz w:val="20"/>
                 <w:szCs w:val="20"/>
               </w:rPr>
-              <w:t>[</w:t>
-            </w:r>
-            <w:proofErr w:type="gramEnd"/>
-            <w:r>
-              <w:rPr>
-                <w:rFonts w:ascii="Consolas" w:hAnsi="Consolas" w:cs="Consolas"/>
-                <w:color w:val="000000" w:themeColor="text1"/>
-                <w:sz w:val="20"/>
-                <w:szCs w:val="20"/>
-              </w:rPr>
-              <w:t>63:32]</w:t>
+              <w:t>[63:32]</w:t>
             </w:r>
           </w:p>
         </w:tc>
@@ -12650,7 +11753,6 @@
                 <w:szCs w:val="20"/>
               </w:rPr>
             </w:pPr>
-            <w:proofErr w:type="gramStart"/>
             <w:r>
               <w:rPr>
                 <w:rFonts w:ascii="Consolas" w:hAnsi="Consolas" w:cs="Consolas"/>
@@ -12673,16 +11775,7 @@
                 <w:sz w:val="20"/>
                 <w:szCs w:val="20"/>
               </w:rPr>
-              <w:t>rd</w:t>
-            </w:r>
-            <w:proofErr w:type="gramEnd"/>
-            <w:r>
-              <w:rPr>
-                <w:rFonts w:ascii="Consolas" w:hAnsi="Consolas" w:cs="Consolas"/>
-                <w:sz w:val="20"/>
-                <w:szCs w:val="20"/>
-              </w:rPr>
-              <w:t>,rs1,rs2</w:t>
+              <w:t>rd,rs1,rs2</w:t>
             </w:r>
           </w:p>
         </w:tc>
@@ -12867,25 +11960,7 @@
                 <w:sz w:val="20"/>
                 <w:szCs w:val="20"/>
               </w:rPr>
-              <w:t xml:space="preserve"> </w:t>
-            </w:r>
-            <w:proofErr w:type="gramStart"/>
-            <w:r>
-              <w:rPr>
-                <w:rFonts w:ascii="Consolas" w:hAnsi="Consolas" w:cs="Consolas"/>
-                <w:sz w:val="20"/>
-                <w:szCs w:val="20"/>
-              </w:rPr>
-              <w:t>rd,rs</w:t>
-            </w:r>
-            <w:proofErr w:type="gramEnd"/>
-            <w:r>
-              <w:rPr>
-                <w:rFonts w:ascii="Consolas" w:hAnsi="Consolas" w:cs="Consolas"/>
-                <w:sz w:val="20"/>
-                <w:szCs w:val="20"/>
-              </w:rPr>
-              <w:t>1,rs2</w:t>
+              <w:t xml:space="preserve"> rd,rs1,rs2</w:t>
             </w:r>
           </w:p>
         </w:tc>
@@ -13056,7 +12131,6 @@
                 <w:szCs w:val="20"/>
               </w:rPr>
             </w:pPr>
-            <w:proofErr w:type="gramStart"/>
             <w:r>
               <w:rPr>
                 <w:rFonts w:ascii="Consolas" w:hAnsi="Consolas" w:cs="Consolas"/>
@@ -13079,16 +12153,7 @@
                 <w:sz w:val="20"/>
                 <w:szCs w:val="20"/>
               </w:rPr>
-              <w:t>rd</w:t>
-            </w:r>
-            <w:proofErr w:type="gramEnd"/>
-            <w:r>
-              <w:rPr>
-                <w:rFonts w:ascii="Consolas" w:hAnsi="Consolas" w:cs="Consolas"/>
-                <w:sz w:val="20"/>
-                <w:szCs w:val="20"/>
-              </w:rPr>
-              <w:t>,rs1,rs2</w:t>
+              <w:t>rd,rs1,rs2</w:t>
             </w:r>
           </w:p>
         </w:tc>
@@ -13275,25 +12340,7 @@
                 <w:sz w:val="20"/>
                 <w:szCs w:val="20"/>
               </w:rPr>
-              <w:t xml:space="preserve"> </w:t>
-            </w:r>
-            <w:proofErr w:type="gramStart"/>
-            <w:r>
-              <w:rPr>
-                <w:rFonts w:ascii="Consolas" w:hAnsi="Consolas" w:cs="Consolas"/>
-                <w:sz w:val="20"/>
-                <w:szCs w:val="20"/>
-              </w:rPr>
-              <w:t>rd,rs</w:t>
-            </w:r>
-            <w:proofErr w:type="gramEnd"/>
-            <w:r>
-              <w:rPr>
-                <w:rFonts w:ascii="Consolas" w:hAnsi="Consolas" w:cs="Consolas"/>
-                <w:sz w:val="20"/>
-                <w:szCs w:val="20"/>
-              </w:rPr>
-              <w:t>1,rs2</w:t>
+              <w:t xml:space="preserve"> rd,rs1,rs2</w:t>
             </w:r>
           </w:p>
         </w:tc>
@@ -15602,7 +14649,6 @@
               <w:t xml:space="preserve">la </w:t>
             </w:r>
             <w:proofErr w:type="spellStart"/>
-            <w:proofErr w:type="gramStart"/>
             <w:r>
               <w:rPr>
                 <w:rFonts w:ascii="Consolas" w:hAnsi="Consolas" w:cs="Consolas"/>
@@ -15628,7 +14674,6 @@
               <w:t>symbol</w:t>
             </w:r>
             <w:proofErr w:type="spellEnd"/>
-            <w:proofErr w:type="gramEnd"/>
             <w:r>
               <w:rPr>
                 <w:rFonts w:ascii="Consolas" w:hAnsi="Consolas" w:cs="Consolas"/>
@@ -15675,7 +14720,6 @@
               <w:t xml:space="preserve"> </w:t>
             </w:r>
             <w:proofErr w:type="spellStart"/>
-            <w:proofErr w:type="gramStart"/>
             <w:r>
               <w:rPr>
                 <w:rFonts w:ascii="Consolas" w:hAnsi="Consolas" w:cs="Consolas"/>
@@ -15701,7 +14745,6 @@
               <w:t>symbol</w:t>
             </w:r>
             <w:proofErr w:type="spellEnd"/>
-            <w:proofErr w:type="gramEnd"/>
             <w:r>
               <w:rPr>
                 <w:rFonts w:ascii="Consolas" w:hAnsi="Consolas" w:cs="Consolas"/>
@@ -15738,7 +14781,6 @@
               <w:t xml:space="preserve"> </w:t>
             </w:r>
             <w:proofErr w:type="spellStart"/>
-            <w:proofErr w:type="gramStart"/>
             <w:r>
               <w:rPr>
                 <w:rFonts w:ascii="Consolas" w:hAnsi="Consolas" w:cs="Consolas"/>
@@ -15763,7 +14805,6 @@
               </w:rPr>
               <w:t>rd</w:t>
             </w:r>
-            <w:proofErr w:type="gramEnd"/>
             <w:r>
               <w:rPr>
                 <w:rFonts w:ascii="Consolas" w:hAnsi="Consolas" w:cs="Consolas"/>
@@ -15877,7 +14918,6 @@
               <w:t xml:space="preserve">} </w:t>
             </w:r>
             <w:proofErr w:type="spellStart"/>
-            <w:proofErr w:type="gramStart"/>
             <w:r>
               <w:rPr>
                 <w:rFonts w:ascii="Consolas" w:hAnsi="Consolas" w:cs="Consolas"/>
@@ -15903,7 +14943,6 @@
               <w:t>symbol</w:t>
             </w:r>
             <w:proofErr w:type="spellEnd"/>
-            <w:proofErr w:type="gramEnd"/>
             <w:r>
               <w:rPr>
                 <w:rFonts w:ascii="Consolas" w:hAnsi="Consolas" w:cs="Consolas"/>
@@ -15952,7 +14991,6 @@
               <w:t xml:space="preserve"> </w:t>
             </w:r>
             <w:proofErr w:type="spellStart"/>
-            <w:proofErr w:type="gramStart"/>
             <w:r>
               <w:rPr>
                 <w:rFonts w:ascii="Consolas" w:hAnsi="Consolas" w:cs="Consolas"/>
@@ -15978,7 +15016,6 @@
               <w:t>symbol</w:t>
             </w:r>
             <w:proofErr w:type="spellEnd"/>
-            <w:proofErr w:type="gramEnd"/>
             <w:r>
               <w:rPr>
                 <w:rFonts w:ascii="Consolas" w:hAnsi="Consolas" w:cs="Consolas"/>
@@ -16162,7 +15199,6 @@
               <w:t xml:space="preserve">} </w:t>
             </w:r>
             <w:proofErr w:type="spellStart"/>
-            <w:proofErr w:type="gramStart"/>
             <w:r>
               <w:rPr>
                 <w:rFonts w:ascii="Consolas" w:hAnsi="Consolas" w:cs="Consolas"/>
@@ -16187,7 +15223,6 @@
               </w:rPr>
               <w:t>symbol</w:t>
             </w:r>
-            <w:proofErr w:type="gramEnd"/>
             <w:r>
               <w:rPr>
                 <w:rFonts w:ascii="Consolas" w:hAnsi="Consolas" w:cs="Consolas"/>
@@ -16252,7 +15287,6 @@
               <w:t xml:space="preserve"> </w:t>
             </w:r>
             <w:proofErr w:type="spellStart"/>
-            <w:proofErr w:type="gramStart"/>
             <w:r>
               <w:rPr>
                 <w:rFonts w:ascii="Consolas" w:hAnsi="Consolas" w:cs="Consolas"/>
@@ -16278,7 +15312,6 @@
               <w:t>symbol</w:t>
             </w:r>
             <w:proofErr w:type="spellEnd"/>
-            <w:proofErr w:type="gramEnd"/>
             <w:r>
               <w:rPr>
                 <w:rFonts w:ascii="Consolas" w:hAnsi="Consolas" w:cs="Consolas"/>
@@ -16464,16 +15497,7 @@
                 <w:sz w:val="20"/>
                 <w:szCs w:val="20"/>
               </w:rPr>
-              <w:t xml:space="preserve"> x</w:t>
-            </w:r>
-            <w:proofErr w:type="gramStart"/>
-            <w:r>
-              <w:rPr>
-                <w:rFonts w:ascii="Consolas" w:hAnsi="Consolas" w:cs="Consolas"/>
-                <w:sz w:val="20"/>
-                <w:szCs w:val="20"/>
-              </w:rPr>
-              <w:t>0</w:t>
+              <w:t xml:space="preserve"> x0</w:t>
             </w:r>
             <w:r>
               <w:rPr>
@@ -16489,16 +15513,7 @@
                 <w:sz w:val="20"/>
                 <w:szCs w:val="20"/>
               </w:rPr>
-              <w:t>x</w:t>
-            </w:r>
-            <w:proofErr w:type="gramEnd"/>
-            <w:r>
-              <w:rPr>
-                <w:rFonts w:ascii="Consolas" w:hAnsi="Consolas" w:cs="Consolas"/>
-                <w:sz w:val="20"/>
-                <w:szCs w:val="20"/>
-              </w:rPr>
-              <w:t>0</w:t>
+              <w:t>x0</w:t>
             </w:r>
             <w:r>
               <w:rPr>
@@ -16567,6 +15582,7 @@
               <w:bottom w:val="nil"/>
               <w:right w:val="nil"/>
             </w:tcBorders>
+            <w:vAlign w:val="center"/>
           </w:tcPr>
           <w:p>
             <w:pPr>
@@ -16585,7 +15601,6 @@
               <w:t xml:space="preserve">li </w:t>
             </w:r>
             <w:proofErr w:type="spellStart"/>
-            <w:proofErr w:type="gramStart"/>
             <w:r>
               <w:rPr>
                 <w:rFonts w:ascii="Consolas" w:hAnsi="Consolas" w:cs="Consolas"/>
@@ -16611,7 +15626,6 @@
               <w:t>immediate</w:t>
             </w:r>
             <w:proofErr w:type="spellEnd"/>
-            <w:proofErr w:type="gramEnd"/>
           </w:p>
         </w:tc>
         <w:tc>
@@ -16623,6 +15637,7 @@
               <w:bottom w:val="nil"/>
               <w:right w:val="nil"/>
             </w:tcBorders>
+            <w:vAlign w:val="center"/>
           </w:tcPr>
           <w:p>
             <w:pPr>
@@ -16639,6 +15654,50 @@
                 <w:sz w:val="20"/>
                 <w:szCs w:val="20"/>
               </w:rPr>
+              <w:t>lui</w:t>
+            </w:r>
+            <w:proofErr w:type="spellEnd"/>
+            <w:r>
+              <w:rPr>
+                <w:rFonts w:ascii="Consolas" w:hAnsi="Consolas" w:cs="Consolas"/>
+                <w:sz w:val="20"/>
+                <w:szCs w:val="20"/>
+              </w:rPr>
+              <w:t xml:space="preserve"> </w:t>
+            </w:r>
+            <w:proofErr w:type="spellStart"/>
+            <w:r>
+              <w:rPr>
+                <w:rFonts w:ascii="Consolas" w:hAnsi="Consolas" w:cs="Consolas"/>
+                <w:sz w:val="20"/>
+                <w:szCs w:val="20"/>
+              </w:rPr>
+              <w:t>rd,immediate</w:t>
+            </w:r>
+            <w:proofErr w:type="spellEnd"/>
+            <w:r>
+              <w:rPr>
+                <w:rFonts w:ascii="Consolas" w:hAnsi="Consolas" w:cs="Consolas"/>
+                <w:sz w:val="20"/>
+                <w:szCs w:val="20"/>
+              </w:rPr>
+              <w:t>[31:12]</w:t>
+            </w:r>
+            <w:r>
+              <w:rPr>
+                <w:rFonts w:ascii="Consolas" w:hAnsi="Consolas" w:cs="Consolas"/>
+                <w:sz w:val="20"/>
+                <w:szCs w:val="20"/>
+              </w:rPr>
+              <w:br/>
+            </w:r>
+            <w:proofErr w:type="spellStart"/>
+            <w:r>
+              <w:rPr>
+                <w:rFonts w:ascii="Consolas" w:hAnsi="Consolas" w:cs="Consolas"/>
+                <w:sz w:val="20"/>
+                <w:szCs w:val="20"/>
+              </w:rPr>
               <w:t>addi</w:t>
             </w:r>
             <w:proofErr w:type="spellEnd"/>
@@ -16648,71 +15707,135 @@
                 <w:sz w:val="20"/>
                 <w:szCs w:val="20"/>
               </w:rPr>
+              <w:t xml:space="preserve"> rd</w:t>
+            </w:r>
+            <w:r>
+              <w:rPr>
+                <w:rFonts w:ascii="Consolas" w:hAnsi="Consolas" w:cs="Consolas"/>
+                <w:sz w:val="20"/>
+                <w:szCs w:val="20"/>
+              </w:rPr>
+              <w:t>,</w:t>
+            </w:r>
+            <w:r>
+              <w:rPr>
+                <w:rFonts w:ascii="Consolas" w:hAnsi="Consolas" w:cs="Consolas"/>
+                <w:sz w:val="20"/>
+                <w:szCs w:val="20"/>
+              </w:rPr>
+              <w:t>x0,</w:t>
+            </w:r>
+            <w:r>
+              <w:rPr>
+                <w:rFonts w:ascii="Consolas" w:hAnsi="Consolas" w:cs="Consolas"/>
+                <w:sz w:val="20"/>
+                <w:szCs w:val="20"/>
+              </w:rPr>
+              <w:t>immed</w:t>
+            </w:r>
+            <w:r>
+              <w:rPr>
+                <w:rFonts w:ascii="Consolas" w:hAnsi="Consolas" w:cs="Consolas"/>
+                <w:sz w:val="20"/>
+                <w:szCs w:val="20"/>
+              </w:rPr>
+              <w:t>iate[11:0]</w:t>
+            </w:r>
+          </w:p>
+        </w:tc>
+        <w:tc>
+          <w:tcPr>
+            <w:tcW w:w="2520" w:type="dxa"/>
+            <w:tcBorders>
+              <w:top w:val="nil"/>
+              <w:left w:val="nil"/>
+              <w:bottom w:val="nil"/>
+            </w:tcBorders>
+          </w:tcPr>
+          <w:p>
+            <w:pPr>
+              <w:rPr>
+                <w:rFonts w:ascii="Garamond" w:hAnsi="Garamond"/>
+                <w:sz w:val="20"/>
+                <w:szCs w:val="20"/>
+              </w:rPr>
+            </w:pPr>
+            <w:r>
+              <w:rPr>
+                <w:rFonts w:ascii="Garamond" w:hAnsi="Garamond"/>
+                <w:sz w:val="20"/>
+                <w:szCs w:val="20"/>
+              </w:rPr>
+              <w:t>l</w:t>
+            </w:r>
+            <w:r>
+              <w:rPr>
+                <w:rFonts w:ascii="Garamond" w:hAnsi="Garamond"/>
+                <w:sz w:val="20"/>
+                <w:szCs w:val="20"/>
+              </w:rPr>
+              <w:t>oad immediate</w:t>
+            </w:r>
+            <w:r>
+              <w:rPr>
+                <w:rFonts w:ascii="Garamond" w:hAnsi="Garamond"/>
+                <w:sz w:val="20"/>
+                <w:szCs w:val="20"/>
+              </w:rPr>
               <w:t xml:space="preserve"> </w:t>
             </w:r>
+            <w:r>
+              <w:rPr>
+                <w:rFonts w:ascii="Garamond" w:hAnsi="Garamond"/>
+                <w:sz w:val="20"/>
+                <w:szCs w:val="20"/>
+              </w:rPr>
+              <w:br/>
+            </w:r>
+            <w:r>
+              <w:rPr>
+                <w:rFonts w:ascii="Garamond" w:hAnsi="Garamond"/>
+                <w:i/>
+                <w:iCs/>
+                <w:sz w:val="20"/>
+                <w:szCs w:val="20"/>
+              </w:rPr>
+              <w:t xml:space="preserve">NB: assembler may omit unnecessary </w:t>
+            </w:r>
             <w:proofErr w:type="spellStart"/>
-            <w:proofErr w:type="gramStart"/>
-            <w:r>
-              <w:rPr>
-                <w:rFonts w:ascii="Consolas" w:hAnsi="Consolas" w:cs="Consolas"/>
-                <w:sz w:val="20"/>
-                <w:szCs w:val="20"/>
-              </w:rPr>
-              <w:t>rd</w:t>
-            </w:r>
-            <w:r>
-              <w:rPr>
-                <w:rFonts w:ascii="Consolas" w:hAnsi="Consolas" w:cs="Consolas"/>
-                <w:sz w:val="20"/>
-                <w:szCs w:val="20"/>
-              </w:rPr>
-              <w:t>,</w:t>
-            </w:r>
-            <w:r>
-              <w:rPr>
-                <w:rFonts w:ascii="Consolas" w:hAnsi="Consolas" w:cs="Consolas"/>
-                <w:sz w:val="20"/>
-                <w:szCs w:val="20"/>
-              </w:rPr>
-              <w:t>immediate</w:t>
+            <w:r>
+              <w:rPr>
+                <w:rFonts w:ascii="Garamond" w:hAnsi="Garamond"/>
+                <w:i/>
+                <w:iCs/>
+                <w:sz w:val="20"/>
+                <w:szCs w:val="20"/>
+              </w:rPr>
+              <w:t>lui</w:t>
             </w:r>
             <w:proofErr w:type="spellEnd"/>
-            <w:proofErr w:type="gramEnd"/>
-          </w:p>
-        </w:tc>
-        <w:tc>
-          <w:tcPr>
-            <w:tcW w:w="2520" w:type="dxa"/>
-            <w:tcBorders>
-              <w:top w:val="nil"/>
-              <w:left w:val="nil"/>
-              <w:bottom w:val="nil"/>
-            </w:tcBorders>
-          </w:tcPr>
-          <w:p>
-            <w:pPr>
-              <w:rPr>
-                <w:rFonts w:ascii="Garamond" w:hAnsi="Garamond"/>
-                <w:sz w:val="20"/>
-                <w:szCs w:val="20"/>
-              </w:rPr>
-            </w:pPr>
-            <w:r>
-              <w:rPr>
-                <w:rFonts w:ascii="Garamond" w:hAnsi="Garamond"/>
-                <w:sz w:val="20"/>
-                <w:szCs w:val="20"/>
-              </w:rPr>
-              <w:t>l</w:t>
-            </w:r>
-            <w:r>
-              <w:rPr>
-                <w:rFonts w:ascii="Garamond" w:hAnsi="Garamond"/>
-                <w:sz w:val="20"/>
-                <w:szCs w:val="20"/>
-              </w:rPr>
-              <w:t>oad immediate</w:t>
-            </w:r>
+            <w:r>
+              <w:rPr>
+                <w:rFonts w:ascii="Garamond" w:hAnsi="Garamond"/>
+                <w:i/>
+                <w:iCs/>
+                <w:sz w:val="20"/>
+                <w:szCs w:val="20"/>
+              </w:rPr>
+              <w:t>/</w:t>
+            </w:r>
+            <w:proofErr w:type="spellStart"/>
+            <w:r>
+              <w:rPr>
+                <w:rFonts w:ascii="Garamond" w:hAnsi="Garamond"/>
+                <w:i/>
+                <w:iCs/>
+                <w:sz w:val="20"/>
+                <w:szCs w:val="20"/>
+              </w:rPr>
+              <w:t>addi</w:t>
+            </w:r>
+            <w:proofErr w:type="spellEnd"/>
           </w:p>
         </w:tc>
       </w:tr>
@@ -16747,7 +15870,6 @@
               <w:t xml:space="preserve">mv </w:t>
             </w:r>
             <w:proofErr w:type="spellStart"/>
-            <w:proofErr w:type="gramStart"/>
             <w:r>
               <w:rPr>
                 <w:rFonts w:ascii="Consolas" w:hAnsi="Consolas" w:cs="Consolas"/>
@@ -16773,7 +15895,6 @@
               <w:t>rs</w:t>
             </w:r>
             <w:proofErr w:type="spellEnd"/>
-            <w:proofErr w:type="gramEnd"/>
           </w:p>
         </w:tc>
         <w:tc>
@@ -16811,16 +15932,7 @@
                 <w:sz w:val="20"/>
                 <w:szCs w:val="20"/>
               </w:rPr>
-              <w:t xml:space="preserve"> </w:t>
-            </w:r>
-            <w:proofErr w:type="gramStart"/>
-            <w:r>
-              <w:rPr>
-                <w:rFonts w:ascii="Consolas" w:hAnsi="Consolas" w:cs="Consolas"/>
-                <w:sz w:val="20"/>
-                <w:szCs w:val="20"/>
-              </w:rPr>
-              <w:t>rd</w:t>
+              <w:t xml:space="preserve"> rd</w:t>
             </w:r>
             <w:r>
               <w:rPr>
@@ -16838,7 +15950,6 @@
               </w:rPr>
               <w:t>rs</w:t>
             </w:r>
-            <w:proofErr w:type="gramEnd"/>
             <w:r>
               <w:rPr>
                 <w:rFonts w:ascii="Consolas" w:hAnsi="Consolas" w:cs="Consolas"/>
@@ -16924,7 +16035,6 @@
               <w:t xml:space="preserve">not </w:t>
             </w:r>
             <w:proofErr w:type="spellStart"/>
-            <w:proofErr w:type="gramStart"/>
             <w:r>
               <w:rPr>
                 <w:rFonts w:ascii="Consolas" w:hAnsi="Consolas" w:cs="Consolas"/>
@@ -16950,7 +16060,6 @@
               <w:t>rs</w:t>
             </w:r>
             <w:proofErr w:type="spellEnd"/>
-            <w:proofErr w:type="gramEnd"/>
           </w:p>
         </w:tc>
         <w:tc>
@@ -16987,16 +16096,7 @@
                 <w:sz w:val="20"/>
                 <w:szCs w:val="20"/>
               </w:rPr>
-              <w:t xml:space="preserve"> </w:t>
-            </w:r>
-            <w:proofErr w:type="gramStart"/>
-            <w:r>
-              <w:rPr>
-                <w:rFonts w:ascii="Consolas" w:hAnsi="Consolas" w:cs="Consolas"/>
-                <w:sz w:val="20"/>
-                <w:szCs w:val="20"/>
-              </w:rPr>
-              <w:t>rd</w:t>
+              <w:t xml:space="preserve"> rd</w:t>
             </w:r>
             <w:r>
               <w:rPr>
@@ -17014,7 +16114,6 @@
               </w:rPr>
               <w:t>rs</w:t>
             </w:r>
-            <w:proofErr w:type="gramEnd"/>
             <w:r>
               <w:rPr>
                 <w:rFonts w:ascii="Consolas" w:hAnsi="Consolas" w:cs="Consolas"/>
@@ -17100,7 +16199,6 @@
               <w:t xml:space="preserve">neg </w:t>
             </w:r>
             <w:proofErr w:type="spellStart"/>
-            <w:proofErr w:type="gramStart"/>
             <w:r>
               <w:rPr>
                 <w:rFonts w:ascii="Consolas" w:hAnsi="Consolas" w:cs="Consolas"/>
@@ -17126,7 +16224,6 @@
               <w:t>rs</w:t>
             </w:r>
             <w:proofErr w:type="spellEnd"/>
-            <w:proofErr w:type="gramEnd"/>
           </w:p>
         </w:tc>
         <w:tc>
@@ -17154,16 +16251,7 @@
                 <w:sz w:val="20"/>
                 <w:szCs w:val="20"/>
               </w:rPr>
-              <w:t xml:space="preserve">sub </w:t>
-            </w:r>
-            <w:proofErr w:type="gramStart"/>
-            <w:r>
-              <w:rPr>
-                <w:rFonts w:ascii="Consolas" w:hAnsi="Consolas" w:cs="Consolas"/>
-                <w:sz w:val="20"/>
-                <w:szCs w:val="20"/>
-              </w:rPr>
-              <w:t>rd</w:t>
+              <w:t>sub rd</w:t>
             </w:r>
             <w:r>
               <w:rPr>
@@ -17179,16 +16267,7 @@
                 <w:sz w:val="20"/>
                 <w:szCs w:val="20"/>
               </w:rPr>
-              <w:t>x</w:t>
-            </w:r>
-            <w:proofErr w:type="gramEnd"/>
-            <w:r>
-              <w:rPr>
-                <w:rFonts w:ascii="Consolas" w:hAnsi="Consolas" w:cs="Consolas"/>
-                <w:sz w:val="20"/>
-                <w:szCs w:val="20"/>
-              </w:rPr>
-              <w:t>0</w:t>
+              <w:t>x0</w:t>
             </w:r>
             <w:r>
               <w:rPr>
@@ -17285,7 +16364,6 @@
               <w:t xml:space="preserve"> </w:t>
             </w:r>
             <w:proofErr w:type="spellStart"/>
-            <w:proofErr w:type="gramStart"/>
             <w:r>
               <w:rPr>
                 <w:rFonts w:ascii="Consolas" w:hAnsi="Consolas" w:cs="Consolas"/>
@@ -17311,7 +16389,6 @@
               <w:t>rs</w:t>
             </w:r>
             <w:proofErr w:type="spellEnd"/>
-            <w:proofErr w:type="gramEnd"/>
           </w:p>
         </w:tc>
         <w:tc>
@@ -17348,16 +16425,7 @@
                 <w:sz w:val="20"/>
                 <w:szCs w:val="20"/>
               </w:rPr>
-              <w:t xml:space="preserve"> </w:t>
-            </w:r>
-            <w:proofErr w:type="gramStart"/>
-            <w:r>
-              <w:rPr>
-                <w:rFonts w:ascii="Consolas" w:hAnsi="Consolas" w:cs="Consolas"/>
-                <w:sz w:val="20"/>
-                <w:szCs w:val="20"/>
-              </w:rPr>
-              <w:t>rd</w:t>
+              <w:t xml:space="preserve"> rd</w:t>
             </w:r>
             <w:r>
               <w:rPr>
@@ -17373,16 +16441,7 @@
                 <w:sz w:val="20"/>
                 <w:szCs w:val="20"/>
               </w:rPr>
-              <w:t>x</w:t>
-            </w:r>
-            <w:proofErr w:type="gramEnd"/>
-            <w:r>
-              <w:rPr>
-                <w:rFonts w:ascii="Consolas" w:hAnsi="Consolas" w:cs="Consolas"/>
-                <w:sz w:val="20"/>
-                <w:szCs w:val="20"/>
-              </w:rPr>
-              <w:t>0</w:t>
+              <w:t>x0</w:t>
             </w:r>
             <w:r>
               <w:rPr>
@@ -17479,7 +16538,6 @@
               <w:t xml:space="preserve"> </w:t>
             </w:r>
             <w:proofErr w:type="spellStart"/>
-            <w:proofErr w:type="gramStart"/>
             <w:r>
               <w:rPr>
                 <w:rFonts w:ascii="Consolas" w:hAnsi="Consolas" w:cs="Consolas"/>
@@ -17505,7 +16563,6 @@
               <w:t>rs</w:t>
             </w:r>
             <w:proofErr w:type="spellEnd"/>
-            <w:proofErr w:type="gramEnd"/>
           </w:p>
         </w:tc>
         <w:tc>
@@ -17543,16 +16600,7 @@
                 <w:sz w:val="20"/>
                 <w:szCs w:val="20"/>
               </w:rPr>
-              <w:t xml:space="preserve"> </w:t>
-            </w:r>
-            <w:proofErr w:type="gramStart"/>
-            <w:r>
-              <w:rPr>
-                <w:rFonts w:ascii="Consolas" w:hAnsi="Consolas" w:cs="Consolas"/>
-                <w:sz w:val="20"/>
-                <w:szCs w:val="20"/>
-              </w:rPr>
-              <w:t>rd</w:t>
+              <w:t xml:space="preserve"> rd</w:t>
             </w:r>
             <w:r>
               <w:rPr>
@@ -17570,7 +16618,6 @@
               </w:rPr>
               <w:t>rs</w:t>
             </w:r>
-            <w:proofErr w:type="gramEnd"/>
             <w:r>
               <w:rPr>
                 <w:rFonts w:ascii="Consolas" w:hAnsi="Consolas" w:cs="Consolas"/>
@@ -17682,7 +16729,6 @@
               <w:t xml:space="preserve"> </w:t>
             </w:r>
             <w:proofErr w:type="spellStart"/>
-            <w:proofErr w:type="gramStart"/>
             <w:r>
               <w:rPr>
                 <w:rFonts w:ascii="Consolas" w:hAnsi="Consolas" w:cs="Consolas"/>
@@ -17708,7 +16754,6 @@
               <w:t>rs</w:t>
             </w:r>
             <w:proofErr w:type="spellEnd"/>
-            <w:proofErr w:type="gramEnd"/>
           </w:p>
         </w:tc>
         <w:tc>
@@ -17745,16 +16790,7 @@
                 <w:sz w:val="20"/>
                 <w:szCs w:val="20"/>
               </w:rPr>
-              <w:t xml:space="preserve"> </w:t>
-            </w:r>
-            <w:proofErr w:type="gramStart"/>
-            <w:r>
-              <w:rPr>
-                <w:rFonts w:ascii="Consolas" w:hAnsi="Consolas" w:cs="Consolas"/>
-                <w:sz w:val="20"/>
-                <w:szCs w:val="20"/>
-              </w:rPr>
-              <w:t>rd</w:t>
+              <w:t xml:space="preserve"> rd</w:t>
             </w:r>
             <w:r>
               <w:rPr>
@@ -17772,7 +16808,6 @@
               </w:rPr>
               <w:t>rs</w:t>
             </w:r>
-            <w:proofErr w:type="gramEnd"/>
             <w:r>
               <w:rPr>
                 <w:rFonts w:ascii="Consolas" w:hAnsi="Consolas" w:cs="Consolas"/>
@@ -17868,7 +16903,6 @@
               <w:t xml:space="preserve"> </w:t>
             </w:r>
             <w:proofErr w:type="spellStart"/>
-            <w:proofErr w:type="gramStart"/>
             <w:r>
               <w:rPr>
                 <w:rFonts w:ascii="Consolas" w:hAnsi="Consolas" w:cs="Consolas"/>
@@ -17894,7 +16928,6 @@
               <w:t>rs</w:t>
             </w:r>
             <w:proofErr w:type="spellEnd"/>
-            <w:proofErr w:type="gramEnd"/>
           </w:p>
         </w:tc>
         <w:tc>
@@ -17932,16 +16965,7 @@
                 <w:sz w:val="20"/>
                 <w:szCs w:val="20"/>
               </w:rPr>
-              <w:t xml:space="preserve"> </w:t>
-            </w:r>
-            <w:proofErr w:type="gramStart"/>
-            <w:r>
-              <w:rPr>
-                <w:rFonts w:ascii="Consolas" w:hAnsi="Consolas" w:cs="Consolas"/>
-                <w:sz w:val="20"/>
-                <w:szCs w:val="20"/>
-              </w:rPr>
-              <w:t>rd</w:t>
+              <w:t xml:space="preserve"> rd</w:t>
             </w:r>
             <w:r>
               <w:rPr>
@@ -17957,16 +16981,7 @@
                 <w:sz w:val="20"/>
                 <w:szCs w:val="20"/>
               </w:rPr>
-              <w:t>x</w:t>
-            </w:r>
-            <w:proofErr w:type="gramEnd"/>
-            <w:r>
-              <w:rPr>
-                <w:rFonts w:ascii="Consolas" w:hAnsi="Consolas" w:cs="Consolas"/>
-                <w:sz w:val="20"/>
-                <w:szCs w:val="20"/>
-              </w:rPr>
-              <w:t>0</w:t>
+              <w:t>x0</w:t>
             </w:r>
             <w:r>
               <w:rPr>
@@ -18063,7 +17078,6 @@
               <w:t xml:space="preserve"> </w:t>
             </w:r>
             <w:proofErr w:type="spellStart"/>
-            <w:proofErr w:type="gramStart"/>
             <w:r>
               <w:rPr>
                 <w:rFonts w:ascii="Consolas" w:hAnsi="Consolas" w:cs="Consolas"/>
@@ -18089,7 +17103,6 @@
               <w:t>target</w:t>
             </w:r>
             <w:proofErr w:type="spellEnd"/>
-            <w:proofErr w:type="gramEnd"/>
           </w:p>
         </w:tc>
         <w:tc>
@@ -18126,16 +17139,7 @@
                 <w:sz w:val="20"/>
                 <w:szCs w:val="20"/>
               </w:rPr>
-              <w:t xml:space="preserve"> </w:t>
-            </w:r>
-            <w:proofErr w:type="gramStart"/>
-            <w:r>
-              <w:rPr>
-                <w:rFonts w:ascii="Consolas" w:hAnsi="Consolas" w:cs="Consolas"/>
-                <w:sz w:val="20"/>
-                <w:szCs w:val="20"/>
-              </w:rPr>
-              <w:t>rs</w:t>
+              <w:t xml:space="preserve"> rs</w:t>
             </w:r>
             <w:r>
               <w:rPr>
@@ -18151,16 +17155,7 @@
                 <w:sz w:val="20"/>
                 <w:szCs w:val="20"/>
               </w:rPr>
-              <w:t>x</w:t>
-            </w:r>
-            <w:proofErr w:type="gramEnd"/>
-            <w:r>
-              <w:rPr>
-                <w:rFonts w:ascii="Consolas" w:hAnsi="Consolas" w:cs="Consolas"/>
-                <w:sz w:val="20"/>
-                <w:szCs w:val="20"/>
-              </w:rPr>
-              <w:t>0</w:t>
+              <w:t>x0</w:t>
             </w:r>
             <w:r>
               <w:rPr>
@@ -18257,7 +17252,6 @@
               <w:t xml:space="preserve"> </w:t>
             </w:r>
             <w:proofErr w:type="spellStart"/>
-            <w:proofErr w:type="gramStart"/>
             <w:r>
               <w:rPr>
                 <w:rFonts w:ascii="Consolas" w:hAnsi="Consolas" w:cs="Consolas"/>
@@ -18283,7 +17277,6 @@
               <w:t>target</w:t>
             </w:r>
             <w:proofErr w:type="spellEnd"/>
-            <w:proofErr w:type="gramEnd"/>
           </w:p>
         </w:tc>
         <w:tc>
@@ -18321,16 +17314,7 @@
                 <w:sz w:val="20"/>
                 <w:szCs w:val="20"/>
               </w:rPr>
-              <w:t xml:space="preserve"> </w:t>
-            </w:r>
-            <w:proofErr w:type="gramStart"/>
-            <w:r>
-              <w:rPr>
-                <w:rFonts w:ascii="Consolas" w:hAnsi="Consolas" w:cs="Consolas"/>
-                <w:sz w:val="20"/>
-                <w:szCs w:val="20"/>
-              </w:rPr>
-              <w:t>rs</w:t>
+              <w:t xml:space="preserve"> rs</w:t>
             </w:r>
             <w:r>
               <w:rPr>
@@ -18346,16 +17330,7 @@
                 <w:sz w:val="20"/>
                 <w:szCs w:val="20"/>
               </w:rPr>
-              <w:t>x</w:t>
-            </w:r>
-            <w:proofErr w:type="gramEnd"/>
-            <w:r>
-              <w:rPr>
-                <w:rFonts w:ascii="Consolas" w:hAnsi="Consolas" w:cs="Consolas"/>
-                <w:sz w:val="20"/>
-                <w:szCs w:val="20"/>
-              </w:rPr>
-              <w:t>0</w:t>
+              <w:t>x0</w:t>
             </w:r>
             <w:r>
               <w:rPr>
@@ -18468,7 +17443,6 @@
               <w:t xml:space="preserve"> </w:t>
             </w:r>
             <w:proofErr w:type="spellStart"/>
-            <w:proofErr w:type="gramStart"/>
             <w:r>
               <w:rPr>
                 <w:rFonts w:ascii="Consolas" w:hAnsi="Consolas" w:cs="Consolas"/>
@@ -18494,7 +17468,6 @@
               <w:t>target</w:t>
             </w:r>
             <w:proofErr w:type="spellEnd"/>
-            <w:proofErr w:type="gramEnd"/>
           </w:p>
         </w:tc>
         <w:tc>
@@ -18531,16 +17504,7 @@
                 <w:sz w:val="20"/>
                 <w:szCs w:val="20"/>
               </w:rPr>
-              <w:t xml:space="preserve"> x</w:t>
-            </w:r>
-            <w:proofErr w:type="gramStart"/>
-            <w:r>
-              <w:rPr>
-                <w:rFonts w:ascii="Consolas" w:hAnsi="Consolas" w:cs="Consolas"/>
-                <w:sz w:val="20"/>
-                <w:szCs w:val="20"/>
-              </w:rPr>
-              <w:t>0</w:t>
+              <w:t xml:space="preserve"> x0</w:t>
             </w:r>
             <w:r>
               <w:rPr>
@@ -18558,7 +17522,6 @@
               </w:rPr>
               <w:t>rs</w:t>
             </w:r>
-            <w:proofErr w:type="gramEnd"/>
             <w:r>
               <w:rPr>
                 <w:rFonts w:ascii="Consolas" w:hAnsi="Consolas" w:cs="Consolas"/>
@@ -18670,7 +17633,6 @@
               <w:t xml:space="preserve"> </w:t>
             </w:r>
             <w:proofErr w:type="spellStart"/>
-            <w:proofErr w:type="gramStart"/>
             <w:r>
               <w:rPr>
                 <w:rFonts w:ascii="Consolas" w:hAnsi="Consolas" w:cs="Consolas"/>
@@ -18696,7 +17658,6 @@
               <w:t>target</w:t>
             </w:r>
             <w:proofErr w:type="spellEnd"/>
-            <w:proofErr w:type="gramEnd"/>
           </w:p>
         </w:tc>
         <w:tc>
@@ -18734,16 +17695,7 @@
                 <w:sz w:val="20"/>
                 <w:szCs w:val="20"/>
               </w:rPr>
-              <w:t xml:space="preserve"> </w:t>
-            </w:r>
-            <w:proofErr w:type="gramStart"/>
-            <w:r>
-              <w:rPr>
-                <w:rFonts w:ascii="Consolas" w:hAnsi="Consolas" w:cs="Consolas"/>
-                <w:sz w:val="20"/>
-                <w:szCs w:val="20"/>
-              </w:rPr>
-              <w:t>rs</w:t>
+              <w:t xml:space="preserve"> rs</w:t>
             </w:r>
             <w:r>
               <w:rPr>
@@ -18759,16 +17711,7 @@
                 <w:sz w:val="20"/>
                 <w:szCs w:val="20"/>
               </w:rPr>
-              <w:t>x</w:t>
-            </w:r>
-            <w:proofErr w:type="gramEnd"/>
-            <w:r>
-              <w:rPr>
-                <w:rFonts w:ascii="Consolas" w:hAnsi="Consolas" w:cs="Consolas"/>
-                <w:sz w:val="20"/>
-                <w:szCs w:val="20"/>
-              </w:rPr>
-              <w:t>0</w:t>
+              <w:t>x0</w:t>
             </w:r>
             <w:r>
               <w:rPr>
@@ -18873,7 +17816,6 @@
               <w:t xml:space="preserve"> </w:t>
             </w:r>
             <w:proofErr w:type="spellStart"/>
-            <w:proofErr w:type="gramStart"/>
             <w:r>
               <w:rPr>
                 <w:rFonts w:ascii="Consolas" w:hAnsi="Consolas" w:cs="Consolas"/>
@@ -18899,7 +17841,6 @@
               <w:t>target</w:t>
             </w:r>
             <w:proofErr w:type="spellEnd"/>
-            <w:proofErr w:type="gramEnd"/>
           </w:p>
         </w:tc>
         <w:tc>
@@ -18936,16 +17877,7 @@
                 <w:sz w:val="20"/>
                 <w:szCs w:val="20"/>
               </w:rPr>
-              <w:t xml:space="preserve"> </w:t>
-            </w:r>
-            <w:proofErr w:type="gramStart"/>
-            <w:r>
-              <w:rPr>
-                <w:rFonts w:ascii="Consolas" w:hAnsi="Consolas" w:cs="Consolas"/>
-                <w:sz w:val="20"/>
-                <w:szCs w:val="20"/>
-              </w:rPr>
-              <w:t>rs</w:t>
+              <w:t xml:space="preserve"> rs</w:t>
             </w:r>
             <w:r>
               <w:rPr>
@@ -18961,16 +17893,7 @@
                 <w:sz w:val="20"/>
                 <w:szCs w:val="20"/>
               </w:rPr>
-              <w:t>x</w:t>
-            </w:r>
-            <w:proofErr w:type="gramEnd"/>
-            <w:r>
-              <w:rPr>
-                <w:rFonts w:ascii="Consolas" w:hAnsi="Consolas" w:cs="Consolas"/>
-                <w:sz w:val="20"/>
-                <w:szCs w:val="20"/>
-              </w:rPr>
-              <w:t>0</w:t>
+              <w:t>x0</w:t>
             </w:r>
             <w:r>
               <w:rPr>
@@ -19083,7 +18006,6 @@
               <w:t xml:space="preserve"> </w:t>
             </w:r>
             <w:proofErr w:type="spellStart"/>
-            <w:proofErr w:type="gramStart"/>
             <w:r>
               <w:rPr>
                 <w:rFonts w:ascii="Consolas" w:hAnsi="Consolas" w:cs="Consolas"/>
@@ -19109,7 +18031,6 @@
               <w:t>target</w:t>
             </w:r>
             <w:proofErr w:type="spellEnd"/>
-            <w:proofErr w:type="gramEnd"/>
           </w:p>
         </w:tc>
         <w:tc>
@@ -19147,16 +18068,7 @@
                 <w:sz w:val="20"/>
                 <w:szCs w:val="20"/>
               </w:rPr>
-              <w:t xml:space="preserve"> x</w:t>
-            </w:r>
-            <w:proofErr w:type="gramStart"/>
-            <w:r>
-              <w:rPr>
-                <w:rFonts w:ascii="Consolas" w:hAnsi="Consolas" w:cs="Consolas"/>
-                <w:sz w:val="20"/>
-                <w:szCs w:val="20"/>
-              </w:rPr>
-              <w:t>0</w:t>
+              <w:t xml:space="preserve"> x0</w:t>
             </w:r>
             <w:r>
               <w:rPr>
@@ -19174,7 +18086,6 @@
               </w:rPr>
               <w:t>rs</w:t>
             </w:r>
-            <w:proofErr w:type="gramEnd"/>
             <w:r>
               <w:rPr>
                 <w:rFonts w:ascii="Consolas" w:hAnsi="Consolas" w:cs="Consolas"/>
@@ -19286,7 +18197,6 @@
               <w:t xml:space="preserve"> </w:t>
             </w:r>
             <w:proofErr w:type="spellStart"/>
-            <w:proofErr w:type="gramStart"/>
             <w:r>
               <w:rPr>
                 <w:rFonts w:ascii="Consolas" w:hAnsi="Consolas" w:cs="Consolas"/>
@@ -19311,7 +18221,6 @@
               </w:rPr>
               <w:t>rt</w:t>
             </w:r>
-            <w:proofErr w:type="gramEnd"/>
             <w:r>
               <w:rPr>
                 <w:rFonts w:ascii="Consolas" w:hAnsi="Consolas" w:cs="Consolas"/>
@@ -19368,7 +18277,6 @@
               <w:t xml:space="preserve"> </w:t>
             </w:r>
             <w:proofErr w:type="spellStart"/>
-            <w:proofErr w:type="gramStart"/>
             <w:r>
               <w:rPr>
                 <w:rFonts w:ascii="Consolas" w:hAnsi="Consolas" w:cs="Consolas"/>
@@ -19393,7 +18301,6 @@
               </w:rPr>
               <w:t>rs</w:t>
             </w:r>
-            <w:proofErr w:type="gramEnd"/>
             <w:r>
               <w:rPr>
                 <w:rFonts w:ascii="Consolas" w:hAnsi="Consolas" w:cs="Consolas"/>
@@ -19490,7 +18397,6 @@
               <w:t xml:space="preserve"> </w:t>
             </w:r>
             <w:proofErr w:type="spellStart"/>
-            <w:proofErr w:type="gramStart"/>
             <w:r>
               <w:rPr>
                 <w:rFonts w:ascii="Consolas" w:hAnsi="Consolas" w:cs="Consolas"/>
@@ -19515,7 +18421,6 @@
               </w:rPr>
               <w:t>rt</w:t>
             </w:r>
-            <w:proofErr w:type="gramEnd"/>
             <w:r>
               <w:rPr>
                 <w:rFonts w:ascii="Consolas" w:hAnsi="Consolas" w:cs="Consolas"/>
@@ -19573,7 +18478,6 @@
               <w:t xml:space="preserve"> </w:t>
             </w:r>
             <w:proofErr w:type="spellStart"/>
-            <w:proofErr w:type="gramStart"/>
             <w:r>
               <w:rPr>
                 <w:rFonts w:ascii="Consolas" w:hAnsi="Consolas" w:cs="Consolas"/>
@@ -19598,7 +18502,6 @@
               </w:rPr>
               <w:t>rs</w:t>
             </w:r>
-            <w:proofErr w:type="gramEnd"/>
             <w:r>
               <w:rPr>
                 <w:rFonts w:ascii="Consolas" w:hAnsi="Consolas" w:cs="Consolas"/>
@@ -19695,7 +18598,6 @@
               <w:t xml:space="preserve"> </w:t>
             </w:r>
             <w:proofErr w:type="spellStart"/>
-            <w:proofErr w:type="gramStart"/>
             <w:r>
               <w:rPr>
                 <w:rFonts w:ascii="Consolas" w:hAnsi="Consolas" w:cs="Consolas"/>
@@ -19720,7 +18622,6 @@
               </w:rPr>
               <w:t>rt</w:t>
             </w:r>
-            <w:proofErr w:type="gramEnd"/>
             <w:r>
               <w:rPr>
                 <w:rFonts w:ascii="Consolas" w:hAnsi="Consolas" w:cs="Consolas"/>
@@ -19777,7 +18678,6 @@
               <w:t xml:space="preserve"> </w:t>
             </w:r>
             <w:proofErr w:type="spellStart"/>
-            <w:proofErr w:type="gramStart"/>
             <w:r>
               <w:rPr>
                 <w:rFonts w:ascii="Consolas" w:hAnsi="Consolas" w:cs="Consolas"/>
@@ -19802,7 +18702,6 @@
               </w:rPr>
               <w:t>rs</w:t>
             </w:r>
-            <w:proofErr w:type="gramEnd"/>
             <w:r>
               <w:rPr>
                 <w:rFonts w:ascii="Consolas" w:hAnsi="Consolas" w:cs="Consolas"/>
@@ -19890,7 +18789,6 @@
               <w:t xml:space="preserve">bleu </w:t>
             </w:r>
             <w:proofErr w:type="spellStart"/>
-            <w:proofErr w:type="gramStart"/>
             <w:r>
               <w:rPr>
                 <w:rFonts w:ascii="Consolas" w:hAnsi="Consolas" w:cs="Consolas"/>
@@ -19915,7 +18813,6 @@
               </w:rPr>
               <w:t>rt</w:t>
             </w:r>
-            <w:proofErr w:type="gramEnd"/>
             <w:r>
               <w:rPr>
                 <w:rFonts w:ascii="Consolas" w:hAnsi="Consolas" w:cs="Consolas"/>
@@ -19973,7 +18870,6 @@
               <w:t xml:space="preserve"> </w:t>
             </w:r>
             <w:proofErr w:type="spellStart"/>
-            <w:proofErr w:type="gramStart"/>
             <w:r>
               <w:rPr>
                 <w:rFonts w:ascii="Consolas" w:hAnsi="Consolas" w:cs="Consolas"/>
@@ -19998,7 +18894,6 @@
               </w:rPr>
               <w:t>rs</w:t>
             </w:r>
-            <w:proofErr w:type="gramEnd"/>
             <w:r>
               <w:rPr>
                 <w:rFonts w:ascii="Consolas" w:hAnsi="Consolas" w:cs="Consolas"/>
@@ -20128,16 +19023,7 @@
                 <w:sz w:val="20"/>
                 <w:szCs w:val="20"/>
               </w:rPr>
-              <w:t xml:space="preserve"> x</w:t>
-            </w:r>
-            <w:proofErr w:type="gramStart"/>
-            <w:r>
-              <w:rPr>
-                <w:rFonts w:ascii="Consolas" w:hAnsi="Consolas" w:cs="Consolas"/>
-                <w:sz w:val="20"/>
-                <w:szCs w:val="20"/>
-              </w:rPr>
-              <w:t>0</w:t>
+              <w:t xml:space="preserve"> x0</w:t>
             </w:r>
             <w:r>
               <w:rPr>
@@ -20155,7 +19041,6 @@
               </w:rPr>
               <w:t>target</w:t>
             </w:r>
-            <w:proofErr w:type="gramEnd"/>
           </w:p>
         </w:tc>
         <w:tc>
@@ -20279,16 +19164,7 @@
                 <w:sz w:val="20"/>
                 <w:szCs w:val="20"/>
               </w:rPr>
-              <w:t xml:space="preserve"> x</w:t>
-            </w:r>
-            <w:proofErr w:type="gramStart"/>
-            <w:r>
-              <w:rPr>
-                <w:rFonts w:ascii="Consolas" w:hAnsi="Consolas" w:cs="Consolas"/>
-                <w:sz w:val="20"/>
-                <w:szCs w:val="20"/>
-              </w:rPr>
-              <w:t>1</w:t>
+              <w:t xml:space="preserve"> x1</w:t>
             </w:r>
             <w:r>
               <w:rPr>
@@ -20306,7 +19182,6 @@
               </w:rPr>
               <w:t>target</w:t>
             </w:r>
-            <w:proofErr w:type="gramEnd"/>
           </w:p>
         </w:tc>
         <w:tc>
@@ -20431,16 +19306,7 @@
                 <w:sz w:val="20"/>
                 <w:szCs w:val="20"/>
               </w:rPr>
-              <w:t xml:space="preserve"> x</w:t>
-            </w:r>
-            <w:proofErr w:type="gramStart"/>
-            <w:r>
-              <w:rPr>
-                <w:rFonts w:ascii="Consolas" w:hAnsi="Consolas" w:cs="Consolas"/>
-                <w:sz w:val="20"/>
-                <w:szCs w:val="20"/>
-              </w:rPr>
-              <w:t>0</w:t>
+              <w:t xml:space="preserve"> x0</w:t>
             </w:r>
             <w:r>
               <w:rPr>
@@ -20458,7 +19324,6 @@
               </w:rPr>
               <w:t>rs</w:t>
             </w:r>
-            <w:proofErr w:type="gramEnd"/>
             <w:r>
               <w:rPr>
                 <w:rFonts w:ascii="Consolas" w:hAnsi="Consolas" w:cs="Consolas"/>
@@ -20600,16 +19465,7 @@
                 <w:sz w:val="20"/>
                 <w:szCs w:val="20"/>
               </w:rPr>
-              <w:t xml:space="preserve"> x</w:t>
-            </w:r>
-            <w:proofErr w:type="gramStart"/>
-            <w:r>
-              <w:rPr>
-                <w:rFonts w:ascii="Consolas" w:hAnsi="Consolas" w:cs="Consolas"/>
-                <w:sz w:val="20"/>
-                <w:szCs w:val="20"/>
-              </w:rPr>
-              <w:t>1</w:t>
+              <w:t xml:space="preserve"> x1</w:t>
             </w:r>
             <w:r>
               <w:rPr>
@@ -20627,7 +19483,6 @@
               </w:rPr>
               <w:t>rs</w:t>
             </w:r>
-            <w:proofErr w:type="gramEnd"/>
             <w:r>
               <w:rPr>
                 <w:rFonts w:ascii="Consolas" w:hAnsi="Consolas" w:cs="Consolas"/>
@@ -20748,16 +19603,7 @@
                 <w:sz w:val="20"/>
                 <w:szCs w:val="20"/>
               </w:rPr>
-              <w:t xml:space="preserve"> x</w:t>
-            </w:r>
-            <w:proofErr w:type="gramStart"/>
-            <w:r>
-              <w:rPr>
-                <w:rFonts w:ascii="Consolas" w:hAnsi="Consolas" w:cs="Consolas"/>
-                <w:sz w:val="20"/>
-                <w:szCs w:val="20"/>
-              </w:rPr>
-              <w:t>0</w:t>
+              <w:t xml:space="preserve"> x0</w:t>
             </w:r>
             <w:r>
               <w:rPr>
@@ -20773,16 +19619,7 @@
                 <w:sz w:val="20"/>
                 <w:szCs w:val="20"/>
               </w:rPr>
-              <w:t>x</w:t>
-            </w:r>
-            <w:proofErr w:type="gramEnd"/>
-            <w:r>
-              <w:rPr>
-                <w:rFonts w:ascii="Consolas" w:hAnsi="Consolas" w:cs="Consolas"/>
-                <w:sz w:val="20"/>
-                <w:szCs w:val="20"/>
-              </w:rPr>
-              <w:t>1</w:t>
+              <w:t>x1</w:t>
             </w:r>
             <w:r>
               <w:rPr>
@@ -20923,16 +19760,7 @@
                 <w:sz w:val="20"/>
                 <w:szCs w:val="20"/>
               </w:rPr>
-              <w:t xml:space="preserve"> x</w:t>
-            </w:r>
-            <w:proofErr w:type="gramStart"/>
-            <w:r>
-              <w:rPr>
-                <w:rFonts w:ascii="Consolas" w:hAnsi="Consolas" w:cs="Consolas"/>
-                <w:sz w:val="20"/>
-                <w:szCs w:val="20"/>
-              </w:rPr>
-              <w:t>6</w:t>
+              <w:t xml:space="preserve"> x6</w:t>
             </w:r>
             <w:r>
               <w:rPr>
@@ -20950,7 +19778,6 @@
               </w:rPr>
               <w:t>target</w:t>
             </w:r>
-            <w:proofErr w:type="gramEnd"/>
             <w:r>
               <w:rPr>
                 <w:rFonts w:ascii="Consolas" w:hAnsi="Consolas" w:cs="Consolas"/>
@@ -21132,16 +19959,7 @@
                 <w:sz w:val="20"/>
                 <w:szCs w:val="20"/>
               </w:rPr>
-              <w:t xml:space="preserve"> x</w:t>
-            </w:r>
-            <w:proofErr w:type="gramStart"/>
-            <w:r>
-              <w:rPr>
-                <w:rFonts w:ascii="Consolas" w:hAnsi="Consolas" w:cs="Consolas"/>
-                <w:sz w:val="20"/>
-                <w:szCs w:val="20"/>
-              </w:rPr>
-              <w:t>6</w:t>
+              <w:t xml:space="preserve"> x6</w:t>
             </w:r>
             <w:r>
               <w:rPr>
@@ -21151,7 +19969,6 @@
               </w:rPr>
               <w:t>,target</w:t>
             </w:r>
-            <w:proofErr w:type="gramEnd"/>
             <w:r>
               <w:rPr>
                 <w:rFonts w:ascii="Consolas" w:hAnsi="Consolas" w:cs="Consolas"/>
@@ -21323,7 +20140,6 @@
               <w:t xml:space="preserve">fence </w:t>
             </w:r>
             <w:proofErr w:type="spellStart"/>
-            <w:proofErr w:type="gramStart"/>
             <w:r>
               <w:rPr>
                 <w:rFonts w:ascii="Consolas" w:hAnsi="Consolas" w:cs="Consolas"/>
@@ -21349,7 +20165,6 @@
               <w:t>iorw</w:t>
             </w:r>
             <w:proofErr w:type="spellEnd"/>
-            <w:proofErr w:type="gramEnd"/>
           </w:p>
         </w:tc>
         <w:tc>

</xml_diff>

<commit_message>
small update to register alias readability
</commit_message>
<xml_diff>
--- a/riscv isa reference sheet.docx
+++ b/riscv isa reference sheet.docx
@@ -706,23 +706,13 @@
                 <w:szCs w:val="20"/>
               </w:rPr>
             </w:pPr>
-            <w:proofErr w:type="spellStart"/>
-            <w:r>
-              <w:rPr>
-                <w:rFonts w:ascii="Garamond" w:hAnsi="Garamond"/>
-                <w:sz w:val="20"/>
-                <w:szCs w:val="20"/>
-              </w:rPr>
-              <w:t>imm</w:t>
-            </w:r>
-            <w:proofErr w:type="spellEnd"/>
-            <w:r>
-              <w:rPr>
-                <w:rFonts w:ascii="Garamond" w:hAnsi="Garamond"/>
-                <w:sz w:val="20"/>
-                <w:szCs w:val="20"/>
-              </w:rPr>
-              <w:t>[11:0]</w:t>
+            <w:r>
+              <w:rPr>
+                <w:rFonts w:ascii="Garamond" w:hAnsi="Garamond"/>
+                <w:sz w:val="20"/>
+                <w:szCs w:val="20"/>
+              </w:rPr>
+              <w:t>imm[11:0]</w:t>
             </w:r>
           </w:p>
         </w:tc>
@@ -864,23 +854,13 @@
                 <w:szCs w:val="20"/>
               </w:rPr>
             </w:pPr>
-            <w:proofErr w:type="spellStart"/>
-            <w:r>
-              <w:rPr>
-                <w:rFonts w:ascii="Garamond" w:hAnsi="Garamond"/>
-                <w:sz w:val="20"/>
-                <w:szCs w:val="20"/>
-              </w:rPr>
-              <w:t>imm</w:t>
-            </w:r>
-            <w:proofErr w:type="spellEnd"/>
-            <w:r>
-              <w:rPr>
-                <w:rFonts w:ascii="Garamond" w:hAnsi="Garamond"/>
-                <w:sz w:val="20"/>
-                <w:szCs w:val="20"/>
-              </w:rPr>
-              <w:t>[11:5]</w:t>
+            <w:r>
+              <w:rPr>
+                <w:rFonts w:ascii="Garamond" w:hAnsi="Garamond"/>
+                <w:sz w:val="20"/>
+                <w:szCs w:val="20"/>
+              </w:rPr>
+              <w:t>imm[11:5]</w:t>
             </w:r>
           </w:p>
         </w:tc>
@@ -970,23 +950,13 @@
                 <w:szCs w:val="20"/>
               </w:rPr>
             </w:pPr>
-            <w:proofErr w:type="spellStart"/>
-            <w:r>
-              <w:rPr>
-                <w:rFonts w:ascii="Garamond" w:hAnsi="Garamond"/>
-                <w:sz w:val="20"/>
-                <w:szCs w:val="20"/>
-              </w:rPr>
-              <w:t>imm</w:t>
-            </w:r>
-            <w:proofErr w:type="spellEnd"/>
-            <w:r>
-              <w:rPr>
-                <w:rFonts w:ascii="Garamond" w:hAnsi="Garamond"/>
-                <w:sz w:val="20"/>
-                <w:szCs w:val="20"/>
-              </w:rPr>
-              <w:t>[4:0]</w:t>
+            <w:r>
+              <w:rPr>
+                <w:rFonts w:ascii="Garamond" w:hAnsi="Garamond"/>
+                <w:sz w:val="20"/>
+                <w:szCs w:val="20"/>
+              </w:rPr>
+              <w:t>imm[4:0]</w:t>
             </w:r>
           </w:p>
         </w:tc>
@@ -1056,23 +1026,13 @@
                 <w:szCs w:val="20"/>
               </w:rPr>
             </w:pPr>
-            <w:proofErr w:type="spellStart"/>
-            <w:r>
-              <w:rPr>
-                <w:rFonts w:ascii="Garamond" w:hAnsi="Garamond"/>
-                <w:sz w:val="20"/>
-                <w:szCs w:val="20"/>
-              </w:rPr>
-              <w:t>imm</w:t>
-            </w:r>
-            <w:proofErr w:type="spellEnd"/>
-            <w:r>
-              <w:rPr>
-                <w:rFonts w:ascii="Garamond" w:hAnsi="Garamond"/>
-                <w:sz w:val="20"/>
-                <w:szCs w:val="20"/>
-              </w:rPr>
-              <w:t>[12,10:5]</w:t>
+            <w:r>
+              <w:rPr>
+                <w:rFonts w:ascii="Garamond" w:hAnsi="Garamond"/>
+                <w:sz w:val="20"/>
+                <w:szCs w:val="20"/>
+              </w:rPr>
+              <w:t>imm[12,10:5]</w:t>
             </w:r>
           </w:p>
         </w:tc>
@@ -1162,23 +1122,13 @@
                 <w:szCs w:val="20"/>
               </w:rPr>
             </w:pPr>
-            <w:proofErr w:type="spellStart"/>
-            <w:r>
-              <w:rPr>
-                <w:rFonts w:ascii="Garamond" w:hAnsi="Garamond"/>
-                <w:sz w:val="20"/>
-                <w:szCs w:val="20"/>
-              </w:rPr>
-              <w:t>imm</w:t>
-            </w:r>
-            <w:proofErr w:type="spellEnd"/>
-            <w:r>
-              <w:rPr>
-                <w:rFonts w:ascii="Garamond" w:hAnsi="Garamond"/>
-                <w:sz w:val="20"/>
-                <w:szCs w:val="20"/>
-              </w:rPr>
-              <w:t>[4:1,11]</w:t>
+            <w:r>
+              <w:rPr>
+                <w:rFonts w:ascii="Garamond" w:hAnsi="Garamond"/>
+                <w:sz w:val="20"/>
+                <w:szCs w:val="20"/>
+              </w:rPr>
+              <w:t>imm[4:1,11]</w:t>
             </w:r>
           </w:p>
         </w:tc>
@@ -1248,23 +1198,13 @@
                 <w:szCs w:val="20"/>
               </w:rPr>
             </w:pPr>
-            <w:proofErr w:type="spellStart"/>
-            <w:r>
-              <w:rPr>
-                <w:rFonts w:ascii="Garamond" w:hAnsi="Garamond"/>
-                <w:sz w:val="20"/>
-                <w:szCs w:val="20"/>
-              </w:rPr>
-              <w:t>imm</w:t>
-            </w:r>
-            <w:proofErr w:type="spellEnd"/>
-            <w:r>
-              <w:rPr>
-                <w:rFonts w:ascii="Garamond" w:hAnsi="Garamond"/>
-                <w:sz w:val="20"/>
-                <w:szCs w:val="20"/>
-              </w:rPr>
-              <w:t>[31:12]</w:t>
+            <w:r>
+              <w:rPr>
+                <w:rFonts w:ascii="Garamond" w:hAnsi="Garamond"/>
+                <w:sz w:val="20"/>
+                <w:szCs w:val="20"/>
+              </w:rPr>
+              <w:t>imm[31:12]</w:t>
             </w:r>
           </w:p>
         </w:tc>
@@ -1358,23 +1298,13 @@
                 <w:szCs w:val="20"/>
               </w:rPr>
             </w:pPr>
-            <w:proofErr w:type="spellStart"/>
-            <w:r>
-              <w:rPr>
-                <w:rFonts w:ascii="Garamond" w:hAnsi="Garamond"/>
-                <w:sz w:val="20"/>
-                <w:szCs w:val="20"/>
-              </w:rPr>
-              <w:t>imm</w:t>
-            </w:r>
-            <w:proofErr w:type="spellEnd"/>
-            <w:r>
-              <w:rPr>
-                <w:rFonts w:ascii="Garamond" w:hAnsi="Garamond"/>
-                <w:sz w:val="20"/>
-                <w:szCs w:val="20"/>
-              </w:rPr>
-              <w:t>[20,10:1,11,19:12]</w:t>
+            <w:r>
+              <w:rPr>
+                <w:rFonts w:ascii="Garamond" w:hAnsi="Garamond"/>
+                <w:sz w:val="20"/>
+                <w:szCs w:val="20"/>
+              </w:rPr>
+              <w:t>imm[20,10:1,11,19:12]</w:t>
             </w:r>
           </w:p>
         </w:tc>
@@ -1761,7 +1691,6 @@
                 <w:szCs w:val="21"/>
               </w:rPr>
             </w:pPr>
-            <w:proofErr w:type="spellStart"/>
             <w:r>
               <w:rPr>
                 <w:rFonts w:ascii="Garamond" w:hAnsi="Garamond"/>
@@ -1770,7 +1699,6 @@
               </w:rPr>
               <w:t>ra</w:t>
             </w:r>
-            <w:proofErr w:type="spellEnd"/>
           </w:p>
         </w:tc>
         <w:tc>
@@ -1841,41 +1769,153 @@
                 <w:sz w:val="21"/>
                 <w:szCs w:val="21"/>
               </w:rPr>
-              <w:t>s0/</w:t>
-            </w:r>
-            <w:proofErr w:type="spellStart"/>
+              <w:t>s0/fp,</w:t>
+            </w:r>
             <w:r>
               <w:rPr>
                 <w:rFonts w:ascii="Garamond" w:hAnsi="Garamond"/>
                 <w:sz w:val="21"/>
                 <w:szCs w:val="21"/>
               </w:rPr>
-              <w:t>fp</w:t>
-            </w:r>
-            <w:proofErr w:type="spellEnd"/>
+              <w:t xml:space="preserve"> </w:t>
+            </w:r>
             <w:r>
               <w:rPr>
                 <w:rFonts w:ascii="Garamond" w:hAnsi="Garamond"/>
                 <w:sz w:val="21"/>
                 <w:szCs w:val="21"/>
               </w:rPr>
-              <w:t>,</w:t>
-            </w:r>
-            <w:r>
+              <w:t>s1</w:t>
+            </w:r>
+          </w:p>
+        </w:tc>
+      </w:tr>
+      <w:tr>
+        <w:tc>
+          <w:tcPr>
+            <w:tcW w:w="445" w:type="dxa"/>
+            <w:tcBorders>
+              <w:top w:val="nil"/>
+              <w:bottom w:val="nil"/>
+              <w:right w:val="nil"/>
+            </w:tcBorders>
+          </w:tcPr>
+          <w:p>
+            <w:pPr>
+              <w:jc w:val="center"/>
               <w:rPr>
                 <w:rFonts w:ascii="Garamond" w:hAnsi="Garamond"/>
                 <w:sz w:val="21"/>
                 <w:szCs w:val="21"/>
               </w:rPr>
-              <w:t xml:space="preserve"> </w:t>
-            </w:r>
+            </w:pPr>
             <w:r>
               <w:rPr>
                 <w:rFonts w:ascii="Garamond" w:hAnsi="Garamond"/>
                 <w:sz w:val="21"/>
                 <w:szCs w:val="21"/>
               </w:rPr>
-              <w:t>s1</w:t>
+              <w:t>x2</w:t>
+            </w:r>
+          </w:p>
+        </w:tc>
+        <w:tc>
+          <w:tcPr>
+            <w:tcW w:w="540" w:type="dxa"/>
+            <w:tcBorders>
+              <w:top w:val="nil"/>
+              <w:left w:val="nil"/>
+              <w:bottom w:val="nil"/>
+            </w:tcBorders>
+          </w:tcPr>
+          <w:p>
+            <w:pPr>
+              <w:jc w:val="center"/>
+              <w:rPr>
+                <w:rFonts w:ascii="Garamond" w:hAnsi="Garamond"/>
+                <w:sz w:val="21"/>
+                <w:szCs w:val="21"/>
+              </w:rPr>
+            </w:pPr>
+            <w:r>
+              <w:rPr>
+                <w:rFonts w:ascii="Garamond" w:hAnsi="Garamond"/>
+                <w:sz w:val="21"/>
+                <w:szCs w:val="21"/>
+              </w:rPr>
+              <w:t>sp</w:t>
+            </w:r>
+          </w:p>
+        </w:tc>
+        <w:tc>
+          <w:tcPr>
+            <w:tcW w:w="900" w:type="dxa"/>
+            <w:tcBorders>
+              <w:top w:val="nil"/>
+              <w:bottom w:val="nil"/>
+              <w:right w:val="nil"/>
+            </w:tcBorders>
+          </w:tcPr>
+          <w:p>
+            <w:pPr>
+              <w:jc w:val="center"/>
+              <w:rPr>
+                <w:rFonts w:ascii="Garamond" w:hAnsi="Garamond"/>
+                <w:sz w:val="21"/>
+                <w:szCs w:val="21"/>
+              </w:rPr>
+            </w:pPr>
+            <w:r>
+              <w:rPr>
+                <w:rFonts w:ascii="Garamond" w:hAnsi="Garamond"/>
+                <w:sz w:val="21"/>
+                <w:szCs w:val="21"/>
+              </w:rPr>
+              <w:t>x10-x17</w:t>
+            </w:r>
+          </w:p>
+        </w:tc>
+        <w:tc>
+          <w:tcPr>
+            <w:tcW w:w="990" w:type="dxa"/>
+            <w:tcBorders>
+              <w:top w:val="nil"/>
+              <w:left w:val="nil"/>
+              <w:bottom w:val="nil"/>
+            </w:tcBorders>
+          </w:tcPr>
+          <w:p>
+            <w:pPr>
+              <w:jc w:val="center"/>
+              <w:rPr>
+                <w:rFonts w:ascii="Garamond" w:hAnsi="Garamond"/>
+                <w:sz w:val="21"/>
+                <w:szCs w:val="21"/>
+              </w:rPr>
+            </w:pPr>
+            <w:r>
+              <w:rPr>
+                <w:rFonts w:ascii="Garamond" w:hAnsi="Garamond"/>
+                <w:sz w:val="21"/>
+                <w:szCs w:val="21"/>
+              </w:rPr>
+              <w:t>a0-</w:t>
+            </w:r>
+            <w:r>
+              <w:rPr>
+                <w:rFonts w:ascii="Garamond" w:hAnsi="Garamond"/>
+                <w:sz w:val="21"/>
+                <w:szCs w:val="21"/>
+              </w:rPr>
+              <w:t>a</w:t>
+            </w:r>
+            <w:r>
+              <w:rPr>
+                <w:rFonts w:ascii="Garamond" w:hAnsi="Garamond"/>
+                <w:sz w:val="21"/>
+                <w:szCs w:val="21"/>
+              </w:rPr>
+              <w:t>7</w:t>
             </w:r>
           </w:p>
         </w:tc>
@@ -1905,7 +1945,7 @@
                 <w:sz w:val="21"/>
                 <w:szCs w:val="21"/>
               </w:rPr>
-              <w:t>x2</w:t>
+              <w:t>x3</w:t>
             </w:r>
           </w:p>
         </w:tc>
@@ -1927,132 +1967,14 @@
                 <w:szCs w:val="21"/>
               </w:rPr>
             </w:pPr>
-            <w:proofErr w:type="spellStart"/>
             <w:r>
               <w:rPr>
                 <w:rFonts w:ascii="Garamond" w:hAnsi="Garamond"/>
                 <w:sz w:val="21"/>
                 <w:szCs w:val="21"/>
               </w:rPr>
-              <w:t>sp</w:t>
-            </w:r>
-            <w:proofErr w:type="spellEnd"/>
-          </w:p>
-        </w:tc>
-        <w:tc>
-          <w:tcPr>
-            <w:tcW w:w="900" w:type="dxa"/>
-            <w:tcBorders>
-              <w:top w:val="nil"/>
-              <w:bottom w:val="nil"/>
-              <w:right w:val="nil"/>
-            </w:tcBorders>
-          </w:tcPr>
-          <w:p>
-            <w:pPr>
-              <w:jc w:val="center"/>
-              <w:rPr>
-                <w:rFonts w:ascii="Garamond" w:hAnsi="Garamond"/>
-                <w:sz w:val="21"/>
-                <w:szCs w:val="21"/>
-              </w:rPr>
-            </w:pPr>
-            <w:r>
-              <w:rPr>
-                <w:rFonts w:ascii="Garamond" w:hAnsi="Garamond"/>
-                <w:sz w:val="21"/>
-                <w:szCs w:val="21"/>
-              </w:rPr>
-              <w:t>x10-x17</w:t>
-            </w:r>
-          </w:p>
-        </w:tc>
-        <w:tc>
-          <w:tcPr>
-            <w:tcW w:w="990" w:type="dxa"/>
-            <w:tcBorders>
-              <w:top w:val="nil"/>
-              <w:left w:val="nil"/>
-              <w:bottom w:val="nil"/>
-            </w:tcBorders>
-          </w:tcPr>
-          <w:p>
-            <w:pPr>
-              <w:jc w:val="center"/>
-              <w:rPr>
-                <w:rFonts w:ascii="Garamond" w:hAnsi="Garamond"/>
-                <w:sz w:val="21"/>
-                <w:szCs w:val="21"/>
-              </w:rPr>
-            </w:pPr>
-            <w:r>
-              <w:rPr>
-                <w:rFonts w:ascii="Garamond" w:hAnsi="Garamond"/>
-                <w:sz w:val="21"/>
-                <w:szCs w:val="21"/>
-              </w:rPr>
-              <w:t>a0-7</w:t>
-            </w:r>
-          </w:p>
-        </w:tc>
-      </w:tr>
-      <w:tr>
-        <w:tc>
-          <w:tcPr>
-            <w:tcW w:w="445" w:type="dxa"/>
-            <w:tcBorders>
-              <w:top w:val="nil"/>
-              <w:bottom w:val="nil"/>
-              <w:right w:val="nil"/>
-            </w:tcBorders>
-          </w:tcPr>
-          <w:p>
-            <w:pPr>
-              <w:jc w:val="center"/>
-              <w:rPr>
-                <w:rFonts w:ascii="Garamond" w:hAnsi="Garamond"/>
-                <w:sz w:val="21"/>
-                <w:szCs w:val="21"/>
-              </w:rPr>
-            </w:pPr>
-            <w:r>
-              <w:rPr>
-                <w:rFonts w:ascii="Garamond" w:hAnsi="Garamond"/>
-                <w:sz w:val="21"/>
-                <w:szCs w:val="21"/>
-              </w:rPr>
-              <w:t>x3</w:t>
-            </w:r>
-          </w:p>
-        </w:tc>
-        <w:tc>
-          <w:tcPr>
-            <w:tcW w:w="540" w:type="dxa"/>
-            <w:tcBorders>
-              <w:top w:val="nil"/>
-              <w:left w:val="nil"/>
-              <w:bottom w:val="nil"/>
-            </w:tcBorders>
-          </w:tcPr>
-          <w:p>
-            <w:pPr>
-              <w:jc w:val="center"/>
-              <w:rPr>
-                <w:rFonts w:ascii="Garamond" w:hAnsi="Garamond"/>
-                <w:sz w:val="21"/>
-                <w:szCs w:val="21"/>
-              </w:rPr>
-            </w:pPr>
-            <w:proofErr w:type="spellStart"/>
-            <w:r>
-              <w:rPr>
-                <w:rFonts w:ascii="Garamond" w:hAnsi="Garamond"/>
-                <w:sz w:val="21"/>
-                <w:szCs w:val="21"/>
-              </w:rPr>
               <w:t>gp</w:t>
             </w:r>
-            <w:proofErr w:type="spellEnd"/>
           </w:p>
         </w:tc>
         <w:tc>
@@ -2160,7 +2082,6 @@
                 <w:szCs w:val="21"/>
               </w:rPr>
             </w:pPr>
-            <w:proofErr w:type="spellStart"/>
             <w:r>
               <w:rPr>
                 <w:rFonts w:ascii="Garamond" w:hAnsi="Garamond"/>
@@ -2169,7 +2090,6 @@
               </w:rPr>
               <w:t>tp</w:t>
             </w:r>
-            <w:proofErr w:type="spellEnd"/>
           </w:p>
         </w:tc>
         <w:tc>
@@ -2301,7 +2221,6 @@
                 <w:szCs w:val="20"/>
               </w:rPr>
             </w:pPr>
-            <w:proofErr w:type="spellStart"/>
             <w:r>
               <w:rPr>
                 <w:rFonts w:ascii="Garamond" w:hAnsi="Garamond"/>
@@ -2310,7 +2229,6 @@
               </w:rPr>
               <w:t>fmt</w:t>
             </w:r>
-            <w:proofErr w:type="spellEnd"/>
           </w:p>
         </w:tc>
         <w:tc>
@@ -2453,23 +2371,13 @@
                 <w:szCs w:val="20"/>
               </w:rPr>
             </w:pPr>
-            <w:proofErr w:type="spellStart"/>
-            <w:r>
-              <w:rPr>
-                <w:rFonts w:ascii="Consolas" w:hAnsi="Consolas" w:cs="Consolas"/>
-                <w:sz w:val="20"/>
-                <w:szCs w:val="20"/>
-              </w:rPr>
-              <w:t>lui</w:t>
-            </w:r>
-            <w:proofErr w:type="spellEnd"/>
-            <w:r>
-              <w:rPr>
-                <w:rFonts w:ascii="Consolas" w:hAnsi="Consolas" w:cs="Consolas"/>
-                <w:sz w:val="20"/>
-                <w:szCs w:val="20"/>
-              </w:rPr>
-              <w:t xml:space="preserve"> </w:t>
+            <w:r>
+              <w:rPr>
+                <w:rFonts w:ascii="Consolas" w:hAnsi="Consolas" w:cs="Consolas"/>
+                <w:sz w:val="20"/>
+                <w:szCs w:val="20"/>
+              </w:rPr>
+              <w:t xml:space="preserve">lui </w:t>
             </w:r>
             <w:r>
               <w:rPr>
@@ -2647,23 +2555,13 @@
                 <w:szCs w:val="20"/>
               </w:rPr>
             </w:pPr>
-            <w:proofErr w:type="spellStart"/>
-            <w:r>
-              <w:rPr>
-                <w:rFonts w:ascii="Consolas" w:hAnsi="Consolas" w:cs="Consolas"/>
-                <w:sz w:val="20"/>
-                <w:szCs w:val="20"/>
-              </w:rPr>
-              <w:t>auipc</w:t>
-            </w:r>
-            <w:proofErr w:type="spellEnd"/>
-            <w:r>
-              <w:rPr>
-                <w:rFonts w:ascii="Consolas" w:hAnsi="Consolas" w:cs="Consolas"/>
-                <w:sz w:val="20"/>
-                <w:szCs w:val="20"/>
-              </w:rPr>
-              <w:t xml:space="preserve"> rd,imm20</w:t>
+            <w:r>
+              <w:rPr>
+                <w:rFonts w:ascii="Consolas" w:hAnsi="Consolas" w:cs="Consolas"/>
+                <w:sz w:val="20"/>
+                <w:szCs w:val="20"/>
+              </w:rPr>
+              <w:t>auipc rd,imm20</w:t>
             </w:r>
           </w:p>
         </w:tc>
@@ -2815,7 +2713,6 @@
                 <w:szCs w:val="20"/>
               </w:rPr>
             </w:pPr>
-            <w:proofErr w:type="spellStart"/>
             <w:r>
               <w:rPr>
                 <w:rFonts w:ascii="Consolas" w:hAnsi="Consolas" w:cs="Consolas"/>
@@ -2830,16 +2727,7 @@
                 <w:sz w:val="20"/>
                 <w:szCs w:val="20"/>
               </w:rPr>
-              <w:t>ddi</w:t>
-            </w:r>
-            <w:proofErr w:type="spellEnd"/>
-            <w:r>
-              <w:rPr>
-                <w:rFonts w:ascii="Consolas" w:hAnsi="Consolas" w:cs="Consolas"/>
-                <w:sz w:val="20"/>
-                <w:szCs w:val="20"/>
-              </w:rPr>
-              <w:t xml:space="preserve"> </w:t>
+              <w:t xml:space="preserve">ddi </w:t>
             </w:r>
             <w:r>
               <w:rPr>
@@ -3035,23 +2923,13 @@
                 <w:szCs w:val="20"/>
               </w:rPr>
             </w:pPr>
-            <w:proofErr w:type="spellStart"/>
-            <w:r>
-              <w:rPr>
-                <w:rFonts w:ascii="Consolas" w:hAnsi="Consolas" w:cs="Consolas"/>
-                <w:sz w:val="20"/>
-                <w:szCs w:val="20"/>
-              </w:rPr>
-              <w:t>slti</w:t>
-            </w:r>
-            <w:proofErr w:type="spellEnd"/>
-            <w:r>
-              <w:rPr>
-                <w:rFonts w:ascii="Consolas" w:hAnsi="Consolas" w:cs="Consolas"/>
-                <w:sz w:val="20"/>
-                <w:szCs w:val="20"/>
-              </w:rPr>
-              <w:t xml:space="preserve"> </w:t>
+            <w:r>
+              <w:rPr>
+                <w:rFonts w:ascii="Consolas" w:hAnsi="Consolas" w:cs="Consolas"/>
+                <w:sz w:val="20"/>
+                <w:szCs w:val="20"/>
+              </w:rPr>
+              <w:t xml:space="preserve">slti </w:t>
             </w:r>
             <w:r>
               <w:rPr>
@@ -3243,23 +3121,13 @@
                 <w:szCs w:val="20"/>
               </w:rPr>
             </w:pPr>
-            <w:proofErr w:type="spellStart"/>
-            <w:r>
-              <w:rPr>
-                <w:rFonts w:ascii="Consolas" w:hAnsi="Consolas" w:cs="Consolas"/>
-                <w:sz w:val="20"/>
-                <w:szCs w:val="20"/>
-              </w:rPr>
-              <w:t>sltiu</w:t>
-            </w:r>
-            <w:proofErr w:type="spellEnd"/>
-            <w:r>
-              <w:rPr>
-                <w:rFonts w:ascii="Consolas" w:hAnsi="Consolas" w:cs="Consolas"/>
-                <w:sz w:val="20"/>
-                <w:szCs w:val="20"/>
-              </w:rPr>
-              <w:t xml:space="preserve"> rd,rs1,imm12</w:t>
+            <w:r>
+              <w:rPr>
+                <w:rFonts w:ascii="Consolas" w:hAnsi="Consolas" w:cs="Consolas"/>
+                <w:sz w:val="20"/>
+                <w:szCs w:val="20"/>
+              </w:rPr>
+              <w:t>sltiu rd,rs1,imm12</w:t>
             </w:r>
           </w:p>
         </w:tc>
@@ -3415,23 +3283,13 @@
                 <w:szCs w:val="20"/>
               </w:rPr>
             </w:pPr>
-            <w:proofErr w:type="spellStart"/>
-            <w:r>
-              <w:rPr>
-                <w:rFonts w:ascii="Consolas" w:hAnsi="Consolas" w:cs="Consolas"/>
-                <w:sz w:val="20"/>
-                <w:szCs w:val="20"/>
-              </w:rPr>
-              <w:t>xori</w:t>
-            </w:r>
-            <w:proofErr w:type="spellEnd"/>
-            <w:r>
-              <w:rPr>
-                <w:rFonts w:ascii="Consolas" w:hAnsi="Consolas" w:cs="Consolas"/>
-                <w:sz w:val="20"/>
-                <w:szCs w:val="20"/>
-              </w:rPr>
-              <w:t xml:space="preserve">  rd,rs1,imm12</w:t>
+            <w:r>
+              <w:rPr>
+                <w:rFonts w:ascii="Consolas" w:hAnsi="Consolas" w:cs="Consolas"/>
+                <w:sz w:val="20"/>
+                <w:szCs w:val="20"/>
+              </w:rPr>
+              <w:t>xori  rd,rs1,imm12</w:t>
             </w:r>
           </w:p>
         </w:tc>
@@ -3615,23 +3473,13 @@
                 <w:szCs w:val="20"/>
               </w:rPr>
             </w:pPr>
-            <w:proofErr w:type="spellStart"/>
-            <w:r>
-              <w:rPr>
-                <w:rFonts w:ascii="Consolas" w:hAnsi="Consolas" w:cs="Consolas"/>
-                <w:sz w:val="20"/>
-                <w:szCs w:val="20"/>
-              </w:rPr>
-              <w:t>ori</w:t>
-            </w:r>
-            <w:proofErr w:type="spellEnd"/>
-            <w:r>
-              <w:rPr>
-                <w:rFonts w:ascii="Consolas" w:hAnsi="Consolas" w:cs="Consolas"/>
-                <w:sz w:val="20"/>
-                <w:szCs w:val="20"/>
-              </w:rPr>
-              <w:t xml:space="preserve">   rd,rs1,imm12</w:t>
+            <w:r>
+              <w:rPr>
+                <w:rFonts w:ascii="Consolas" w:hAnsi="Consolas" w:cs="Consolas"/>
+                <w:sz w:val="20"/>
+                <w:szCs w:val="20"/>
+              </w:rPr>
+              <w:t>ori   rd,rs1,imm12</w:t>
             </w:r>
           </w:p>
         </w:tc>
@@ -3811,23 +3659,13 @@
                 <w:szCs w:val="20"/>
               </w:rPr>
             </w:pPr>
-            <w:proofErr w:type="spellStart"/>
-            <w:r>
-              <w:rPr>
-                <w:rFonts w:ascii="Consolas" w:hAnsi="Consolas" w:cs="Consolas"/>
-                <w:sz w:val="20"/>
-                <w:szCs w:val="20"/>
-              </w:rPr>
-              <w:t>andi</w:t>
-            </w:r>
-            <w:proofErr w:type="spellEnd"/>
-            <w:r>
-              <w:rPr>
-                <w:rFonts w:ascii="Consolas" w:hAnsi="Consolas" w:cs="Consolas"/>
-                <w:sz w:val="20"/>
-                <w:szCs w:val="20"/>
-              </w:rPr>
-              <w:t xml:space="preserve">  rd,rs1,imm12</w:t>
+            <w:r>
+              <w:rPr>
+                <w:rFonts w:ascii="Consolas" w:hAnsi="Consolas" w:cs="Consolas"/>
+                <w:sz w:val="20"/>
+                <w:szCs w:val="20"/>
+              </w:rPr>
+              <w:t>andi  rd,rs1,imm12</w:t>
             </w:r>
           </w:p>
         </w:tc>
@@ -4011,23 +3849,13 @@
                 <w:szCs w:val="20"/>
               </w:rPr>
             </w:pPr>
-            <w:proofErr w:type="spellStart"/>
-            <w:r>
-              <w:rPr>
-                <w:rFonts w:ascii="Consolas" w:hAnsi="Consolas" w:cs="Consolas"/>
-                <w:sz w:val="20"/>
-                <w:szCs w:val="20"/>
-              </w:rPr>
-              <w:t>slli</w:t>
-            </w:r>
-            <w:proofErr w:type="spellEnd"/>
-            <w:r>
-              <w:rPr>
-                <w:rFonts w:ascii="Consolas" w:hAnsi="Consolas" w:cs="Consolas"/>
-                <w:sz w:val="20"/>
-                <w:szCs w:val="20"/>
-              </w:rPr>
-              <w:t xml:space="preserve">  rd,rs1,imm12</w:t>
+            <w:r>
+              <w:rPr>
+                <w:rFonts w:ascii="Consolas" w:hAnsi="Consolas" w:cs="Consolas"/>
+                <w:sz w:val="20"/>
+                <w:szCs w:val="20"/>
+              </w:rPr>
+              <w:t>slli  rd,rs1,imm12</w:t>
             </w:r>
           </w:p>
         </w:tc>
@@ -4191,23 +4019,13 @@
                 <w:szCs w:val="20"/>
               </w:rPr>
             </w:pPr>
-            <w:proofErr w:type="spellStart"/>
-            <w:r>
-              <w:rPr>
-                <w:rFonts w:ascii="Consolas" w:hAnsi="Consolas" w:cs="Consolas"/>
-                <w:sz w:val="20"/>
-                <w:szCs w:val="20"/>
-              </w:rPr>
-              <w:t>srli</w:t>
-            </w:r>
-            <w:proofErr w:type="spellEnd"/>
-            <w:r>
-              <w:rPr>
-                <w:rFonts w:ascii="Consolas" w:hAnsi="Consolas" w:cs="Consolas"/>
-                <w:sz w:val="20"/>
-                <w:szCs w:val="20"/>
-              </w:rPr>
-              <w:t xml:space="preserve">  rd,rs1,imm12</w:t>
+            <w:r>
+              <w:rPr>
+                <w:rFonts w:ascii="Consolas" w:hAnsi="Consolas" w:cs="Consolas"/>
+                <w:sz w:val="20"/>
+                <w:szCs w:val="20"/>
+              </w:rPr>
+              <w:t>srli  rd,rs1,imm12</w:t>
             </w:r>
           </w:p>
         </w:tc>
@@ -4375,23 +4193,13 @@
                 <w:szCs w:val="20"/>
               </w:rPr>
             </w:pPr>
-            <w:proofErr w:type="spellStart"/>
-            <w:r>
-              <w:rPr>
-                <w:rFonts w:ascii="Consolas" w:hAnsi="Consolas" w:cs="Consolas"/>
-                <w:sz w:val="20"/>
-                <w:szCs w:val="20"/>
-              </w:rPr>
-              <w:t>srai</w:t>
-            </w:r>
-            <w:proofErr w:type="spellEnd"/>
-            <w:r>
-              <w:rPr>
-                <w:rFonts w:ascii="Consolas" w:hAnsi="Consolas" w:cs="Consolas"/>
-                <w:sz w:val="20"/>
-                <w:szCs w:val="20"/>
-              </w:rPr>
-              <w:t xml:space="preserve">  rd,rs1,imm12</w:t>
+            <w:r>
+              <w:rPr>
+                <w:rFonts w:ascii="Consolas" w:hAnsi="Consolas" w:cs="Consolas"/>
+                <w:sz w:val="20"/>
+                <w:szCs w:val="20"/>
+              </w:rPr>
+              <w:t>srai  rd,rs1,imm12</w:t>
             </w:r>
           </w:p>
         </w:tc>
@@ -4906,23 +4714,13 @@
                 <w:szCs w:val="20"/>
               </w:rPr>
             </w:pPr>
-            <w:proofErr w:type="spellStart"/>
-            <w:r>
-              <w:rPr>
-                <w:rFonts w:ascii="Consolas" w:hAnsi="Consolas" w:cs="Consolas"/>
-                <w:sz w:val="20"/>
-                <w:szCs w:val="20"/>
-              </w:rPr>
-              <w:t>sll</w:t>
-            </w:r>
-            <w:proofErr w:type="spellEnd"/>
-            <w:r>
-              <w:rPr>
-                <w:rFonts w:ascii="Consolas" w:hAnsi="Consolas" w:cs="Consolas"/>
-                <w:sz w:val="20"/>
-                <w:szCs w:val="20"/>
-              </w:rPr>
-              <w:t xml:space="preserve">  rd,rs1,rs2</w:t>
+            <w:r>
+              <w:rPr>
+                <w:rFonts w:ascii="Consolas" w:hAnsi="Consolas" w:cs="Consolas"/>
+                <w:sz w:val="20"/>
+                <w:szCs w:val="20"/>
+              </w:rPr>
+              <w:t>sll  rd,rs1,rs2</w:t>
             </w:r>
           </w:p>
         </w:tc>
@@ -5086,23 +4884,13 @@
                 <w:szCs w:val="20"/>
               </w:rPr>
             </w:pPr>
-            <w:proofErr w:type="spellStart"/>
-            <w:r>
-              <w:rPr>
-                <w:rFonts w:ascii="Consolas" w:hAnsi="Consolas" w:cs="Consolas"/>
-                <w:sz w:val="20"/>
-                <w:szCs w:val="20"/>
-              </w:rPr>
-              <w:t>slt</w:t>
-            </w:r>
-            <w:proofErr w:type="spellEnd"/>
-            <w:r>
-              <w:rPr>
-                <w:rFonts w:ascii="Consolas" w:hAnsi="Consolas" w:cs="Consolas"/>
-                <w:sz w:val="20"/>
-                <w:szCs w:val="20"/>
-              </w:rPr>
-              <w:t xml:space="preserve">  rd,rs1,rs2</w:t>
+            <w:r>
+              <w:rPr>
+                <w:rFonts w:ascii="Consolas" w:hAnsi="Consolas" w:cs="Consolas"/>
+                <w:sz w:val="20"/>
+                <w:szCs w:val="20"/>
+              </w:rPr>
+              <w:t>slt  rd,rs1,rs2</w:t>
             </w:r>
           </w:p>
         </w:tc>
@@ -5286,23 +5074,13 @@
                 <w:szCs w:val="20"/>
               </w:rPr>
             </w:pPr>
-            <w:proofErr w:type="spellStart"/>
-            <w:r>
-              <w:rPr>
-                <w:rFonts w:ascii="Consolas" w:hAnsi="Consolas" w:cs="Consolas"/>
-                <w:sz w:val="20"/>
-                <w:szCs w:val="20"/>
-              </w:rPr>
-              <w:t>sltu</w:t>
-            </w:r>
-            <w:proofErr w:type="spellEnd"/>
-            <w:r>
-              <w:rPr>
-                <w:rFonts w:ascii="Consolas" w:hAnsi="Consolas" w:cs="Consolas"/>
-                <w:sz w:val="20"/>
-                <w:szCs w:val="20"/>
-              </w:rPr>
-              <w:t xml:space="preserve"> rd,rs1,rs2</w:t>
+            <w:r>
+              <w:rPr>
+                <w:rFonts w:ascii="Consolas" w:hAnsi="Consolas" w:cs="Consolas"/>
+                <w:sz w:val="20"/>
+                <w:szCs w:val="20"/>
+              </w:rPr>
+              <w:t>sltu rd,rs1,rs2</w:t>
             </w:r>
           </w:p>
         </w:tc>
@@ -5466,23 +5244,13 @@
                 <w:szCs w:val="20"/>
               </w:rPr>
             </w:pPr>
-            <w:proofErr w:type="spellStart"/>
-            <w:r>
-              <w:rPr>
-                <w:rFonts w:ascii="Consolas" w:hAnsi="Consolas" w:cs="Consolas"/>
-                <w:sz w:val="20"/>
-                <w:szCs w:val="20"/>
-              </w:rPr>
-              <w:t>xor</w:t>
-            </w:r>
-            <w:proofErr w:type="spellEnd"/>
-            <w:r>
-              <w:rPr>
-                <w:rFonts w:ascii="Consolas" w:hAnsi="Consolas" w:cs="Consolas"/>
-                <w:sz w:val="20"/>
-                <w:szCs w:val="20"/>
-              </w:rPr>
-              <w:t xml:space="preserve">  rd,rs1,rs2</w:t>
+            <w:r>
+              <w:rPr>
+                <w:rFonts w:ascii="Consolas" w:hAnsi="Consolas" w:cs="Consolas"/>
+                <w:sz w:val="20"/>
+                <w:szCs w:val="20"/>
+              </w:rPr>
+              <w:t>xor  rd,rs1,rs2</w:t>
             </w:r>
           </w:p>
         </w:tc>
@@ -5650,23 +5418,13 @@
                 <w:szCs w:val="20"/>
               </w:rPr>
             </w:pPr>
-            <w:proofErr w:type="spellStart"/>
-            <w:r>
-              <w:rPr>
-                <w:rFonts w:ascii="Consolas" w:hAnsi="Consolas" w:cs="Consolas"/>
-                <w:sz w:val="20"/>
-                <w:szCs w:val="20"/>
-              </w:rPr>
-              <w:t>srl</w:t>
-            </w:r>
-            <w:proofErr w:type="spellEnd"/>
-            <w:r>
-              <w:rPr>
-                <w:rFonts w:ascii="Consolas" w:hAnsi="Consolas" w:cs="Consolas"/>
-                <w:sz w:val="20"/>
-                <w:szCs w:val="20"/>
-              </w:rPr>
-              <w:t xml:space="preserve">  rd,rs1,rs2</w:t>
+            <w:r>
+              <w:rPr>
+                <w:rFonts w:ascii="Consolas" w:hAnsi="Consolas" w:cs="Consolas"/>
+                <w:sz w:val="20"/>
+                <w:szCs w:val="20"/>
+              </w:rPr>
+              <w:t>srl  rd,rs1,rs2</w:t>
             </w:r>
           </w:p>
         </w:tc>
@@ -5830,23 +5588,13 @@
                 <w:szCs w:val="20"/>
               </w:rPr>
             </w:pPr>
-            <w:proofErr w:type="spellStart"/>
-            <w:r>
-              <w:rPr>
-                <w:rFonts w:ascii="Consolas" w:hAnsi="Consolas" w:cs="Consolas"/>
-                <w:sz w:val="20"/>
-                <w:szCs w:val="20"/>
-              </w:rPr>
-              <w:t>sra</w:t>
-            </w:r>
-            <w:proofErr w:type="spellEnd"/>
-            <w:r>
-              <w:rPr>
-                <w:rFonts w:ascii="Consolas" w:hAnsi="Consolas" w:cs="Consolas"/>
-                <w:sz w:val="20"/>
-                <w:szCs w:val="20"/>
-              </w:rPr>
-              <w:t xml:space="preserve">  rd,rs1,rs2</w:t>
+            <w:r>
+              <w:rPr>
+                <w:rFonts w:ascii="Consolas" w:hAnsi="Consolas" w:cs="Consolas"/>
+                <w:sz w:val="20"/>
+                <w:szCs w:val="20"/>
+              </w:rPr>
+              <w:t>sra  rd,rs1,rs2</w:t>
             </w:r>
           </w:p>
         </w:tc>
@@ -6358,7 +6106,6 @@
                 <w:szCs w:val="20"/>
               </w:rPr>
             </w:pPr>
-            <w:proofErr w:type="spellStart"/>
             <w:r>
               <w:rPr>
                 <w:rFonts w:ascii="Consolas" w:hAnsi="Consolas" w:cs="Consolas"/>
@@ -6373,16 +6120,7 @@
                 <w:sz w:val="20"/>
                 <w:szCs w:val="20"/>
               </w:rPr>
-              <w:t>b</w:t>
-            </w:r>
-            <w:proofErr w:type="spellEnd"/>
-            <w:r>
-              <w:rPr>
-                <w:rFonts w:ascii="Consolas" w:hAnsi="Consolas" w:cs="Consolas"/>
-                <w:sz w:val="20"/>
-                <w:szCs w:val="20"/>
-              </w:rPr>
-              <w:t xml:space="preserve">  rd,imm12(rs1)</w:t>
+              <w:t>b  rd,imm12(rs1)</w:t>
             </w:r>
           </w:p>
         </w:tc>
@@ -6586,23 +6324,13 @@
                 <w:szCs w:val="20"/>
               </w:rPr>
             </w:pPr>
-            <w:proofErr w:type="spellStart"/>
-            <w:r>
-              <w:rPr>
-                <w:rFonts w:ascii="Consolas" w:hAnsi="Consolas" w:cs="Consolas"/>
-                <w:sz w:val="20"/>
-                <w:szCs w:val="20"/>
-              </w:rPr>
-              <w:t>lh</w:t>
-            </w:r>
-            <w:proofErr w:type="spellEnd"/>
-            <w:r>
-              <w:rPr>
-                <w:rFonts w:ascii="Consolas" w:hAnsi="Consolas" w:cs="Consolas"/>
-                <w:sz w:val="20"/>
-                <w:szCs w:val="20"/>
-              </w:rPr>
-              <w:t xml:space="preserve">  rd,imm12(rs1)</w:t>
+            <w:r>
+              <w:rPr>
+                <w:rFonts w:ascii="Consolas" w:hAnsi="Consolas" w:cs="Consolas"/>
+                <w:sz w:val="20"/>
+                <w:szCs w:val="20"/>
+              </w:rPr>
+              <w:t>lh  rd,imm12(rs1)</w:t>
             </w:r>
           </w:p>
         </w:tc>
@@ -6818,23 +6546,13 @@
                 <w:szCs w:val="20"/>
               </w:rPr>
             </w:pPr>
-            <w:proofErr w:type="spellStart"/>
-            <w:r>
-              <w:rPr>
-                <w:rFonts w:ascii="Consolas" w:hAnsi="Consolas" w:cs="Consolas"/>
-                <w:sz w:val="20"/>
-                <w:szCs w:val="20"/>
-              </w:rPr>
-              <w:t>lw</w:t>
-            </w:r>
-            <w:proofErr w:type="spellEnd"/>
-            <w:r>
-              <w:rPr>
-                <w:rFonts w:ascii="Consolas" w:hAnsi="Consolas" w:cs="Consolas"/>
-                <w:sz w:val="20"/>
-                <w:szCs w:val="20"/>
-              </w:rPr>
-              <w:t xml:space="preserve">  rd,imm12(rs1)</w:t>
+            <w:r>
+              <w:rPr>
+                <w:rFonts w:ascii="Consolas" w:hAnsi="Consolas" w:cs="Consolas"/>
+                <w:sz w:val="20"/>
+                <w:szCs w:val="20"/>
+              </w:rPr>
+              <w:t>lw  rd,imm12(rs1)</w:t>
             </w:r>
           </w:p>
         </w:tc>
@@ -7042,23 +6760,13 @@
                 <w:szCs w:val="20"/>
               </w:rPr>
             </w:pPr>
-            <w:proofErr w:type="spellStart"/>
-            <w:r>
-              <w:rPr>
-                <w:rFonts w:ascii="Consolas" w:hAnsi="Consolas" w:cs="Consolas"/>
-                <w:sz w:val="20"/>
-                <w:szCs w:val="20"/>
-              </w:rPr>
-              <w:t>lbu</w:t>
-            </w:r>
-            <w:proofErr w:type="spellEnd"/>
-            <w:r>
-              <w:rPr>
-                <w:rFonts w:ascii="Consolas" w:hAnsi="Consolas" w:cs="Consolas"/>
-                <w:sz w:val="20"/>
-                <w:szCs w:val="20"/>
-              </w:rPr>
-              <w:t xml:space="preserve"> rd,imm12(rs1)</w:t>
+            <w:r>
+              <w:rPr>
+                <w:rFonts w:ascii="Consolas" w:hAnsi="Consolas" w:cs="Consolas"/>
+                <w:sz w:val="20"/>
+                <w:szCs w:val="20"/>
+              </w:rPr>
+              <w:t>lbu rd,imm12(rs1)</w:t>
             </w:r>
           </w:p>
         </w:tc>
@@ -7266,23 +6974,13 @@
                 <w:szCs w:val="20"/>
               </w:rPr>
             </w:pPr>
-            <w:proofErr w:type="spellStart"/>
-            <w:r>
-              <w:rPr>
-                <w:rFonts w:ascii="Consolas" w:hAnsi="Consolas" w:cs="Consolas"/>
-                <w:sz w:val="20"/>
-                <w:szCs w:val="20"/>
-              </w:rPr>
-              <w:t>lhu</w:t>
-            </w:r>
-            <w:proofErr w:type="spellEnd"/>
-            <w:r>
-              <w:rPr>
-                <w:rFonts w:ascii="Consolas" w:hAnsi="Consolas" w:cs="Consolas"/>
-                <w:sz w:val="20"/>
-                <w:szCs w:val="20"/>
-              </w:rPr>
-              <w:t xml:space="preserve"> rd,imm12(rs1)</w:t>
+            <w:r>
+              <w:rPr>
+                <w:rFonts w:ascii="Consolas" w:hAnsi="Consolas" w:cs="Consolas"/>
+                <w:sz w:val="20"/>
+                <w:szCs w:val="20"/>
+              </w:rPr>
+              <w:t>lhu rd,imm12(rs1)</w:t>
             </w:r>
           </w:p>
         </w:tc>
@@ -7663,23 +7361,13 @@
                 <w:szCs w:val="20"/>
               </w:rPr>
             </w:pPr>
-            <w:proofErr w:type="spellStart"/>
-            <w:r>
-              <w:rPr>
-                <w:rFonts w:ascii="Consolas" w:hAnsi="Consolas" w:cs="Consolas"/>
-                <w:sz w:val="20"/>
-                <w:szCs w:val="20"/>
-              </w:rPr>
-              <w:t>sh</w:t>
-            </w:r>
-            <w:proofErr w:type="spellEnd"/>
-            <w:r>
-              <w:rPr>
-                <w:rFonts w:ascii="Consolas" w:hAnsi="Consolas" w:cs="Consolas"/>
-                <w:sz w:val="20"/>
-                <w:szCs w:val="20"/>
-              </w:rPr>
-              <w:t xml:space="preserve">  rs2,imm12(rs1)</w:t>
+            <w:r>
+              <w:rPr>
+                <w:rFonts w:ascii="Consolas" w:hAnsi="Consolas" w:cs="Consolas"/>
+                <w:sz w:val="20"/>
+                <w:szCs w:val="20"/>
+              </w:rPr>
+              <w:t>sh  rs2,imm12(rs1)</w:t>
             </w:r>
           </w:p>
         </w:tc>
@@ -7839,23 +7527,13 @@
                 <w:szCs w:val="20"/>
               </w:rPr>
             </w:pPr>
-            <w:proofErr w:type="spellStart"/>
-            <w:r>
-              <w:rPr>
-                <w:rFonts w:ascii="Consolas" w:hAnsi="Consolas" w:cs="Consolas"/>
-                <w:sz w:val="20"/>
-                <w:szCs w:val="20"/>
-              </w:rPr>
-              <w:t>sw</w:t>
-            </w:r>
-            <w:proofErr w:type="spellEnd"/>
-            <w:r>
-              <w:rPr>
-                <w:rFonts w:ascii="Consolas" w:hAnsi="Consolas" w:cs="Consolas"/>
-                <w:sz w:val="20"/>
-                <w:szCs w:val="20"/>
-              </w:rPr>
-              <w:t xml:space="preserve">  rs2,imm12(rs1)</w:t>
+            <w:r>
+              <w:rPr>
+                <w:rFonts w:ascii="Consolas" w:hAnsi="Consolas" w:cs="Consolas"/>
+                <w:sz w:val="20"/>
+                <w:szCs w:val="20"/>
+              </w:rPr>
+              <w:t>sw  rs2,imm12(rs1)</w:t>
             </w:r>
           </w:p>
         </w:tc>
@@ -8010,23 +7688,13 @@
                 <w:szCs w:val="20"/>
               </w:rPr>
             </w:pPr>
-            <w:proofErr w:type="spellStart"/>
-            <w:r>
-              <w:rPr>
-                <w:rFonts w:ascii="Consolas" w:hAnsi="Consolas" w:cs="Consolas"/>
-                <w:sz w:val="20"/>
-                <w:szCs w:val="20"/>
-              </w:rPr>
-              <w:t>jal</w:t>
-            </w:r>
-            <w:proofErr w:type="spellEnd"/>
-            <w:r>
-              <w:rPr>
-                <w:rFonts w:ascii="Consolas" w:hAnsi="Consolas" w:cs="Consolas"/>
-                <w:sz w:val="20"/>
-                <w:szCs w:val="20"/>
-              </w:rPr>
-              <w:t xml:space="preserve"> </w:t>
+            <w:r>
+              <w:rPr>
+                <w:rFonts w:ascii="Consolas" w:hAnsi="Consolas" w:cs="Consolas"/>
+                <w:sz w:val="20"/>
+                <w:szCs w:val="20"/>
+              </w:rPr>
+              <w:t xml:space="preserve">jal </w:t>
             </w:r>
             <w:r>
               <w:rPr>
@@ -8221,23 +7889,13 @@
                 <w:szCs w:val="20"/>
               </w:rPr>
             </w:pPr>
-            <w:proofErr w:type="spellStart"/>
-            <w:r>
-              <w:rPr>
-                <w:rFonts w:ascii="Consolas" w:hAnsi="Consolas" w:cs="Consolas"/>
-                <w:sz w:val="20"/>
-                <w:szCs w:val="20"/>
-              </w:rPr>
-              <w:t>jalr</w:t>
-            </w:r>
-            <w:proofErr w:type="spellEnd"/>
-            <w:r>
-              <w:rPr>
-                <w:rFonts w:ascii="Consolas" w:hAnsi="Consolas" w:cs="Consolas"/>
-                <w:sz w:val="20"/>
-                <w:szCs w:val="20"/>
-              </w:rPr>
-              <w:t xml:space="preserve"> rd,imm12(rs1)</w:t>
+            <w:r>
+              <w:rPr>
+                <w:rFonts w:ascii="Consolas" w:hAnsi="Consolas" w:cs="Consolas"/>
+                <w:sz w:val="20"/>
+                <w:szCs w:val="20"/>
+              </w:rPr>
+              <w:t>jalr rd,imm12(rs1)</w:t>
             </w:r>
           </w:p>
         </w:tc>
@@ -8440,23 +8098,13 @@
                 <w:szCs w:val="20"/>
               </w:rPr>
             </w:pPr>
-            <w:proofErr w:type="spellStart"/>
-            <w:r>
-              <w:rPr>
-                <w:rFonts w:ascii="Consolas" w:hAnsi="Consolas" w:cs="Consolas"/>
-                <w:sz w:val="20"/>
-                <w:szCs w:val="20"/>
-              </w:rPr>
-              <w:t>beq</w:t>
-            </w:r>
-            <w:proofErr w:type="spellEnd"/>
-            <w:r>
-              <w:rPr>
-                <w:rFonts w:ascii="Consolas" w:hAnsi="Consolas" w:cs="Consolas"/>
-                <w:sz w:val="20"/>
-                <w:szCs w:val="20"/>
-              </w:rPr>
-              <w:t xml:space="preserve"> </w:t>
+            <w:r>
+              <w:rPr>
+                <w:rFonts w:ascii="Consolas" w:hAnsi="Consolas" w:cs="Consolas"/>
+                <w:sz w:val="20"/>
+                <w:szCs w:val="20"/>
+              </w:rPr>
+              <w:t xml:space="preserve">beq </w:t>
             </w:r>
             <w:r>
               <w:rPr>
@@ -8700,23 +8348,13 @@
                 <w:szCs w:val="20"/>
               </w:rPr>
             </w:pPr>
-            <w:proofErr w:type="spellStart"/>
-            <w:r>
-              <w:rPr>
-                <w:rFonts w:ascii="Consolas" w:hAnsi="Consolas" w:cs="Consolas"/>
-                <w:sz w:val="20"/>
-                <w:szCs w:val="20"/>
-              </w:rPr>
-              <w:t>bne</w:t>
-            </w:r>
-            <w:proofErr w:type="spellEnd"/>
-            <w:r>
-              <w:rPr>
-                <w:rFonts w:ascii="Consolas" w:hAnsi="Consolas" w:cs="Consolas"/>
-                <w:sz w:val="20"/>
-                <w:szCs w:val="20"/>
-              </w:rPr>
-              <w:t xml:space="preserve"> </w:t>
+            <w:r>
+              <w:rPr>
+                <w:rFonts w:ascii="Consolas" w:hAnsi="Consolas" w:cs="Consolas"/>
+                <w:sz w:val="20"/>
+                <w:szCs w:val="20"/>
+              </w:rPr>
+              <w:t xml:space="preserve">bne </w:t>
             </w:r>
             <w:r>
               <w:rPr>
@@ -8980,7 +8618,6 @@
                 <w:szCs w:val="20"/>
               </w:rPr>
             </w:pPr>
-            <w:proofErr w:type="spellStart"/>
             <w:r>
               <w:rPr>
                 <w:rFonts w:ascii="Consolas" w:hAnsi="Consolas" w:cs="Consolas"/>
@@ -8997,7 +8634,6 @@
               </w:rPr>
               <w:t>lt</w:t>
             </w:r>
-            <w:proofErr w:type="spellEnd"/>
             <w:r>
               <w:rPr>
                 <w:rFonts w:ascii="Consolas" w:hAnsi="Consolas" w:cs="Consolas"/>
@@ -9264,7 +8900,6 @@
                 <w:szCs w:val="20"/>
               </w:rPr>
             </w:pPr>
-            <w:proofErr w:type="spellStart"/>
             <w:r>
               <w:rPr>
                 <w:rFonts w:ascii="Consolas" w:hAnsi="Consolas" w:cs="Consolas"/>
@@ -9281,7 +8916,6 @@
               </w:rPr>
               <w:t>ge</w:t>
             </w:r>
-            <w:proofErr w:type="spellEnd"/>
             <w:r>
               <w:rPr>
                 <w:rFonts w:ascii="Consolas" w:hAnsi="Consolas" w:cs="Consolas"/>
@@ -9552,7 +9186,6 @@
                 <w:szCs w:val="20"/>
               </w:rPr>
             </w:pPr>
-            <w:proofErr w:type="spellStart"/>
             <w:r>
               <w:rPr>
                 <w:rFonts w:ascii="Consolas" w:hAnsi="Consolas" w:cs="Consolas"/>
@@ -9569,7 +9202,6 @@
               </w:rPr>
               <w:t>ltu</w:t>
             </w:r>
-            <w:proofErr w:type="spellEnd"/>
             <w:r>
               <w:rPr>
                 <w:rFonts w:ascii="Consolas" w:hAnsi="Consolas" w:cs="Consolas"/>
@@ -9732,7 +9364,6 @@
               </w:rPr>
               <w:t>if (rs1 &lt;</w:t>
             </w:r>
-            <w:proofErr w:type="spellStart"/>
             <w:r>
               <w:rPr>
                 <w:rFonts w:ascii="Consolas" w:hAnsi="Consolas" w:cs="Consolas"/>
@@ -9747,16 +9378,7 @@
                 <w:sz w:val="20"/>
                 <w:szCs w:val="20"/>
               </w:rPr>
-              <w:t>sign</w:t>
-            </w:r>
-            <w:proofErr w:type="spellEnd"/>
-            <w:r>
-              <w:rPr>
-                <w:rFonts w:ascii="Consolas" w:hAnsi="Consolas" w:cs="Consolas"/>
-                <w:sz w:val="20"/>
-                <w:szCs w:val="20"/>
-              </w:rPr>
-              <w:t xml:space="preserve"> rs2)</w:t>
+              <w:t>sign rs2)</w:t>
             </w:r>
             <w:r>
               <w:rPr>
@@ -9830,7 +9452,6 @@
                 <w:szCs w:val="20"/>
               </w:rPr>
             </w:pPr>
-            <w:proofErr w:type="spellStart"/>
             <w:r>
               <w:rPr>
                 <w:rFonts w:ascii="Consolas" w:hAnsi="Consolas" w:cs="Consolas"/>
@@ -9847,7 +9468,6 @@
               </w:rPr>
               <w:t>geu</w:t>
             </w:r>
-            <w:proofErr w:type="spellEnd"/>
             <w:r>
               <w:rPr>
                 <w:rFonts w:ascii="Consolas" w:hAnsi="Consolas" w:cs="Consolas"/>
@@ -10086,7 +9706,6 @@
                 <w:szCs w:val="20"/>
               </w:rPr>
             </w:pPr>
-            <w:proofErr w:type="spellStart"/>
             <w:r>
               <w:rPr>
                 <w:rFonts w:ascii="Consolas" w:hAnsi="Consolas" w:cs="Consolas"/>
@@ -10095,7 +9714,6 @@
               </w:rPr>
               <w:t>ecall</w:t>
             </w:r>
-            <w:proofErr w:type="spellEnd"/>
           </w:p>
         </w:tc>
         <w:tc>
@@ -10175,7 +9793,6 @@
                 <w:szCs w:val="20"/>
               </w:rPr>
             </w:pPr>
-            <w:proofErr w:type="spellStart"/>
             <w:r>
               <w:rPr>
                 <w:rFonts w:ascii="Garamond" w:hAnsi="Garamond"/>
@@ -10183,17 +9800,7 @@
                 <w:sz w:val="20"/>
                 <w:szCs w:val="20"/>
               </w:rPr>
-              <w:t>insn</w:t>
-            </w:r>
-            <w:proofErr w:type="spellEnd"/>
-            <w:r>
-              <w:rPr>
-                <w:rFonts w:ascii="Garamond" w:hAnsi="Garamond"/>
-                <w:color w:val="000000" w:themeColor="text1"/>
-                <w:sz w:val="20"/>
-                <w:szCs w:val="20"/>
-              </w:rPr>
-              <w:t>[31:7]=</w:t>
+              <w:t>insn[31:7]=</w:t>
             </w:r>
             <w:r>
               <w:rPr>
@@ -10487,7 +10094,6 @@
                 <w:szCs w:val="20"/>
               </w:rPr>
             </w:pPr>
-            <w:proofErr w:type="spellStart"/>
             <w:r>
               <w:rPr>
                 <w:rFonts w:ascii="Consolas" w:hAnsi="Consolas" w:cs="Consolas"/>
@@ -10496,7 +10102,6 @@
               </w:rPr>
               <w:t>fence.i</w:t>
             </w:r>
-            <w:proofErr w:type="spellEnd"/>
           </w:p>
         </w:tc>
         <w:tc>
@@ -10723,23 +10328,13 @@
                 <w:szCs w:val="20"/>
               </w:rPr>
             </w:pPr>
-            <w:proofErr w:type="spellStart"/>
-            <w:r>
-              <w:rPr>
-                <w:rFonts w:ascii="Consolas" w:hAnsi="Consolas" w:cs="Consolas"/>
-                <w:sz w:val="20"/>
-                <w:szCs w:val="20"/>
-              </w:rPr>
-              <w:t>mul</w:t>
-            </w:r>
-            <w:proofErr w:type="spellEnd"/>
-            <w:r>
-              <w:rPr>
-                <w:rFonts w:ascii="Consolas" w:hAnsi="Consolas" w:cs="Consolas"/>
-                <w:sz w:val="20"/>
-                <w:szCs w:val="20"/>
-              </w:rPr>
-              <w:t xml:space="preserve"> </w:t>
+            <w:r>
+              <w:rPr>
+                <w:rFonts w:ascii="Consolas" w:hAnsi="Consolas" w:cs="Consolas"/>
+                <w:sz w:val="20"/>
+                <w:szCs w:val="20"/>
+              </w:rPr>
+              <w:t xml:space="preserve">mul </w:t>
             </w:r>
             <w:r>
               <w:rPr>
@@ -10924,23 +10519,13 @@
                 <w:szCs w:val="20"/>
               </w:rPr>
             </w:pPr>
-            <w:proofErr w:type="spellStart"/>
-            <w:r>
-              <w:rPr>
-                <w:rFonts w:ascii="Consolas" w:hAnsi="Consolas" w:cs="Consolas"/>
-                <w:sz w:val="20"/>
-                <w:szCs w:val="20"/>
-              </w:rPr>
-              <w:t>mulh</w:t>
-            </w:r>
-            <w:proofErr w:type="spellEnd"/>
-            <w:r>
-              <w:rPr>
-                <w:rFonts w:ascii="Consolas" w:hAnsi="Consolas" w:cs="Consolas"/>
-                <w:sz w:val="20"/>
-                <w:szCs w:val="20"/>
-              </w:rPr>
-              <w:t xml:space="preserve"> </w:t>
+            <w:r>
+              <w:rPr>
+                <w:rFonts w:ascii="Consolas" w:hAnsi="Consolas" w:cs="Consolas"/>
+                <w:sz w:val="20"/>
+                <w:szCs w:val="20"/>
+              </w:rPr>
+              <w:t xml:space="preserve">mulh </w:t>
             </w:r>
             <w:r>
               <w:rPr>
@@ -11201,23 +10786,13 @@
                 <w:szCs w:val="20"/>
               </w:rPr>
             </w:pPr>
-            <w:proofErr w:type="spellStart"/>
-            <w:r>
-              <w:rPr>
-                <w:rFonts w:ascii="Consolas" w:hAnsi="Consolas" w:cs="Consolas"/>
-                <w:sz w:val="20"/>
-                <w:szCs w:val="20"/>
-              </w:rPr>
-              <w:t>mulhsu</w:t>
-            </w:r>
-            <w:proofErr w:type="spellEnd"/>
-            <w:r>
-              <w:rPr>
-                <w:rFonts w:ascii="Consolas" w:hAnsi="Consolas" w:cs="Consolas"/>
-                <w:sz w:val="20"/>
-                <w:szCs w:val="20"/>
-              </w:rPr>
-              <w:t xml:space="preserve"> rd,rs1,rs2</w:t>
+            <w:r>
+              <w:rPr>
+                <w:rFonts w:ascii="Consolas" w:hAnsi="Consolas" w:cs="Consolas"/>
+                <w:sz w:val="20"/>
+                <w:szCs w:val="20"/>
+              </w:rPr>
+              <w:t>mulhsu rd,rs1,rs2</w:t>
             </w:r>
           </w:p>
         </w:tc>
@@ -11469,23 +11044,13 @@
                 <w:szCs w:val="20"/>
               </w:rPr>
             </w:pPr>
-            <w:proofErr w:type="spellStart"/>
-            <w:r>
-              <w:rPr>
-                <w:rFonts w:ascii="Consolas" w:hAnsi="Consolas" w:cs="Consolas"/>
-                <w:sz w:val="20"/>
-                <w:szCs w:val="20"/>
-              </w:rPr>
-              <w:t>mulhu</w:t>
-            </w:r>
-            <w:proofErr w:type="spellEnd"/>
-            <w:r>
-              <w:rPr>
-                <w:rFonts w:ascii="Consolas" w:hAnsi="Consolas" w:cs="Consolas"/>
-                <w:sz w:val="20"/>
-                <w:szCs w:val="20"/>
-              </w:rPr>
-              <w:t xml:space="preserve"> </w:t>
+            <w:r>
+              <w:rPr>
+                <w:rFonts w:ascii="Consolas" w:hAnsi="Consolas" w:cs="Consolas"/>
+                <w:sz w:val="20"/>
+                <w:szCs w:val="20"/>
+              </w:rPr>
+              <w:t xml:space="preserve">mulhu </w:t>
             </w:r>
             <w:r>
               <w:rPr>
@@ -11944,23 +11509,13 @@
                 <w:szCs w:val="20"/>
               </w:rPr>
             </w:pPr>
-            <w:proofErr w:type="spellStart"/>
-            <w:r>
-              <w:rPr>
-                <w:rFonts w:ascii="Consolas" w:hAnsi="Consolas" w:cs="Consolas"/>
-                <w:sz w:val="20"/>
-                <w:szCs w:val="20"/>
-              </w:rPr>
-              <w:t>divu</w:t>
-            </w:r>
-            <w:proofErr w:type="spellEnd"/>
-            <w:r>
-              <w:rPr>
-                <w:rFonts w:ascii="Consolas" w:hAnsi="Consolas" w:cs="Consolas"/>
-                <w:sz w:val="20"/>
-                <w:szCs w:val="20"/>
-              </w:rPr>
-              <w:t xml:space="preserve"> rd,rs1,rs2</w:t>
+            <w:r>
+              <w:rPr>
+                <w:rFonts w:ascii="Consolas" w:hAnsi="Consolas" w:cs="Consolas"/>
+                <w:sz w:val="20"/>
+                <w:szCs w:val="20"/>
+              </w:rPr>
+              <w:t>divu rd,rs1,rs2</w:t>
             </w:r>
           </w:p>
         </w:tc>
@@ -12324,23 +11879,13 @@
                 <w:szCs w:val="20"/>
               </w:rPr>
             </w:pPr>
-            <w:proofErr w:type="spellStart"/>
-            <w:r>
-              <w:rPr>
-                <w:rFonts w:ascii="Consolas" w:hAnsi="Consolas" w:cs="Consolas"/>
-                <w:sz w:val="20"/>
-                <w:szCs w:val="20"/>
-              </w:rPr>
-              <w:t>remu</w:t>
-            </w:r>
-            <w:proofErr w:type="spellEnd"/>
-            <w:r>
-              <w:rPr>
-                <w:rFonts w:ascii="Consolas" w:hAnsi="Consolas" w:cs="Consolas"/>
-                <w:sz w:val="20"/>
-                <w:szCs w:val="20"/>
-              </w:rPr>
-              <w:t xml:space="preserve"> rd,rs1,rs2</w:t>
+            <w:r>
+              <w:rPr>
+                <w:rFonts w:ascii="Consolas" w:hAnsi="Consolas" w:cs="Consolas"/>
+                <w:sz w:val="20"/>
+                <w:szCs w:val="20"/>
+              </w:rPr>
+              <w:t>remu rd,rs1,rs2</w:t>
             </w:r>
           </w:p>
         </w:tc>
@@ -13014,7 +12559,6 @@
                 <w:szCs w:val="20"/>
               </w:rPr>
             </w:pPr>
-            <w:proofErr w:type="spellStart"/>
             <w:r>
               <w:rPr>
                 <w:rFonts w:ascii="Consolas" w:hAnsi="Consolas" w:cs="Consolas"/>
@@ -13023,7 +12567,6 @@
               </w:rPr>
               <w:t>ra</w:t>
             </w:r>
-            <w:proofErr w:type="spellEnd"/>
           </w:p>
         </w:tc>
         <w:tc>
@@ -13139,18 +12682,8 @@
                 <w:sz w:val="20"/>
                 <w:szCs w:val="20"/>
               </w:rPr>
-              <w:t>s0/</w:t>
-            </w:r>
-            <w:proofErr w:type="spellStart"/>
-            <w:r>
-              <w:rPr>
-                <w:rFonts w:ascii="Consolas" w:hAnsi="Consolas" w:cs="Consolas"/>
-                <w:sz w:val="20"/>
-                <w:szCs w:val="20"/>
-              </w:rPr>
-              <w:t>fp</w:t>
-            </w:r>
-            <w:proofErr w:type="spellEnd"/>
+              <w:t>s0/fp</w:t>
+            </w:r>
           </w:p>
         </w:tc>
         <w:tc>
@@ -13266,7 +12799,6 @@
                 <w:szCs w:val="20"/>
               </w:rPr>
             </w:pPr>
-            <w:proofErr w:type="spellStart"/>
             <w:r>
               <w:rPr>
                 <w:rFonts w:ascii="Consolas" w:hAnsi="Consolas" w:cs="Consolas"/>
@@ -13275,7 +12807,6 @@
               </w:rPr>
               <w:t>sp</w:t>
             </w:r>
-            <w:proofErr w:type="spellEnd"/>
           </w:p>
         </w:tc>
         <w:tc>
@@ -13509,7 +13040,6 @@
                 <w:szCs w:val="20"/>
               </w:rPr>
             </w:pPr>
-            <w:proofErr w:type="spellStart"/>
             <w:r>
               <w:rPr>
                 <w:rFonts w:ascii="Consolas" w:hAnsi="Consolas" w:cs="Consolas"/>
@@ -13518,7 +13048,6 @@
               </w:rPr>
               <w:t>gp</w:t>
             </w:r>
-            <w:proofErr w:type="spellEnd"/>
           </w:p>
         </w:tc>
         <w:tc>
@@ -13674,25 +13203,7 @@
                 <w:sz w:val="20"/>
                 <w:szCs w:val="20"/>
               </w:rPr>
-              <w:t xml:space="preserve">function </w:t>
-            </w:r>
-            <w:proofErr w:type="spellStart"/>
-            <w:r>
-              <w:rPr>
-                <w:rFonts w:ascii="Palatino" w:hAnsi="Palatino"/>
-                <w:sz w:val="20"/>
-                <w:szCs w:val="20"/>
-              </w:rPr>
-              <w:t>args</w:t>
-            </w:r>
-            <w:proofErr w:type="spellEnd"/>
-            <w:r>
-              <w:rPr>
-                <w:rFonts w:ascii="Palatino" w:hAnsi="Palatino"/>
-                <w:sz w:val="20"/>
-                <w:szCs w:val="20"/>
-              </w:rPr>
-              <w:t>/return values</w:t>
+              <w:t>function args/return values</w:t>
             </w:r>
           </w:p>
         </w:tc>
@@ -13776,7 +13287,6 @@
                 <w:szCs w:val="20"/>
               </w:rPr>
             </w:pPr>
-            <w:proofErr w:type="spellStart"/>
             <w:r>
               <w:rPr>
                 <w:rFonts w:ascii="Consolas" w:hAnsi="Consolas" w:cs="Consolas"/>
@@ -13785,7 +13295,6 @@
               </w:rPr>
               <w:t>tp</w:t>
             </w:r>
-            <w:proofErr w:type="spellEnd"/>
           </w:p>
         </w:tc>
         <w:tc>
@@ -13941,18 +13450,8 @@
                 <w:sz w:val="20"/>
                 <w:szCs w:val="20"/>
               </w:rPr>
-              <w:t xml:space="preserve">function </w:t>
-            </w:r>
-            <w:proofErr w:type="spellStart"/>
-            <w:r>
-              <w:rPr>
-                <w:rFonts w:ascii="Palatino" w:hAnsi="Palatino"/>
-                <w:sz w:val="20"/>
-                <w:szCs w:val="20"/>
-              </w:rPr>
-              <w:t>args</w:t>
-            </w:r>
-            <w:proofErr w:type="spellEnd"/>
+              <w:t>function args</w:t>
+            </w:r>
           </w:p>
         </w:tc>
         <w:tc>
@@ -14538,7 +14037,6 @@
                 <w:szCs w:val="20"/>
               </w:rPr>
             </w:pPr>
-            <w:proofErr w:type="spellStart"/>
             <w:r>
               <w:rPr>
                 <w:rFonts w:ascii="Garamond" w:hAnsi="Garamond"/>
@@ -14555,7 +14053,6 @@
               </w:rPr>
               <w:t>seudoinstruction</w:t>
             </w:r>
-            <w:proofErr w:type="spellEnd"/>
           </w:p>
         </w:tc>
         <w:tc>
@@ -14646,9 +14143,92 @@
                 <w:sz w:val="20"/>
                 <w:szCs w:val="20"/>
               </w:rPr>
-              <w:t xml:space="preserve">la </w:t>
-            </w:r>
-            <w:proofErr w:type="spellStart"/>
+              <w:t>la rd</w:t>
+            </w:r>
+            <w:r>
+              <w:rPr>
+                <w:rFonts w:ascii="Consolas" w:hAnsi="Consolas" w:cs="Consolas"/>
+                <w:sz w:val="20"/>
+                <w:szCs w:val="20"/>
+              </w:rPr>
+              <w:t>,</w:t>
+            </w:r>
+            <w:r>
+              <w:rPr>
+                <w:rFonts w:ascii="Consolas" w:hAnsi="Consolas" w:cs="Consolas"/>
+                <w:sz w:val="20"/>
+                <w:szCs w:val="20"/>
+              </w:rPr>
+              <w:t xml:space="preserve">symbol </w:t>
+            </w:r>
+          </w:p>
+        </w:tc>
+        <w:tc>
+          <w:tcPr>
+            <w:tcW w:w="3600" w:type="dxa"/>
+            <w:tcBorders>
+              <w:left w:val="nil"/>
+              <w:bottom w:val="nil"/>
+              <w:right w:val="nil"/>
+            </w:tcBorders>
+          </w:tcPr>
+          <w:p>
+            <w:pPr>
+              <w:rPr>
+                <w:rFonts w:ascii="Consolas" w:hAnsi="Consolas" w:cs="Consolas"/>
+                <w:sz w:val="20"/>
+                <w:szCs w:val="20"/>
+              </w:rPr>
+            </w:pPr>
+            <w:r>
+              <w:rPr>
+                <w:rFonts w:ascii="Consolas" w:hAnsi="Consolas" w:cs="Consolas"/>
+                <w:sz w:val="20"/>
+                <w:szCs w:val="20"/>
+              </w:rPr>
+              <w:t>auipc rd</w:t>
+            </w:r>
+            <w:r>
+              <w:rPr>
+                <w:rFonts w:ascii="Consolas" w:hAnsi="Consolas" w:cs="Consolas"/>
+                <w:sz w:val="20"/>
+                <w:szCs w:val="20"/>
+              </w:rPr>
+              <w:t>,</w:t>
+            </w:r>
+            <w:r>
+              <w:rPr>
+                <w:rFonts w:ascii="Consolas" w:hAnsi="Consolas" w:cs="Consolas"/>
+                <w:sz w:val="20"/>
+                <w:szCs w:val="20"/>
+              </w:rPr>
+              <w:t>symbol[31:12]</w:t>
+            </w:r>
+          </w:p>
+          <w:p>
+            <w:pPr>
+              <w:rPr>
+                <w:rFonts w:ascii="Consolas" w:hAnsi="Consolas" w:cs="Consolas"/>
+                <w:sz w:val="20"/>
+                <w:szCs w:val="20"/>
+              </w:rPr>
+            </w:pPr>
+            <w:r>
+              <w:rPr>
+                <w:rFonts w:ascii="Consolas" w:hAnsi="Consolas" w:cs="Consolas"/>
+                <w:sz w:val="20"/>
+                <w:szCs w:val="20"/>
+              </w:rPr>
+              <w:t>addi rd</w:t>
+            </w:r>
+            <w:r>
+              <w:rPr>
+                <w:rFonts w:ascii="Consolas" w:hAnsi="Consolas" w:cs="Consolas"/>
+                <w:sz w:val="20"/>
+                <w:szCs w:val="20"/>
+              </w:rPr>
+              <w:t>,</w:t>
+            </w:r>
             <w:r>
               <w:rPr>
                 <w:rFonts w:ascii="Consolas" w:hAnsi="Consolas" w:cs="Consolas"/>
@@ -14671,164 +14251,7 @@
                 <w:sz w:val="20"/>
                 <w:szCs w:val="20"/>
               </w:rPr>
-              <w:t>symbol</w:t>
-            </w:r>
-            <w:proofErr w:type="spellEnd"/>
-            <w:r>
-              <w:rPr>
-                <w:rFonts w:ascii="Consolas" w:hAnsi="Consolas" w:cs="Consolas"/>
-                <w:sz w:val="20"/>
-                <w:szCs w:val="20"/>
-              </w:rPr>
-              <w:t xml:space="preserve"> </w:t>
-            </w:r>
-          </w:p>
-        </w:tc>
-        <w:tc>
-          <w:tcPr>
-            <w:tcW w:w="3600" w:type="dxa"/>
-            <w:tcBorders>
-              <w:left w:val="nil"/>
-              <w:bottom w:val="nil"/>
-              <w:right w:val="nil"/>
-            </w:tcBorders>
-          </w:tcPr>
-          <w:p>
-            <w:pPr>
-              <w:rPr>
-                <w:rFonts w:ascii="Consolas" w:hAnsi="Consolas" w:cs="Consolas"/>
-                <w:sz w:val="20"/>
-                <w:szCs w:val="20"/>
-              </w:rPr>
-            </w:pPr>
-            <w:proofErr w:type="spellStart"/>
-            <w:r>
-              <w:rPr>
-                <w:rFonts w:ascii="Consolas" w:hAnsi="Consolas" w:cs="Consolas"/>
-                <w:sz w:val="20"/>
-                <w:szCs w:val="20"/>
-              </w:rPr>
-              <w:t>auipc</w:t>
-            </w:r>
-            <w:proofErr w:type="spellEnd"/>
-            <w:r>
-              <w:rPr>
-                <w:rFonts w:ascii="Consolas" w:hAnsi="Consolas" w:cs="Consolas"/>
-                <w:sz w:val="20"/>
-                <w:szCs w:val="20"/>
-              </w:rPr>
-              <w:t xml:space="preserve"> </w:t>
-            </w:r>
-            <w:proofErr w:type="spellStart"/>
-            <w:r>
-              <w:rPr>
-                <w:rFonts w:ascii="Consolas" w:hAnsi="Consolas" w:cs="Consolas"/>
-                <w:sz w:val="20"/>
-                <w:szCs w:val="20"/>
-              </w:rPr>
-              <w:t>rd</w:t>
-            </w:r>
-            <w:r>
-              <w:rPr>
-                <w:rFonts w:ascii="Consolas" w:hAnsi="Consolas" w:cs="Consolas"/>
-                <w:sz w:val="20"/>
-                <w:szCs w:val="20"/>
-              </w:rPr>
-              <w:t>,</w:t>
-            </w:r>
-            <w:r>
-              <w:rPr>
-                <w:rFonts w:ascii="Consolas" w:hAnsi="Consolas" w:cs="Consolas"/>
-                <w:sz w:val="20"/>
-                <w:szCs w:val="20"/>
-              </w:rPr>
-              <w:t>symbol</w:t>
-            </w:r>
-            <w:proofErr w:type="spellEnd"/>
-            <w:r>
-              <w:rPr>
-                <w:rFonts w:ascii="Consolas" w:hAnsi="Consolas" w:cs="Consolas"/>
-                <w:sz w:val="20"/>
-                <w:szCs w:val="20"/>
-              </w:rPr>
-              <w:t>[31:12]</w:t>
-            </w:r>
-          </w:p>
-          <w:p>
-            <w:pPr>
-              <w:rPr>
-                <w:rFonts w:ascii="Consolas" w:hAnsi="Consolas" w:cs="Consolas"/>
-                <w:sz w:val="20"/>
-                <w:szCs w:val="20"/>
-              </w:rPr>
-            </w:pPr>
-            <w:proofErr w:type="spellStart"/>
-            <w:r>
-              <w:rPr>
-                <w:rFonts w:ascii="Consolas" w:hAnsi="Consolas" w:cs="Consolas"/>
-                <w:sz w:val="20"/>
-                <w:szCs w:val="20"/>
-              </w:rPr>
-              <w:t>addi</w:t>
-            </w:r>
-            <w:proofErr w:type="spellEnd"/>
-            <w:r>
-              <w:rPr>
-                <w:rFonts w:ascii="Consolas" w:hAnsi="Consolas" w:cs="Consolas"/>
-                <w:sz w:val="20"/>
-                <w:szCs w:val="20"/>
-              </w:rPr>
-              <w:t xml:space="preserve"> </w:t>
-            </w:r>
-            <w:proofErr w:type="spellStart"/>
-            <w:r>
-              <w:rPr>
-                <w:rFonts w:ascii="Consolas" w:hAnsi="Consolas" w:cs="Consolas"/>
-                <w:sz w:val="20"/>
-                <w:szCs w:val="20"/>
-              </w:rPr>
-              <w:t>rd</w:t>
-            </w:r>
-            <w:r>
-              <w:rPr>
-                <w:rFonts w:ascii="Consolas" w:hAnsi="Consolas" w:cs="Consolas"/>
-                <w:sz w:val="20"/>
-                <w:szCs w:val="20"/>
-              </w:rPr>
-              <w:t>,</w:t>
-            </w:r>
-            <w:r>
-              <w:rPr>
-                <w:rFonts w:ascii="Consolas" w:hAnsi="Consolas" w:cs="Consolas"/>
-                <w:sz w:val="20"/>
-                <w:szCs w:val="20"/>
-              </w:rPr>
-              <w:t>rd</w:t>
-            </w:r>
-            <w:r>
-              <w:rPr>
-                <w:rFonts w:ascii="Consolas" w:hAnsi="Consolas" w:cs="Consolas"/>
-                <w:sz w:val="20"/>
-                <w:szCs w:val="20"/>
-              </w:rPr>
-              <w:t>,</w:t>
-            </w:r>
-            <w:r>
-              <w:rPr>
-                <w:rFonts w:ascii="Consolas" w:hAnsi="Consolas" w:cs="Consolas"/>
-                <w:sz w:val="20"/>
-                <w:szCs w:val="20"/>
-              </w:rPr>
-              <w:t>symbol</w:t>
-            </w:r>
-            <w:proofErr w:type="spellEnd"/>
-            <w:r>
-              <w:rPr>
-                <w:rFonts w:ascii="Consolas" w:hAnsi="Consolas" w:cs="Consolas"/>
-                <w:sz w:val="20"/>
-                <w:szCs w:val="20"/>
-              </w:rPr>
-              <w:t>[11:0]</w:t>
+              <w:t>symbol[11:0]</w:t>
             </w:r>
           </w:p>
         </w:tc>
@@ -14897,34 +14320,7 @@
                 <w:sz w:val="20"/>
                 <w:szCs w:val="20"/>
               </w:rPr>
-              <w:t>l{</w:t>
-            </w:r>
-            <w:proofErr w:type="spellStart"/>
-            <w:r>
-              <w:rPr>
-                <w:rFonts w:ascii="Consolas" w:hAnsi="Consolas" w:cs="Consolas"/>
-                <w:sz w:val="20"/>
-                <w:szCs w:val="20"/>
-              </w:rPr>
-              <w:t>b|h|w|d</w:t>
-            </w:r>
-            <w:proofErr w:type="spellEnd"/>
-            <w:r>
-              <w:rPr>
-                <w:rFonts w:ascii="Consolas" w:hAnsi="Consolas" w:cs="Consolas"/>
-                <w:sz w:val="20"/>
-                <w:szCs w:val="20"/>
-              </w:rPr>
-              <w:t xml:space="preserve">} </w:t>
-            </w:r>
-            <w:proofErr w:type="spellStart"/>
-            <w:r>
-              <w:rPr>
-                <w:rFonts w:ascii="Consolas" w:hAnsi="Consolas" w:cs="Consolas"/>
-                <w:sz w:val="20"/>
-                <w:szCs w:val="20"/>
-              </w:rPr>
-              <w:t>rd</w:t>
+              <w:t>l{b|h|w|d} rd</w:t>
             </w:r>
             <w:r>
               <w:rPr>
@@ -14940,16 +14336,7 @@
                 <w:sz w:val="20"/>
                 <w:szCs w:val="20"/>
               </w:rPr>
-              <w:t>symbol</w:t>
-            </w:r>
-            <w:proofErr w:type="spellEnd"/>
-            <w:r>
-              <w:rPr>
-                <w:rFonts w:ascii="Consolas" w:hAnsi="Consolas" w:cs="Consolas"/>
-                <w:sz w:val="20"/>
-                <w:szCs w:val="20"/>
-              </w:rPr>
-              <w:t xml:space="preserve"> </w:t>
+              <w:t xml:space="preserve">symbol </w:t>
             </w:r>
           </w:p>
         </w:tc>
@@ -14972,32 +14359,13 @@
                 <w:szCs w:val="20"/>
               </w:rPr>
             </w:pPr>
-            <w:proofErr w:type="spellStart"/>
-            <w:r>
-              <w:rPr>
-                <w:rFonts w:ascii="Consolas" w:hAnsi="Consolas" w:cs="Consolas"/>
-                <w:sz w:val="20"/>
-                <w:szCs w:val="20"/>
-              </w:rPr>
-              <w:t>auipc</w:t>
-            </w:r>
-            <w:proofErr w:type="spellEnd"/>
-            <w:r>
-              <w:rPr>
-                <w:rFonts w:ascii="Consolas" w:hAnsi="Consolas" w:cs="Consolas"/>
-                <w:sz w:val="20"/>
-                <w:szCs w:val="20"/>
-              </w:rPr>
-              <w:t xml:space="preserve"> </w:t>
-            </w:r>
-            <w:proofErr w:type="spellStart"/>
-            <w:r>
-              <w:rPr>
-                <w:rFonts w:ascii="Consolas" w:hAnsi="Consolas" w:cs="Consolas"/>
-                <w:sz w:val="20"/>
-                <w:szCs w:val="20"/>
-              </w:rPr>
-              <w:t>rd</w:t>
+            <w:r>
+              <w:rPr>
+                <w:rFonts w:ascii="Consolas" w:hAnsi="Consolas" w:cs="Consolas"/>
+                <w:sz w:val="20"/>
+                <w:szCs w:val="20"/>
+              </w:rPr>
+              <w:t>auipc rd</w:t>
             </w:r>
             <w:r>
               <w:rPr>
@@ -15013,16 +14381,7 @@
                 <w:sz w:val="20"/>
                 <w:szCs w:val="20"/>
               </w:rPr>
-              <w:t>symbol</w:t>
-            </w:r>
-            <w:proofErr w:type="spellEnd"/>
-            <w:r>
-              <w:rPr>
-                <w:rFonts w:ascii="Consolas" w:hAnsi="Consolas" w:cs="Consolas"/>
-                <w:sz w:val="20"/>
-                <w:szCs w:val="20"/>
-              </w:rPr>
-              <w:t>[31:12]</w:t>
+              <w:t>symbol[31:12]</w:t>
             </w:r>
             <w:r>
               <w:rPr>
@@ -15038,34 +14397,7 @@
                 <w:sz w:val="20"/>
                 <w:szCs w:val="20"/>
               </w:rPr>
-              <w:t>l{</w:t>
-            </w:r>
-            <w:proofErr w:type="spellStart"/>
-            <w:r>
-              <w:rPr>
-                <w:rFonts w:ascii="Consolas" w:hAnsi="Consolas" w:cs="Consolas"/>
-                <w:sz w:val="20"/>
-                <w:szCs w:val="20"/>
-              </w:rPr>
-              <w:t>b|h|w|d</w:t>
-            </w:r>
-            <w:proofErr w:type="spellEnd"/>
-            <w:r>
-              <w:rPr>
-                <w:rFonts w:ascii="Consolas" w:hAnsi="Consolas" w:cs="Consolas"/>
-                <w:sz w:val="20"/>
-                <w:szCs w:val="20"/>
-              </w:rPr>
-              <w:t xml:space="preserve">} </w:t>
-            </w:r>
-            <w:proofErr w:type="spellStart"/>
-            <w:r>
-              <w:rPr>
-                <w:rFonts w:ascii="Consolas" w:hAnsi="Consolas" w:cs="Consolas"/>
-                <w:sz w:val="20"/>
-                <w:szCs w:val="20"/>
-              </w:rPr>
-              <w:t>rd</w:t>
+              <w:t>l{b|h|w|d} rd</w:t>
             </w:r>
             <w:r>
               <w:rPr>
@@ -15081,34 +14413,7 @@
                 <w:sz w:val="20"/>
                 <w:szCs w:val="20"/>
               </w:rPr>
-              <w:t>symbol</w:t>
-            </w:r>
-            <w:proofErr w:type="spellEnd"/>
-            <w:r>
-              <w:rPr>
-                <w:rFonts w:ascii="Consolas" w:hAnsi="Consolas" w:cs="Consolas"/>
-                <w:sz w:val="20"/>
-                <w:szCs w:val="20"/>
-              </w:rPr>
-              <w:t>[11:0](</w:t>
-            </w:r>
-            <w:proofErr w:type="spellStart"/>
-            <w:r>
-              <w:rPr>
-                <w:rFonts w:ascii="Consolas" w:hAnsi="Consolas" w:cs="Consolas"/>
-                <w:sz w:val="20"/>
-                <w:szCs w:val="20"/>
-              </w:rPr>
-              <w:t>rd</w:t>
-            </w:r>
-            <w:proofErr w:type="spellEnd"/>
-            <w:r>
-              <w:rPr>
-                <w:rFonts w:ascii="Consolas" w:hAnsi="Consolas" w:cs="Consolas"/>
-                <w:sz w:val="20"/>
-                <w:szCs w:val="20"/>
-              </w:rPr>
-              <w:t>)</w:t>
+              <w:t>symbol[11:0](rd)</w:t>
             </w:r>
           </w:p>
         </w:tc>
@@ -15178,34 +14483,7 @@
                 <w:sz w:val="20"/>
                 <w:szCs w:val="20"/>
               </w:rPr>
-              <w:t>s{</w:t>
-            </w:r>
-            <w:proofErr w:type="spellStart"/>
-            <w:r>
-              <w:rPr>
-                <w:rFonts w:ascii="Consolas" w:hAnsi="Consolas" w:cs="Consolas"/>
-                <w:sz w:val="20"/>
-                <w:szCs w:val="20"/>
-              </w:rPr>
-              <w:t>b|h|w|d</w:t>
-            </w:r>
-            <w:proofErr w:type="spellEnd"/>
-            <w:r>
-              <w:rPr>
-                <w:rFonts w:ascii="Consolas" w:hAnsi="Consolas" w:cs="Consolas"/>
-                <w:sz w:val="20"/>
-                <w:szCs w:val="20"/>
-              </w:rPr>
-              <w:t xml:space="preserve">} </w:t>
-            </w:r>
-            <w:proofErr w:type="spellStart"/>
-            <w:r>
-              <w:rPr>
-                <w:rFonts w:ascii="Consolas" w:hAnsi="Consolas" w:cs="Consolas"/>
-                <w:sz w:val="20"/>
-                <w:szCs w:val="20"/>
-              </w:rPr>
-              <w:t>rd</w:t>
+              <w:t>s{b|h|w|d} rd</w:t>
             </w:r>
             <w:r>
               <w:rPr>
@@ -15237,16 +14515,7 @@
                 <w:sz w:val="20"/>
                 <w:szCs w:val="20"/>
               </w:rPr>
-              <w:t>rt</w:t>
-            </w:r>
-            <w:proofErr w:type="spellEnd"/>
-            <w:r>
-              <w:rPr>
-                <w:rFonts w:ascii="Consolas" w:hAnsi="Consolas" w:cs="Consolas"/>
-                <w:sz w:val="20"/>
-                <w:szCs w:val="20"/>
-              </w:rPr>
-              <w:t xml:space="preserve"> </w:t>
+              <w:t xml:space="preserve">rt </w:t>
             </w:r>
           </w:p>
         </w:tc>
@@ -15268,32 +14537,13 @@
                 <w:szCs w:val="20"/>
               </w:rPr>
             </w:pPr>
-            <w:proofErr w:type="spellStart"/>
-            <w:r>
-              <w:rPr>
-                <w:rFonts w:ascii="Consolas" w:hAnsi="Consolas" w:cs="Consolas"/>
-                <w:sz w:val="20"/>
-                <w:szCs w:val="20"/>
-              </w:rPr>
-              <w:t>auipc</w:t>
-            </w:r>
-            <w:proofErr w:type="spellEnd"/>
-            <w:r>
-              <w:rPr>
-                <w:rFonts w:ascii="Consolas" w:hAnsi="Consolas" w:cs="Consolas"/>
-                <w:sz w:val="20"/>
-                <w:szCs w:val="20"/>
-              </w:rPr>
-              <w:t xml:space="preserve"> </w:t>
-            </w:r>
-            <w:proofErr w:type="spellStart"/>
-            <w:r>
-              <w:rPr>
-                <w:rFonts w:ascii="Consolas" w:hAnsi="Consolas" w:cs="Consolas"/>
-                <w:sz w:val="20"/>
-                <w:szCs w:val="20"/>
-              </w:rPr>
-              <w:t>rt</w:t>
+            <w:r>
+              <w:rPr>
+                <w:rFonts w:ascii="Consolas" w:hAnsi="Consolas" w:cs="Consolas"/>
+                <w:sz w:val="20"/>
+                <w:szCs w:val="20"/>
+              </w:rPr>
+              <w:t>auipc rt</w:t>
             </w:r>
             <w:r>
               <w:rPr>
@@ -15309,16 +14559,7 @@
                 <w:sz w:val="20"/>
                 <w:szCs w:val="20"/>
               </w:rPr>
-              <w:t>symbol</w:t>
-            </w:r>
-            <w:proofErr w:type="spellEnd"/>
-            <w:r>
-              <w:rPr>
-                <w:rFonts w:ascii="Consolas" w:hAnsi="Consolas" w:cs="Consolas"/>
-                <w:sz w:val="20"/>
-                <w:szCs w:val="20"/>
-              </w:rPr>
-              <w:t>[31:12]</w:t>
+              <w:t>symbol[31:12]</w:t>
             </w:r>
             <w:r>
               <w:rPr>
@@ -15334,34 +14575,7 @@
                 <w:sz w:val="20"/>
                 <w:szCs w:val="20"/>
               </w:rPr>
-              <w:t>s{</w:t>
-            </w:r>
-            <w:proofErr w:type="spellStart"/>
-            <w:r>
-              <w:rPr>
-                <w:rFonts w:ascii="Consolas" w:hAnsi="Consolas" w:cs="Consolas"/>
-                <w:sz w:val="20"/>
-                <w:szCs w:val="20"/>
-              </w:rPr>
-              <w:t>b|h|w|d</w:t>
-            </w:r>
-            <w:proofErr w:type="spellEnd"/>
-            <w:r>
-              <w:rPr>
-                <w:rFonts w:ascii="Consolas" w:hAnsi="Consolas" w:cs="Consolas"/>
-                <w:sz w:val="20"/>
-                <w:szCs w:val="20"/>
-              </w:rPr>
-              <w:t xml:space="preserve">} </w:t>
-            </w:r>
-            <w:proofErr w:type="spellStart"/>
-            <w:r>
-              <w:rPr>
-                <w:rFonts w:ascii="Consolas" w:hAnsi="Consolas" w:cs="Consolas"/>
-                <w:sz w:val="20"/>
-                <w:szCs w:val="20"/>
-              </w:rPr>
-              <w:t>rd</w:t>
+              <w:t>s{b|h|w|d} rd</w:t>
             </w:r>
             <w:r>
               <w:rPr>
@@ -15377,16 +14591,7 @@
                 <w:sz w:val="20"/>
                 <w:szCs w:val="20"/>
               </w:rPr>
-              <w:t>symbol</w:t>
-            </w:r>
-            <w:proofErr w:type="spellEnd"/>
-            <w:r>
-              <w:rPr>
-                <w:rFonts w:ascii="Consolas" w:hAnsi="Consolas" w:cs="Consolas"/>
-                <w:sz w:val="20"/>
-                <w:szCs w:val="20"/>
-              </w:rPr>
-              <w:t>[11:0](rt)</w:t>
+              <w:t>symbol[11:0](rt)</w:t>
             </w:r>
           </w:p>
         </w:tc>
@@ -15449,7 +14654,6 @@
                 <w:szCs w:val="20"/>
               </w:rPr>
             </w:pPr>
-            <w:proofErr w:type="spellStart"/>
             <w:r>
               <w:rPr>
                 <w:rFonts w:ascii="Consolas" w:hAnsi="Consolas" w:cs="Consolas"/>
@@ -15458,7 +14662,6 @@
               </w:rPr>
               <w:t>nop</w:t>
             </w:r>
-            <w:proofErr w:type="spellEnd"/>
           </w:p>
         </w:tc>
         <w:tc>
@@ -15481,23 +14684,13 @@
                 <w:szCs w:val="20"/>
               </w:rPr>
             </w:pPr>
-            <w:proofErr w:type="spellStart"/>
-            <w:r>
-              <w:rPr>
-                <w:rFonts w:ascii="Consolas" w:hAnsi="Consolas" w:cs="Consolas"/>
-                <w:sz w:val="20"/>
-                <w:szCs w:val="20"/>
-              </w:rPr>
-              <w:t>addi</w:t>
-            </w:r>
-            <w:proofErr w:type="spellEnd"/>
-            <w:r>
-              <w:rPr>
-                <w:rFonts w:ascii="Consolas" w:hAnsi="Consolas" w:cs="Consolas"/>
-                <w:sz w:val="20"/>
-                <w:szCs w:val="20"/>
-              </w:rPr>
-              <w:t xml:space="preserve"> x0</w:t>
+            <w:r>
+              <w:rPr>
+                <w:rFonts w:ascii="Consolas" w:hAnsi="Consolas" w:cs="Consolas"/>
+                <w:sz w:val="20"/>
+                <w:szCs w:val="20"/>
+              </w:rPr>
+              <w:t>addi x0</w:t>
             </w:r>
             <w:r>
               <w:rPr>
@@ -15598,16 +14791,7 @@
                 <w:sz w:val="20"/>
                 <w:szCs w:val="20"/>
               </w:rPr>
-              <w:t xml:space="preserve">li </w:t>
-            </w:r>
-            <w:proofErr w:type="spellStart"/>
-            <w:r>
-              <w:rPr>
-                <w:rFonts w:ascii="Consolas" w:hAnsi="Consolas" w:cs="Consolas"/>
-                <w:sz w:val="20"/>
-                <w:szCs w:val="20"/>
-              </w:rPr>
-              <w:t>rd</w:t>
+              <w:t>li rd</w:t>
             </w:r>
             <w:r>
               <w:rPr>
@@ -15625,7 +14809,6 @@
               </w:rPr>
               <w:t>immediate</w:t>
             </w:r>
-            <w:proofErr w:type="spellEnd"/>
           </w:p>
         </w:tc>
         <w:tc>
@@ -15647,41 +14830,13 @@
                 <w:szCs w:val="20"/>
               </w:rPr>
             </w:pPr>
-            <w:proofErr w:type="spellStart"/>
-            <w:r>
-              <w:rPr>
-                <w:rFonts w:ascii="Consolas" w:hAnsi="Consolas" w:cs="Consolas"/>
-                <w:sz w:val="20"/>
-                <w:szCs w:val="20"/>
-              </w:rPr>
-              <w:t>lui</w:t>
-            </w:r>
-            <w:proofErr w:type="spellEnd"/>
-            <w:r>
-              <w:rPr>
-                <w:rFonts w:ascii="Consolas" w:hAnsi="Consolas" w:cs="Consolas"/>
-                <w:sz w:val="20"/>
-                <w:szCs w:val="20"/>
-              </w:rPr>
-              <w:t xml:space="preserve"> </w:t>
-            </w:r>
-            <w:proofErr w:type="spellStart"/>
-            <w:r>
-              <w:rPr>
-                <w:rFonts w:ascii="Consolas" w:hAnsi="Consolas" w:cs="Consolas"/>
-                <w:sz w:val="20"/>
-                <w:szCs w:val="20"/>
-              </w:rPr>
-              <w:t>rd,immediate</w:t>
-            </w:r>
-            <w:proofErr w:type="spellEnd"/>
-            <w:r>
-              <w:rPr>
-                <w:rFonts w:ascii="Consolas" w:hAnsi="Consolas" w:cs="Consolas"/>
-                <w:sz w:val="20"/>
-                <w:szCs w:val="20"/>
-              </w:rPr>
-              <w:t>[31:12]</w:t>
+            <w:r>
+              <w:rPr>
+                <w:rFonts w:ascii="Consolas" w:hAnsi="Consolas" w:cs="Consolas"/>
+                <w:sz w:val="20"/>
+                <w:szCs w:val="20"/>
+              </w:rPr>
+              <w:t>lui rd,immediate[31:12]</w:t>
             </w:r>
             <w:r>
               <w:rPr>
@@ -15691,23 +14846,13 @@
               </w:rPr>
               <w:br/>
             </w:r>
-            <w:proofErr w:type="spellStart"/>
-            <w:r>
-              <w:rPr>
-                <w:rFonts w:ascii="Consolas" w:hAnsi="Consolas" w:cs="Consolas"/>
-                <w:sz w:val="20"/>
-                <w:szCs w:val="20"/>
-              </w:rPr>
-              <w:t>addi</w:t>
-            </w:r>
-            <w:proofErr w:type="spellEnd"/>
-            <w:r>
-              <w:rPr>
-                <w:rFonts w:ascii="Consolas" w:hAnsi="Consolas" w:cs="Consolas"/>
-                <w:sz w:val="20"/>
-                <w:szCs w:val="20"/>
-              </w:rPr>
-              <w:t xml:space="preserve"> rd</w:t>
+            <w:r>
+              <w:rPr>
+                <w:rFonts w:ascii="Consolas" w:hAnsi="Consolas" w:cs="Consolas"/>
+                <w:sz w:val="20"/>
+                <w:szCs w:val="20"/>
+              </w:rPr>
+              <w:t>addi rd</w:t>
             </w:r>
             <w:r>
               <w:rPr>
@@ -15800,42 +14945,8 @@
                 <w:sz w:val="20"/>
                 <w:szCs w:val="20"/>
               </w:rPr>
-              <w:t xml:space="preserve">NB: assembler may omit unnecessary </w:t>
-            </w:r>
-            <w:proofErr w:type="spellStart"/>
-            <w:r>
-              <w:rPr>
-                <w:rFonts w:ascii="Garamond" w:hAnsi="Garamond"/>
-                <w:i/>
-                <w:iCs/>
-                <w:sz w:val="20"/>
-                <w:szCs w:val="20"/>
-              </w:rPr>
-              <w:t>lui</w:t>
-            </w:r>
-            <w:proofErr w:type="spellEnd"/>
-            <w:r>
-              <w:rPr>
-                <w:rFonts w:ascii="Garamond" w:hAnsi="Garamond"/>
-                <w:i/>
-                <w:iCs/>
-                <w:sz w:val="20"/>
-                <w:szCs w:val="20"/>
-              </w:rPr>
-              <w:t>/</w:t>
-            </w:r>
-            <w:proofErr w:type="spellStart"/>
-            <w:r>
-              <w:rPr>
-                <w:rFonts w:ascii="Garamond" w:hAnsi="Garamond"/>
-                <w:i/>
-                <w:iCs/>
-                <w:sz w:val="20"/>
-                <w:szCs w:val="20"/>
-              </w:rPr>
-              <w:t>addi</w:t>
-            </w:r>
-            <w:proofErr w:type="spellEnd"/>
+              <w:t>NB: assembler may omit unnecessary lui/addi</w:t>
+            </w:r>
           </w:p>
         </w:tc>
       </w:tr>
@@ -15867,16 +14978,7 @@
                 <w:sz w:val="20"/>
                 <w:szCs w:val="20"/>
               </w:rPr>
-              <w:t xml:space="preserve">mv </w:t>
-            </w:r>
-            <w:proofErr w:type="spellStart"/>
-            <w:r>
-              <w:rPr>
-                <w:rFonts w:ascii="Consolas" w:hAnsi="Consolas" w:cs="Consolas"/>
-                <w:sz w:val="20"/>
-                <w:szCs w:val="20"/>
-              </w:rPr>
-              <w:t>rd</w:t>
+              <w:t>mv rd</w:t>
             </w:r>
             <w:r>
               <w:rPr>
@@ -15894,7 +14996,6 @@
               </w:rPr>
               <w:t>rs</w:t>
             </w:r>
-            <w:proofErr w:type="spellEnd"/>
           </w:p>
         </w:tc>
         <w:tc>
@@ -15916,23 +15017,13 @@
                 <w:szCs w:val="20"/>
               </w:rPr>
             </w:pPr>
-            <w:proofErr w:type="spellStart"/>
-            <w:r>
-              <w:rPr>
-                <w:rFonts w:ascii="Consolas" w:hAnsi="Consolas" w:cs="Consolas"/>
-                <w:sz w:val="20"/>
-                <w:szCs w:val="20"/>
-              </w:rPr>
-              <w:t>addi</w:t>
-            </w:r>
-            <w:proofErr w:type="spellEnd"/>
-            <w:r>
-              <w:rPr>
-                <w:rFonts w:ascii="Consolas" w:hAnsi="Consolas" w:cs="Consolas"/>
-                <w:sz w:val="20"/>
-                <w:szCs w:val="20"/>
-              </w:rPr>
-              <w:t xml:space="preserve"> rd</w:t>
+            <w:r>
+              <w:rPr>
+                <w:rFonts w:ascii="Consolas" w:hAnsi="Consolas" w:cs="Consolas"/>
+                <w:sz w:val="20"/>
+                <w:szCs w:val="20"/>
+              </w:rPr>
+              <w:t>addi rd</w:t>
             </w:r>
             <w:r>
               <w:rPr>
@@ -16032,16 +15123,7 @@
                 <w:sz w:val="20"/>
                 <w:szCs w:val="20"/>
               </w:rPr>
-              <w:t xml:space="preserve">not </w:t>
-            </w:r>
-            <w:proofErr w:type="spellStart"/>
-            <w:r>
-              <w:rPr>
-                <w:rFonts w:ascii="Consolas" w:hAnsi="Consolas" w:cs="Consolas"/>
-                <w:sz w:val="20"/>
-                <w:szCs w:val="20"/>
-              </w:rPr>
-              <w:t>rd</w:t>
+              <w:t>not rd</w:t>
             </w:r>
             <w:r>
               <w:rPr>
@@ -16059,7 +15141,6 @@
               </w:rPr>
               <w:t>rs</w:t>
             </w:r>
-            <w:proofErr w:type="spellEnd"/>
           </w:p>
         </w:tc>
         <w:tc>
@@ -16080,23 +15161,13 @@
                 <w:szCs w:val="20"/>
               </w:rPr>
             </w:pPr>
-            <w:proofErr w:type="spellStart"/>
-            <w:r>
-              <w:rPr>
-                <w:rFonts w:ascii="Consolas" w:hAnsi="Consolas" w:cs="Consolas"/>
-                <w:sz w:val="20"/>
-                <w:szCs w:val="20"/>
-              </w:rPr>
-              <w:t>xori</w:t>
-            </w:r>
-            <w:proofErr w:type="spellEnd"/>
-            <w:r>
-              <w:rPr>
-                <w:rFonts w:ascii="Consolas" w:hAnsi="Consolas" w:cs="Consolas"/>
-                <w:sz w:val="20"/>
-                <w:szCs w:val="20"/>
-              </w:rPr>
-              <w:t xml:space="preserve"> rd</w:t>
+            <w:r>
+              <w:rPr>
+                <w:rFonts w:ascii="Consolas" w:hAnsi="Consolas" w:cs="Consolas"/>
+                <w:sz w:val="20"/>
+                <w:szCs w:val="20"/>
+              </w:rPr>
+              <w:t>xori rd</w:t>
             </w:r>
             <w:r>
               <w:rPr>
@@ -16196,16 +15267,7 @@
                 <w:sz w:val="20"/>
                 <w:szCs w:val="20"/>
               </w:rPr>
-              <w:t xml:space="preserve">neg </w:t>
-            </w:r>
-            <w:proofErr w:type="spellStart"/>
-            <w:r>
-              <w:rPr>
-                <w:rFonts w:ascii="Consolas" w:hAnsi="Consolas" w:cs="Consolas"/>
-                <w:sz w:val="20"/>
-                <w:szCs w:val="20"/>
-              </w:rPr>
-              <w:t>rd</w:t>
+              <w:t>neg rd</w:t>
             </w:r>
             <w:r>
               <w:rPr>
@@ -16223,7 +15285,6 @@
               </w:rPr>
               <w:t>rs</w:t>
             </w:r>
-            <w:proofErr w:type="spellEnd"/>
           </w:p>
         </w:tc>
         <w:tc>
@@ -16345,32 +15406,13 @@
                 <w:szCs w:val="20"/>
               </w:rPr>
             </w:pPr>
-            <w:proofErr w:type="spellStart"/>
-            <w:r>
-              <w:rPr>
-                <w:rFonts w:ascii="Consolas" w:hAnsi="Consolas" w:cs="Consolas"/>
-                <w:sz w:val="20"/>
-                <w:szCs w:val="20"/>
-              </w:rPr>
-              <w:t>seqz</w:t>
-            </w:r>
-            <w:proofErr w:type="spellEnd"/>
-            <w:r>
-              <w:rPr>
-                <w:rFonts w:ascii="Consolas" w:hAnsi="Consolas" w:cs="Consolas"/>
-                <w:sz w:val="20"/>
-                <w:szCs w:val="20"/>
-              </w:rPr>
-              <w:t xml:space="preserve"> </w:t>
-            </w:r>
-            <w:proofErr w:type="spellStart"/>
-            <w:r>
-              <w:rPr>
-                <w:rFonts w:ascii="Consolas" w:hAnsi="Consolas" w:cs="Consolas"/>
-                <w:sz w:val="20"/>
-                <w:szCs w:val="20"/>
-              </w:rPr>
-              <w:t>rd</w:t>
+            <w:r>
+              <w:rPr>
+                <w:rFonts w:ascii="Consolas" w:hAnsi="Consolas" w:cs="Consolas"/>
+                <w:sz w:val="20"/>
+                <w:szCs w:val="20"/>
+              </w:rPr>
+              <w:t>seqz rd</w:t>
             </w:r>
             <w:r>
               <w:rPr>
@@ -16388,7 +15430,6 @@
               </w:rPr>
               <w:t>rs</w:t>
             </w:r>
-            <w:proofErr w:type="spellEnd"/>
           </w:p>
         </w:tc>
         <w:tc>
@@ -16409,23 +15450,13 @@
                 <w:szCs w:val="20"/>
               </w:rPr>
             </w:pPr>
-            <w:proofErr w:type="spellStart"/>
-            <w:r>
-              <w:rPr>
-                <w:rFonts w:ascii="Consolas" w:hAnsi="Consolas" w:cs="Consolas"/>
-                <w:sz w:val="20"/>
-                <w:szCs w:val="20"/>
-              </w:rPr>
-              <w:t>subw</w:t>
-            </w:r>
-            <w:proofErr w:type="spellEnd"/>
-            <w:r>
-              <w:rPr>
-                <w:rFonts w:ascii="Consolas" w:hAnsi="Consolas" w:cs="Consolas"/>
-                <w:sz w:val="20"/>
-                <w:szCs w:val="20"/>
-              </w:rPr>
-              <w:t xml:space="preserve"> rd</w:t>
+            <w:r>
+              <w:rPr>
+                <w:rFonts w:ascii="Consolas" w:hAnsi="Consolas" w:cs="Consolas"/>
+                <w:sz w:val="20"/>
+                <w:szCs w:val="20"/>
+              </w:rPr>
+              <w:t>subw rd</w:t>
             </w:r>
             <w:r>
               <w:rPr>
@@ -16519,32 +15550,13 @@
                 <w:szCs w:val="20"/>
               </w:rPr>
             </w:pPr>
-            <w:proofErr w:type="spellStart"/>
-            <w:r>
-              <w:rPr>
-                <w:rFonts w:ascii="Consolas" w:hAnsi="Consolas" w:cs="Consolas"/>
-                <w:sz w:val="20"/>
-                <w:szCs w:val="20"/>
-              </w:rPr>
-              <w:t>snez</w:t>
-            </w:r>
-            <w:proofErr w:type="spellEnd"/>
-            <w:r>
-              <w:rPr>
-                <w:rFonts w:ascii="Consolas" w:hAnsi="Consolas" w:cs="Consolas"/>
-                <w:sz w:val="20"/>
-                <w:szCs w:val="20"/>
-              </w:rPr>
-              <w:t xml:space="preserve"> </w:t>
-            </w:r>
-            <w:proofErr w:type="spellStart"/>
-            <w:r>
-              <w:rPr>
-                <w:rFonts w:ascii="Consolas" w:hAnsi="Consolas" w:cs="Consolas"/>
-                <w:sz w:val="20"/>
-                <w:szCs w:val="20"/>
-              </w:rPr>
-              <w:t>rd</w:t>
+            <w:r>
+              <w:rPr>
+                <w:rFonts w:ascii="Consolas" w:hAnsi="Consolas" w:cs="Consolas"/>
+                <w:sz w:val="20"/>
+                <w:szCs w:val="20"/>
+              </w:rPr>
+              <w:t>snez rd</w:t>
             </w:r>
             <w:r>
               <w:rPr>
@@ -16562,7 +15574,6 @@
               </w:rPr>
               <w:t>rs</w:t>
             </w:r>
-            <w:proofErr w:type="spellEnd"/>
           </w:p>
         </w:tc>
         <w:tc>
@@ -16584,23 +15595,13 @@
                 <w:szCs w:val="20"/>
               </w:rPr>
             </w:pPr>
-            <w:proofErr w:type="spellStart"/>
-            <w:r>
-              <w:rPr>
-                <w:rFonts w:ascii="Consolas" w:hAnsi="Consolas" w:cs="Consolas"/>
-                <w:sz w:val="20"/>
-                <w:szCs w:val="20"/>
-              </w:rPr>
-              <w:t>addiw</w:t>
-            </w:r>
-            <w:proofErr w:type="spellEnd"/>
-            <w:r>
-              <w:rPr>
-                <w:rFonts w:ascii="Consolas" w:hAnsi="Consolas" w:cs="Consolas"/>
-                <w:sz w:val="20"/>
-                <w:szCs w:val="20"/>
-              </w:rPr>
-              <w:t xml:space="preserve"> rd</w:t>
+            <w:r>
+              <w:rPr>
+                <w:rFonts w:ascii="Consolas" w:hAnsi="Consolas" w:cs="Consolas"/>
+                <w:sz w:val="20"/>
+                <w:szCs w:val="20"/>
+              </w:rPr>
+              <w:t>addiw rd</w:t>
             </w:r>
             <w:r>
               <w:rPr>
@@ -16710,32 +15711,13 @@
                 <w:szCs w:val="20"/>
               </w:rPr>
             </w:pPr>
-            <w:proofErr w:type="spellStart"/>
-            <w:r>
-              <w:rPr>
-                <w:rFonts w:ascii="Consolas" w:hAnsi="Consolas" w:cs="Consolas"/>
-                <w:sz w:val="20"/>
-                <w:szCs w:val="20"/>
-              </w:rPr>
-              <w:t>sltz</w:t>
-            </w:r>
-            <w:proofErr w:type="spellEnd"/>
-            <w:r>
-              <w:rPr>
-                <w:rFonts w:ascii="Consolas" w:hAnsi="Consolas" w:cs="Consolas"/>
-                <w:sz w:val="20"/>
-                <w:szCs w:val="20"/>
-              </w:rPr>
-              <w:t xml:space="preserve"> </w:t>
-            </w:r>
-            <w:proofErr w:type="spellStart"/>
-            <w:r>
-              <w:rPr>
-                <w:rFonts w:ascii="Consolas" w:hAnsi="Consolas" w:cs="Consolas"/>
-                <w:sz w:val="20"/>
-                <w:szCs w:val="20"/>
-              </w:rPr>
-              <w:t>rd</w:t>
+            <w:r>
+              <w:rPr>
+                <w:rFonts w:ascii="Consolas" w:hAnsi="Consolas" w:cs="Consolas"/>
+                <w:sz w:val="20"/>
+                <w:szCs w:val="20"/>
+              </w:rPr>
+              <w:t>sltz rd</w:t>
             </w:r>
             <w:r>
               <w:rPr>
@@ -16753,7 +15735,6 @@
               </w:rPr>
               <w:t>rs</w:t>
             </w:r>
-            <w:proofErr w:type="spellEnd"/>
           </w:p>
         </w:tc>
         <w:tc>
@@ -16774,23 +15755,13 @@
                 <w:szCs w:val="20"/>
               </w:rPr>
             </w:pPr>
-            <w:proofErr w:type="spellStart"/>
-            <w:r>
-              <w:rPr>
-                <w:rFonts w:ascii="Consolas" w:hAnsi="Consolas" w:cs="Consolas"/>
-                <w:sz w:val="20"/>
-                <w:szCs w:val="20"/>
-              </w:rPr>
-              <w:t>sltiu</w:t>
-            </w:r>
-            <w:proofErr w:type="spellEnd"/>
-            <w:r>
-              <w:rPr>
-                <w:rFonts w:ascii="Consolas" w:hAnsi="Consolas" w:cs="Consolas"/>
-                <w:sz w:val="20"/>
-                <w:szCs w:val="20"/>
-              </w:rPr>
-              <w:t xml:space="preserve"> rd</w:t>
+            <w:r>
+              <w:rPr>
+                <w:rFonts w:ascii="Consolas" w:hAnsi="Consolas" w:cs="Consolas"/>
+                <w:sz w:val="20"/>
+                <w:szCs w:val="20"/>
+              </w:rPr>
+              <w:t>sltiu rd</w:t>
             </w:r>
             <w:r>
               <w:rPr>
@@ -16884,32 +15855,13 @@
                 <w:szCs w:val="20"/>
               </w:rPr>
             </w:pPr>
-            <w:proofErr w:type="spellStart"/>
-            <w:r>
-              <w:rPr>
-                <w:rFonts w:ascii="Consolas" w:hAnsi="Consolas" w:cs="Consolas"/>
-                <w:sz w:val="20"/>
-                <w:szCs w:val="20"/>
-              </w:rPr>
-              <w:t>sgtz</w:t>
-            </w:r>
-            <w:proofErr w:type="spellEnd"/>
-            <w:r>
-              <w:rPr>
-                <w:rFonts w:ascii="Consolas" w:hAnsi="Consolas" w:cs="Consolas"/>
-                <w:sz w:val="20"/>
-                <w:szCs w:val="20"/>
-              </w:rPr>
-              <w:t xml:space="preserve"> </w:t>
-            </w:r>
-            <w:proofErr w:type="spellStart"/>
-            <w:r>
-              <w:rPr>
-                <w:rFonts w:ascii="Consolas" w:hAnsi="Consolas" w:cs="Consolas"/>
-                <w:sz w:val="20"/>
-                <w:szCs w:val="20"/>
-              </w:rPr>
-              <w:t>rd</w:t>
+            <w:r>
+              <w:rPr>
+                <w:rFonts w:ascii="Consolas" w:hAnsi="Consolas" w:cs="Consolas"/>
+                <w:sz w:val="20"/>
+                <w:szCs w:val="20"/>
+              </w:rPr>
+              <w:t>sgtz rd</w:t>
             </w:r>
             <w:r>
               <w:rPr>
@@ -16927,7 +15879,6 @@
               </w:rPr>
               <w:t>rs</w:t>
             </w:r>
-            <w:proofErr w:type="spellEnd"/>
           </w:p>
         </w:tc>
         <w:tc>
@@ -16949,23 +15900,13 @@
                 <w:szCs w:val="20"/>
               </w:rPr>
             </w:pPr>
-            <w:proofErr w:type="spellStart"/>
-            <w:r>
-              <w:rPr>
-                <w:rFonts w:ascii="Consolas" w:hAnsi="Consolas" w:cs="Consolas"/>
-                <w:sz w:val="20"/>
-                <w:szCs w:val="20"/>
-              </w:rPr>
-              <w:t>sltu</w:t>
-            </w:r>
-            <w:proofErr w:type="spellEnd"/>
-            <w:r>
-              <w:rPr>
-                <w:rFonts w:ascii="Consolas" w:hAnsi="Consolas" w:cs="Consolas"/>
-                <w:sz w:val="20"/>
-                <w:szCs w:val="20"/>
-              </w:rPr>
-              <w:t xml:space="preserve"> rd</w:t>
+            <w:r>
+              <w:rPr>
+                <w:rFonts w:ascii="Consolas" w:hAnsi="Consolas" w:cs="Consolas"/>
+                <w:sz w:val="20"/>
+                <w:szCs w:val="20"/>
+              </w:rPr>
+              <w:t>sltu rd</w:t>
             </w:r>
             <w:r>
               <w:rPr>
@@ -17059,32 +16000,13 @@
                 <w:szCs w:val="20"/>
               </w:rPr>
             </w:pPr>
-            <w:proofErr w:type="spellStart"/>
-            <w:r>
-              <w:rPr>
-                <w:rFonts w:ascii="Consolas" w:hAnsi="Consolas" w:cs="Consolas"/>
-                <w:sz w:val="20"/>
-                <w:szCs w:val="20"/>
-              </w:rPr>
-              <w:t>beqz</w:t>
-            </w:r>
-            <w:proofErr w:type="spellEnd"/>
-            <w:r>
-              <w:rPr>
-                <w:rFonts w:ascii="Consolas" w:hAnsi="Consolas" w:cs="Consolas"/>
-                <w:sz w:val="20"/>
-                <w:szCs w:val="20"/>
-              </w:rPr>
-              <w:t xml:space="preserve"> </w:t>
-            </w:r>
-            <w:proofErr w:type="spellStart"/>
-            <w:r>
-              <w:rPr>
-                <w:rFonts w:ascii="Consolas" w:hAnsi="Consolas" w:cs="Consolas"/>
-                <w:sz w:val="20"/>
-                <w:szCs w:val="20"/>
-              </w:rPr>
-              <w:t>rs</w:t>
+            <w:r>
+              <w:rPr>
+                <w:rFonts w:ascii="Consolas" w:hAnsi="Consolas" w:cs="Consolas"/>
+                <w:sz w:val="20"/>
+                <w:szCs w:val="20"/>
+              </w:rPr>
+              <w:t>beqz rs</w:t>
             </w:r>
             <w:r>
               <w:rPr>
@@ -17102,7 +16024,6 @@
               </w:rPr>
               <w:t>target</w:t>
             </w:r>
-            <w:proofErr w:type="spellEnd"/>
           </w:p>
         </w:tc>
         <w:tc>
@@ -17123,23 +16044,13 @@
                 <w:szCs w:val="20"/>
               </w:rPr>
             </w:pPr>
-            <w:proofErr w:type="spellStart"/>
-            <w:r>
-              <w:rPr>
-                <w:rFonts w:ascii="Consolas" w:hAnsi="Consolas" w:cs="Consolas"/>
-                <w:sz w:val="20"/>
-                <w:szCs w:val="20"/>
-              </w:rPr>
-              <w:t>beq</w:t>
-            </w:r>
-            <w:proofErr w:type="spellEnd"/>
-            <w:r>
-              <w:rPr>
-                <w:rFonts w:ascii="Consolas" w:hAnsi="Consolas" w:cs="Consolas"/>
-                <w:sz w:val="20"/>
-                <w:szCs w:val="20"/>
-              </w:rPr>
-              <w:t xml:space="preserve"> rs</w:t>
+            <w:r>
+              <w:rPr>
+                <w:rFonts w:ascii="Consolas" w:hAnsi="Consolas" w:cs="Consolas"/>
+                <w:sz w:val="20"/>
+                <w:szCs w:val="20"/>
+              </w:rPr>
+              <w:t>beq rs</w:t>
             </w:r>
             <w:r>
               <w:rPr>
@@ -17233,32 +16144,13 @@
                 <w:szCs w:val="20"/>
               </w:rPr>
             </w:pPr>
-            <w:proofErr w:type="spellStart"/>
-            <w:r>
-              <w:rPr>
-                <w:rFonts w:ascii="Consolas" w:hAnsi="Consolas" w:cs="Consolas"/>
-                <w:sz w:val="20"/>
-                <w:szCs w:val="20"/>
-              </w:rPr>
-              <w:t>bnez</w:t>
-            </w:r>
-            <w:proofErr w:type="spellEnd"/>
-            <w:r>
-              <w:rPr>
-                <w:rFonts w:ascii="Consolas" w:hAnsi="Consolas" w:cs="Consolas"/>
-                <w:sz w:val="20"/>
-                <w:szCs w:val="20"/>
-              </w:rPr>
-              <w:t xml:space="preserve"> </w:t>
-            </w:r>
-            <w:proofErr w:type="spellStart"/>
-            <w:r>
-              <w:rPr>
-                <w:rFonts w:ascii="Consolas" w:hAnsi="Consolas" w:cs="Consolas"/>
-                <w:sz w:val="20"/>
-                <w:szCs w:val="20"/>
-              </w:rPr>
-              <w:t>rs</w:t>
+            <w:r>
+              <w:rPr>
+                <w:rFonts w:ascii="Consolas" w:hAnsi="Consolas" w:cs="Consolas"/>
+                <w:sz w:val="20"/>
+                <w:szCs w:val="20"/>
+              </w:rPr>
+              <w:t>bnez rs</w:t>
             </w:r>
             <w:r>
               <w:rPr>
@@ -17276,7 +16168,6 @@
               </w:rPr>
               <w:t>target</w:t>
             </w:r>
-            <w:proofErr w:type="spellEnd"/>
           </w:p>
         </w:tc>
         <w:tc>
@@ -17298,23 +16189,13 @@
                 <w:szCs w:val="20"/>
               </w:rPr>
             </w:pPr>
-            <w:proofErr w:type="spellStart"/>
-            <w:r>
-              <w:rPr>
-                <w:rFonts w:ascii="Consolas" w:hAnsi="Consolas" w:cs="Consolas"/>
-                <w:sz w:val="20"/>
-                <w:szCs w:val="20"/>
-              </w:rPr>
-              <w:t>bne</w:t>
-            </w:r>
-            <w:proofErr w:type="spellEnd"/>
-            <w:r>
-              <w:rPr>
-                <w:rFonts w:ascii="Consolas" w:hAnsi="Consolas" w:cs="Consolas"/>
-                <w:sz w:val="20"/>
-                <w:szCs w:val="20"/>
-              </w:rPr>
-              <w:t xml:space="preserve"> rs</w:t>
+            <w:r>
+              <w:rPr>
+                <w:rFonts w:ascii="Consolas" w:hAnsi="Consolas" w:cs="Consolas"/>
+                <w:sz w:val="20"/>
+                <w:szCs w:val="20"/>
+              </w:rPr>
+              <w:t>bne rs</w:t>
             </w:r>
             <w:r>
               <w:rPr>
@@ -17424,32 +16305,13 @@
                 <w:szCs w:val="20"/>
               </w:rPr>
             </w:pPr>
-            <w:proofErr w:type="spellStart"/>
-            <w:r>
-              <w:rPr>
-                <w:rFonts w:ascii="Consolas" w:hAnsi="Consolas" w:cs="Consolas"/>
-                <w:sz w:val="20"/>
-                <w:szCs w:val="20"/>
-              </w:rPr>
-              <w:t>blez</w:t>
-            </w:r>
-            <w:proofErr w:type="spellEnd"/>
-            <w:r>
-              <w:rPr>
-                <w:rFonts w:ascii="Consolas" w:hAnsi="Consolas" w:cs="Consolas"/>
-                <w:sz w:val="20"/>
-                <w:szCs w:val="20"/>
-              </w:rPr>
-              <w:t xml:space="preserve"> </w:t>
-            </w:r>
-            <w:proofErr w:type="spellStart"/>
-            <w:r>
-              <w:rPr>
-                <w:rFonts w:ascii="Consolas" w:hAnsi="Consolas" w:cs="Consolas"/>
-                <w:sz w:val="20"/>
-                <w:szCs w:val="20"/>
-              </w:rPr>
-              <w:t>rs</w:t>
+            <w:r>
+              <w:rPr>
+                <w:rFonts w:ascii="Consolas" w:hAnsi="Consolas" w:cs="Consolas"/>
+                <w:sz w:val="20"/>
+                <w:szCs w:val="20"/>
+              </w:rPr>
+              <w:t>blez rs</w:t>
             </w:r>
             <w:r>
               <w:rPr>
@@ -17467,7 +16329,6 @@
               </w:rPr>
               <w:t>target</w:t>
             </w:r>
-            <w:proofErr w:type="spellEnd"/>
           </w:p>
         </w:tc>
         <w:tc>
@@ -17488,23 +16349,13 @@
                 <w:szCs w:val="20"/>
               </w:rPr>
             </w:pPr>
-            <w:proofErr w:type="spellStart"/>
-            <w:r>
-              <w:rPr>
-                <w:rFonts w:ascii="Consolas" w:hAnsi="Consolas" w:cs="Consolas"/>
-                <w:sz w:val="20"/>
-                <w:szCs w:val="20"/>
-              </w:rPr>
-              <w:t>bge</w:t>
-            </w:r>
-            <w:proofErr w:type="spellEnd"/>
-            <w:r>
-              <w:rPr>
-                <w:rFonts w:ascii="Consolas" w:hAnsi="Consolas" w:cs="Consolas"/>
-                <w:sz w:val="20"/>
-                <w:szCs w:val="20"/>
-              </w:rPr>
-              <w:t xml:space="preserve"> x0</w:t>
+            <w:r>
+              <w:rPr>
+                <w:rFonts w:ascii="Consolas" w:hAnsi="Consolas" w:cs="Consolas"/>
+                <w:sz w:val="20"/>
+                <w:szCs w:val="20"/>
+              </w:rPr>
+              <w:t>bge x0</w:t>
             </w:r>
             <w:r>
               <w:rPr>
@@ -17614,32 +16465,13 @@
                 <w:szCs w:val="20"/>
               </w:rPr>
             </w:pPr>
-            <w:proofErr w:type="spellStart"/>
-            <w:r>
-              <w:rPr>
-                <w:rFonts w:ascii="Consolas" w:hAnsi="Consolas" w:cs="Consolas"/>
-                <w:sz w:val="20"/>
-                <w:szCs w:val="20"/>
-              </w:rPr>
-              <w:t>bgez</w:t>
-            </w:r>
-            <w:proofErr w:type="spellEnd"/>
-            <w:r>
-              <w:rPr>
-                <w:rFonts w:ascii="Consolas" w:hAnsi="Consolas" w:cs="Consolas"/>
-                <w:sz w:val="20"/>
-                <w:szCs w:val="20"/>
-              </w:rPr>
-              <w:t xml:space="preserve"> </w:t>
-            </w:r>
-            <w:proofErr w:type="spellStart"/>
-            <w:r>
-              <w:rPr>
-                <w:rFonts w:ascii="Consolas" w:hAnsi="Consolas" w:cs="Consolas"/>
-                <w:sz w:val="20"/>
-                <w:szCs w:val="20"/>
-              </w:rPr>
-              <w:t>rs</w:t>
+            <w:r>
+              <w:rPr>
+                <w:rFonts w:ascii="Consolas" w:hAnsi="Consolas" w:cs="Consolas"/>
+                <w:sz w:val="20"/>
+                <w:szCs w:val="20"/>
+              </w:rPr>
+              <w:t>bgez rs</w:t>
             </w:r>
             <w:r>
               <w:rPr>
@@ -17657,7 +16489,6 @@
               </w:rPr>
               <w:t>target</w:t>
             </w:r>
-            <w:proofErr w:type="spellEnd"/>
           </w:p>
         </w:tc>
         <w:tc>
@@ -17679,23 +16510,13 @@
                 <w:szCs w:val="20"/>
               </w:rPr>
             </w:pPr>
-            <w:proofErr w:type="spellStart"/>
-            <w:r>
-              <w:rPr>
-                <w:rFonts w:ascii="Consolas" w:hAnsi="Consolas" w:cs="Consolas"/>
-                <w:sz w:val="20"/>
-                <w:szCs w:val="20"/>
-              </w:rPr>
-              <w:t>bge</w:t>
-            </w:r>
-            <w:proofErr w:type="spellEnd"/>
-            <w:r>
-              <w:rPr>
-                <w:rFonts w:ascii="Consolas" w:hAnsi="Consolas" w:cs="Consolas"/>
-                <w:sz w:val="20"/>
-                <w:szCs w:val="20"/>
-              </w:rPr>
-              <w:t xml:space="preserve"> rs</w:t>
+            <w:r>
+              <w:rPr>
+                <w:rFonts w:ascii="Consolas" w:hAnsi="Consolas" w:cs="Consolas"/>
+                <w:sz w:val="20"/>
+                <w:szCs w:val="20"/>
+              </w:rPr>
+              <w:t>bge rs</w:t>
             </w:r>
             <w:r>
               <w:rPr>
@@ -17797,32 +16618,13 @@
                 <w:szCs w:val="20"/>
               </w:rPr>
             </w:pPr>
-            <w:proofErr w:type="spellStart"/>
-            <w:r>
-              <w:rPr>
-                <w:rFonts w:ascii="Consolas" w:hAnsi="Consolas" w:cs="Consolas"/>
-                <w:sz w:val="20"/>
-                <w:szCs w:val="20"/>
-              </w:rPr>
-              <w:t>bltz</w:t>
-            </w:r>
-            <w:proofErr w:type="spellEnd"/>
-            <w:r>
-              <w:rPr>
-                <w:rFonts w:ascii="Consolas" w:hAnsi="Consolas" w:cs="Consolas"/>
-                <w:sz w:val="20"/>
-                <w:szCs w:val="20"/>
-              </w:rPr>
-              <w:t xml:space="preserve"> </w:t>
-            </w:r>
-            <w:proofErr w:type="spellStart"/>
-            <w:r>
-              <w:rPr>
-                <w:rFonts w:ascii="Consolas" w:hAnsi="Consolas" w:cs="Consolas"/>
-                <w:sz w:val="20"/>
-                <w:szCs w:val="20"/>
-              </w:rPr>
-              <w:t>rs</w:t>
+            <w:r>
+              <w:rPr>
+                <w:rFonts w:ascii="Consolas" w:hAnsi="Consolas" w:cs="Consolas"/>
+                <w:sz w:val="20"/>
+                <w:szCs w:val="20"/>
+              </w:rPr>
+              <w:t>bltz rs</w:t>
             </w:r>
             <w:r>
               <w:rPr>
@@ -17840,7 +16642,6 @@
               </w:rPr>
               <w:t>target</w:t>
             </w:r>
-            <w:proofErr w:type="spellEnd"/>
           </w:p>
         </w:tc>
         <w:tc>
@@ -17861,23 +16662,13 @@
                 <w:szCs w:val="20"/>
               </w:rPr>
             </w:pPr>
-            <w:proofErr w:type="spellStart"/>
-            <w:r>
-              <w:rPr>
-                <w:rFonts w:ascii="Consolas" w:hAnsi="Consolas" w:cs="Consolas"/>
-                <w:sz w:val="20"/>
-                <w:szCs w:val="20"/>
-              </w:rPr>
-              <w:t>blt</w:t>
-            </w:r>
-            <w:proofErr w:type="spellEnd"/>
-            <w:r>
-              <w:rPr>
-                <w:rFonts w:ascii="Consolas" w:hAnsi="Consolas" w:cs="Consolas"/>
-                <w:sz w:val="20"/>
-                <w:szCs w:val="20"/>
-              </w:rPr>
-              <w:t xml:space="preserve"> rs</w:t>
+            <w:r>
+              <w:rPr>
+                <w:rFonts w:ascii="Consolas" w:hAnsi="Consolas" w:cs="Consolas"/>
+                <w:sz w:val="20"/>
+                <w:szCs w:val="20"/>
+              </w:rPr>
+              <w:t>blt rs</w:t>
             </w:r>
             <w:r>
               <w:rPr>
@@ -17987,32 +16778,13 @@
                 <w:szCs w:val="20"/>
               </w:rPr>
             </w:pPr>
-            <w:proofErr w:type="spellStart"/>
-            <w:r>
-              <w:rPr>
-                <w:rFonts w:ascii="Consolas" w:hAnsi="Consolas" w:cs="Consolas"/>
-                <w:sz w:val="20"/>
-                <w:szCs w:val="20"/>
-              </w:rPr>
-              <w:t>bgtz</w:t>
-            </w:r>
-            <w:proofErr w:type="spellEnd"/>
-            <w:r>
-              <w:rPr>
-                <w:rFonts w:ascii="Consolas" w:hAnsi="Consolas" w:cs="Consolas"/>
-                <w:sz w:val="20"/>
-                <w:szCs w:val="20"/>
-              </w:rPr>
-              <w:t xml:space="preserve"> </w:t>
-            </w:r>
-            <w:proofErr w:type="spellStart"/>
-            <w:r>
-              <w:rPr>
-                <w:rFonts w:ascii="Consolas" w:hAnsi="Consolas" w:cs="Consolas"/>
-                <w:sz w:val="20"/>
-                <w:szCs w:val="20"/>
-              </w:rPr>
-              <w:t>rs</w:t>
+            <w:r>
+              <w:rPr>
+                <w:rFonts w:ascii="Consolas" w:hAnsi="Consolas" w:cs="Consolas"/>
+                <w:sz w:val="20"/>
+                <w:szCs w:val="20"/>
+              </w:rPr>
+              <w:t>bgtz rs</w:t>
             </w:r>
             <w:r>
               <w:rPr>
@@ -18030,7 +16802,6 @@
               </w:rPr>
               <w:t>target</w:t>
             </w:r>
-            <w:proofErr w:type="spellEnd"/>
           </w:p>
         </w:tc>
         <w:tc>
@@ -18052,23 +16823,13 @@
                 <w:szCs w:val="20"/>
               </w:rPr>
             </w:pPr>
-            <w:proofErr w:type="spellStart"/>
-            <w:r>
-              <w:rPr>
-                <w:rFonts w:ascii="Consolas" w:hAnsi="Consolas" w:cs="Consolas"/>
-                <w:sz w:val="20"/>
-                <w:szCs w:val="20"/>
-              </w:rPr>
-              <w:t>blt</w:t>
-            </w:r>
-            <w:proofErr w:type="spellEnd"/>
-            <w:r>
-              <w:rPr>
-                <w:rFonts w:ascii="Consolas" w:hAnsi="Consolas" w:cs="Consolas"/>
-                <w:sz w:val="20"/>
-                <w:szCs w:val="20"/>
-              </w:rPr>
-              <w:t xml:space="preserve"> x0</w:t>
+            <w:r>
+              <w:rPr>
+                <w:rFonts w:ascii="Consolas" w:hAnsi="Consolas" w:cs="Consolas"/>
+                <w:sz w:val="20"/>
+                <w:szCs w:val="20"/>
+              </w:rPr>
+              <w:t>blt x0</w:t>
             </w:r>
             <w:r>
               <w:rPr>
@@ -18178,25 +16939,82 @@
                 <w:szCs w:val="20"/>
               </w:rPr>
             </w:pPr>
-            <w:proofErr w:type="spellStart"/>
-            <w:r>
-              <w:rPr>
-                <w:rFonts w:ascii="Consolas" w:hAnsi="Consolas" w:cs="Consolas"/>
-                <w:sz w:val="20"/>
-                <w:szCs w:val="20"/>
-              </w:rPr>
-              <w:t>bgt</w:t>
-            </w:r>
-            <w:proofErr w:type="spellEnd"/>
-            <w:r>
-              <w:rPr>
-                <w:rFonts w:ascii="Consolas" w:hAnsi="Consolas" w:cs="Consolas"/>
-                <w:sz w:val="20"/>
-                <w:szCs w:val="20"/>
-              </w:rPr>
-              <w:t xml:space="preserve"> </w:t>
-            </w:r>
-            <w:proofErr w:type="spellStart"/>
+            <w:r>
+              <w:rPr>
+                <w:rFonts w:ascii="Consolas" w:hAnsi="Consolas" w:cs="Consolas"/>
+                <w:sz w:val="20"/>
+                <w:szCs w:val="20"/>
+              </w:rPr>
+              <w:t>bgt rs</w:t>
+            </w:r>
+            <w:r>
+              <w:rPr>
+                <w:rFonts w:ascii="Consolas" w:hAnsi="Consolas" w:cs="Consolas"/>
+                <w:sz w:val="20"/>
+                <w:szCs w:val="20"/>
+              </w:rPr>
+              <w:t>,</w:t>
+            </w:r>
+            <w:r>
+              <w:rPr>
+                <w:rFonts w:ascii="Consolas" w:hAnsi="Consolas" w:cs="Consolas"/>
+                <w:sz w:val="20"/>
+                <w:szCs w:val="20"/>
+              </w:rPr>
+              <w:t>rt</w:t>
+            </w:r>
+            <w:r>
+              <w:rPr>
+                <w:rFonts w:ascii="Consolas" w:hAnsi="Consolas" w:cs="Consolas"/>
+                <w:sz w:val="20"/>
+                <w:szCs w:val="20"/>
+              </w:rPr>
+              <w:t>,</w:t>
+            </w:r>
+            <w:r>
+              <w:rPr>
+                <w:rFonts w:ascii="Consolas" w:hAnsi="Consolas" w:cs="Consolas"/>
+                <w:sz w:val="20"/>
+                <w:szCs w:val="20"/>
+              </w:rPr>
+              <w:t>target</w:t>
+            </w:r>
+          </w:p>
+        </w:tc>
+        <w:tc>
+          <w:tcPr>
+            <w:tcW w:w="3600" w:type="dxa"/>
+            <w:tcBorders>
+              <w:top w:val="nil"/>
+              <w:left w:val="nil"/>
+              <w:bottom w:val="nil"/>
+              <w:right w:val="nil"/>
+            </w:tcBorders>
+          </w:tcPr>
+          <w:p>
+            <w:pPr>
+              <w:rPr>
+                <w:rFonts w:ascii="Consolas" w:hAnsi="Consolas" w:cs="Consolas"/>
+                <w:sz w:val="20"/>
+                <w:szCs w:val="20"/>
+              </w:rPr>
+            </w:pPr>
+            <w:r>
+              <w:rPr>
+                <w:rFonts w:ascii="Consolas" w:hAnsi="Consolas" w:cs="Consolas"/>
+                <w:sz w:val="20"/>
+                <w:szCs w:val="20"/>
+              </w:rPr>
+              <w:t>blt rt</w:t>
+            </w:r>
+            <w:r>
+              <w:rPr>
+                <w:rFonts w:ascii="Consolas" w:hAnsi="Consolas" w:cs="Consolas"/>
+                <w:sz w:val="20"/>
+                <w:szCs w:val="20"/>
+              </w:rPr>
+              <w:t>,</w:t>
+            </w:r>
             <w:r>
               <w:rPr>
                 <w:rFonts w:ascii="Consolas" w:hAnsi="Consolas" w:cs="Consolas"/>
@@ -18219,105 +17037,8 @@
                 <w:sz w:val="20"/>
                 <w:szCs w:val="20"/>
               </w:rPr>
-              <w:t>rt</w:t>
-            </w:r>
-            <w:r>
-              <w:rPr>
-                <w:rFonts w:ascii="Consolas" w:hAnsi="Consolas" w:cs="Consolas"/>
-                <w:sz w:val="20"/>
-                <w:szCs w:val="20"/>
-              </w:rPr>
-              <w:t>,</w:t>
-            </w:r>
-            <w:r>
-              <w:rPr>
-                <w:rFonts w:ascii="Consolas" w:hAnsi="Consolas" w:cs="Consolas"/>
-                <w:sz w:val="20"/>
-                <w:szCs w:val="20"/>
-              </w:rPr>
               <w:t>target</w:t>
             </w:r>
-            <w:proofErr w:type="spellEnd"/>
-          </w:p>
-        </w:tc>
-        <w:tc>
-          <w:tcPr>
-            <w:tcW w:w="3600" w:type="dxa"/>
-            <w:tcBorders>
-              <w:top w:val="nil"/>
-              <w:left w:val="nil"/>
-              <w:bottom w:val="nil"/>
-              <w:right w:val="nil"/>
-            </w:tcBorders>
-          </w:tcPr>
-          <w:p>
-            <w:pPr>
-              <w:rPr>
-                <w:rFonts w:ascii="Consolas" w:hAnsi="Consolas" w:cs="Consolas"/>
-                <w:sz w:val="20"/>
-                <w:szCs w:val="20"/>
-              </w:rPr>
-            </w:pPr>
-            <w:proofErr w:type="spellStart"/>
-            <w:r>
-              <w:rPr>
-                <w:rFonts w:ascii="Consolas" w:hAnsi="Consolas" w:cs="Consolas"/>
-                <w:sz w:val="20"/>
-                <w:szCs w:val="20"/>
-              </w:rPr>
-              <w:t>blt</w:t>
-            </w:r>
-            <w:proofErr w:type="spellEnd"/>
-            <w:r>
-              <w:rPr>
-                <w:rFonts w:ascii="Consolas" w:hAnsi="Consolas" w:cs="Consolas"/>
-                <w:sz w:val="20"/>
-                <w:szCs w:val="20"/>
-              </w:rPr>
-              <w:t xml:space="preserve"> </w:t>
-            </w:r>
-            <w:proofErr w:type="spellStart"/>
-            <w:r>
-              <w:rPr>
-                <w:rFonts w:ascii="Consolas" w:hAnsi="Consolas" w:cs="Consolas"/>
-                <w:sz w:val="20"/>
-                <w:szCs w:val="20"/>
-              </w:rPr>
-              <w:t>rt</w:t>
-            </w:r>
-            <w:r>
-              <w:rPr>
-                <w:rFonts w:ascii="Consolas" w:hAnsi="Consolas" w:cs="Consolas"/>
-                <w:sz w:val="20"/>
-                <w:szCs w:val="20"/>
-              </w:rPr>
-              <w:t>,</w:t>
-            </w:r>
-            <w:r>
-              <w:rPr>
-                <w:rFonts w:ascii="Consolas" w:hAnsi="Consolas" w:cs="Consolas"/>
-                <w:sz w:val="20"/>
-                <w:szCs w:val="20"/>
-              </w:rPr>
-              <w:t>rs</w:t>
-            </w:r>
-            <w:r>
-              <w:rPr>
-                <w:rFonts w:ascii="Consolas" w:hAnsi="Consolas" w:cs="Consolas"/>
-                <w:sz w:val="20"/>
-                <w:szCs w:val="20"/>
-              </w:rPr>
-              <w:t>,</w:t>
-            </w:r>
-            <w:r>
-              <w:rPr>
-                <w:rFonts w:ascii="Consolas" w:hAnsi="Consolas" w:cs="Consolas"/>
-                <w:sz w:val="20"/>
-                <w:szCs w:val="20"/>
-              </w:rPr>
-              <w:t>target</w:t>
-            </w:r>
-            <w:proofErr w:type="spellEnd"/>
           </w:p>
         </w:tc>
         <w:tc>
@@ -18378,25 +17099,83 @@
                 <w:szCs w:val="20"/>
               </w:rPr>
             </w:pPr>
-            <w:proofErr w:type="spellStart"/>
-            <w:r>
-              <w:rPr>
-                <w:rFonts w:ascii="Consolas" w:hAnsi="Consolas" w:cs="Consolas"/>
-                <w:sz w:val="20"/>
-                <w:szCs w:val="20"/>
-              </w:rPr>
-              <w:t>ble</w:t>
-            </w:r>
-            <w:proofErr w:type="spellEnd"/>
-            <w:r>
-              <w:rPr>
-                <w:rFonts w:ascii="Consolas" w:hAnsi="Consolas" w:cs="Consolas"/>
-                <w:sz w:val="20"/>
-                <w:szCs w:val="20"/>
-              </w:rPr>
-              <w:t xml:space="preserve"> </w:t>
-            </w:r>
-            <w:proofErr w:type="spellStart"/>
+            <w:r>
+              <w:rPr>
+                <w:rFonts w:ascii="Consolas" w:hAnsi="Consolas" w:cs="Consolas"/>
+                <w:sz w:val="20"/>
+                <w:szCs w:val="20"/>
+              </w:rPr>
+              <w:t>ble rs</w:t>
+            </w:r>
+            <w:r>
+              <w:rPr>
+                <w:rFonts w:ascii="Consolas" w:hAnsi="Consolas" w:cs="Consolas"/>
+                <w:sz w:val="20"/>
+                <w:szCs w:val="20"/>
+              </w:rPr>
+              <w:t>,</w:t>
+            </w:r>
+            <w:r>
+              <w:rPr>
+                <w:rFonts w:ascii="Consolas" w:hAnsi="Consolas" w:cs="Consolas"/>
+                <w:sz w:val="20"/>
+                <w:szCs w:val="20"/>
+              </w:rPr>
+              <w:t>rt</w:t>
+            </w:r>
+            <w:r>
+              <w:rPr>
+                <w:rFonts w:ascii="Consolas" w:hAnsi="Consolas" w:cs="Consolas"/>
+                <w:sz w:val="20"/>
+                <w:szCs w:val="20"/>
+              </w:rPr>
+              <w:t>,</w:t>
+            </w:r>
+            <w:r>
+              <w:rPr>
+                <w:rFonts w:ascii="Consolas" w:hAnsi="Consolas" w:cs="Consolas"/>
+                <w:sz w:val="20"/>
+                <w:szCs w:val="20"/>
+              </w:rPr>
+              <w:t>target</w:t>
+            </w:r>
+          </w:p>
+        </w:tc>
+        <w:tc>
+          <w:tcPr>
+            <w:tcW w:w="3600" w:type="dxa"/>
+            <w:tcBorders>
+              <w:top w:val="nil"/>
+              <w:left w:val="nil"/>
+              <w:bottom w:val="nil"/>
+              <w:right w:val="nil"/>
+            </w:tcBorders>
+            <w:shd w:val="clear" w:color="auto" w:fill="D9D9D9" w:themeFill="background1" w:themeFillShade="D9"/>
+          </w:tcPr>
+          <w:p>
+            <w:pPr>
+              <w:rPr>
+                <w:rFonts w:ascii="Consolas" w:hAnsi="Consolas" w:cs="Consolas"/>
+                <w:sz w:val="20"/>
+                <w:szCs w:val="20"/>
+              </w:rPr>
+            </w:pPr>
+            <w:r>
+              <w:rPr>
+                <w:rFonts w:ascii="Consolas" w:hAnsi="Consolas" w:cs="Consolas"/>
+                <w:sz w:val="20"/>
+                <w:szCs w:val="20"/>
+              </w:rPr>
+              <w:t>bge rt</w:t>
+            </w:r>
+            <w:r>
+              <w:rPr>
+                <w:rFonts w:ascii="Consolas" w:hAnsi="Consolas" w:cs="Consolas"/>
+                <w:sz w:val="20"/>
+                <w:szCs w:val="20"/>
+              </w:rPr>
+              <w:t>,</w:t>
+            </w:r>
             <w:r>
               <w:rPr>
                 <w:rFonts w:ascii="Consolas" w:hAnsi="Consolas" w:cs="Consolas"/>
@@ -18419,106 +17198,8 @@
                 <w:sz w:val="20"/>
                 <w:szCs w:val="20"/>
               </w:rPr>
-              <w:t>rt</w:t>
-            </w:r>
-            <w:r>
-              <w:rPr>
-                <w:rFonts w:ascii="Consolas" w:hAnsi="Consolas" w:cs="Consolas"/>
-                <w:sz w:val="20"/>
-                <w:szCs w:val="20"/>
-              </w:rPr>
-              <w:t>,</w:t>
-            </w:r>
-            <w:r>
-              <w:rPr>
-                <w:rFonts w:ascii="Consolas" w:hAnsi="Consolas" w:cs="Consolas"/>
-                <w:sz w:val="20"/>
-                <w:szCs w:val="20"/>
-              </w:rPr>
               <w:t>target</w:t>
             </w:r>
-            <w:proofErr w:type="spellEnd"/>
-          </w:p>
-        </w:tc>
-        <w:tc>
-          <w:tcPr>
-            <w:tcW w:w="3600" w:type="dxa"/>
-            <w:tcBorders>
-              <w:top w:val="nil"/>
-              <w:left w:val="nil"/>
-              <w:bottom w:val="nil"/>
-              <w:right w:val="nil"/>
-            </w:tcBorders>
-            <w:shd w:val="clear" w:color="auto" w:fill="D9D9D9" w:themeFill="background1" w:themeFillShade="D9"/>
-          </w:tcPr>
-          <w:p>
-            <w:pPr>
-              <w:rPr>
-                <w:rFonts w:ascii="Consolas" w:hAnsi="Consolas" w:cs="Consolas"/>
-                <w:sz w:val="20"/>
-                <w:szCs w:val="20"/>
-              </w:rPr>
-            </w:pPr>
-            <w:proofErr w:type="spellStart"/>
-            <w:r>
-              <w:rPr>
-                <w:rFonts w:ascii="Consolas" w:hAnsi="Consolas" w:cs="Consolas"/>
-                <w:sz w:val="20"/>
-                <w:szCs w:val="20"/>
-              </w:rPr>
-              <w:t>bge</w:t>
-            </w:r>
-            <w:proofErr w:type="spellEnd"/>
-            <w:r>
-              <w:rPr>
-                <w:rFonts w:ascii="Consolas" w:hAnsi="Consolas" w:cs="Consolas"/>
-                <w:sz w:val="20"/>
-                <w:szCs w:val="20"/>
-              </w:rPr>
-              <w:t xml:space="preserve"> </w:t>
-            </w:r>
-            <w:proofErr w:type="spellStart"/>
-            <w:r>
-              <w:rPr>
-                <w:rFonts w:ascii="Consolas" w:hAnsi="Consolas" w:cs="Consolas"/>
-                <w:sz w:val="20"/>
-                <w:szCs w:val="20"/>
-              </w:rPr>
-              <w:t>rt</w:t>
-            </w:r>
-            <w:r>
-              <w:rPr>
-                <w:rFonts w:ascii="Consolas" w:hAnsi="Consolas" w:cs="Consolas"/>
-                <w:sz w:val="20"/>
-                <w:szCs w:val="20"/>
-              </w:rPr>
-              <w:t>,</w:t>
-            </w:r>
-            <w:r>
-              <w:rPr>
-                <w:rFonts w:ascii="Consolas" w:hAnsi="Consolas" w:cs="Consolas"/>
-                <w:sz w:val="20"/>
-                <w:szCs w:val="20"/>
-              </w:rPr>
-              <w:t>rs</w:t>
-            </w:r>
-            <w:r>
-              <w:rPr>
-                <w:rFonts w:ascii="Consolas" w:hAnsi="Consolas" w:cs="Consolas"/>
-                <w:sz w:val="20"/>
-                <w:szCs w:val="20"/>
-              </w:rPr>
-              <w:t>,</w:t>
-            </w:r>
-            <w:r>
-              <w:rPr>
-                <w:rFonts w:ascii="Consolas" w:hAnsi="Consolas" w:cs="Consolas"/>
-                <w:sz w:val="20"/>
-                <w:szCs w:val="20"/>
-              </w:rPr>
-              <w:t>target</w:t>
-            </w:r>
-            <w:proofErr w:type="spellEnd"/>
           </w:p>
         </w:tc>
         <w:tc>
@@ -18579,25 +17260,82 @@
                 <w:szCs w:val="20"/>
               </w:rPr>
             </w:pPr>
-            <w:proofErr w:type="spellStart"/>
-            <w:r>
-              <w:rPr>
-                <w:rFonts w:ascii="Consolas" w:hAnsi="Consolas" w:cs="Consolas"/>
-                <w:sz w:val="20"/>
-                <w:szCs w:val="20"/>
-              </w:rPr>
-              <w:t>bgtu</w:t>
-            </w:r>
-            <w:proofErr w:type="spellEnd"/>
-            <w:r>
-              <w:rPr>
-                <w:rFonts w:ascii="Consolas" w:hAnsi="Consolas" w:cs="Consolas"/>
-                <w:sz w:val="20"/>
-                <w:szCs w:val="20"/>
-              </w:rPr>
-              <w:t xml:space="preserve"> </w:t>
-            </w:r>
-            <w:proofErr w:type="spellStart"/>
+            <w:r>
+              <w:rPr>
+                <w:rFonts w:ascii="Consolas" w:hAnsi="Consolas" w:cs="Consolas"/>
+                <w:sz w:val="20"/>
+                <w:szCs w:val="20"/>
+              </w:rPr>
+              <w:t>bgtu rs</w:t>
+            </w:r>
+            <w:r>
+              <w:rPr>
+                <w:rFonts w:ascii="Consolas" w:hAnsi="Consolas" w:cs="Consolas"/>
+                <w:sz w:val="20"/>
+                <w:szCs w:val="20"/>
+              </w:rPr>
+              <w:t>,</w:t>
+            </w:r>
+            <w:r>
+              <w:rPr>
+                <w:rFonts w:ascii="Consolas" w:hAnsi="Consolas" w:cs="Consolas"/>
+                <w:sz w:val="20"/>
+                <w:szCs w:val="20"/>
+              </w:rPr>
+              <w:t>rt</w:t>
+            </w:r>
+            <w:r>
+              <w:rPr>
+                <w:rFonts w:ascii="Consolas" w:hAnsi="Consolas" w:cs="Consolas"/>
+                <w:sz w:val="20"/>
+                <w:szCs w:val="20"/>
+              </w:rPr>
+              <w:t>,</w:t>
+            </w:r>
+            <w:r>
+              <w:rPr>
+                <w:rFonts w:ascii="Consolas" w:hAnsi="Consolas" w:cs="Consolas"/>
+                <w:sz w:val="20"/>
+                <w:szCs w:val="20"/>
+              </w:rPr>
+              <w:t>target</w:t>
+            </w:r>
+          </w:p>
+        </w:tc>
+        <w:tc>
+          <w:tcPr>
+            <w:tcW w:w="3600" w:type="dxa"/>
+            <w:tcBorders>
+              <w:top w:val="nil"/>
+              <w:left w:val="nil"/>
+              <w:bottom w:val="nil"/>
+              <w:right w:val="nil"/>
+            </w:tcBorders>
+          </w:tcPr>
+          <w:p>
+            <w:pPr>
+              <w:rPr>
+                <w:rFonts w:ascii="Consolas" w:hAnsi="Consolas" w:cs="Consolas"/>
+                <w:sz w:val="20"/>
+                <w:szCs w:val="20"/>
+              </w:rPr>
+            </w:pPr>
+            <w:r>
+              <w:rPr>
+                <w:rFonts w:ascii="Consolas" w:hAnsi="Consolas" w:cs="Consolas"/>
+                <w:sz w:val="20"/>
+                <w:szCs w:val="20"/>
+              </w:rPr>
+              <w:t>bltu rt</w:t>
+            </w:r>
+            <w:r>
+              <w:rPr>
+                <w:rFonts w:ascii="Consolas" w:hAnsi="Consolas" w:cs="Consolas"/>
+                <w:sz w:val="20"/>
+                <w:szCs w:val="20"/>
+              </w:rPr>
+              <w:t>,</w:t>
+            </w:r>
             <w:r>
               <w:rPr>
                 <w:rFonts w:ascii="Consolas" w:hAnsi="Consolas" w:cs="Consolas"/>
@@ -18620,105 +17358,8 @@
                 <w:sz w:val="20"/>
                 <w:szCs w:val="20"/>
               </w:rPr>
-              <w:t>rt</w:t>
-            </w:r>
-            <w:r>
-              <w:rPr>
-                <w:rFonts w:ascii="Consolas" w:hAnsi="Consolas" w:cs="Consolas"/>
-                <w:sz w:val="20"/>
-                <w:szCs w:val="20"/>
-              </w:rPr>
-              <w:t>,</w:t>
-            </w:r>
-            <w:r>
-              <w:rPr>
-                <w:rFonts w:ascii="Consolas" w:hAnsi="Consolas" w:cs="Consolas"/>
-                <w:sz w:val="20"/>
-                <w:szCs w:val="20"/>
-              </w:rPr>
               <w:t>target</w:t>
             </w:r>
-            <w:proofErr w:type="spellEnd"/>
-          </w:p>
-        </w:tc>
-        <w:tc>
-          <w:tcPr>
-            <w:tcW w:w="3600" w:type="dxa"/>
-            <w:tcBorders>
-              <w:top w:val="nil"/>
-              <w:left w:val="nil"/>
-              <w:bottom w:val="nil"/>
-              <w:right w:val="nil"/>
-            </w:tcBorders>
-          </w:tcPr>
-          <w:p>
-            <w:pPr>
-              <w:rPr>
-                <w:rFonts w:ascii="Consolas" w:hAnsi="Consolas" w:cs="Consolas"/>
-                <w:sz w:val="20"/>
-                <w:szCs w:val="20"/>
-              </w:rPr>
-            </w:pPr>
-            <w:proofErr w:type="spellStart"/>
-            <w:r>
-              <w:rPr>
-                <w:rFonts w:ascii="Consolas" w:hAnsi="Consolas" w:cs="Consolas"/>
-                <w:sz w:val="20"/>
-                <w:szCs w:val="20"/>
-              </w:rPr>
-              <w:t>bltu</w:t>
-            </w:r>
-            <w:proofErr w:type="spellEnd"/>
-            <w:r>
-              <w:rPr>
-                <w:rFonts w:ascii="Consolas" w:hAnsi="Consolas" w:cs="Consolas"/>
-                <w:sz w:val="20"/>
-                <w:szCs w:val="20"/>
-              </w:rPr>
-              <w:t xml:space="preserve"> </w:t>
-            </w:r>
-            <w:proofErr w:type="spellStart"/>
-            <w:r>
-              <w:rPr>
-                <w:rFonts w:ascii="Consolas" w:hAnsi="Consolas" w:cs="Consolas"/>
-                <w:sz w:val="20"/>
-                <w:szCs w:val="20"/>
-              </w:rPr>
-              <w:t>rt</w:t>
-            </w:r>
-            <w:r>
-              <w:rPr>
-                <w:rFonts w:ascii="Consolas" w:hAnsi="Consolas" w:cs="Consolas"/>
-                <w:sz w:val="20"/>
-                <w:szCs w:val="20"/>
-              </w:rPr>
-              <w:t>,</w:t>
-            </w:r>
-            <w:r>
-              <w:rPr>
-                <w:rFonts w:ascii="Consolas" w:hAnsi="Consolas" w:cs="Consolas"/>
-                <w:sz w:val="20"/>
-                <w:szCs w:val="20"/>
-              </w:rPr>
-              <w:t>rs</w:t>
-            </w:r>
-            <w:r>
-              <w:rPr>
-                <w:rFonts w:ascii="Consolas" w:hAnsi="Consolas" w:cs="Consolas"/>
-                <w:sz w:val="20"/>
-                <w:szCs w:val="20"/>
-              </w:rPr>
-              <w:t>,</w:t>
-            </w:r>
-            <w:r>
-              <w:rPr>
-                <w:rFonts w:ascii="Consolas" w:hAnsi="Consolas" w:cs="Consolas"/>
-                <w:sz w:val="20"/>
-                <w:szCs w:val="20"/>
-              </w:rPr>
-              <w:t>target</w:t>
-            </w:r>
-            <w:proofErr w:type="spellEnd"/>
           </w:p>
         </w:tc>
         <w:tc>
@@ -18786,9 +17427,77 @@
                 <w:sz w:val="20"/>
                 <w:szCs w:val="20"/>
               </w:rPr>
-              <w:t xml:space="preserve">bleu </w:t>
-            </w:r>
-            <w:proofErr w:type="spellStart"/>
+              <w:t>bleu rs</w:t>
+            </w:r>
+            <w:r>
+              <w:rPr>
+                <w:rFonts w:ascii="Consolas" w:hAnsi="Consolas" w:cs="Consolas"/>
+                <w:sz w:val="20"/>
+                <w:szCs w:val="20"/>
+              </w:rPr>
+              <w:t>,</w:t>
+            </w:r>
+            <w:r>
+              <w:rPr>
+                <w:rFonts w:ascii="Consolas" w:hAnsi="Consolas" w:cs="Consolas"/>
+                <w:sz w:val="20"/>
+                <w:szCs w:val="20"/>
+              </w:rPr>
+              <w:t>rt</w:t>
+            </w:r>
+            <w:r>
+              <w:rPr>
+                <w:rFonts w:ascii="Consolas" w:hAnsi="Consolas" w:cs="Consolas"/>
+                <w:sz w:val="20"/>
+                <w:szCs w:val="20"/>
+              </w:rPr>
+              <w:t>,</w:t>
+            </w:r>
+            <w:r>
+              <w:rPr>
+                <w:rFonts w:ascii="Consolas" w:hAnsi="Consolas" w:cs="Consolas"/>
+                <w:sz w:val="20"/>
+                <w:szCs w:val="20"/>
+              </w:rPr>
+              <w:t>target</w:t>
+            </w:r>
+          </w:p>
+        </w:tc>
+        <w:tc>
+          <w:tcPr>
+            <w:tcW w:w="3600" w:type="dxa"/>
+            <w:tcBorders>
+              <w:top w:val="nil"/>
+              <w:left w:val="nil"/>
+              <w:bottom w:val="nil"/>
+              <w:right w:val="nil"/>
+            </w:tcBorders>
+            <w:shd w:val="clear" w:color="auto" w:fill="D9D9D9" w:themeFill="background1" w:themeFillShade="D9"/>
+          </w:tcPr>
+          <w:p>
+            <w:pPr>
+              <w:rPr>
+                <w:rFonts w:ascii="Consolas" w:hAnsi="Consolas" w:cs="Consolas"/>
+                <w:sz w:val="20"/>
+                <w:szCs w:val="20"/>
+              </w:rPr>
+            </w:pPr>
+            <w:r>
+              <w:rPr>
+                <w:rFonts w:ascii="Consolas" w:hAnsi="Consolas" w:cs="Consolas"/>
+                <w:sz w:val="20"/>
+                <w:szCs w:val="20"/>
+              </w:rPr>
+              <w:t>bgeu rt</w:t>
+            </w:r>
+            <w:r>
+              <w:rPr>
+                <w:rFonts w:ascii="Consolas" w:hAnsi="Consolas" w:cs="Consolas"/>
+                <w:sz w:val="20"/>
+                <w:szCs w:val="20"/>
+              </w:rPr>
+              <w:t>,</w:t>
+            </w:r>
             <w:r>
               <w:rPr>
                 <w:rFonts w:ascii="Consolas" w:hAnsi="Consolas" w:cs="Consolas"/>
@@ -18811,106 +17520,8 @@
                 <w:sz w:val="20"/>
                 <w:szCs w:val="20"/>
               </w:rPr>
-              <w:t>rt</w:t>
-            </w:r>
-            <w:r>
-              <w:rPr>
-                <w:rFonts w:ascii="Consolas" w:hAnsi="Consolas" w:cs="Consolas"/>
-                <w:sz w:val="20"/>
-                <w:szCs w:val="20"/>
-              </w:rPr>
-              <w:t>,</w:t>
-            </w:r>
-            <w:r>
-              <w:rPr>
-                <w:rFonts w:ascii="Consolas" w:hAnsi="Consolas" w:cs="Consolas"/>
-                <w:sz w:val="20"/>
-                <w:szCs w:val="20"/>
-              </w:rPr>
               <w:t>target</w:t>
             </w:r>
-            <w:proofErr w:type="spellEnd"/>
-          </w:p>
-        </w:tc>
-        <w:tc>
-          <w:tcPr>
-            <w:tcW w:w="3600" w:type="dxa"/>
-            <w:tcBorders>
-              <w:top w:val="nil"/>
-              <w:left w:val="nil"/>
-              <w:bottom w:val="nil"/>
-              <w:right w:val="nil"/>
-            </w:tcBorders>
-            <w:shd w:val="clear" w:color="auto" w:fill="D9D9D9" w:themeFill="background1" w:themeFillShade="D9"/>
-          </w:tcPr>
-          <w:p>
-            <w:pPr>
-              <w:rPr>
-                <w:rFonts w:ascii="Consolas" w:hAnsi="Consolas" w:cs="Consolas"/>
-                <w:sz w:val="20"/>
-                <w:szCs w:val="20"/>
-              </w:rPr>
-            </w:pPr>
-            <w:proofErr w:type="spellStart"/>
-            <w:r>
-              <w:rPr>
-                <w:rFonts w:ascii="Consolas" w:hAnsi="Consolas" w:cs="Consolas"/>
-                <w:sz w:val="20"/>
-                <w:szCs w:val="20"/>
-              </w:rPr>
-              <w:t>bgeu</w:t>
-            </w:r>
-            <w:proofErr w:type="spellEnd"/>
-            <w:r>
-              <w:rPr>
-                <w:rFonts w:ascii="Consolas" w:hAnsi="Consolas" w:cs="Consolas"/>
-                <w:sz w:val="20"/>
-                <w:szCs w:val="20"/>
-              </w:rPr>
-              <w:t xml:space="preserve"> </w:t>
-            </w:r>
-            <w:proofErr w:type="spellStart"/>
-            <w:r>
-              <w:rPr>
-                <w:rFonts w:ascii="Consolas" w:hAnsi="Consolas" w:cs="Consolas"/>
-                <w:sz w:val="20"/>
-                <w:szCs w:val="20"/>
-              </w:rPr>
-              <w:t>rt</w:t>
-            </w:r>
-            <w:r>
-              <w:rPr>
-                <w:rFonts w:ascii="Consolas" w:hAnsi="Consolas" w:cs="Consolas"/>
-                <w:sz w:val="20"/>
-                <w:szCs w:val="20"/>
-              </w:rPr>
-              <w:t>,</w:t>
-            </w:r>
-            <w:r>
-              <w:rPr>
-                <w:rFonts w:ascii="Consolas" w:hAnsi="Consolas" w:cs="Consolas"/>
-                <w:sz w:val="20"/>
-                <w:szCs w:val="20"/>
-              </w:rPr>
-              <w:t>rs</w:t>
-            </w:r>
-            <w:r>
-              <w:rPr>
-                <w:rFonts w:ascii="Consolas" w:hAnsi="Consolas" w:cs="Consolas"/>
-                <w:sz w:val="20"/>
-                <w:szCs w:val="20"/>
-              </w:rPr>
-              <w:t>,</w:t>
-            </w:r>
-            <w:r>
-              <w:rPr>
-                <w:rFonts w:ascii="Consolas" w:hAnsi="Consolas" w:cs="Consolas"/>
-                <w:sz w:val="20"/>
-                <w:szCs w:val="20"/>
-              </w:rPr>
-              <w:t>target</w:t>
-            </w:r>
-            <w:proofErr w:type="spellEnd"/>
           </w:p>
         </w:tc>
         <w:tc>
@@ -19007,23 +17618,13 @@
                 <w:szCs w:val="20"/>
               </w:rPr>
             </w:pPr>
-            <w:proofErr w:type="spellStart"/>
-            <w:r>
-              <w:rPr>
-                <w:rFonts w:ascii="Consolas" w:hAnsi="Consolas" w:cs="Consolas"/>
-                <w:sz w:val="20"/>
-                <w:szCs w:val="20"/>
-              </w:rPr>
-              <w:t>jal</w:t>
-            </w:r>
-            <w:proofErr w:type="spellEnd"/>
-            <w:r>
-              <w:rPr>
-                <w:rFonts w:ascii="Consolas" w:hAnsi="Consolas" w:cs="Consolas"/>
-                <w:sz w:val="20"/>
-                <w:szCs w:val="20"/>
-              </w:rPr>
-              <w:t xml:space="preserve"> x0</w:t>
+            <w:r>
+              <w:rPr>
+                <w:rFonts w:ascii="Consolas" w:hAnsi="Consolas" w:cs="Consolas"/>
+                <w:sz w:val="20"/>
+                <w:szCs w:val="20"/>
+              </w:rPr>
+              <w:t>jal x0</w:t>
             </w:r>
             <w:r>
               <w:rPr>
@@ -19101,23 +17702,13 @@
                 <w:szCs w:val="20"/>
               </w:rPr>
             </w:pPr>
-            <w:proofErr w:type="spellStart"/>
-            <w:r>
-              <w:rPr>
-                <w:rFonts w:ascii="Consolas" w:hAnsi="Consolas" w:cs="Consolas"/>
-                <w:sz w:val="20"/>
-                <w:szCs w:val="20"/>
-              </w:rPr>
-              <w:t>jal</w:t>
-            </w:r>
-            <w:proofErr w:type="spellEnd"/>
-            <w:r>
-              <w:rPr>
-                <w:rFonts w:ascii="Consolas" w:hAnsi="Consolas" w:cs="Consolas"/>
-                <w:sz w:val="20"/>
-                <w:szCs w:val="20"/>
-              </w:rPr>
-              <w:t xml:space="preserve"> </w:t>
+            <w:r>
+              <w:rPr>
+                <w:rFonts w:ascii="Consolas" w:hAnsi="Consolas" w:cs="Consolas"/>
+                <w:sz w:val="20"/>
+                <w:szCs w:val="20"/>
+              </w:rPr>
+              <w:t xml:space="preserve">jal </w:t>
             </w:r>
             <w:r>
               <w:rPr>
@@ -19148,23 +17739,13 @@
                 <w:szCs w:val="20"/>
               </w:rPr>
             </w:pPr>
-            <w:proofErr w:type="spellStart"/>
-            <w:r>
-              <w:rPr>
-                <w:rFonts w:ascii="Consolas" w:hAnsi="Consolas" w:cs="Consolas"/>
-                <w:sz w:val="20"/>
-                <w:szCs w:val="20"/>
-              </w:rPr>
-              <w:t>jal</w:t>
-            </w:r>
-            <w:proofErr w:type="spellEnd"/>
-            <w:r>
-              <w:rPr>
-                <w:rFonts w:ascii="Consolas" w:hAnsi="Consolas" w:cs="Consolas"/>
-                <w:sz w:val="20"/>
-                <w:szCs w:val="20"/>
-              </w:rPr>
-              <w:t xml:space="preserve"> x1</w:t>
+            <w:r>
+              <w:rPr>
+                <w:rFonts w:ascii="Consolas" w:hAnsi="Consolas" w:cs="Consolas"/>
+                <w:sz w:val="20"/>
+                <w:szCs w:val="20"/>
+              </w:rPr>
+              <w:t>jal x1</w:t>
             </w:r>
             <w:r>
               <w:rPr>
@@ -19242,34 +17823,14 @@
                 <w:szCs w:val="20"/>
               </w:rPr>
             </w:pPr>
-            <w:proofErr w:type="spellStart"/>
-            <w:r>
-              <w:rPr>
-                <w:rFonts w:ascii="Consolas" w:hAnsi="Consolas" w:cs="Consolas"/>
-                <w:sz w:val="20"/>
-                <w:szCs w:val="20"/>
-              </w:rPr>
-              <w:t>jr</w:t>
-            </w:r>
-            <w:proofErr w:type="spellEnd"/>
-            <w:r>
-              <w:rPr>
-                <w:rFonts w:ascii="Consolas" w:hAnsi="Consolas" w:cs="Consolas"/>
-                <w:sz w:val="20"/>
-                <w:szCs w:val="20"/>
-              </w:rPr>
-              <w:t xml:space="preserve"> </w:t>
-            </w:r>
-            <w:proofErr w:type="spellStart"/>
-            <w:r>
-              <w:rPr>
-                <w:rFonts w:ascii="Consolas" w:hAnsi="Consolas" w:cs="Consolas"/>
-                <w:sz w:val="20"/>
-                <w:szCs w:val="20"/>
-              </w:rPr>
-              <w:t>rs</w:t>
-            </w:r>
-            <w:proofErr w:type="spellEnd"/>
+            <w:r>
+              <w:rPr>
+                <w:rFonts w:ascii="Consolas" w:hAnsi="Consolas" w:cs="Consolas"/>
+                <w:sz w:val="20"/>
+                <w:szCs w:val="20"/>
+              </w:rPr>
+              <w:t>jr rs</w:t>
+            </w:r>
           </w:p>
         </w:tc>
         <w:tc>
@@ -19290,23 +17851,13 @@
                 <w:szCs w:val="20"/>
               </w:rPr>
             </w:pPr>
-            <w:proofErr w:type="spellStart"/>
-            <w:r>
-              <w:rPr>
-                <w:rFonts w:ascii="Consolas" w:hAnsi="Consolas" w:cs="Consolas"/>
-                <w:sz w:val="20"/>
-                <w:szCs w:val="20"/>
-              </w:rPr>
-              <w:t>jalr</w:t>
-            </w:r>
-            <w:proofErr w:type="spellEnd"/>
-            <w:r>
-              <w:rPr>
-                <w:rFonts w:ascii="Consolas" w:hAnsi="Consolas" w:cs="Consolas"/>
-                <w:sz w:val="20"/>
-                <w:szCs w:val="20"/>
-              </w:rPr>
-              <w:t xml:space="preserve"> x0</w:t>
+            <w:r>
+              <w:rPr>
+                <w:rFonts w:ascii="Consolas" w:hAnsi="Consolas" w:cs="Consolas"/>
+                <w:sz w:val="20"/>
+                <w:szCs w:val="20"/>
+              </w:rPr>
+              <w:t>jalr x0</w:t>
             </w:r>
             <w:r>
               <w:rPr>
@@ -19400,34 +17951,14 @@
                 <w:szCs w:val="20"/>
               </w:rPr>
             </w:pPr>
-            <w:proofErr w:type="spellStart"/>
-            <w:r>
-              <w:rPr>
-                <w:rFonts w:ascii="Consolas" w:hAnsi="Consolas" w:cs="Consolas"/>
-                <w:sz w:val="20"/>
-                <w:szCs w:val="20"/>
-              </w:rPr>
-              <w:t>jalr</w:t>
-            </w:r>
-            <w:proofErr w:type="spellEnd"/>
-            <w:r>
-              <w:rPr>
-                <w:rFonts w:ascii="Consolas" w:hAnsi="Consolas" w:cs="Consolas"/>
-                <w:sz w:val="20"/>
-                <w:szCs w:val="20"/>
-              </w:rPr>
-              <w:t xml:space="preserve"> </w:t>
-            </w:r>
-            <w:proofErr w:type="spellStart"/>
-            <w:r>
-              <w:rPr>
-                <w:rFonts w:ascii="Consolas" w:hAnsi="Consolas" w:cs="Consolas"/>
-                <w:sz w:val="20"/>
-                <w:szCs w:val="20"/>
-              </w:rPr>
-              <w:t>rs</w:t>
-            </w:r>
-            <w:proofErr w:type="spellEnd"/>
+            <w:r>
+              <w:rPr>
+                <w:rFonts w:ascii="Consolas" w:hAnsi="Consolas" w:cs="Consolas"/>
+                <w:sz w:val="20"/>
+                <w:szCs w:val="20"/>
+              </w:rPr>
+              <w:t>jalr rs</w:t>
+            </w:r>
           </w:p>
         </w:tc>
         <w:tc>
@@ -19449,23 +17980,13 @@
                 <w:szCs w:val="20"/>
               </w:rPr>
             </w:pPr>
-            <w:proofErr w:type="spellStart"/>
-            <w:r>
-              <w:rPr>
-                <w:rFonts w:ascii="Consolas" w:hAnsi="Consolas" w:cs="Consolas"/>
-                <w:sz w:val="20"/>
-                <w:szCs w:val="20"/>
-              </w:rPr>
-              <w:t>jalr</w:t>
-            </w:r>
-            <w:proofErr w:type="spellEnd"/>
-            <w:r>
-              <w:rPr>
-                <w:rFonts w:ascii="Consolas" w:hAnsi="Consolas" w:cs="Consolas"/>
-                <w:sz w:val="20"/>
-                <w:szCs w:val="20"/>
-              </w:rPr>
-              <w:t xml:space="preserve"> x1</w:t>
+            <w:r>
+              <w:rPr>
+                <w:rFonts w:ascii="Consolas" w:hAnsi="Consolas" w:cs="Consolas"/>
+                <w:sz w:val="20"/>
+                <w:szCs w:val="20"/>
+              </w:rPr>
+              <w:t>jalr x1</w:t>
             </w:r>
             <w:r>
               <w:rPr>
@@ -19587,23 +18108,13 @@
                 <w:szCs w:val="20"/>
               </w:rPr>
             </w:pPr>
-            <w:proofErr w:type="spellStart"/>
-            <w:r>
-              <w:rPr>
-                <w:rFonts w:ascii="Consolas" w:hAnsi="Consolas" w:cs="Consolas"/>
-                <w:sz w:val="20"/>
-                <w:szCs w:val="20"/>
-              </w:rPr>
-              <w:t>jalr</w:t>
-            </w:r>
-            <w:proofErr w:type="spellEnd"/>
-            <w:r>
-              <w:rPr>
-                <w:rFonts w:ascii="Consolas" w:hAnsi="Consolas" w:cs="Consolas"/>
-                <w:sz w:val="20"/>
-                <w:szCs w:val="20"/>
-              </w:rPr>
-              <w:t xml:space="preserve"> x0</w:t>
+            <w:r>
+              <w:rPr>
+                <w:rFonts w:ascii="Consolas" w:hAnsi="Consolas" w:cs="Consolas"/>
+                <w:sz w:val="20"/>
+                <w:szCs w:val="20"/>
+              </w:rPr>
+              <w:t>jalr x0</w:t>
             </w:r>
             <w:r>
               <w:rPr>
@@ -19744,23 +18255,13 @@
                 <w:szCs w:val="20"/>
               </w:rPr>
             </w:pPr>
-            <w:proofErr w:type="spellStart"/>
-            <w:r>
-              <w:rPr>
-                <w:rFonts w:ascii="Consolas" w:hAnsi="Consolas" w:cs="Consolas"/>
-                <w:sz w:val="20"/>
-                <w:szCs w:val="20"/>
-              </w:rPr>
-              <w:t>auipc</w:t>
-            </w:r>
-            <w:proofErr w:type="spellEnd"/>
-            <w:r>
-              <w:rPr>
-                <w:rFonts w:ascii="Consolas" w:hAnsi="Consolas" w:cs="Consolas"/>
-                <w:sz w:val="20"/>
-                <w:szCs w:val="20"/>
-              </w:rPr>
-              <w:t xml:space="preserve"> x6</w:t>
+            <w:r>
+              <w:rPr>
+                <w:rFonts w:ascii="Consolas" w:hAnsi="Consolas" w:cs="Consolas"/>
+                <w:sz w:val="20"/>
+                <w:szCs w:val="20"/>
+              </w:rPr>
+              <w:t>auipc x6</w:t>
             </w:r>
             <w:r>
               <w:rPr>
@@ -19794,23 +18295,13 @@
               </w:rPr>
               <w:br/>
             </w:r>
-            <w:proofErr w:type="spellStart"/>
-            <w:r>
-              <w:rPr>
-                <w:rFonts w:ascii="Consolas" w:hAnsi="Consolas" w:cs="Consolas"/>
-                <w:sz w:val="20"/>
-                <w:szCs w:val="20"/>
-              </w:rPr>
-              <w:t>jalr</w:t>
-            </w:r>
-            <w:proofErr w:type="spellEnd"/>
-            <w:r>
-              <w:rPr>
-                <w:rFonts w:ascii="Consolas" w:hAnsi="Consolas" w:cs="Consolas"/>
-                <w:sz w:val="20"/>
-                <w:szCs w:val="20"/>
-              </w:rPr>
-              <w:t xml:space="preserve"> x1</w:t>
+            <w:r>
+              <w:rPr>
+                <w:rFonts w:ascii="Consolas" w:hAnsi="Consolas" w:cs="Consolas"/>
+                <w:sz w:val="20"/>
+                <w:szCs w:val="20"/>
+              </w:rPr>
+              <w:t>jalr x1</w:t>
             </w:r>
             <w:r>
               <w:rPr>
@@ -19943,23 +18434,13 @@
                 <w:szCs w:val="20"/>
               </w:rPr>
             </w:pPr>
-            <w:proofErr w:type="spellStart"/>
-            <w:r>
-              <w:rPr>
-                <w:rFonts w:ascii="Consolas" w:hAnsi="Consolas" w:cs="Consolas"/>
-                <w:sz w:val="20"/>
-                <w:szCs w:val="20"/>
-              </w:rPr>
-              <w:t>auipc</w:t>
-            </w:r>
-            <w:proofErr w:type="spellEnd"/>
-            <w:r>
-              <w:rPr>
-                <w:rFonts w:ascii="Consolas" w:hAnsi="Consolas" w:cs="Consolas"/>
-                <w:sz w:val="20"/>
-                <w:szCs w:val="20"/>
-              </w:rPr>
-              <w:t xml:space="preserve"> x6</w:t>
+            <w:r>
+              <w:rPr>
+                <w:rFonts w:ascii="Consolas" w:hAnsi="Consolas" w:cs="Consolas"/>
+                <w:sz w:val="20"/>
+                <w:szCs w:val="20"/>
+              </w:rPr>
+              <w:t>auipc x6</w:t>
             </w:r>
             <w:r>
               <w:rPr>
@@ -19985,23 +18466,13 @@
               </w:rPr>
               <w:br/>
             </w:r>
-            <w:proofErr w:type="spellStart"/>
-            <w:r>
-              <w:rPr>
-                <w:rFonts w:ascii="Consolas" w:hAnsi="Consolas" w:cs="Consolas"/>
-                <w:sz w:val="20"/>
-                <w:szCs w:val="20"/>
-              </w:rPr>
-              <w:t>jalr</w:t>
-            </w:r>
-            <w:proofErr w:type="spellEnd"/>
-            <w:r>
-              <w:rPr>
-                <w:rFonts w:ascii="Consolas" w:hAnsi="Consolas" w:cs="Consolas"/>
-                <w:sz w:val="20"/>
-                <w:szCs w:val="20"/>
-              </w:rPr>
-              <w:t xml:space="preserve"> x</w:t>
+            <w:r>
+              <w:rPr>
+                <w:rFonts w:ascii="Consolas" w:hAnsi="Consolas" w:cs="Consolas"/>
+                <w:sz w:val="20"/>
+                <w:szCs w:val="20"/>
+              </w:rPr>
+              <w:t>jalr x</w:t>
             </w:r>
             <w:r>
               <w:rPr>
@@ -20137,9 +18608,16 @@
                 <w:sz w:val="20"/>
                 <w:szCs w:val="20"/>
               </w:rPr>
-              <w:t xml:space="preserve">fence </w:t>
-            </w:r>
-            <w:proofErr w:type="spellStart"/>
+              <w:t>fence iorw</w:t>
+            </w:r>
+            <w:r>
+              <w:rPr>
+                <w:rFonts w:ascii="Consolas" w:hAnsi="Consolas" w:cs="Consolas"/>
+                <w:sz w:val="20"/>
+                <w:szCs w:val="20"/>
+              </w:rPr>
+              <w:t>,</w:t>
+            </w:r>
             <w:r>
               <w:rPr>
                 <w:rFonts w:ascii="Consolas" w:hAnsi="Consolas" w:cs="Consolas"/>
@@ -20148,23 +18626,6 @@
               </w:rPr>
               <w:t>iorw</w:t>
             </w:r>
-            <w:r>
-              <w:rPr>
-                <w:rFonts w:ascii="Consolas" w:hAnsi="Consolas" w:cs="Consolas"/>
-                <w:sz w:val="20"/>
-                <w:szCs w:val="20"/>
-              </w:rPr>
-              <w:t>,</w:t>
-            </w:r>
-            <w:r>
-              <w:rPr>
-                <w:rFonts w:ascii="Consolas" w:hAnsi="Consolas" w:cs="Consolas"/>
-                <w:sz w:val="20"/>
-                <w:szCs w:val="20"/>
-              </w:rPr>
-              <w:t>iorw</w:t>
-            </w:r>
-            <w:proofErr w:type="spellEnd"/>
           </w:p>
         </w:tc>
         <w:tc>

</xml_diff>

<commit_message>
remove misleading li translation
</commit_message>
<xml_diff>
--- a/riscv isa reference sheet.docx
+++ b/riscv isa reference sheet.docx
@@ -111,7 +111,7 @@
           <w:sz w:val="22"/>
           <w:szCs w:val="22"/>
         </w:rPr>
-        <w:t>3</w:t>
+        <w:t>4</w:t>
       </w:r>
     </w:p>
     <w:tbl>
@@ -17263,84 +17263,32 @@
               </w:rPr>
               <w:t xml:space="preserve"> </w:t>
             </w:r>
+            <w:r>
+              <w:rPr>
+                <w:rFonts w:ascii="Palatino" w:hAnsi="Palatino" w:cs="Consolas"/>
+                <w:sz w:val="20"/>
+                <w:szCs w:val="20"/>
+              </w:rPr>
+              <w:t>and/or</w:t>
+            </w:r>
+            <w:r>
+              <w:rPr>
+                <w:rFonts w:ascii="Consolas" w:hAnsi="Consolas" w:cs="Consolas"/>
+                <w:sz w:val="20"/>
+                <w:szCs w:val="20"/>
+              </w:rPr>
+              <w:t xml:space="preserve"> </w:t>
+            </w:r>
             <w:proofErr w:type="spellStart"/>
-            <w:proofErr w:type="gramStart"/>
-            <w:r>
-              <w:rPr>
-                <w:rFonts w:ascii="Consolas" w:hAnsi="Consolas" w:cs="Consolas"/>
-                <w:sz w:val="20"/>
-                <w:szCs w:val="20"/>
-              </w:rPr>
-              <w:t>rd,immediate</w:t>
+            <w:r>
+              <w:rPr>
+                <w:rFonts w:ascii="Consolas" w:hAnsi="Consolas" w:cs="Consolas"/>
+                <w:sz w:val="20"/>
+                <w:szCs w:val="20"/>
+              </w:rPr>
+              <w:t>addi</w:t>
             </w:r>
             <w:proofErr w:type="spellEnd"/>
-            <w:proofErr w:type="gramEnd"/>
-            <w:r>
-              <w:rPr>
-                <w:rFonts w:ascii="Consolas" w:hAnsi="Consolas" w:cs="Consolas"/>
-                <w:sz w:val="20"/>
-                <w:szCs w:val="20"/>
-              </w:rPr>
-              <w:t>[31:12]</w:t>
-            </w:r>
-            <w:r>
-              <w:rPr>
-                <w:rFonts w:ascii="Consolas" w:hAnsi="Consolas" w:cs="Consolas"/>
-                <w:sz w:val="20"/>
-                <w:szCs w:val="20"/>
-              </w:rPr>
-              <w:br/>
-            </w:r>
-            <w:proofErr w:type="spellStart"/>
-            <w:r>
-              <w:rPr>
-                <w:rFonts w:ascii="Consolas" w:hAnsi="Consolas" w:cs="Consolas"/>
-                <w:sz w:val="20"/>
-                <w:szCs w:val="20"/>
-              </w:rPr>
-              <w:t>addi</w:t>
-            </w:r>
-            <w:proofErr w:type="spellEnd"/>
-            <w:r>
-              <w:rPr>
-                <w:rFonts w:ascii="Consolas" w:hAnsi="Consolas" w:cs="Consolas"/>
-                <w:sz w:val="20"/>
-                <w:szCs w:val="20"/>
-              </w:rPr>
-              <w:t xml:space="preserve"> rd</w:t>
-            </w:r>
-            <w:r>
-              <w:rPr>
-                <w:rFonts w:ascii="Consolas" w:hAnsi="Consolas" w:cs="Consolas"/>
-                <w:sz w:val="20"/>
-                <w:szCs w:val="20"/>
-              </w:rPr>
-              <w:t>,</w:t>
-            </w:r>
-            <w:r>
-              <w:rPr>
-                <w:rFonts w:ascii="Consolas" w:hAnsi="Consolas" w:cs="Consolas"/>
-                <w:sz w:val="20"/>
-                <w:szCs w:val="20"/>
-              </w:rPr>
-              <w:t>x0,</w:t>
-            </w:r>
-            <w:r>
-              <w:rPr>
-                <w:rFonts w:ascii="Consolas" w:hAnsi="Consolas" w:cs="Consolas"/>
-                <w:sz w:val="20"/>
-                <w:szCs w:val="20"/>
-              </w:rPr>
-              <w:t>immed</w:t>
-            </w:r>
-            <w:r>
-              <w:rPr>
-                <w:rFonts w:ascii="Consolas" w:hAnsi="Consolas" w:cs="Consolas"/>
-                <w:sz w:val="20"/>
-                <w:szCs w:val="20"/>
-              </w:rPr>
-              <w:t>iate[11:0]</w:t>
-            </w:r>
           </w:p>
         </w:tc>
         <w:tc>
@@ -17376,66 +17324,6 @@
               </w:rPr>
               <w:t>oad immediate</w:t>
             </w:r>
-            <w:r>
-              <w:rPr>
-                <w:rFonts w:ascii="Garamond" w:hAnsi="Garamond"/>
-                <w:sz w:val="20"/>
-                <w:szCs w:val="20"/>
-              </w:rPr>
-              <w:t xml:space="preserve"> </w:t>
-            </w:r>
-            <w:r>
-              <w:rPr>
-                <w:rFonts w:ascii="Garamond" w:hAnsi="Garamond"/>
-                <w:sz w:val="20"/>
-                <w:szCs w:val="20"/>
-              </w:rPr>
-              <w:br/>
-            </w:r>
-            <w:r>
-              <w:rPr>
-                <w:rFonts w:ascii="Garamond" w:hAnsi="Garamond"/>
-                <w:i/>
-                <w:iCs/>
-                <w:sz w:val="20"/>
-                <w:szCs w:val="20"/>
-              </w:rPr>
-              <w:t xml:space="preserve">NB: assembler may omit unnecessary </w:t>
-            </w:r>
-            <w:proofErr w:type="spellStart"/>
-            <w:r>
-              <w:rPr>
-                <w:rFonts w:ascii="Garamond" w:hAnsi="Garamond"/>
-                <w:i/>
-                <w:iCs/>
-                <w:sz w:val="20"/>
-                <w:szCs w:val="20"/>
-              </w:rPr>
-              <w:t>lui</w:t>
-            </w:r>
-            <w:proofErr w:type="spellEnd"/>
-            <w:r>
-              <w:rPr>
-                <w:rFonts w:ascii="Garamond" w:hAnsi="Garamond"/>
-                <w:i/>
-                <w:iCs/>
-                <w:sz w:val="20"/>
-                <w:szCs w:val="20"/>
-              </w:rPr>
-              <w:t>/</w:t>
-            </w:r>
-            <w:proofErr w:type="spellStart"/>
-            <w:r>
-              <w:rPr>
-                <w:rFonts w:ascii="Garamond" w:hAnsi="Garamond"/>
-                <w:i/>
-                <w:iCs/>
-                <w:sz w:val="20"/>
-                <w:szCs w:val="20"/>
-              </w:rPr>
-              <w:t>addi</w:t>
-            </w:r>
-            <w:proofErr w:type="spellEnd"/>
           </w:p>
         </w:tc>
       </w:tr>

</xml_diff>

<commit_message>
add AXIL signals to RV ISA sheet
</commit_message>
<xml_diff>
--- a/riscv isa reference sheet.docx
+++ b/riscv isa reference sheet.docx
@@ -1,6 +1,6 @@
 
 <file path=word/document.xml><?xml version="1.0" encoding="utf-8"?>
-<w:document xmlns:wpc="http://schemas.microsoft.com/office/word/2010/wordprocessingCanvas" xmlns:cx="http://schemas.microsoft.com/office/drawing/2014/chartex" xmlns:cx1="http://schemas.microsoft.com/office/drawing/2015/9/8/chartex" xmlns:cx2="http://schemas.microsoft.com/office/drawing/2015/10/21/chartex" xmlns:cx3="http://schemas.microsoft.com/office/drawing/2016/5/9/chartex" xmlns:cx4="http://schemas.microsoft.com/office/drawing/2016/5/10/chartex" xmlns:cx5="http://schemas.microsoft.com/office/drawing/2016/5/11/chartex" xmlns:cx6="http://schemas.microsoft.com/office/drawing/2016/5/12/chartex" xmlns:cx7="http://schemas.microsoft.com/office/drawing/2016/5/13/chartex" xmlns:cx8="http://schemas.microsoft.com/office/drawing/2016/5/14/chartex" xmlns:mc="http://schemas.openxmlformats.org/markup-compatibility/2006" xmlns:aink="http://schemas.microsoft.com/office/drawing/2016/ink" xmlns:am3d="http://schemas.microsoft.com/office/drawing/2017/model3d" xmlns:o="urn:schemas-microsoft-com:office:office" xmlns:oel="http://schemas.microsoft.com/office/2019/extlst" xmlns:r="http://schemas.openxmlformats.org/officeDocument/2006/relationships" xmlns:m="http://schemas.openxmlformats.org/officeDocument/2006/math" xmlns:v="urn:schemas-microsoft-com:vml" xmlns:wp14="http://schemas.microsoft.com/office/word/2010/wordprocessingDrawing" xmlns:wp="http://schemas.openxmlformats.org/drawingml/2006/wordprocessingDrawing" xmlns:w10="urn:schemas-microsoft-com:office:word" xmlns:w="http://schemas.openxmlformats.org/wordprocessingml/2006/main" xmlns:w14="http://schemas.microsoft.com/office/word/2010/wordml" xmlns:w15="http://schemas.microsoft.com/office/word/2012/wordml" xmlns:w16cex="http://schemas.microsoft.com/office/word/2018/wordml/cex" xmlns:w16cid="http://schemas.microsoft.com/office/word/2016/wordml/cid" xmlns:w16="http://schemas.microsoft.com/office/word/2018/wordml" xmlns:w16sdtdh="http://schemas.microsoft.com/office/word/2020/wordml/sdtdatahash" xmlns:w16se="http://schemas.microsoft.com/office/word/2015/wordml/symex" xmlns:wpg="http://schemas.microsoft.com/office/word/2010/wordprocessingGroup" xmlns:wpi="http://schemas.microsoft.com/office/word/2010/wordprocessingInk" xmlns:wne="http://schemas.microsoft.com/office/word/2006/wordml" xmlns:wps="http://schemas.microsoft.com/office/word/2010/wordprocessingShape" mc:Ignorable="w14 w15 w16se w16cid w16 w16cex w16sdtdh wp14">
+<w:document xmlns:wpc="http://schemas.microsoft.com/office/word/2010/wordprocessingCanvas" xmlns:cx="http://schemas.microsoft.com/office/drawing/2014/chartex" xmlns:cx1="http://schemas.microsoft.com/office/drawing/2015/9/8/chartex" xmlns:cx2="http://schemas.microsoft.com/office/drawing/2015/10/21/chartex" xmlns:cx3="http://schemas.microsoft.com/office/drawing/2016/5/9/chartex" xmlns:cx4="http://schemas.microsoft.com/office/drawing/2016/5/10/chartex" xmlns:cx5="http://schemas.microsoft.com/office/drawing/2016/5/11/chartex" xmlns:cx6="http://schemas.microsoft.com/office/drawing/2016/5/12/chartex" xmlns:cx7="http://schemas.microsoft.com/office/drawing/2016/5/13/chartex" xmlns:cx8="http://schemas.microsoft.com/office/drawing/2016/5/14/chartex" xmlns:mc="http://schemas.openxmlformats.org/markup-compatibility/2006" xmlns:aink="http://schemas.microsoft.com/office/drawing/2016/ink" xmlns:am3d="http://schemas.microsoft.com/office/drawing/2017/model3d" xmlns:o="urn:schemas-microsoft-com:office:office" xmlns:oel="http://schemas.microsoft.com/office/2019/extlst" xmlns:r="http://schemas.openxmlformats.org/officeDocument/2006/relationships" xmlns:m="http://schemas.openxmlformats.org/officeDocument/2006/math" xmlns:v="urn:schemas-microsoft-com:vml" xmlns:wp14="http://schemas.microsoft.com/office/word/2010/wordprocessingDrawing" xmlns:wp="http://schemas.openxmlformats.org/drawingml/2006/wordprocessingDrawing" xmlns:w10="urn:schemas-microsoft-com:office:word" xmlns:w="http://schemas.openxmlformats.org/wordprocessingml/2006/main" xmlns:w14="http://schemas.microsoft.com/office/word/2010/wordml" xmlns:w15="http://schemas.microsoft.com/office/word/2012/wordml" xmlns:w16cex="http://schemas.microsoft.com/office/word/2018/wordml/cex" xmlns:w16cid="http://schemas.microsoft.com/office/word/2016/wordml/cid" xmlns:w16="http://schemas.microsoft.com/office/word/2018/wordml" xmlns:w16du="http://schemas.microsoft.com/office/word/2023/wordml/word16du" xmlns:w16sdtdh="http://schemas.microsoft.com/office/word/2020/wordml/sdtdatahash" xmlns:w16se="http://schemas.microsoft.com/office/word/2015/wordml/symex" xmlns:wpg="http://schemas.microsoft.com/office/word/2010/wordprocessingGroup" xmlns:wpi="http://schemas.microsoft.com/office/word/2010/wordprocessingInk" xmlns:wne="http://schemas.microsoft.com/office/word/2006/wordml" xmlns:wps="http://schemas.microsoft.com/office/word/2010/wordprocessingShape" mc:Ignorable="w14 w15 w16se w16cid w16 w16cex w16sdtdh w16du wp14">
   <w:body>
     <w:p>
       <w:pPr>
@@ -111,7 +111,7 @@
           <w:sz w:val="22"/>
           <w:szCs w:val="22"/>
         </w:rPr>
-        <w:t>4</w:t>
+        <w:t>5</w:t>
       </w:r>
     </w:p>
     <w:tbl>
@@ -2629,7 +2629,7 @@
             </w:tcBorders>
             <w:tcMar>
               <w:left w:w="0" w:type="dxa"/>
-              <w:right w:w="158" w:type="dxa"/>
+              <w:right w:w="274" w:type="dxa"/>
             </w:tcMar>
           </w:tcPr>
           <w:p>
@@ -2649,7 +2649,7 @@
                 <w:sz w:val="20"/>
                 <w:szCs w:val="20"/>
               </w:rPr>
-              <w:t>0x</w:t>
+              <w:t>6’h</w:t>
             </w:r>
             <w:r>
               <w:rPr>
@@ -14059,16 +14059,16 @@
       <w:pPr>
         <w:jc w:val="center"/>
         <w:rPr>
-          <w:rFonts w:ascii="Palatino" w:hAnsi="Palatino"/>
-          <w:sz w:val="20"/>
-          <w:szCs w:val="20"/>
+          <w:rFonts w:ascii="Garamond" w:hAnsi="Garamond"/>
+          <w:sz w:val="22"/>
+          <w:szCs w:val="22"/>
         </w:rPr>
       </w:pPr>
       <w:r>
         <w:rPr>
-          <w:rFonts w:ascii="Palatino" w:hAnsi="Palatino"/>
-          <w:sz w:val="20"/>
-          <w:szCs w:val="20"/>
+          <w:rFonts w:ascii="Garamond" w:hAnsi="Garamond"/>
+          <w:sz w:val="22"/>
+          <w:szCs w:val="22"/>
         </w:rPr>
         <w:lastRenderedPageBreak/>
         <w:t>Register Map</w:t>
@@ -14106,14 +14106,14 @@
             <w:pPr>
               <w:jc w:val="center"/>
               <w:rPr>
-                <w:rFonts w:ascii="Palatino" w:hAnsi="Palatino"/>
-                <w:sz w:val="20"/>
-                <w:szCs w:val="20"/>
-              </w:rPr>
-            </w:pPr>
-            <w:r>
-              <w:rPr>
-                <w:rFonts w:ascii="Palatino" w:hAnsi="Palatino"/>
+                <w:rFonts w:ascii="Garamond" w:hAnsi="Garamond"/>
+                <w:sz w:val="20"/>
+                <w:szCs w:val="20"/>
+              </w:rPr>
+            </w:pPr>
+            <w:r>
+              <w:rPr>
+                <w:rFonts w:ascii="Garamond" w:hAnsi="Garamond"/>
                 <w:sz w:val="20"/>
                 <w:szCs w:val="20"/>
               </w:rPr>
@@ -14132,14 +14132,14 @@
             <w:pPr>
               <w:jc w:val="center"/>
               <w:rPr>
-                <w:rFonts w:ascii="Palatino" w:hAnsi="Palatino"/>
-                <w:sz w:val="20"/>
-                <w:szCs w:val="20"/>
-              </w:rPr>
-            </w:pPr>
-            <w:r>
-              <w:rPr>
-                <w:rFonts w:ascii="Palatino" w:hAnsi="Palatino"/>
+                <w:rFonts w:ascii="Garamond" w:hAnsi="Garamond"/>
+                <w:sz w:val="20"/>
+                <w:szCs w:val="20"/>
+              </w:rPr>
+            </w:pPr>
+            <w:r>
+              <w:rPr>
+                <w:rFonts w:ascii="Garamond" w:hAnsi="Garamond"/>
                 <w:sz w:val="20"/>
                 <w:szCs w:val="20"/>
               </w:rPr>
@@ -14158,14 +14158,14 @@
             <w:pPr>
               <w:jc w:val="center"/>
               <w:rPr>
-                <w:rFonts w:ascii="Palatino" w:hAnsi="Palatino"/>
-                <w:sz w:val="20"/>
-                <w:szCs w:val="20"/>
-              </w:rPr>
-            </w:pPr>
-            <w:r>
-              <w:rPr>
-                <w:rFonts w:ascii="Palatino" w:hAnsi="Palatino"/>
+                <w:rFonts w:ascii="Garamond" w:hAnsi="Garamond"/>
+                <w:sz w:val="20"/>
+                <w:szCs w:val="20"/>
+              </w:rPr>
+            </w:pPr>
+            <w:r>
+              <w:rPr>
+                <w:rFonts w:ascii="Garamond" w:hAnsi="Garamond"/>
                 <w:sz w:val="20"/>
                 <w:szCs w:val="20"/>
               </w:rPr>
@@ -14184,14 +14184,14 @@
             <w:pPr>
               <w:jc w:val="center"/>
               <w:rPr>
-                <w:rFonts w:ascii="Palatino" w:hAnsi="Palatino"/>
-                <w:sz w:val="20"/>
-                <w:szCs w:val="20"/>
-              </w:rPr>
-            </w:pPr>
-            <w:r>
-              <w:rPr>
-                <w:rFonts w:ascii="Palatino" w:hAnsi="Palatino"/>
+                <w:rFonts w:ascii="Garamond" w:hAnsi="Garamond"/>
+                <w:sz w:val="20"/>
+                <w:szCs w:val="20"/>
+              </w:rPr>
+            </w:pPr>
+            <w:r>
+              <w:rPr>
+                <w:rFonts w:ascii="Garamond" w:hAnsi="Garamond"/>
                 <w:sz w:val="20"/>
                 <w:szCs w:val="20"/>
               </w:rPr>
@@ -14210,14 +14210,14 @@
             <w:pPr>
               <w:jc w:val="center"/>
               <w:rPr>
-                <w:rFonts w:ascii="Palatino" w:hAnsi="Palatino"/>
-                <w:sz w:val="20"/>
-                <w:szCs w:val="20"/>
-              </w:rPr>
-            </w:pPr>
-            <w:r>
-              <w:rPr>
-                <w:rFonts w:ascii="Palatino" w:hAnsi="Palatino"/>
+                <w:rFonts w:ascii="Garamond" w:hAnsi="Garamond"/>
+                <w:sz w:val="20"/>
+                <w:szCs w:val="20"/>
+              </w:rPr>
+            </w:pPr>
+            <w:r>
+              <w:rPr>
+                <w:rFonts w:ascii="Garamond" w:hAnsi="Garamond"/>
                 <w:sz w:val="20"/>
                 <w:szCs w:val="20"/>
               </w:rPr>
@@ -14236,14 +14236,14 @@
             <w:pPr>
               <w:jc w:val="center"/>
               <w:rPr>
-                <w:rFonts w:ascii="Palatino" w:hAnsi="Palatino"/>
-                <w:sz w:val="20"/>
-                <w:szCs w:val="20"/>
-              </w:rPr>
-            </w:pPr>
-            <w:r>
-              <w:rPr>
-                <w:rFonts w:ascii="Palatino" w:hAnsi="Palatino"/>
+                <w:rFonts w:ascii="Garamond" w:hAnsi="Garamond"/>
+                <w:sz w:val="20"/>
+                <w:szCs w:val="20"/>
+              </w:rPr>
+            </w:pPr>
+            <w:r>
+              <w:rPr>
+                <w:rFonts w:ascii="Garamond" w:hAnsi="Garamond"/>
                 <w:sz w:val="20"/>
                 <w:szCs w:val="20"/>
               </w:rPr>
@@ -14262,14 +14262,14 @@
             <w:pPr>
               <w:jc w:val="center"/>
               <w:rPr>
-                <w:rFonts w:ascii="Palatino" w:hAnsi="Palatino"/>
-                <w:sz w:val="20"/>
-                <w:szCs w:val="20"/>
-              </w:rPr>
-            </w:pPr>
-            <w:r>
-              <w:rPr>
-                <w:rFonts w:ascii="Palatino" w:hAnsi="Palatino"/>
+                <w:rFonts w:ascii="Garamond" w:hAnsi="Garamond"/>
+                <w:sz w:val="20"/>
+                <w:szCs w:val="20"/>
+              </w:rPr>
+            </w:pPr>
+            <w:r>
+              <w:rPr>
+                <w:rFonts w:ascii="Garamond" w:hAnsi="Garamond"/>
                 <w:sz w:val="20"/>
                 <w:szCs w:val="20"/>
               </w:rPr>
@@ -14288,14 +14288,14 @@
             <w:pPr>
               <w:jc w:val="center"/>
               <w:rPr>
-                <w:rFonts w:ascii="Palatino" w:hAnsi="Palatino"/>
-                <w:sz w:val="20"/>
-                <w:szCs w:val="20"/>
-              </w:rPr>
-            </w:pPr>
-            <w:r>
-              <w:rPr>
-                <w:rFonts w:ascii="Palatino" w:hAnsi="Palatino"/>
+                <w:rFonts w:ascii="Garamond" w:hAnsi="Garamond"/>
+                <w:sz w:val="20"/>
+                <w:szCs w:val="20"/>
+              </w:rPr>
+            </w:pPr>
+            <w:r>
+              <w:rPr>
+                <w:rFonts w:ascii="Garamond" w:hAnsi="Garamond"/>
                 <w:sz w:val="20"/>
                 <w:szCs w:val="20"/>
               </w:rPr>
@@ -14379,14 +14379,14 @@
           <w:p>
             <w:pPr>
               <w:rPr>
-                <w:rFonts w:ascii="Palatino" w:hAnsi="Palatino"/>
-                <w:sz w:val="20"/>
-                <w:szCs w:val="20"/>
-              </w:rPr>
-            </w:pPr>
-            <w:r>
-              <w:rPr>
-                <w:rFonts w:ascii="Palatino" w:hAnsi="Palatino"/>
+                <w:rFonts w:ascii="Garamond" w:hAnsi="Garamond"/>
+                <w:sz w:val="20"/>
+                <w:szCs w:val="20"/>
+              </w:rPr>
+            </w:pPr>
+            <w:r>
+              <w:rPr>
+                <w:rFonts w:ascii="Garamond" w:hAnsi="Garamond"/>
                 <w:sz w:val="20"/>
                 <w:szCs w:val="20"/>
               </w:rPr>
@@ -14406,7 +14406,7 @@
             <w:pPr>
               <w:jc w:val="center"/>
               <w:rPr>
-                <w:rFonts w:ascii="Palatino" w:hAnsi="Palatino"/>
+                <w:rFonts w:ascii="Garamond" w:hAnsi="Garamond"/>
                 <w:sz w:val="20"/>
                 <w:szCs w:val="20"/>
               </w:rPr>
@@ -14484,14 +14484,14 @@
           <w:p>
             <w:pPr>
               <w:rPr>
-                <w:rFonts w:ascii="Palatino" w:hAnsi="Palatino"/>
-                <w:sz w:val="20"/>
-                <w:szCs w:val="20"/>
-              </w:rPr>
-            </w:pPr>
-            <w:r>
-              <w:rPr>
-                <w:rFonts w:ascii="Palatino" w:hAnsi="Palatino"/>
+                <w:rFonts w:ascii="Garamond" w:hAnsi="Garamond"/>
+                <w:sz w:val="20"/>
+                <w:szCs w:val="20"/>
+              </w:rPr>
+            </w:pPr>
+            <w:r>
+              <w:rPr>
+                <w:rFonts w:ascii="Garamond" w:hAnsi="Garamond"/>
                 <w:sz w:val="20"/>
                 <w:szCs w:val="20"/>
               </w:rPr>
@@ -14511,14 +14511,14 @@
             <w:pPr>
               <w:jc w:val="center"/>
               <w:rPr>
-                <w:rFonts w:ascii="Palatino" w:hAnsi="Palatino"/>
-                <w:sz w:val="20"/>
-                <w:szCs w:val="20"/>
-              </w:rPr>
-            </w:pPr>
-            <w:r>
-              <w:rPr>
-                <w:rFonts w:ascii="Palatino" w:hAnsi="Palatino"/>
+                <w:rFonts w:ascii="Garamond" w:hAnsi="Garamond"/>
+                <w:sz w:val="20"/>
+                <w:szCs w:val="20"/>
+              </w:rPr>
+            </w:pPr>
+            <w:r>
+              <w:rPr>
+                <w:rFonts w:ascii="Garamond" w:hAnsi="Garamond"/>
                 <w:sz w:val="20"/>
                 <w:szCs w:val="20"/>
               </w:rPr>
@@ -14607,14 +14607,14 @@
           <w:p>
             <w:pPr>
               <w:rPr>
-                <w:rFonts w:ascii="Palatino" w:hAnsi="Palatino"/>
-                <w:sz w:val="20"/>
-                <w:szCs w:val="20"/>
-              </w:rPr>
-            </w:pPr>
-            <w:r>
-              <w:rPr>
-                <w:rFonts w:ascii="Palatino" w:hAnsi="Palatino"/>
+                <w:rFonts w:ascii="Garamond" w:hAnsi="Garamond"/>
+                <w:sz w:val="20"/>
+                <w:szCs w:val="20"/>
+              </w:rPr>
+            </w:pPr>
+            <w:r>
+              <w:rPr>
+                <w:rFonts w:ascii="Garamond" w:hAnsi="Garamond"/>
                 <w:sz w:val="20"/>
                 <w:szCs w:val="20"/>
               </w:rPr>
@@ -14635,14 +14635,14 @@
             <w:pPr>
               <w:jc w:val="center"/>
               <w:rPr>
-                <w:rFonts w:ascii="Palatino" w:hAnsi="Palatino"/>
-                <w:sz w:val="20"/>
-                <w:szCs w:val="20"/>
-              </w:rPr>
-            </w:pPr>
-            <w:r>
-              <w:rPr>
-                <w:rFonts w:ascii="Palatino" w:hAnsi="Palatino"/>
+                <w:rFonts w:ascii="Garamond" w:hAnsi="Garamond"/>
+                <w:sz w:val="20"/>
+                <w:szCs w:val="20"/>
+              </w:rPr>
+            </w:pPr>
+            <w:r>
+              <w:rPr>
+                <w:rFonts w:ascii="Garamond" w:hAnsi="Garamond"/>
                 <w:sz w:val="20"/>
                 <w:szCs w:val="20"/>
               </w:rPr>
@@ -14734,14 +14734,14 @@
           <w:p>
             <w:pPr>
               <w:rPr>
-                <w:rFonts w:ascii="Palatino" w:hAnsi="Palatino"/>
-                <w:sz w:val="20"/>
-                <w:szCs w:val="20"/>
-              </w:rPr>
-            </w:pPr>
-            <w:r>
-              <w:rPr>
-                <w:rFonts w:ascii="Palatino" w:hAnsi="Palatino"/>
+                <w:rFonts w:ascii="Garamond" w:hAnsi="Garamond"/>
+                <w:sz w:val="20"/>
+                <w:szCs w:val="20"/>
+              </w:rPr>
+            </w:pPr>
+            <w:r>
+              <w:rPr>
+                <w:rFonts w:ascii="Garamond" w:hAnsi="Garamond"/>
                 <w:sz w:val="20"/>
                 <w:szCs w:val="20"/>
               </w:rPr>
@@ -14762,14 +14762,14 @@
             <w:pPr>
               <w:jc w:val="center"/>
               <w:rPr>
-                <w:rFonts w:ascii="Palatino" w:hAnsi="Palatino"/>
-                <w:sz w:val="20"/>
-                <w:szCs w:val="20"/>
-              </w:rPr>
-            </w:pPr>
-            <w:r>
-              <w:rPr>
-                <w:rFonts w:ascii="Palatino" w:hAnsi="Palatino"/>
+                <w:rFonts w:ascii="Garamond" w:hAnsi="Garamond"/>
+                <w:sz w:val="20"/>
+                <w:szCs w:val="20"/>
+              </w:rPr>
+            </w:pPr>
+            <w:r>
+              <w:rPr>
+                <w:rFonts w:ascii="Garamond" w:hAnsi="Garamond"/>
                 <w:color w:val="ED7D31" w:themeColor="accent2"/>
                 <w:sz w:val="20"/>
                 <w:szCs w:val="20"/>
@@ -14859,14 +14859,14 @@
           <w:p>
             <w:pPr>
               <w:rPr>
-                <w:rFonts w:ascii="Palatino" w:hAnsi="Palatino"/>
-                <w:sz w:val="20"/>
-                <w:szCs w:val="20"/>
-              </w:rPr>
-            </w:pPr>
-            <w:r>
-              <w:rPr>
-                <w:rFonts w:ascii="Palatino" w:hAnsi="Palatino"/>
+                <w:rFonts w:ascii="Garamond" w:hAnsi="Garamond"/>
+                <w:sz w:val="20"/>
+                <w:szCs w:val="20"/>
+              </w:rPr>
+            </w:pPr>
+            <w:r>
+              <w:rPr>
+                <w:rFonts w:ascii="Garamond" w:hAnsi="Garamond"/>
                 <w:sz w:val="20"/>
                 <w:szCs w:val="20"/>
               </w:rPr>
@@ -14887,14 +14887,14 @@
             <w:pPr>
               <w:jc w:val="center"/>
               <w:rPr>
-                <w:rFonts w:ascii="Palatino" w:hAnsi="Palatino"/>
-                <w:sz w:val="20"/>
-                <w:szCs w:val="20"/>
-              </w:rPr>
-            </w:pPr>
-            <w:r>
-              <w:rPr>
-                <w:rFonts w:ascii="Palatino" w:hAnsi="Palatino"/>
+                <w:rFonts w:ascii="Garamond" w:hAnsi="Garamond"/>
+                <w:sz w:val="20"/>
+                <w:szCs w:val="20"/>
+              </w:rPr>
+            </w:pPr>
+            <w:r>
+              <w:rPr>
+                <w:rFonts w:ascii="Garamond" w:hAnsi="Garamond"/>
                 <w:color w:val="ED7D31" w:themeColor="accent2"/>
                 <w:sz w:val="20"/>
                 <w:szCs w:val="20"/>
@@ -14977,14 +14977,14 @@
           <w:p>
             <w:pPr>
               <w:rPr>
-                <w:rFonts w:ascii="Palatino" w:hAnsi="Palatino"/>
-                <w:sz w:val="20"/>
-                <w:szCs w:val="20"/>
-              </w:rPr>
-            </w:pPr>
-            <w:r>
-              <w:rPr>
-                <w:rFonts w:ascii="Palatino" w:hAnsi="Palatino"/>
+                <w:rFonts w:ascii="Garamond" w:hAnsi="Garamond"/>
+                <w:sz w:val="20"/>
+                <w:szCs w:val="20"/>
+              </w:rPr>
+            </w:pPr>
+            <w:r>
+              <w:rPr>
+                <w:rFonts w:ascii="Garamond" w:hAnsi="Garamond"/>
                 <w:sz w:val="20"/>
                 <w:szCs w:val="20"/>
               </w:rPr>
@@ -15005,14 +15005,14 @@
             <w:pPr>
               <w:jc w:val="center"/>
               <w:rPr>
-                <w:rFonts w:ascii="Palatino" w:hAnsi="Palatino"/>
-                <w:sz w:val="20"/>
-                <w:szCs w:val="20"/>
-              </w:rPr>
-            </w:pPr>
-            <w:r>
-              <w:rPr>
-                <w:rFonts w:ascii="Palatino" w:hAnsi="Palatino"/>
+                <w:rFonts w:ascii="Garamond" w:hAnsi="Garamond"/>
+                <w:sz w:val="20"/>
+                <w:szCs w:val="20"/>
+              </w:rPr>
+            </w:pPr>
+            <w:r>
+              <w:rPr>
+                <w:rFonts w:ascii="Garamond" w:hAnsi="Garamond"/>
                 <w:color w:val="ED7D31" w:themeColor="accent2"/>
                 <w:sz w:val="20"/>
                 <w:szCs w:val="20"/>
@@ -15102,14 +15102,14 @@
           <w:p>
             <w:pPr>
               <w:rPr>
-                <w:rFonts w:ascii="Palatino" w:hAnsi="Palatino"/>
-                <w:sz w:val="20"/>
-                <w:szCs w:val="20"/>
-              </w:rPr>
-            </w:pPr>
-            <w:r>
-              <w:rPr>
-                <w:rFonts w:ascii="Palatino" w:hAnsi="Palatino"/>
+                <w:rFonts w:ascii="Garamond" w:hAnsi="Garamond"/>
+                <w:sz w:val="20"/>
+                <w:szCs w:val="20"/>
+              </w:rPr>
+            </w:pPr>
+            <w:r>
+              <w:rPr>
+                <w:rFonts w:ascii="Garamond" w:hAnsi="Garamond"/>
                 <w:sz w:val="20"/>
                 <w:szCs w:val="20"/>
               </w:rPr>
@@ -15130,7 +15130,7 @@
             <w:pPr>
               <w:jc w:val="center"/>
               <w:rPr>
-                <w:rFonts w:ascii="Palatino" w:hAnsi="Palatino"/>
+                <w:rFonts w:ascii="Garamond" w:hAnsi="Garamond"/>
                 <w:sz w:val="20"/>
                 <w:szCs w:val="20"/>
               </w:rPr>
@@ -15227,14 +15227,14 @@
           <w:p>
             <w:pPr>
               <w:rPr>
-                <w:rFonts w:ascii="Palatino" w:hAnsi="Palatino"/>
-                <w:sz w:val="20"/>
-                <w:szCs w:val="20"/>
-              </w:rPr>
-            </w:pPr>
-            <w:r>
-              <w:rPr>
-                <w:rFonts w:ascii="Palatino" w:hAnsi="Palatino"/>
+                <w:rFonts w:ascii="Garamond" w:hAnsi="Garamond"/>
+                <w:sz w:val="20"/>
+                <w:szCs w:val="20"/>
+              </w:rPr>
+            </w:pPr>
+            <w:r>
+              <w:rPr>
+                <w:rFonts w:ascii="Garamond" w:hAnsi="Garamond"/>
                 <w:sz w:val="20"/>
                 <w:szCs w:val="20"/>
               </w:rPr>
@@ -15243,7 +15243,7 @@
             <w:proofErr w:type="spellStart"/>
             <w:r>
               <w:rPr>
-                <w:rFonts w:ascii="Palatino" w:hAnsi="Palatino"/>
+                <w:rFonts w:ascii="Garamond" w:hAnsi="Garamond"/>
                 <w:sz w:val="20"/>
                 <w:szCs w:val="20"/>
               </w:rPr>
@@ -15252,7 +15252,7 @@
             <w:proofErr w:type="spellEnd"/>
             <w:r>
               <w:rPr>
-                <w:rFonts w:ascii="Palatino" w:hAnsi="Palatino"/>
+                <w:rFonts w:ascii="Garamond" w:hAnsi="Garamond"/>
                 <w:sz w:val="20"/>
                 <w:szCs w:val="20"/>
               </w:rPr>
@@ -15273,14 +15273,14 @@
             <w:pPr>
               <w:jc w:val="center"/>
               <w:rPr>
-                <w:rFonts w:ascii="Palatino" w:hAnsi="Palatino"/>
-                <w:sz w:val="20"/>
-                <w:szCs w:val="20"/>
-              </w:rPr>
-            </w:pPr>
-            <w:r>
-              <w:rPr>
-                <w:rFonts w:ascii="Palatino" w:hAnsi="Palatino"/>
+                <w:rFonts w:ascii="Garamond" w:hAnsi="Garamond"/>
+                <w:sz w:val="20"/>
+                <w:szCs w:val="20"/>
+              </w:rPr>
+            </w:pPr>
+            <w:r>
+              <w:rPr>
+                <w:rFonts w:ascii="Garamond" w:hAnsi="Garamond"/>
                 <w:sz w:val="20"/>
                 <w:szCs w:val="20"/>
               </w:rPr>
@@ -15369,14 +15369,14 @@
           <w:p>
             <w:pPr>
               <w:rPr>
-                <w:rFonts w:ascii="Palatino" w:hAnsi="Palatino"/>
-                <w:sz w:val="20"/>
-                <w:szCs w:val="20"/>
-              </w:rPr>
-            </w:pPr>
-            <w:r>
-              <w:rPr>
-                <w:rFonts w:ascii="Palatino" w:hAnsi="Palatino"/>
+                <w:rFonts w:ascii="Garamond" w:hAnsi="Garamond"/>
+                <w:sz w:val="20"/>
+                <w:szCs w:val="20"/>
+              </w:rPr>
+            </w:pPr>
+            <w:r>
+              <w:rPr>
+                <w:rFonts w:ascii="Garamond" w:hAnsi="Garamond"/>
                 <w:sz w:val="20"/>
                 <w:szCs w:val="20"/>
               </w:rPr>
@@ -15397,7 +15397,7 @@
             <w:pPr>
               <w:jc w:val="center"/>
               <w:rPr>
-                <w:rFonts w:ascii="Palatino" w:hAnsi="Palatino"/>
+                <w:rFonts w:ascii="Garamond" w:hAnsi="Garamond"/>
                 <w:sz w:val="20"/>
                 <w:szCs w:val="20"/>
               </w:rPr>
@@ -15494,14 +15494,14 @@
           <w:p>
             <w:pPr>
               <w:rPr>
-                <w:rFonts w:ascii="Palatino" w:hAnsi="Palatino"/>
-                <w:sz w:val="20"/>
-                <w:szCs w:val="20"/>
-              </w:rPr>
-            </w:pPr>
-            <w:r>
-              <w:rPr>
-                <w:rFonts w:ascii="Palatino" w:hAnsi="Palatino"/>
+                <w:rFonts w:ascii="Garamond" w:hAnsi="Garamond"/>
+                <w:sz w:val="20"/>
+                <w:szCs w:val="20"/>
+              </w:rPr>
+            </w:pPr>
+            <w:r>
+              <w:rPr>
+                <w:rFonts w:ascii="Garamond" w:hAnsi="Garamond"/>
                 <w:sz w:val="20"/>
                 <w:szCs w:val="20"/>
               </w:rPr>
@@ -15510,7 +15510,7 @@
             <w:proofErr w:type="spellStart"/>
             <w:r>
               <w:rPr>
-                <w:rFonts w:ascii="Palatino" w:hAnsi="Palatino"/>
+                <w:rFonts w:ascii="Garamond" w:hAnsi="Garamond"/>
                 <w:sz w:val="20"/>
                 <w:szCs w:val="20"/>
               </w:rPr>
@@ -15532,14 +15532,14 @@
             <w:pPr>
               <w:jc w:val="center"/>
               <w:rPr>
-                <w:rFonts w:ascii="Palatino" w:hAnsi="Palatino"/>
-                <w:sz w:val="20"/>
-                <w:szCs w:val="20"/>
-              </w:rPr>
-            </w:pPr>
-            <w:r>
-              <w:rPr>
-                <w:rFonts w:ascii="Palatino" w:hAnsi="Palatino"/>
+                <w:rFonts w:ascii="Garamond" w:hAnsi="Garamond"/>
+                <w:sz w:val="20"/>
+                <w:szCs w:val="20"/>
+              </w:rPr>
+            </w:pPr>
+            <w:r>
+              <w:rPr>
+                <w:rFonts w:ascii="Garamond" w:hAnsi="Garamond"/>
                 <w:sz w:val="20"/>
                 <w:szCs w:val="20"/>
               </w:rPr>
@@ -15626,26 +15626,18 @@
           <w:p>
             <w:pPr>
               <w:rPr>
-                <w:rFonts w:ascii="Palatino" w:hAnsi="Palatino"/>
-                <w:sz w:val="20"/>
-                <w:szCs w:val="20"/>
-              </w:rPr>
-            </w:pPr>
-            <w:r>
-              <w:rPr>
-                <w:rFonts w:ascii="Palatino" w:hAnsi="Palatino"/>
-                <w:sz w:val="20"/>
-                <w:szCs w:val="20"/>
-              </w:rPr>
-              <w:t>t</w:t>
-            </w:r>
-            <w:r>
-              <w:rPr>
-                <w:rFonts w:ascii="Palatino" w:hAnsi="Palatino"/>
-                <w:sz w:val="20"/>
-                <w:szCs w:val="20"/>
-              </w:rPr>
-              <w:t>emporary/alt link reg</w:t>
+                <w:rFonts w:ascii="Garamond" w:hAnsi="Garamond"/>
+                <w:sz w:val="20"/>
+                <w:szCs w:val="20"/>
+              </w:rPr>
+            </w:pPr>
+            <w:r>
+              <w:rPr>
+                <w:rFonts w:ascii="Garamond" w:hAnsi="Garamond"/>
+                <w:sz w:val="20"/>
+                <w:szCs w:val="20"/>
+              </w:rPr>
+              <w:t>temporary/alt link reg</w:t>
             </w:r>
           </w:p>
         </w:tc>
@@ -15662,14 +15654,14 @@
             <w:pPr>
               <w:jc w:val="center"/>
               <w:rPr>
-                <w:rFonts w:ascii="Palatino" w:hAnsi="Palatino"/>
-                <w:sz w:val="20"/>
-                <w:szCs w:val="20"/>
-              </w:rPr>
-            </w:pPr>
-            <w:r>
-              <w:rPr>
-                <w:rFonts w:ascii="Palatino" w:hAnsi="Palatino"/>
+                <w:rFonts w:ascii="Garamond" w:hAnsi="Garamond"/>
+                <w:sz w:val="20"/>
+                <w:szCs w:val="20"/>
+              </w:rPr>
+            </w:pPr>
+            <w:r>
+              <w:rPr>
+                <w:rFonts w:ascii="Garamond" w:hAnsi="Garamond"/>
                 <w:sz w:val="20"/>
                 <w:szCs w:val="20"/>
               </w:rPr>
@@ -15767,14 +15759,14 @@
           <w:p>
             <w:pPr>
               <w:rPr>
-                <w:rFonts w:ascii="Palatino" w:hAnsi="Palatino"/>
-                <w:sz w:val="20"/>
-                <w:szCs w:val="20"/>
-              </w:rPr>
-            </w:pPr>
-            <w:r>
-              <w:rPr>
-                <w:rFonts w:ascii="Palatino" w:hAnsi="Palatino"/>
+                <w:rFonts w:ascii="Garamond" w:hAnsi="Garamond"/>
+                <w:sz w:val="20"/>
+                <w:szCs w:val="20"/>
+              </w:rPr>
+            </w:pPr>
+            <w:r>
+              <w:rPr>
+                <w:rFonts w:ascii="Garamond" w:hAnsi="Garamond"/>
                 <w:sz w:val="20"/>
                 <w:szCs w:val="20"/>
               </w:rPr>
@@ -15795,14 +15787,14 @@
             <w:pPr>
               <w:jc w:val="center"/>
               <w:rPr>
-                <w:rFonts w:ascii="Palatino" w:hAnsi="Palatino"/>
-                <w:sz w:val="20"/>
-                <w:szCs w:val="20"/>
-              </w:rPr>
-            </w:pPr>
-            <w:r>
-              <w:rPr>
-                <w:rFonts w:ascii="Palatino" w:hAnsi="Palatino"/>
+                <w:rFonts w:ascii="Garamond" w:hAnsi="Garamond"/>
+                <w:sz w:val="20"/>
+                <w:szCs w:val="20"/>
+              </w:rPr>
+            </w:pPr>
+            <w:r>
+              <w:rPr>
+                <w:rFonts w:ascii="Garamond" w:hAnsi="Garamond"/>
                 <w:color w:val="ED7D31" w:themeColor="accent2"/>
                 <w:sz w:val="20"/>
                 <w:szCs w:val="20"/>
@@ -15887,14 +15879,14 @@
           <w:p>
             <w:pPr>
               <w:rPr>
-                <w:rFonts w:ascii="Palatino" w:hAnsi="Palatino"/>
-                <w:sz w:val="20"/>
-                <w:szCs w:val="20"/>
-              </w:rPr>
-            </w:pPr>
-            <w:r>
-              <w:rPr>
-                <w:rFonts w:ascii="Palatino" w:hAnsi="Palatino"/>
+                <w:rFonts w:ascii="Garamond" w:hAnsi="Garamond"/>
+                <w:sz w:val="20"/>
+                <w:szCs w:val="20"/>
+              </w:rPr>
+            </w:pPr>
+            <w:r>
+              <w:rPr>
+                <w:rFonts w:ascii="Garamond" w:hAnsi="Garamond"/>
                 <w:sz w:val="20"/>
                 <w:szCs w:val="20"/>
               </w:rPr>
@@ -15914,14 +15906,14 @@
             <w:pPr>
               <w:jc w:val="center"/>
               <w:rPr>
-                <w:rFonts w:ascii="Palatino" w:hAnsi="Palatino"/>
-                <w:sz w:val="20"/>
-                <w:szCs w:val="20"/>
-              </w:rPr>
-            </w:pPr>
-            <w:r>
-              <w:rPr>
-                <w:rFonts w:ascii="Palatino" w:hAnsi="Palatino"/>
+                <w:rFonts w:ascii="Garamond" w:hAnsi="Garamond"/>
+                <w:sz w:val="20"/>
+                <w:szCs w:val="20"/>
+              </w:rPr>
+            </w:pPr>
+            <w:r>
+              <w:rPr>
+                <w:rFonts w:ascii="Garamond" w:hAnsi="Garamond"/>
                 <w:sz w:val="20"/>
                 <w:szCs w:val="20"/>
               </w:rPr>
@@ -16016,14 +16008,14 @@
           <w:p>
             <w:pPr>
               <w:rPr>
-                <w:rFonts w:ascii="Palatino" w:hAnsi="Palatino"/>
-                <w:sz w:val="20"/>
-                <w:szCs w:val="20"/>
-              </w:rPr>
-            </w:pPr>
-            <w:r>
-              <w:rPr>
-                <w:rFonts w:ascii="Palatino" w:hAnsi="Palatino"/>
+                <w:rFonts w:ascii="Garamond" w:hAnsi="Garamond"/>
+                <w:sz w:val="20"/>
+                <w:szCs w:val="20"/>
+              </w:rPr>
+            </w:pPr>
+            <w:r>
+              <w:rPr>
+                <w:rFonts w:ascii="Garamond" w:hAnsi="Garamond"/>
                 <w:sz w:val="20"/>
                 <w:szCs w:val="20"/>
               </w:rPr>
@@ -16043,14 +16035,14 @@
             <w:pPr>
               <w:jc w:val="center"/>
               <w:rPr>
-                <w:rFonts w:ascii="Palatino" w:hAnsi="Palatino"/>
-                <w:sz w:val="20"/>
-                <w:szCs w:val="20"/>
-              </w:rPr>
-            </w:pPr>
-            <w:r>
-              <w:rPr>
-                <w:rFonts w:ascii="Palatino" w:hAnsi="Palatino"/>
+                <w:rFonts w:ascii="Garamond" w:hAnsi="Garamond"/>
+                <w:sz w:val="20"/>
+                <w:szCs w:val="20"/>
+              </w:rPr>
+            </w:pPr>
+            <w:r>
+              <w:rPr>
+                <w:rFonts w:ascii="Garamond" w:hAnsi="Garamond"/>
                 <w:sz w:val="20"/>
                 <w:szCs w:val="20"/>
               </w:rPr>
@@ -22001,6 +21993,1054 @@
         </w:rPr>
       </w:pPr>
     </w:p>
+    <w:tbl>
+      <w:tblPr>
+        <w:tblStyle w:val="TableGrid"/>
+        <w:tblW w:w="7684" w:type="dxa"/>
+        <w:tblInd w:w="411" w:type="dxa"/>
+        <w:tblLook w:val="04A0" w:firstRow="1" w:lastRow="0" w:firstColumn="1" w:lastColumn="0" w:noHBand="0" w:noVBand="1"/>
+      </w:tblPr>
+      <w:tblGrid>
+        <w:gridCol w:w="1322"/>
+        <w:gridCol w:w="1519"/>
+        <w:gridCol w:w="1050"/>
+        <w:gridCol w:w="1543"/>
+        <w:gridCol w:w="1170"/>
+        <w:gridCol w:w="1080"/>
+      </w:tblGrid>
+      <w:tr>
+        <w:tc>
+          <w:tcPr>
+            <w:tcW w:w="7684" w:type="dxa"/>
+            <w:gridSpan w:val="6"/>
+            <w:tcBorders>
+              <w:top w:val="nil"/>
+              <w:left w:val="nil"/>
+              <w:bottom w:val="single" w:sz="4" w:space="0" w:color="auto"/>
+              <w:right w:val="nil"/>
+            </w:tcBorders>
+            <w:vAlign w:val="center"/>
+          </w:tcPr>
+          <w:p>
+            <w:pPr>
+              <w:jc w:val="center"/>
+              <w:rPr>
+                <w:rFonts w:ascii="Garamond" w:hAnsi="Garamond"/>
+                <w:sz w:val="22"/>
+                <w:szCs w:val="22"/>
+              </w:rPr>
+            </w:pPr>
+            <w:r>
+              <w:rPr>
+                <w:rFonts w:ascii="Garamond" w:hAnsi="Garamond"/>
+                <w:sz w:val="22"/>
+                <w:szCs w:val="22"/>
+              </w:rPr>
+              <w:t>AXI-Lite Signals</w:t>
+            </w:r>
+          </w:p>
+          <w:p>
+            <w:pPr>
+              <w:jc w:val="center"/>
+              <w:rPr>
+                <w:rFonts w:ascii="Garamond" w:hAnsi="Garamond"/>
+                <w:sz w:val="20"/>
+                <w:szCs w:val="20"/>
+              </w:rPr>
+            </w:pPr>
+            <w:r>
+              <w:rPr>
+                <w:rFonts w:ascii="Garamond" w:hAnsi="Garamond"/>
+                <w:color w:val="ED7D31" w:themeColor="accent2"/>
+                <w:sz w:val="20"/>
+                <w:szCs w:val="20"/>
+              </w:rPr>
+              <w:t>orange signals</w:t>
+            </w:r>
+            <w:r>
+              <w:rPr>
+                <w:rFonts w:ascii="Garamond" w:hAnsi="Garamond"/>
+                <w:sz w:val="20"/>
+                <w:szCs w:val="20"/>
+              </w:rPr>
+              <w:t xml:space="preserve"> are </w:t>
+            </w:r>
+            <w:r>
+              <w:rPr>
+                <w:rFonts w:ascii="Garamond" w:hAnsi="Garamond"/>
+                <w:b/>
+                <w:bCs/>
+                <w:sz w:val="20"/>
+                <w:szCs w:val="20"/>
+              </w:rPr>
+              <w:t>to</w:t>
+            </w:r>
+            <w:r>
+              <w:rPr>
+                <w:rFonts w:ascii="Garamond" w:hAnsi="Garamond"/>
+                <w:i/>
+                <w:iCs/>
+                <w:sz w:val="20"/>
+                <w:szCs w:val="20"/>
+              </w:rPr>
+              <w:t xml:space="preserve"> </w:t>
+            </w:r>
+            <w:r>
+              <w:rPr>
+                <w:rFonts w:ascii="Garamond" w:hAnsi="Garamond"/>
+                <w:sz w:val="20"/>
+                <w:szCs w:val="20"/>
+              </w:rPr>
+              <w:t>subordinate</w:t>
+            </w:r>
+            <w:r>
+              <w:rPr>
+                <w:rFonts w:ascii="Garamond" w:hAnsi="Garamond"/>
+                <w:sz w:val="20"/>
+                <w:szCs w:val="20"/>
+              </w:rPr>
+              <w:t xml:space="preserve"> (from manager), others </w:t>
+            </w:r>
+            <w:r>
+              <w:rPr>
+                <w:rFonts w:ascii="Garamond" w:hAnsi="Garamond"/>
+                <w:b/>
+                <w:bCs/>
+                <w:sz w:val="20"/>
+                <w:szCs w:val="20"/>
+              </w:rPr>
+              <w:t>from</w:t>
+            </w:r>
+            <w:r>
+              <w:rPr>
+                <w:rFonts w:ascii="Garamond" w:hAnsi="Garamond"/>
+                <w:sz w:val="20"/>
+                <w:szCs w:val="20"/>
+              </w:rPr>
+              <w:t xml:space="preserve"> subordinate (to manager)</w:t>
+            </w:r>
+          </w:p>
+        </w:tc>
+      </w:tr>
+      <w:tr>
+        <w:tc>
+          <w:tcPr>
+            <w:tcW w:w="1322" w:type="dxa"/>
+            <w:tcBorders>
+              <w:top w:val="single" w:sz="4" w:space="0" w:color="auto"/>
+              <w:bottom w:val="single" w:sz="4" w:space="0" w:color="auto"/>
+            </w:tcBorders>
+            <w:vAlign w:val="center"/>
+          </w:tcPr>
+          <w:p>
+            <w:pPr>
+              <w:jc w:val="center"/>
+              <w:rPr>
+                <w:rFonts w:ascii="Garamond" w:hAnsi="Garamond"/>
+                <w:sz w:val="20"/>
+                <w:szCs w:val="20"/>
+              </w:rPr>
+            </w:pPr>
+            <w:r>
+              <w:rPr>
+                <w:rFonts w:ascii="Garamond" w:hAnsi="Garamond"/>
+                <w:sz w:val="20"/>
+                <w:szCs w:val="20"/>
+              </w:rPr>
+              <w:t>Clock/Reset</w:t>
+            </w:r>
+          </w:p>
+        </w:tc>
+        <w:tc>
+          <w:tcPr>
+            <w:tcW w:w="1519" w:type="dxa"/>
+            <w:tcBorders>
+              <w:top w:val="single" w:sz="4" w:space="0" w:color="auto"/>
+              <w:bottom w:val="single" w:sz="4" w:space="0" w:color="auto"/>
+            </w:tcBorders>
+            <w:vAlign w:val="center"/>
+          </w:tcPr>
+          <w:p>
+            <w:pPr>
+              <w:jc w:val="center"/>
+              <w:rPr>
+                <w:rFonts w:ascii="Garamond" w:hAnsi="Garamond"/>
+                <w:sz w:val="20"/>
+                <w:szCs w:val="20"/>
+              </w:rPr>
+            </w:pPr>
+            <w:r>
+              <w:rPr>
+                <w:rFonts w:ascii="Garamond" w:hAnsi="Garamond"/>
+                <w:sz w:val="20"/>
+                <w:szCs w:val="20"/>
+              </w:rPr>
+              <w:t>Address Read request</w:t>
+            </w:r>
+          </w:p>
+        </w:tc>
+        <w:tc>
+          <w:tcPr>
+            <w:tcW w:w="1050" w:type="dxa"/>
+            <w:tcBorders>
+              <w:top w:val="single" w:sz="4" w:space="0" w:color="auto"/>
+              <w:bottom w:val="single" w:sz="4" w:space="0" w:color="auto"/>
+            </w:tcBorders>
+            <w:vAlign w:val="center"/>
+          </w:tcPr>
+          <w:p>
+            <w:pPr>
+              <w:jc w:val="center"/>
+              <w:rPr>
+                <w:rFonts w:ascii="Garamond" w:hAnsi="Garamond"/>
+                <w:sz w:val="20"/>
+                <w:szCs w:val="20"/>
+              </w:rPr>
+            </w:pPr>
+            <w:r>
+              <w:rPr>
+                <w:rFonts w:ascii="Garamond" w:hAnsi="Garamond"/>
+                <w:sz w:val="20"/>
+                <w:szCs w:val="20"/>
+              </w:rPr>
+              <w:t>Read response</w:t>
+            </w:r>
+          </w:p>
+        </w:tc>
+        <w:tc>
+          <w:tcPr>
+            <w:tcW w:w="1543" w:type="dxa"/>
+            <w:tcBorders>
+              <w:top w:val="single" w:sz="4" w:space="0" w:color="auto"/>
+              <w:bottom w:val="single" w:sz="4" w:space="0" w:color="auto"/>
+            </w:tcBorders>
+            <w:vAlign w:val="center"/>
+          </w:tcPr>
+          <w:p>
+            <w:pPr>
+              <w:jc w:val="center"/>
+              <w:rPr>
+                <w:rFonts w:ascii="Garamond" w:hAnsi="Garamond"/>
+                <w:sz w:val="20"/>
+                <w:szCs w:val="20"/>
+              </w:rPr>
+            </w:pPr>
+            <w:r>
+              <w:rPr>
+                <w:rFonts w:ascii="Garamond" w:hAnsi="Garamond"/>
+                <w:sz w:val="20"/>
+                <w:szCs w:val="20"/>
+              </w:rPr>
+              <w:t>Address Write request</w:t>
+            </w:r>
+          </w:p>
+        </w:tc>
+        <w:tc>
+          <w:tcPr>
+            <w:tcW w:w="1170" w:type="dxa"/>
+            <w:tcBorders>
+              <w:top w:val="single" w:sz="4" w:space="0" w:color="auto"/>
+              <w:bottom w:val="single" w:sz="4" w:space="0" w:color="auto"/>
+            </w:tcBorders>
+            <w:vAlign w:val="center"/>
+          </w:tcPr>
+          <w:p>
+            <w:pPr>
+              <w:jc w:val="center"/>
+              <w:rPr>
+                <w:rFonts w:ascii="Garamond" w:hAnsi="Garamond"/>
+                <w:sz w:val="20"/>
+                <w:szCs w:val="20"/>
+              </w:rPr>
+            </w:pPr>
+            <w:r>
+              <w:rPr>
+                <w:rFonts w:ascii="Garamond" w:hAnsi="Garamond"/>
+                <w:sz w:val="20"/>
+                <w:szCs w:val="20"/>
+              </w:rPr>
+              <w:t>Write data request</w:t>
+            </w:r>
+          </w:p>
+        </w:tc>
+        <w:tc>
+          <w:tcPr>
+            <w:tcW w:w="1080" w:type="dxa"/>
+            <w:tcBorders>
+              <w:top w:val="single" w:sz="4" w:space="0" w:color="auto"/>
+              <w:bottom w:val="single" w:sz="4" w:space="0" w:color="auto"/>
+            </w:tcBorders>
+            <w:vAlign w:val="center"/>
+          </w:tcPr>
+          <w:p>
+            <w:pPr>
+              <w:jc w:val="center"/>
+              <w:rPr>
+                <w:rFonts w:ascii="Garamond" w:hAnsi="Garamond"/>
+                <w:sz w:val="20"/>
+                <w:szCs w:val="20"/>
+              </w:rPr>
+            </w:pPr>
+            <w:r>
+              <w:rPr>
+                <w:rFonts w:ascii="Garamond" w:hAnsi="Garamond"/>
+                <w:sz w:val="20"/>
+                <w:szCs w:val="20"/>
+              </w:rPr>
+              <w:t>Write response</w:t>
+            </w:r>
+          </w:p>
+        </w:tc>
+      </w:tr>
+      <w:tr>
+        <w:tc>
+          <w:tcPr>
+            <w:tcW w:w="1322" w:type="dxa"/>
+            <w:tcBorders>
+              <w:bottom w:val="nil"/>
+              <w:right w:val="nil"/>
+            </w:tcBorders>
+          </w:tcPr>
+          <w:p>
+            <w:pPr>
+              <w:rPr>
+                <w:rFonts w:ascii="Garamond" w:hAnsi="Garamond"/>
+                <w:sz w:val="20"/>
+                <w:szCs w:val="20"/>
+              </w:rPr>
+            </w:pPr>
+            <w:r>
+              <w:rPr>
+                <w:rFonts w:ascii="Garamond" w:hAnsi="Garamond"/>
+                <w:sz w:val="20"/>
+                <w:szCs w:val="20"/>
+              </w:rPr>
+              <w:t>ACLK</w:t>
+            </w:r>
+          </w:p>
+        </w:tc>
+        <w:tc>
+          <w:tcPr>
+            <w:tcW w:w="1519" w:type="dxa"/>
+            <w:tcBorders>
+              <w:left w:val="nil"/>
+              <w:bottom w:val="nil"/>
+              <w:right w:val="nil"/>
+            </w:tcBorders>
+          </w:tcPr>
+          <w:p>
+            <w:pPr>
+              <w:rPr>
+                <w:rFonts w:ascii="Garamond" w:hAnsi="Garamond"/>
+                <w:sz w:val="20"/>
+                <w:szCs w:val="20"/>
+              </w:rPr>
+            </w:pPr>
+            <w:r>
+              <w:rPr>
+                <w:rFonts w:ascii="Garamond" w:hAnsi="Garamond"/>
+                <w:sz w:val="20"/>
+                <w:szCs w:val="20"/>
+              </w:rPr>
+              <w:t>ARREADY</w:t>
+            </w:r>
+          </w:p>
+        </w:tc>
+        <w:tc>
+          <w:tcPr>
+            <w:tcW w:w="1050" w:type="dxa"/>
+            <w:tcBorders>
+              <w:left w:val="nil"/>
+              <w:bottom w:val="nil"/>
+              <w:right w:val="nil"/>
+            </w:tcBorders>
+          </w:tcPr>
+          <w:p>
+            <w:pPr>
+              <w:rPr>
+                <w:rFonts w:ascii="Garamond" w:hAnsi="Garamond"/>
+                <w:sz w:val="20"/>
+                <w:szCs w:val="20"/>
+              </w:rPr>
+            </w:pPr>
+            <w:r>
+              <w:rPr>
+                <w:rFonts w:ascii="Garamond" w:hAnsi="Garamond"/>
+                <w:color w:val="ED7D31" w:themeColor="accent2"/>
+                <w:sz w:val="20"/>
+                <w:szCs w:val="20"/>
+              </w:rPr>
+              <w:t>RREADY</w:t>
+            </w:r>
+          </w:p>
+        </w:tc>
+        <w:tc>
+          <w:tcPr>
+            <w:tcW w:w="1543" w:type="dxa"/>
+            <w:tcBorders>
+              <w:left w:val="nil"/>
+              <w:bottom w:val="nil"/>
+              <w:right w:val="nil"/>
+            </w:tcBorders>
+          </w:tcPr>
+          <w:p>
+            <w:pPr>
+              <w:rPr>
+                <w:rFonts w:ascii="Garamond" w:hAnsi="Garamond"/>
+                <w:color w:val="ED7D31" w:themeColor="accent2"/>
+                <w:sz w:val="20"/>
+                <w:szCs w:val="20"/>
+              </w:rPr>
+            </w:pPr>
+            <w:r>
+              <w:rPr>
+                <w:rFonts w:ascii="Garamond" w:hAnsi="Garamond"/>
+                <w:color w:val="000000" w:themeColor="text1"/>
+                <w:sz w:val="20"/>
+                <w:szCs w:val="20"/>
+              </w:rPr>
+              <w:t>AWREADY</w:t>
+            </w:r>
+          </w:p>
+        </w:tc>
+        <w:tc>
+          <w:tcPr>
+            <w:tcW w:w="1170" w:type="dxa"/>
+            <w:tcBorders>
+              <w:left w:val="nil"/>
+              <w:bottom w:val="nil"/>
+              <w:right w:val="nil"/>
+            </w:tcBorders>
+          </w:tcPr>
+          <w:p>
+            <w:pPr>
+              <w:rPr>
+                <w:rFonts w:ascii="Garamond" w:hAnsi="Garamond"/>
+                <w:sz w:val="20"/>
+                <w:szCs w:val="20"/>
+              </w:rPr>
+            </w:pPr>
+            <w:r>
+              <w:rPr>
+                <w:rFonts w:ascii="Garamond" w:hAnsi="Garamond"/>
+                <w:sz w:val="20"/>
+                <w:szCs w:val="20"/>
+              </w:rPr>
+              <w:t>WREADY</w:t>
+            </w:r>
+          </w:p>
+        </w:tc>
+        <w:tc>
+          <w:tcPr>
+            <w:tcW w:w="1080" w:type="dxa"/>
+            <w:tcBorders>
+              <w:left w:val="nil"/>
+              <w:bottom w:val="nil"/>
+            </w:tcBorders>
+          </w:tcPr>
+          <w:p>
+            <w:pPr>
+              <w:rPr>
+                <w:rFonts w:ascii="Garamond" w:hAnsi="Garamond"/>
+                <w:sz w:val="20"/>
+                <w:szCs w:val="20"/>
+              </w:rPr>
+            </w:pPr>
+            <w:r>
+              <w:rPr>
+                <w:rFonts w:ascii="Garamond" w:hAnsi="Garamond"/>
+                <w:color w:val="ED7D31" w:themeColor="accent2"/>
+                <w:sz w:val="20"/>
+                <w:szCs w:val="20"/>
+              </w:rPr>
+              <w:t>BREADY</w:t>
+            </w:r>
+          </w:p>
+        </w:tc>
+      </w:tr>
+      <w:tr>
+        <w:tc>
+          <w:tcPr>
+            <w:tcW w:w="1322" w:type="dxa"/>
+            <w:tcBorders>
+              <w:top w:val="nil"/>
+              <w:bottom w:val="nil"/>
+              <w:right w:val="nil"/>
+            </w:tcBorders>
+          </w:tcPr>
+          <w:p>
+            <w:pPr>
+              <w:rPr>
+                <w:rFonts w:ascii="Garamond" w:hAnsi="Garamond"/>
+                <w:sz w:val="20"/>
+                <w:szCs w:val="20"/>
+              </w:rPr>
+            </w:pPr>
+            <w:proofErr w:type="spellStart"/>
+            <w:r>
+              <w:rPr>
+                <w:rFonts w:ascii="Garamond" w:hAnsi="Garamond"/>
+                <w:sz w:val="20"/>
+                <w:szCs w:val="20"/>
+              </w:rPr>
+              <w:t>ARESETn</w:t>
+            </w:r>
+            <w:proofErr w:type="spellEnd"/>
+          </w:p>
+        </w:tc>
+        <w:tc>
+          <w:tcPr>
+            <w:tcW w:w="1519" w:type="dxa"/>
+            <w:tcBorders>
+              <w:top w:val="nil"/>
+              <w:left w:val="nil"/>
+              <w:bottom w:val="nil"/>
+              <w:right w:val="nil"/>
+            </w:tcBorders>
+          </w:tcPr>
+          <w:p>
+            <w:pPr>
+              <w:rPr>
+                <w:rFonts w:ascii="Garamond" w:hAnsi="Garamond"/>
+                <w:color w:val="ED7D31" w:themeColor="accent2"/>
+                <w:sz w:val="20"/>
+                <w:szCs w:val="20"/>
+              </w:rPr>
+            </w:pPr>
+            <w:r>
+              <w:rPr>
+                <w:rFonts w:ascii="Garamond" w:hAnsi="Garamond"/>
+                <w:color w:val="ED7D31" w:themeColor="accent2"/>
+                <w:sz w:val="20"/>
+                <w:szCs w:val="20"/>
+              </w:rPr>
+              <w:t>AR</w:t>
+            </w:r>
+            <w:r>
+              <w:rPr>
+                <w:rFonts w:ascii="Garamond" w:hAnsi="Garamond"/>
+                <w:color w:val="ED7D31" w:themeColor="accent2"/>
+                <w:sz w:val="20"/>
+                <w:szCs w:val="20"/>
+              </w:rPr>
+              <w:t>VALID</w:t>
+            </w:r>
+          </w:p>
+        </w:tc>
+        <w:tc>
+          <w:tcPr>
+            <w:tcW w:w="1050" w:type="dxa"/>
+            <w:tcBorders>
+              <w:top w:val="nil"/>
+              <w:left w:val="nil"/>
+              <w:bottom w:val="nil"/>
+              <w:right w:val="nil"/>
+            </w:tcBorders>
+          </w:tcPr>
+          <w:p>
+            <w:pPr>
+              <w:rPr>
+                <w:rFonts w:ascii="Garamond" w:hAnsi="Garamond"/>
+                <w:sz w:val="20"/>
+                <w:szCs w:val="20"/>
+              </w:rPr>
+            </w:pPr>
+            <w:r>
+              <w:rPr>
+                <w:rFonts w:ascii="Garamond" w:hAnsi="Garamond"/>
+                <w:sz w:val="20"/>
+                <w:szCs w:val="20"/>
+              </w:rPr>
+              <w:t>R</w:t>
+            </w:r>
+            <w:r>
+              <w:rPr>
+                <w:rFonts w:ascii="Garamond" w:hAnsi="Garamond"/>
+                <w:sz w:val="20"/>
+                <w:szCs w:val="20"/>
+              </w:rPr>
+              <w:t>VALID</w:t>
+            </w:r>
+          </w:p>
+        </w:tc>
+        <w:tc>
+          <w:tcPr>
+            <w:tcW w:w="1543" w:type="dxa"/>
+            <w:tcBorders>
+              <w:top w:val="nil"/>
+              <w:left w:val="nil"/>
+              <w:bottom w:val="nil"/>
+              <w:right w:val="nil"/>
+            </w:tcBorders>
+          </w:tcPr>
+          <w:p>
+            <w:pPr>
+              <w:rPr>
+                <w:rFonts w:ascii="Garamond" w:hAnsi="Garamond"/>
+                <w:color w:val="ED7D31" w:themeColor="accent2"/>
+                <w:sz w:val="20"/>
+                <w:szCs w:val="20"/>
+              </w:rPr>
+            </w:pPr>
+            <w:r>
+              <w:rPr>
+                <w:rFonts w:ascii="Garamond" w:hAnsi="Garamond"/>
+                <w:color w:val="ED7D31" w:themeColor="accent2"/>
+                <w:sz w:val="20"/>
+                <w:szCs w:val="20"/>
+              </w:rPr>
+              <w:t>AW</w:t>
+            </w:r>
+            <w:r>
+              <w:rPr>
+                <w:rFonts w:ascii="Garamond" w:hAnsi="Garamond"/>
+                <w:color w:val="ED7D31" w:themeColor="accent2"/>
+                <w:sz w:val="20"/>
+                <w:szCs w:val="20"/>
+              </w:rPr>
+              <w:t>VALID</w:t>
+            </w:r>
+          </w:p>
+        </w:tc>
+        <w:tc>
+          <w:tcPr>
+            <w:tcW w:w="1170" w:type="dxa"/>
+            <w:tcBorders>
+              <w:top w:val="nil"/>
+              <w:left w:val="nil"/>
+              <w:bottom w:val="nil"/>
+              <w:right w:val="nil"/>
+            </w:tcBorders>
+          </w:tcPr>
+          <w:p>
+            <w:pPr>
+              <w:rPr>
+                <w:rFonts w:ascii="Garamond" w:hAnsi="Garamond"/>
+                <w:color w:val="ED7D31" w:themeColor="accent2"/>
+                <w:sz w:val="20"/>
+                <w:szCs w:val="20"/>
+              </w:rPr>
+            </w:pPr>
+            <w:r>
+              <w:rPr>
+                <w:rFonts w:ascii="Garamond" w:hAnsi="Garamond"/>
+                <w:color w:val="ED7D31" w:themeColor="accent2"/>
+                <w:sz w:val="20"/>
+                <w:szCs w:val="20"/>
+              </w:rPr>
+              <w:t>W</w:t>
+            </w:r>
+            <w:r>
+              <w:rPr>
+                <w:rFonts w:ascii="Garamond" w:hAnsi="Garamond"/>
+                <w:color w:val="ED7D31" w:themeColor="accent2"/>
+                <w:sz w:val="20"/>
+                <w:szCs w:val="20"/>
+              </w:rPr>
+              <w:t>VALID</w:t>
+            </w:r>
+          </w:p>
+        </w:tc>
+        <w:tc>
+          <w:tcPr>
+            <w:tcW w:w="1080" w:type="dxa"/>
+            <w:tcBorders>
+              <w:top w:val="nil"/>
+              <w:left w:val="nil"/>
+              <w:bottom w:val="nil"/>
+            </w:tcBorders>
+          </w:tcPr>
+          <w:p>
+            <w:pPr>
+              <w:rPr>
+                <w:rFonts w:ascii="Garamond" w:hAnsi="Garamond"/>
+                <w:sz w:val="20"/>
+                <w:szCs w:val="20"/>
+              </w:rPr>
+            </w:pPr>
+            <w:r>
+              <w:rPr>
+                <w:rFonts w:ascii="Garamond" w:hAnsi="Garamond"/>
+                <w:sz w:val="20"/>
+                <w:szCs w:val="20"/>
+              </w:rPr>
+              <w:t>BVALID</w:t>
+            </w:r>
+          </w:p>
+        </w:tc>
+      </w:tr>
+      <w:tr>
+        <w:tc>
+          <w:tcPr>
+            <w:tcW w:w="1322" w:type="dxa"/>
+            <w:tcBorders>
+              <w:top w:val="nil"/>
+              <w:bottom w:val="nil"/>
+              <w:right w:val="nil"/>
+            </w:tcBorders>
+          </w:tcPr>
+          <w:p>
+            <w:pPr>
+              <w:rPr>
+                <w:rFonts w:ascii="Garamond" w:hAnsi="Garamond"/>
+                <w:sz w:val="20"/>
+                <w:szCs w:val="20"/>
+              </w:rPr>
+            </w:pPr>
+          </w:p>
+        </w:tc>
+        <w:tc>
+          <w:tcPr>
+            <w:tcW w:w="1519" w:type="dxa"/>
+            <w:tcBorders>
+              <w:top w:val="nil"/>
+              <w:left w:val="nil"/>
+              <w:bottom w:val="nil"/>
+              <w:right w:val="nil"/>
+            </w:tcBorders>
+          </w:tcPr>
+          <w:p>
+            <w:pPr>
+              <w:rPr>
+                <w:rFonts w:ascii="Garamond" w:hAnsi="Garamond"/>
+                <w:color w:val="ED7D31" w:themeColor="accent2"/>
+                <w:sz w:val="20"/>
+                <w:szCs w:val="20"/>
+              </w:rPr>
+            </w:pPr>
+            <w:r>
+              <w:rPr>
+                <w:rFonts w:ascii="Garamond" w:hAnsi="Garamond"/>
+                <w:color w:val="ED7D31" w:themeColor="accent2"/>
+                <w:sz w:val="20"/>
+                <w:szCs w:val="20"/>
+              </w:rPr>
+              <w:t>AR</w:t>
+            </w:r>
+            <w:r>
+              <w:rPr>
+                <w:rFonts w:ascii="Garamond" w:hAnsi="Garamond"/>
+                <w:color w:val="ED7D31" w:themeColor="accent2"/>
+                <w:sz w:val="20"/>
+                <w:szCs w:val="20"/>
+              </w:rPr>
+              <w:t>ADDR</w:t>
+            </w:r>
+          </w:p>
+        </w:tc>
+        <w:tc>
+          <w:tcPr>
+            <w:tcW w:w="1050" w:type="dxa"/>
+            <w:tcBorders>
+              <w:top w:val="nil"/>
+              <w:left w:val="nil"/>
+              <w:bottom w:val="nil"/>
+              <w:right w:val="nil"/>
+            </w:tcBorders>
+          </w:tcPr>
+          <w:p>
+            <w:pPr>
+              <w:rPr>
+                <w:rFonts w:ascii="Garamond" w:hAnsi="Garamond"/>
+                <w:sz w:val="20"/>
+                <w:szCs w:val="20"/>
+              </w:rPr>
+            </w:pPr>
+            <w:r>
+              <w:rPr>
+                <w:rFonts w:ascii="Garamond" w:hAnsi="Garamond"/>
+                <w:sz w:val="20"/>
+                <w:szCs w:val="20"/>
+              </w:rPr>
+              <w:t>R</w:t>
+            </w:r>
+            <w:r>
+              <w:rPr>
+                <w:rFonts w:ascii="Garamond" w:hAnsi="Garamond"/>
+                <w:sz w:val="20"/>
+                <w:szCs w:val="20"/>
+              </w:rPr>
+              <w:t>DATA</w:t>
+            </w:r>
+          </w:p>
+        </w:tc>
+        <w:tc>
+          <w:tcPr>
+            <w:tcW w:w="1543" w:type="dxa"/>
+            <w:tcBorders>
+              <w:top w:val="nil"/>
+              <w:left w:val="nil"/>
+              <w:bottom w:val="nil"/>
+              <w:right w:val="nil"/>
+            </w:tcBorders>
+          </w:tcPr>
+          <w:p>
+            <w:pPr>
+              <w:rPr>
+                <w:rFonts w:ascii="Garamond" w:hAnsi="Garamond"/>
+                <w:color w:val="ED7D31" w:themeColor="accent2"/>
+                <w:sz w:val="20"/>
+                <w:szCs w:val="20"/>
+              </w:rPr>
+            </w:pPr>
+            <w:r>
+              <w:rPr>
+                <w:rFonts w:ascii="Garamond" w:hAnsi="Garamond"/>
+                <w:color w:val="ED7D31" w:themeColor="accent2"/>
+                <w:sz w:val="20"/>
+                <w:szCs w:val="20"/>
+              </w:rPr>
+              <w:t>AW</w:t>
+            </w:r>
+            <w:r>
+              <w:rPr>
+                <w:rFonts w:ascii="Garamond" w:hAnsi="Garamond"/>
+                <w:color w:val="ED7D31" w:themeColor="accent2"/>
+                <w:sz w:val="20"/>
+                <w:szCs w:val="20"/>
+              </w:rPr>
+              <w:t>ADDR</w:t>
+            </w:r>
+          </w:p>
+        </w:tc>
+        <w:tc>
+          <w:tcPr>
+            <w:tcW w:w="1170" w:type="dxa"/>
+            <w:tcBorders>
+              <w:top w:val="nil"/>
+              <w:left w:val="nil"/>
+              <w:bottom w:val="nil"/>
+              <w:right w:val="nil"/>
+            </w:tcBorders>
+          </w:tcPr>
+          <w:p>
+            <w:pPr>
+              <w:rPr>
+                <w:rFonts w:ascii="Garamond" w:hAnsi="Garamond"/>
+                <w:color w:val="ED7D31" w:themeColor="accent2"/>
+                <w:sz w:val="20"/>
+                <w:szCs w:val="20"/>
+              </w:rPr>
+            </w:pPr>
+            <w:r>
+              <w:rPr>
+                <w:rFonts w:ascii="Garamond" w:hAnsi="Garamond"/>
+                <w:color w:val="ED7D31" w:themeColor="accent2"/>
+                <w:sz w:val="20"/>
+                <w:szCs w:val="20"/>
+              </w:rPr>
+              <w:t>W</w:t>
+            </w:r>
+            <w:r>
+              <w:rPr>
+                <w:rFonts w:ascii="Garamond" w:hAnsi="Garamond"/>
+                <w:color w:val="ED7D31" w:themeColor="accent2"/>
+                <w:sz w:val="20"/>
+                <w:szCs w:val="20"/>
+              </w:rPr>
+              <w:t>DATA</w:t>
+            </w:r>
+          </w:p>
+        </w:tc>
+        <w:tc>
+          <w:tcPr>
+            <w:tcW w:w="1080" w:type="dxa"/>
+            <w:tcBorders>
+              <w:top w:val="nil"/>
+              <w:left w:val="nil"/>
+              <w:bottom w:val="nil"/>
+            </w:tcBorders>
+          </w:tcPr>
+          <w:p>
+            <w:pPr>
+              <w:rPr>
+                <w:rFonts w:ascii="Garamond" w:hAnsi="Garamond"/>
+                <w:sz w:val="20"/>
+                <w:szCs w:val="20"/>
+              </w:rPr>
+            </w:pPr>
+            <w:r>
+              <w:rPr>
+                <w:rFonts w:ascii="Garamond" w:hAnsi="Garamond"/>
+                <w:sz w:val="20"/>
+                <w:szCs w:val="20"/>
+              </w:rPr>
+              <w:t>BRESP</w:t>
+            </w:r>
+          </w:p>
+        </w:tc>
+      </w:tr>
+      <w:tr>
+        <w:tc>
+          <w:tcPr>
+            <w:tcW w:w="1322" w:type="dxa"/>
+            <w:tcBorders>
+              <w:top w:val="nil"/>
+              <w:right w:val="nil"/>
+            </w:tcBorders>
+          </w:tcPr>
+          <w:p>
+            <w:pPr>
+              <w:rPr>
+                <w:rFonts w:ascii="Garamond" w:hAnsi="Garamond"/>
+                <w:sz w:val="20"/>
+                <w:szCs w:val="20"/>
+              </w:rPr>
+            </w:pPr>
+          </w:p>
+        </w:tc>
+        <w:tc>
+          <w:tcPr>
+            <w:tcW w:w="1519" w:type="dxa"/>
+            <w:tcBorders>
+              <w:top w:val="nil"/>
+              <w:left w:val="nil"/>
+              <w:right w:val="nil"/>
+            </w:tcBorders>
+          </w:tcPr>
+          <w:p>
+            <w:pPr>
+              <w:rPr>
+                <w:rFonts w:ascii="Garamond" w:hAnsi="Garamond"/>
+                <w:color w:val="ED7D31" w:themeColor="accent2"/>
+                <w:sz w:val="20"/>
+                <w:szCs w:val="20"/>
+              </w:rPr>
+            </w:pPr>
+            <w:r>
+              <w:rPr>
+                <w:rFonts w:ascii="Garamond" w:hAnsi="Garamond"/>
+                <w:color w:val="ED7D31" w:themeColor="accent2"/>
+                <w:sz w:val="20"/>
+                <w:szCs w:val="20"/>
+              </w:rPr>
+              <w:t>ARPROT</w:t>
+            </w:r>
+          </w:p>
+        </w:tc>
+        <w:tc>
+          <w:tcPr>
+            <w:tcW w:w="1050" w:type="dxa"/>
+            <w:tcBorders>
+              <w:top w:val="nil"/>
+              <w:left w:val="nil"/>
+              <w:right w:val="nil"/>
+            </w:tcBorders>
+          </w:tcPr>
+          <w:p>
+            <w:pPr>
+              <w:rPr>
+                <w:rFonts w:ascii="Garamond" w:hAnsi="Garamond"/>
+                <w:sz w:val="20"/>
+                <w:szCs w:val="20"/>
+              </w:rPr>
+            </w:pPr>
+            <w:r>
+              <w:rPr>
+                <w:rFonts w:ascii="Garamond" w:hAnsi="Garamond"/>
+                <w:sz w:val="20"/>
+                <w:szCs w:val="20"/>
+              </w:rPr>
+              <w:t>RRESP</w:t>
+            </w:r>
+          </w:p>
+        </w:tc>
+        <w:tc>
+          <w:tcPr>
+            <w:tcW w:w="1543" w:type="dxa"/>
+            <w:tcBorders>
+              <w:top w:val="nil"/>
+              <w:left w:val="nil"/>
+              <w:right w:val="nil"/>
+            </w:tcBorders>
+          </w:tcPr>
+          <w:p>
+            <w:pPr>
+              <w:rPr>
+                <w:rFonts w:ascii="Garamond" w:hAnsi="Garamond"/>
+                <w:color w:val="ED7D31" w:themeColor="accent2"/>
+                <w:sz w:val="20"/>
+                <w:szCs w:val="20"/>
+              </w:rPr>
+            </w:pPr>
+            <w:r>
+              <w:rPr>
+                <w:rFonts w:ascii="Garamond" w:hAnsi="Garamond"/>
+                <w:color w:val="ED7D31" w:themeColor="accent2"/>
+                <w:sz w:val="20"/>
+                <w:szCs w:val="20"/>
+              </w:rPr>
+              <w:t>AWPROT</w:t>
+            </w:r>
+          </w:p>
+        </w:tc>
+        <w:tc>
+          <w:tcPr>
+            <w:tcW w:w="1170" w:type="dxa"/>
+            <w:tcBorders>
+              <w:top w:val="nil"/>
+              <w:left w:val="nil"/>
+              <w:right w:val="nil"/>
+            </w:tcBorders>
+          </w:tcPr>
+          <w:p>
+            <w:pPr>
+              <w:rPr>
+                <w:rFonts w:ascii="Garamond" w:hAnsi="Garamond"/>
+                <w:color w:val="ED7D31" w:themeColor="accent2"/>
+                <w:sz w:val="20"/>
+                <w:szCs w:val="20"/>
+              </w:rPr>
+            </w:pPr>
+            <w:r>
+              <w:rPr>
+                <w:rFonts w:ascii="Garamond" w:hAnsi="Garamond"/>
+                <w:color w:val="ED7D31" w:themeColor="accent2"/>
+                <w:sz w:val="20"/>
+                <w:szCs w:val="20"/>
+              </w:rPr>
+              <w:t>W</w:t>
+            </w:r>
+            <w:r>
+              <w:rPr>
+                <w:rFonts w:ascii="Garamond" w:hAnsi="Garamond"/>
+                <w:color w:val="ED7D31" w:themeColor="accent2"/>
+                <w:sz w:val="20"/>
+                <w:szCs w:val="20"/>
+              </w:rPr>
+              <w:t>STRB</w:t>
+            </w:r>
+          </w:p>
+        </w:tc>
+        <w:tc>
+          <w:tcPr>
+            <w:tcW w:w="1080" w:type="dxa"/>
+            <w:tcBorders>
+              <w:top w:val="nil"/>
+              <w:left w:val="nil"/>
+            </w:tcBorders>
+          </w:tcPr>
+          <w:p>
+            <w:pPr>
+              <w:rPr>
+                <w:rFonts w:ascii="Garamond" w:hAnsi="Garamond"/>
+                <w:sz w:val="20"/>
+                <w:szCs w:val="20"/>
+              </w:rPr>
+            </w:pPr>
+          </w:p>
+        </w:tc>
+      </w:tr>
+    </w:tbl>
+    <w:p>
+      <w:pPr>
+        <w:rPr>
+          <w:rFonts w:ascii="Palatino" w:hAnsi="Palatino"/>
+          <w:sz w:val="20"/>
+          <w:szCs w:val="20"/>
+        </w:rPr>
+      </w:pPr>
+    </w:p>
     <w:sectPr>
       <w:pgSz w:w="12240" w:h="15840"/>
       <w:pgMar w:top="1152" w:right="1152" w:bottom="1152" w:left="1152" w:header="720" w:footer="720" w:gutter="0"/>
@@ -22012,7 +23052,7 @@
 </file>
 
 <file path=word/styles.xml><?xml version="1.0" encoding="utf-8"?>
-<w:styles xmlns:mc="http://schemas.openxmlformats.org/markup-compatibility/2006" xmlns:r="http://schemas.openxmlformats.org/officeDocument/2006/relationships" xmlns:w="http://schemas.openxmlformats.org/wordprocessingml/2006/main" xmlns:w14="http://schemas.microsoft.com/office/word/2010/wordml" xmlns:w15="http://schemas.microsoft.com/office/word/2012/wordml" xmlns:w16cex="http://schemas.microsoft.com/office/word/2018/wordml/cex" xmlns:w16cid="http://schemas.microsoft.com/office/word/2016/wordml/cid" xmlns:w16="http://schemas.microsoft.com/office/word/2018/wordml" xmlns:w16sdtdh="http://schemas.microsoft.com/office/word/2020/wordml/sdtdatahash" xmlns:w16se="http://schemas.microsoft.com/office/word/2015/wordml/symex" mc:Ignorable="w14 w15 w16se w16cid w16 w16cex w16sdtdh">
+<w:styles xmlns:mc="http://schemas.openxmlformats.org/markup-compatibility/2006" xmlns:r="http://schemas.openxmlformats.org/officeDocument/2006/relationships" xmlns:w="http://schemas.openxmlformats.org/wordprocessingml/2006/main" xmlns:w14="http://schemas.microsoft.com/office/word/2010/wordml" xmlns:w15="http://schemas.microsoft.com/office/word/2012/wordml" xmlns:w16cex="http://schemas.microsoft.com/office/word/2018/wordml/cex" xmlns:w16cid="http://schemas.microsoft.com/office/word/2016/wordml/cid" xmlns:w16="http://schemas.microsoft.com/office/word/2018/wordml" xmlns:w16du="http://schemas.microsoft.com/office/word/2023/wordml/word16du" xmlns:w16sdtdh="http://schemas.microsoft.com/office/word/2020/wordml/sdtdatahash" xmlns:w16se="http://schemas.microsoft.com/office/word/2015/wordml/symex" mc:Ignorable="w14 w15 w16se w16cid w16 w16cex w16sdtdh w16du">
   <w:docDefaults>
     <w:rPrDefault>
       <w:rPr>

</xml_diff>